<commit_message>
cambio SRS,DCU y plan de proyecto 7.2
</commit_message>
<xml_diff>
--- a/Documentacion/plan_proyecto-en-el-CV.docx
+++ b/Documentacion/plan_proyecto-en-el-CV.docx
@@ -1,6 +1,6 @@
 
 <file path=word/document.xml><?xml version="1.0" encoding="utf-8"?>
-<w:document xmlns:wpc="http://schemas.microsoft.com/office/word/2010/wordprocessingCanvas" xmlns:mc="http://schemas.openxmlformats.org/markup-compatibility/2006" xmlns:o="urn:schemas-microsoft-com:office:office" xmlns:r="http://schemas.openxmlformats.org/officeDocument/2006/relationships" xmlns:m="http://schemas.openxmlformats.org/officeDocument/2006/math" xmlns:v="urn:schemas-microsoft-com:vml" xmlns:wp14="http://schemas.microsoft.com/office/word/2010/wordprocessingDrawing" xmlns:wp="http://schemas.openxmlformats.org/drawingml/2006/wordprocessingDrawing" xmlns:w10="urn:schemas-microsoft-com:office:word" xmlns:w="http://schemas.openxmlformats.org/wordprocessingml/2006/main" xmlns:w14="http://schemas.microsoft.com/office/word/2010/wordml" xmlns:w15="http://schemas.microsoft.com/office/word/2012/wordml" xmlns:wpg="http://schemas.microsoft.com/office/word/2010/wordprocessingGroup" xmlns:wpi="http://schemas.microsoft.com/office/word/2010/wordprocessingInk" xmlns:wne="http://schemas.microsoft.com/office/word/2006/wordml" xmlns:wps="http://schemas.microsoft.com/office/word/2010/wordprocessingShape" mc:Ignorable="w14 w15 wp14">
+<w:document xmlns:wpc="http://schemas.microsoft.com/office/word/2010/wordprocessingCanvas" xmlns:cx="http://schemas.microsoft.com/office/drawing/2014/chartex" xmlns:cx1="http://schemas.microsoft.com/office/drawing/2015/9/8/chartex" xmlns:cx2="http://schemas.microsoft.com/office/drawing/2015/10/21/chartex" xmlns:cx3="http://schemas.microsoft.com/office/drawing/2016/5/9/chartex" xmlns:cx4="http://schemas.microsoft.com/office/drawing/2016/5/10/chartex" xmlns:cx5="http://schemas.microsoft.com/office/drawing/2016/5/11/chartex" xmlns:cx6="http://schemas.microsoft.com/office/drawing/2016/5/12/chartex" xmlns:cx7="http://schemas.microsoft.com/office/drawing/2016/5/13/chartex" xmlns:cx8="http://schemas.microsoft.com/office/drawing/2016/5/14/chartex" xmlns:mc="http://schemas.openxmlformats.org/markup-compatibility/2006" xmlns:aink="http://schemas.microsoft.com/office/drawing/2016/ink" xmlns:am3d="http://schemas.microsoft.com/office/drawing/2017/model3d" xmlns:o="urn:schemas-microsoft-com:office:office" xmlns:r="http://schemas.openxmlformats.org/officeDocument/2006/relationships" xmlns:m="http://schemas.openxmlformats.org/officeDocument/2006/math" xmlns:v="urn:schemas-microsoft-com:vml" xmlns:wp14="http://schemas.microsoft.com/office/word/2010/wordprocessingDrawing" xmlns:wp="http://schemas.openxmlformats.org/drawingml/2006/wordprocessingDrawing" xmlns:w10="urn:schemas-microsoft-com:office:word" xmlns:w="http://schemas.openxmlformats.org/wordprocessingml/2006/main" xmlns:w14="http://schemas.microsoft.com/office/word/2010/wordml" xmlns:w15="http://schemas.microsoft.com/office/word/2012/wordml" xmlns:w16cid="http://schemas.microsoft.com/office/word/2016/wordml/cid" xmlns:w16se="http://schemas.microsoft.com/office/word/2015/wordml/symex" xmlns:wpg="http://schemas.microsoft.com/office/word/2010/wordprocessingGroup" xmlns:wpi="http://schemas.microsoft.com/office/word/2010/wordprocessingInk" xmlns:wne="http://schemas.microsoft.com/office/word/2006/wordml" xmlns:wps="http://schemas.microsoft.com/office/word/2010/wordprocessingShape" mc:Ignorable="w14 w15 w16se w16cid wp14">
   <w:body>
     <w:p>
       <w:pPr>
@@ -289,17 +289,8 @@
                 <w:sz w:val="32"/>
                 <w:szCs w:val="32"/>
               </w:rPr>
-              <w:t xml:space="preserve"> </w:t>
+              <w:t xml:space="preserve"> Chen</w:t>
             </w:r>
-            <w:proofErr w:type="spellStart"/>
-            <w:r>
-              <w:rPr>
-                <w:sz w:val="32"/>
-                <w:szCs w:val="32"/>
-              </w:rPr>
-              <w:t>Chen</w:t>
-            </w:r>
-            <w:proofErr w:type="spellEnd"/>
           </w:p>
         </w:tc>
         <w:tc>
@@ -321,21 +312,12 @@
                 <w:szCs w:val="32"/>
               </w:rPr>
             </w:pPr>
-            <w:proofErr w:type="spellStart"/>
             <w:r>
               <w:rPr>
                 <w:sz w:val="32"/>
                 <w:szCs w:val="32"/>
               </w:rPr>
-              <w:t>Ismail</w:t>
-            </w:r>
-            <w:proofErr w:type="spellEnd"/>
-            <w:r>
-              <w:rPr>
-                <w:sz w:val="32"/>
-                <w:szCs w:val="32"/>
-              </w:rPr>
-              <w:t xml:space="preserve"> </w:t>
+              <w:t xml:space="preserve">Ismail </w:t>
             </w:r>
             <w:proofErr w:type="spellStart"/>
             <w:r>
@@ -4452,9 +4434,7 @@
         <w:lastRenderedPageBreak/>
         <w:t>Introducción</w:t>
       </w:r>
-      <w:bookmarkStart w:id="1" w:name="_GoBack"/>
       <w:bookmarkEnd w:id="0"/>
-      <w:bookmarkEnd w:id="1"/>
     </w:p>
     <w:p>
       <w:pPr>
@@ -4472,11 +4452,11 @@
         <w:ind w:left="420"/>
         <w:jc w:val="both"/>
       </w:pPr>
-      <w:bookmarkStart w:id="2" w:name="_Toc308697582"/>
+      <w:bookmarkStart w:id="1" w:name="_Toc308697582"/>
       <w:r>
         <w:t>Propósito del plan</w:t>
       </w:r>
-      <w:bookmarkEnd w:id="2"/>
+      <w:bookmarkEnd w:id="1"/>
     </w:p>
     <w:p>
       <w:pPr>
@@ -4535,11 +4515,11 @@
       <w:r>
         <w:t xml:space="preserve"> </w:t>
       </w:r>
-      <w:bookmarkStart w:id="3" w:name="_Toc308697583"/>
+      <w:bookmarkStart w:id="2" w:name="_Toc308697583"/>
       <w:r>
         <w:t>Ámbito del proyecto y objetivos</w:t>
       </w:r>
-      <w:bookmarkEnd w:id="3"/>
+      <w:bookmarkEnd w:id="2"/>
     </w:p>
     <w:p>
       <w:pPr>
@@ -4551,7 +4531,7 @@
           <w:szCs w:val="24"/>
         </w:rPr>
       </w:pPr>
-      <w:bookmarkStart w:id="4" w:name="_Toc308697584"/>
+      <w:bookmarkStart w:id="3" w:name="_Toc308697584"/>
       <w:r>
         <w:rPr>
           <w:sz w:val="24"/>
@@ -4559,7 +4539,7 @@
         </w:rPr>
         <w:t>Declaración del ámbito</w:t>
       </w:r>
-      <w:bookmarkEnd w:id="4"/>
+      <w:bookmarkEnd w:id="3"/>
       <w:r>
         <w:rPr>
           <w:sz w:val="24"/>
@@ -4617,7 +4597,7 @@
           <w:szCs w:val="24"/>
         </w:rPr>
       </w:pPr>
-      <w:bookmarkStart w:id="5" w:name="_Toc308697585"/>
+      <w:bookmarkStart w:id="4" w:name="_Toc308697585"/>
       <w:r>
         <w:rPr>
           <w:sz w:val="24"/>
@@ -4625,7 +4605,7 @@
         </w:rPr>
         <w:t>Funciones principales</w:t>
       </w:r>
-      <w:bookmarkEnd w:id="5"/>
+      <w:bookmarkEnd w:id="4"/>
     </w:p>
     <w:p>
       <w:pPr>
@@ -4802,23 +4782,13 @@
           <w:szCs w:val="24"/>
         </w:rPr>
       </w:pPr>
-      <w:proofErr w:type="gramStart"/>
       <w:r>
         <w:rPr>
           <w:b w:val="0"/>
           <w:sz w:val="24"/>
           <w:szCs w:val="24"/>
         </w:rPr>
-        <w:t>Módulo Audiovisuales</w:t>
-      </w:r>
-      <w:proofErr w:type="gramEnd"/>
-      <w:r>
-        <w:rPr>
-          <w:b w:val="0"/>
-          <w:sz w:val="24"/>
-          <w:szCs w:val="24"/>
-        </w:rPr>
-        <w:t>: se manejan los enseres y efectos para las obras.</w:t>
+        <w:t>Módulo Audiovisuales: se manejan los enseres y efectos para las obras.</w:t>
       </w:r>
     </w:p>
     <w:p>
@@ -4894,7 +4864,7 @@
           <w:szCs w:val="24"/>
         </w:rPr>
       </w:pPr>
-      <w:bookmarkStart w:id="6" w:name="_Toc308697586"/>
+      <w:bookmarkStart w:id="5" w:name="_Toc308697586"/>
       <w:r>
         <w:rPr>
           <w:sz w:val="24"/>
@@ -4902,7 +4872,7 @@
         </w:rPr>
         <w:t>Aspectos de rendimiento</w:t>
       </w:r>
-      <w:bookmarkEnd w:id="6"/>
+      <w:bookmarkEnd w:id="5"/>
     </w:p>
     <w:p>
       <w:pPr>
@@ -4946,7 +4916,7 @@
           <w:szCs w:val="24"/>
         </w:rPr>
       </w:pPr>
-      <w:bookmarkStart w:id="7" w:name="_Toc308697587"/>
+      <w:bookmarkStart w:id="6" w:name="_Toc308697587"/>
       <w:r>
         <w:rPr>
           <w:sz w:val="24"/>
@@ -4954,7 +4924,7 @@
         </w:rPr>
         <w:t>Restricciones y técnicas de gestión</w:t>
       </w:r>
-      <w:bookmarkEnd w:id="7"/>
+      <w:bookmarkEnd w:id="6"/>
     </w:p>
     <w:p>
       <w:pPr>
@@ -4998,11 +4968,11 @@
       <w:r>
         <w:t xml:space="preserve"> </w:t>
       </w:r>
-      <w:bookmarkStart w:id="8" w:name="_Toc308697588"/>
+      <w:bookmarkStart w:id="7" w:name="_Toc308697588"/>
       <w:r>
         <w:t>Modelo de proceso</w:t>
       </w:r>
-      <w:bookmarkEnd w:id="8"/>
+      <w:bookmarkEnd w:id="7"/>
     </w:p>
     <w:p>
       <w:pPr>
@@ -5072,23 +5042,23 @@
       <w:pPr>
         <w:pStyle w:val="Estilo1"/>
       </w:pPr>
-      <w:bookmarkStart w:id="9" w:name="_Toc308697589"/>
+      <w:bookmarkStart w:id="8" w:name="_Toc308697589"/>
       <w:r>
         <w:lastRenderedPageBreak/>
         <w:t>Estimaciones del proyecto</w:t>
       </w:r>
-      <w:bookmarkEnd w:id="9"/>
+      <w:bookmarkEnd w:id="8"/>
     </w:p>
     <w:p>
       <w:pPr>
         <w:pStyle w:val="Estilo2"/>
         <w:ind w:left="420"/>
       </w:pPr>
-      <w:bookmarkStart w:id="10" w:name="_Toc308697590"/>
+      <w:bookmarkStart w:id="9" w:name="_Toc308697590"/>
       <w:r>
         <w:t>Datos históricos</w:t>
       </w:r>
-      <w:bookmarkEnd w:id="10"/>
+      <w:bookmarkEnd w:id="9"/>
     </w:p>
     <w:p/>
     <w:p>
@@ -5096,11 +5066,11 @@
         <w:pStyle w:val="Estilo2"/>
         <w:ind w:left="420"/>
       </w:pPr>
-      <w:bookmarkStart w:id="11" w:name="_Toc308697591"/>
+      <w:bookmarkStart w:id="10" w:name="_Toc308697591"/>
       <w:r>
         <w:t>Técnicas de estimación</w:t>
       </w:r>
-      <w:bookmarkEnd w:id="11"/>
+      <w:bookmarkEnd w:id="10"/>
     </w:p>
     <w:p>
       <w:pPr>
@@ -5117,11 +5087,11 @@
         <w:pStyle w:val="Estilo2"/>
         <w:ind w:left="420"/>
       </w:pPr>
-      <w:bookmarkStart w:id="12" w:name="_Toc308697592"/>
+      <w:bookmarkStart w:id="11" w:name="_Toc308697592"/>
       <w:r>
         <w:t>Estimaciones de esfuerzo, coste y duración</w:t>
       </w:r>
-      <w:bookmarkEnd w:id="12"/>
+      <w:bookmarkEnd w:id="11"/>
     </w:p>
     <w:p/>
     <w:p>
@@ -5145,19 +5115,19 @@
       <w:pPr>
         <w:pStyle w:val="Estilo1"/>
       </w:pPr>
-      <w:bookmarkStart w:id="13" w:name="_Toc308697593"/>
+      <w:bookmarkStart w:id="12" w:name="_Toc308697593"/>
       <w:r>
         <w:lastRenderedPageBreak/>
         <w:t>Estrategia de gestión del riesgo</w:t>
       </w:r>
-      <w:bookmarkEnd w:id="13"/>
+      <w:bookmarkEnd w:id="12"/>
     </w:p>
     <w:p>
       <w:pPr>
         <w:pStyle w:val="Estilo2"/>
         <w:ind w:left="420"/>
       </w:pPr>
-      <w:bookmarkStart w:id="14" w:name="_Toc308697594"/>
+      <w:bookmarkStart w:id="13" w:name="_Toc308697594"/>
       <w:r>
         <w:t>Introducción:</w:t>
       </w:r>
@@ -5167,7 +5137,7 @@
       <w:r>
         <w:t>Estudio de los riesgos</w:t>
       </w:r>
-      <w:bookmarkEnd w:id="14"/>
+      <w:bookmarkEnd w:id="13"/>
     </w:p>
     <w:p/>
     <w:p>
@@ -5175,11 +5145,11 @@
         <w:pStyle w:val="Estilo2"/>
         <w:ind w:left="420"/>
       </w:pPr>
-      <w:bookmarkStart w:id="15" w:name="_Toc308697595"/>
+      <w:bookmarkStart w:id="14" w:name="_Toc308697595"/>
       <w:r>
         <w:t>Priorización de riesgos del proyecto</w:t>
       </w:r>
-      <w:bookmarkEnd w:id="15"/>
+      <w:bookmarkEnd w:id="14"/>
       <w:r>
         <w:t xml:space="preserve"> </w:t>
       </w:r>
@@ -5190,14 +5160,14 @@
         <w:pStyle w:val="Estilo2"/>
         <w:ind w:left="420"/>
       </w:pPr>
-      <w:bookmarkStart w:id="16" w:name="_Toc308697596"/>
+      <w:bookmarkStart w:id="15" w:name="_Toc308697596"/>
       <w:r>
         <w:t>Plan de gestión del riesgo</w:t>
       </w:r>
       <w:r>
         <w:t xml:space="preserve"> Reducción, supervisión y gestión del riesgo</w:t>
       </w:r>
-      <w:bookmarkEnd w:id="16"/>
+      <w:bookmarkEnd w:id="15"/>
     </w:p>
     <w:p>
       <w:pPr>
@@ -5407,11 +5377,11 @@
         <w:pStyle w:val="Estilo2"/>
         <w:ind w:left="420"/>
       </w:pPr>
-      <w:bookmarkStart w:id="17" w:name="_Toc308697597"/>
+      <w:bookmarkStart w:id="16" w:name="_Toc308697597"/>
       <w:r>
         <w:t>Planificación temporal del Control de Riesgos</w:t>
       </w:r>
-      <w:bookmarkEnd w:id="17"/>
+      <w:bookmarkEnd w:id="16"/>
       <w:r>
         <w:t xml:space="preserve"> </w:t>
       </w:r>
@@ -5448,11 +5418,11 @@
         <w:pStyle w:val="Estilo2"/>
         <w:ind w:left="420"/>
       </w:pPr>
-      <w:bookmarkStart w:id="18" w:name="_Toc308697598"/>
+      <w:bookmarkStart w:id="17" w:name="_Toc308697598"/>
       <w:r>
         <w:t>Resumen</w:t>
       </w:r>
-      <w:bookmarkEnd w:id="18"/>
+      <w:bookmarkEnd w:id="17"/>
     </w:p>
     <w:p>
       <w:pPr>
@@ -5475,12 +5445,12 @@
       <w:pPr>
         <w:pStyle w:val="Estilo1"/>
       </w:pPr>
-      <w:bookmarkStart w:id="19" w:name="_Toc308697599"/>
+      <w:bookmarkStart w:id="18" w:name="_Toc308697599"/>
       <w:r>
         <w:lastRenderedPageBreak/>
         <w:t>Planificación temporal</w:t>
       </w:r>
-      <w:bookmarkEnd w:id="19"/>
+      <w:bookmarkEnd w:id="18"/>
     </w:p>
     <w:p>
       <w:pPr>
@@ -5500,14 +5470,14 @@
           <w:rFonts w:cstheme="minorHAnsi"/>
         </w:rPr>
       </w:pPr>
-      <w:bookmarkStart w:id="20" w:name="_Toc308697600"/>
+      <w:bookmarkStart w:id="19" w:name="_Toc308697600"/>
       <w:r>
         <w:rPr>
           <w:rFonts w:cstheme="minorHAnsi"/>
         </w:rPr>
         <w:t>Estructura de descomposición del trabajo/Planificación temporal</w:t>
       </w:r>
-      <w:bookmarkEnd w:id="20"/>
+      <w:bookmarkEnd w:id="19"/>
     </w:p>
     <w:p>
       <w:pPr>
@@ -5561,14 +5531,14 @@
           <w:rFonts w:cstheme="minorHAnsi"/>
         </w:rPr>
       </w:pPr>
-      <w:bookmarkStart w:id="21" w:name="_Toc308697601"/>
+      <w:bookmarkStart w:id="20" w:name="_Toc308697601"/>
       <w:r>
         <w:rPr>
           <w:rFonts w:cstheme="minorHAnsi"/>
         </w:rPr>
         <w:t>Gráfico Gantt</w:t>
       </w:r>
-      <w:bookmarkEnd w:id="21"/>
+      <w:bookmarkEnd w:id="20"/>
     </w:p>
     <w:p>
       <w:pPr>
@@ -5745,7 +5715,7 @@
           <w:rFonts w:cstheme="minorHAnsi"/>
         </w:rPr>
       </w:pPr>
-      <w:bookmarkStart w:id="22" w:name="_Toc308697602"/>
+      <w:bookmarkStart w:id="21" w:name="_Toc308697602"/>
       <w:r>
         <w:rPr>
           <w:rFonts w:cstheme="minorHAnsi"/>
@@ -5753,7 +5723,7 @@
         <w:lastRenderedPageBreak/>
         <w:t>Red de tareas</w:t>
       </w:r>
-      <w:bookmarkEnd w:id="22"/>
+      <w:bookmarkEnd w:id="21"/>
     </w:p>
     <w:p>
       <w:pPr>
@@ -5859,14 +5829,14 @@
           <w:rFonts w:cstheme="minorHAnsi"/>
         </w:rPr>
       </w:pPr>
-      <w:bookmarkStart w:id="23" w:name="_Toc308697603"/>
+      <w:bookmarkStart w:id="22" w:name="_Toc308697603"/>
       <w:r>
         <w:rPr>
           <w:rFonts w:cstheme="minorHAnsi"/>
         </w:rPr>
         <w:t>Tabla de uso de recursos</w:t>
       </w:r>
-      <w:bookmarkEnd w:id="23"/>
+      <w:bookmarkEnd w:id="22"/>
     </w:p>
     <w:p>
       <w:pPr>
@@ -7147,23 +7117,23 @@
       <w:pPr>
         <w:pStyle w:val="Estilo1"/>
       </w:pPr>
-      <w:bookmarkStart w:id="24" w:name="_Toc308697604"/>
+      <w:bookmarkStart w:id="23" w:name="_Toc308697604"/>
       <w:r>
         <w:lastRenderedPageBreak/>
         <w:t>Recursos del proyecto</w:t>
       </w:r>
-      <w:bookmarkEnd w:id="24"/>
+      <w:bookmarkEnd w:id="23"/>
     </w:p>
     <w:p>
       <w:pPr>
         <w:pStyle w:val="Estilo2"/>
         <w:ind w:left="420"/>
       </w:pPr>
-      <w:bookmarkStart w:id="25" w:name="_Toc308697605"/>
+      <w:bookmarkStart w:id="24" w:name="_Toc308697605"/>
       <w:r>
         <w:t>Personal</w:t>
       </w:r>
-      <w:bookmarkEnd w:id="25"/>
+      <w:bookmarkEnd w:id="24"/>
     </w:p>
     <w:p>
       <w:pPr>
@@ -7250,11 +7220,11 @@
         <w:pStyle w:val="Estilo2"/>
         <w:ind w:left="420"/>
       </w:pPr>
-      <w:bookmarkStart w:id="26" w:name="_Toc308697606"/>
+      <w:bookmarkStart w:id="25" w:name="_Toc308697606"/>
       <w:r>
         <w:t>Hardware y software</w:t>
       </w:r>
-      <w:bookmarkEnd w:id="26"/>
+      <w:bookmarkEnd w:id="25"/>
     </w:p>
     <w:p>
       <w:pPr>
@@ -7673,11 +7643,11 @@
         <w:pStyle w:val="Estilo2"/>
         <w:ind w:left="420"/>
       </w:pPr>
-      <w:bookmarkStart w:id="27" w:name="_Toc308697607"/>
+      <w:bookmarkStart w:id="26" w:name="_Toc308697607"/>
       <w:r>
         <w:t>Lista de recursos</w:t>
       </w:r>
-      <w:bookmarkEnd w:id="27"/>
+      <w:bookmarkEnd w:id="26"/>
     </w:p>
     <w:p>
       <w:pPr>
@@ -7897,25 +7867,25 @@
       <w:pPr>
         <w:pStyle w:val="Estilo1"/>
       </w:pPr>
-      <w:bookmarkStart w:id="28" w:name="_Toc308697608"/>
+      <w:bookmarkStart w:id="27" w:name="_Toc308697608"/>
       <w:r>
         <w:t>Organización del personal</w:t>
       </w:r>
       <w:r>
         <w:t xml:space="preserve"> (Gestión del Equipo)</w:t>
       </w:r>
-      <w:bookmarkEnd w:id="28"/>
+      <w:bookmarkEnd w:id="27"/>
     </w:p>
     <w:p>
       <w:pPr>
         <w:pStyle w:val="Estilo2"/>
         <w:ind w:left="420"/>
       </w:pPr>
-      <w:bookmarkStart w:id="29" w:name="_Toc308697609"/>
+      <w:bookmarkStart w:id="28" w:name="_Toc308697609"/>
       <w:r>
         <w:t>Estructura de equipo (si procede)</w:t>
       </w:r>
-      <w:bookmarkEnd w:id="29"/>
+      <w:bookmarkEnd w:id="28"/>
     </w:p>
     <w:p>
       <w:pPr>
@@ -7971,11 +7941,11 @@
         <w:pStyle w:val="Estilo2"/>
         <w:ind w:left="420"/>
       </w:pPr>
-      <w:bookmarkStart w:id="30" w:name="_Toc308697610"/>
+      <w:bookmarkStart w:id="29" w:name="_Toc308697610"/>
       <w:r>
         <w:t>Informes de gestión</w:t>
       </w:r>
-      <w:bookmarkEnd w:id="30"/>
+      <w:bookmarkEnd w:id="29"/>
     </w:p>
     <w:p>
       <w:pPr>
@@ -8067,21 +8037,7 @@
           <w:b w:val="0"/>
           <w:sz w:val="24"/>
         </w:rPr>
-        <w:t>Una vez tomada esta decisión, proc</w:t>
-      </w:r>
-      <w:r>
-        <w:rPr>
-          <w:b w:val="0"/>
-          <w:sz w:val="24"/>
-        </w:rPr>
-        <w:t xml:space="preserve">edimos a documentarnos mediante </w:t>
-      </w:r>
-      <w:r>
-        <w:rPr>
-          <w:b w:val="0"/>
-          <w:sz w:val="24"/>
-        </w:rPr>
-        <w:t>fuentes tales como internet, libros, casos reales, entre otras, para pasar a modelar el dominio del proyecto.</w:t>
+        <w:t>Una vez tomada esta decisión, procedimos a documentarnos mediante fuentes tales como internet, libros, casos reales, entre otras, para pasar a modelar el dominio del proyecto.</w:t>
       </w:r>
     </w:p>
     <w:p>
@@ -8106,12 +8062,12 @@
       <w:pPr>
         <w:pStyle w:val="Estilo1"/>
       </w:pPr>
-      <w:bookmarkStart w:id="31" w:name="_Toc308697611"/>
+      <w:bookmarkStart w:id="30" w:name="_Toc308697611"/>
       <w:r>
         <w:lastRenderedPageBreak/>
         <w:t>Mecanismos de seguimiento y control</w:t>
       </w:r>
-      <w:bookmarkEnd w:id="31"/>
+      <w:bookmarkEnd w:id="30"/>
       <w:r>
         <w:t xml:space="preserve">  </w:t>
       </w:r>
@@ -8138,14 +8094,14 @@
         <w:pStyle w:val="Estilo2"/>
         <w:ind w:left="420"/>
       </w:pPr>
-      <w:bookmarkStart w:id="32" w:name="_Toc308697612"/>
+      <w:bookmarkStart w:id="31" w:name="_Toc308697612"/>
       <w:r>
         <w:t>Garantía de calidad y control</w:t>
       </w:r>
       <w:r>
         <w:t xml:space="preserve"> (Plan de Calidad)</w:t>
       </w:r>
-      <w:bookmarkEnd w:id="32"/>
+      <w:bookmarkEnd w:id="31"/>
     </w:p>
     <w:p>
       <w:pPr>
@@ -8344,96 +8300,375 @@
         <w:pStyle w:val="Estilo2"/>
         <w:ind w:left="420"/>
       </w:pPr>
-      <w:bookmarkStart w:id="33" w:name="_Toc308697613"/>
+      <w:bookmarkStart w:id="32" w:name="_Toc308697613"/>
       <w:r>
         <w:t>Gestión y control de cambios</w:t>
       </w:r>
       <w:r>
         <w:t xml:space="preserve"> (Plan GCS)</w:t>
       </w:r>
+      <w:bookmarkEnd w:id="32"/>
+    </w:p>
+    <w:p>
+      <w:pPr>
+        <w:pStyle w:val="Estilo3"/>
+        <w:rPr>
+          <w:sz w:val="24"/>
+          <w:szCs w:val="24"/>
+        </w:rPr>
+      </w:pPr>
+      <w:bookmarkStart w:id="33" w:name="_Toc308697614"/>
+      <w:r>
+        <w:rPr>
+          <w:sz w:val="24"/>
+          <w:szCs w:val="24"/>
+        </w:rPr>
+        <w:t xml:space="preserve">Introducción: Propósito, Alcance, </w:t>
+      </w:r>
+      <w:proofErr w:type="gramStart"/>
+      <w:r>
+        <w:rPr>
+          <w:sz w:val="24"/>
+          <w:szCs w:val="24"/>
+        </w:rPr>
+        <w:t>Definiciones,  Referencias</w:t>
+      </w:r>
       <w:bookmarkEnd w:id="33"/>
+      <w:proofErr w:type="gramEnd"/>
+    </w:p>
+    <w:p>
+      <w:pPr>
+        <w:rPr>
+          <w:sz w:val="24"/>
+          <w:szCs w:val="24"/>
+        </w:rPr>
+      </w:pPr>
+      <w:r>
+        <w:rPr>
+          <w:sz w:val="24"/>
+          <w:szCs w:val="24"/>
+        </w:rPr>
+        <w:t>El control de cambios es un proceso de supervisar y controlar los cambios que sufren el proyecto, aprobar aquellos cambios que se consideren convenientes y avisar a las personas que están relacionadas con los cambios que se van a hacer.</w:t>
+      </w:r>
+      <w:r>
+        <w:rPr>
+          <w:sz w:val="24"/>
+          <w:szCs w:val="24"/>
+        </w:rPr>
+        <w:tab/>
+        <w:t>Los cambios pueden ser causados por la petición de los clientes</w:t>
+      </w:r>
+      <w:r>
+        <w:rPr>
+          <w:sz w:val="24"/>
+          <w:szCs w:val="24"/>
+        </w:rPr>
+        <w:t xml:space="preserve"> por nuevas </w:t>
+      </w:r>
+      <w:proofErr w:type="gramStart"/>
+      <w:r>
+        <w:rPr>
+          <w:sz w:val="24"/>
+          <w:szCs w:val="24"/>
+        </w:rPr>
+        <w:t>necesidades</w:t>
+      </w:r>
+      <w:r>
+        <w:rPr>
+          <w:sz w:val="24"/>
+          <w:szCs w:val="24"/>
+        </w:rPr>
+        <w:t xml:space="preserve"> ,</w:t>
+      </w:r>
+      <w:proofErr w:type="gramEnd"/>
+      <w:r>
+        <w:rPr>
+          <w:sz w:val="24"/>
+          <w:szCs w:val="24"/>
+        </w:rPr>
+        <w:t xml:space="preserve"> fallos</w:t>
+      </w:r>
+      <w:r>
+        <w:rPr>
+          <w:sz w:val="24"/>
+          <w:szCs w:val="24"/>
+        </w:rPr>
+        <w:t xml:space="preserve"> ,</w:t>
+      </w:r>
+      <w:r>
+        <w:rPr>
+          <w:sz w:val="24"/>
+          <w:szCs w:val="24"/>
+        </w:rPr>
+        <w:t xml:space="preserve"> actualización de versiones</w:t>
+      </w:r>
+      <w:r>
+        <w:rPr>
+          <w:sz w:val="24"/>
+          <w:szCs w:val="24"/>
+        </w:rPr>
+        <w:t xml:space="preserve"> ,restricciones de presupuestos ,etc..</w:t>
+      </w:r>
+      <w:r>
+        <w:rPr>
+          <w:sz w:val="24"/>
+          <w:szCs w:val="24"/>
+        </w:rPr>
+        <w:t xml:space="preserve">. </w:t>
+      </w:r>
+    </w:p>
+    <w:p>
+      <w:pPr>
+        <w:ind w:firstLine="690"/>
+        <w:rPr>
+          <w:sz w:val="24"/>
+          <w:szCs w:val="24"/>
+        </w:rPr>
+      </w:pPr>
+      <w:r>
+        <w:rPr>
+          <w:sz w:val="24"/>
+          <w:szCs w:val="24"/>
+        </w:rPr>
+        <w:t xml:space="preserve">-Artefactos generados: Programas, SRS, CRC, pantalla de los </w:t>
+      </w:r>
+      <w:proofErr w:type="spellStart"/>
+      <w:r>
+        <w:rPr>
+          <w:sz w:val="24"/>
+          <w:szCs w:val="24"/>
+        </w:rPr>
+        <w:t>CUs</w:t>
+      </w:r>
+      <w:proofErr w:type="spellEnd"/>
+      <w:r>
+        <w:rPr>
+          <w:sz w:val="24"/>
+          <w:szCs w:val="24"/>
+        </w:rPr>
+        <w:t xml:space="preserve">, </w:t>
+      </w:r>
+      <w:proofErr w:type="spellStart"/>
+      <w:r>
+        <w:rPr>
+          <w:sz w:val="24"/>
+          <w:szCs w:val="24"/>
+        </w:rPr>
+        <w:t>CUs</w:t>
+      </w:r>
+      <w:proofErr w:type="spellEnd"/>
+      <w:r>
+        <w:rPr>
+          <w:sz w:val="24"/>
+          <w:szCs w:val="24"/>
+        </w:rPr>
+        <w:t xml:space="preserve">, </w:t>
+      </w:r>
+      <w:proofErr w:type="spellStart"/>
+      <w:r>
+        <w:rPr>
+          <w:sz w:val="24"/>
+          <w:szCs w:val="24"/>
+        </w:rPr>
+        <w:t>DCUs</w:t>
+      </w:r>
+      <w:proofErr w:type="spellEnd"/>
+      <w:r>
+        <w:rPr>
+          <w:sz w:val="24"/>
+          <w:szCs w:val="24"/>
+        </w:rPr>
+        <w:t xml:space="preserve"> </w:t>
+      </w:r>
+      <w:proofErr w:type="spellStart"/>
+      <w:r>
+        <w:rPr>
+          <w:sz w:val="24"/>
+          <w:szCs w:val="24"/>
+        </w:rPr>
+        <w:t>etc</w:t>
+      </w:r>
+      <w:proofErr w:type="spellEnd"/>
+      <w:r>
+        <w:rPr>
+          <w:sz w:val="24"/>
+          <w:szCs w:val="24"/>
+        </w:rPr>
+        <w:t>…</w:t>
+      </w:r>
     </w:p>
     <w:p>
       <w:pPr>
         <w:pStyle w:val="Estilo3"/>
-      </w:pPr>
-      <w:bookmarkStart w:id="34" w:name="_Toc308697614"/>
-      <w:r>
-        <w:t>Introducción: Propósito, Alcance, Definiciones,  Referencias</w:t>
+        <w:rPr>
+          <w:sz w:val="24"/>
+          <w:szCs w:val="24"/>
+        </w:rPr>
+      </w:pPr>
+      <w:bookmarkStart w:id="34" w:name="_Toc308697616"/>
+      <w:r>
+        <w:rPr>
+          <w:sz w:val="24"/>
+          <w:szCs w:val="24"/>
+        </w:rPr>
+        <w:t xml:space="preserve">Criterios y protocolos </w:t>
+      </w:r>
+      <w:proofErr w:type="gramStart"/>
+      <w:r>
+        <w:rPr>
+          <w:sz w:val="24"/>
+          <w:szCs w:val="24"/>
+        </w:rPr>
+        <w:t>para  Nombrar</w:t>
+      </w:r>
+      <w:proofErr w:type="gramEnd"/>
+      <w:r>
+        <w:rPr>
+          <w:sz w:val="24"/>
+          <w:szCs w:val="24"/>
+        </w:rPr>
+        <w:t xml:space="preserve"> los </w:t>
+      </w:r>
+      <w:proofErr w:type="spellStart"/>
+      <w:r>
+        <w:rPr>
+          <w:sz w:val="24"/>
+          <w:szCs w:val="24"/>
+        </w:rPr>
+        <w:t>ECSs</w:t>
       </w:r>
       <w:bookmarkEnd w:id="34"/>
-    </w:p>
-    <w:p/>
+      <w:proofErr w:type="spellEnd"/>
+    </w:p>
+    <w:p>
+      <w:pPr>
+        <w:rPr>
+          <w:sz w:val="24"/>
+          <w:szCs w:val="24"/>
+        </w:rPr>
+      </w:pPr>
+      <w:r>
+        <w:rPr>
+          <w:sz w:val="24"/>
+          <w:szCs w:val="24"/>
+        </w:rPr>
+        <w:t xml:space="preserve">Para nombrar los </w:t>
+      </w:r>
+      <w:proofErr w:type="spellStart"/>
+      <w:r>
+        <w:rPr>
+          <w:sz w:val="24"/>
+          <w:szCs w:val="24"/>
+        </w:rPr>
+        <w:t>ECSs</w:t>
+      </w:r>
+      <w:proofErr w:type="spellEnd"/>
+      <w:r>
+        <w:rPr>
+          <w:sz w:val="24"/>
+          <w:szCs w:val="24"/>
+        </w:rPr>
+        <w:t xml:space="preserve"> hemos llegado a un acuerdo entre los integrantes del equipo en poner </w:t>
+      </w:r>
+      <w:proofErr w:type="spellStart"/>
+      <w:proofErr w:type="gramStart"/>
+      <w:r>
+        <w:rPr>
+          <w:sz w:val="24"/>
+          <w:szCs w:val="24"/>
+        </w:rPr>
+        <w:t>Sxxx</w:t>
+      </w:r>
+      <w:proofErr w:type="spellEnd"/>
+      <w:r>
+        <w:rPr>
+          <w:sz w:val="24"/>
+          <w:szCs w:val="24"/>
+        </w:rPr>
+        <w:t>(</w:t>
+      </w:r>
+      <w:proofErr w:type="gramEnd"/>
+      <w:r>
+        <w:rPr>
+          <w:sz w:val="24"/>
+          <w:szCs w:val="24"/>
+        </w:rPr>
+        <w:t>abreviatura de</w:t>
+      </w:r>
+      <w:r>
+        <w:rPr>
+          <w:sz w:val="24"/>
+          <w:szCs w:val="24"/>
+        </w:rPr>
+        <w:t xml:space="preserve"> la sección)_</w:t>
+      </w:r>
+      <w:proofErr w:type="spellStart"/>
+      <w:r>
+        <w:rPr>
+          <w:sz w:val="24"/>
+          <w:szCs w:val="24"/>
+        </w:rPr>
+        <w:t>CRC_xxx</w:t>
+      </w:r>
+      <w:proofErr w:type="spellEnd"/>
+      <w:r>
+        <w:rPr>
+          <w:sz w:val="24"/>
+          <w:szCs w:val="24"/>
+        </w:rPr>
+        <w:t>(nombre de la clase).</w:t>
+      </w:r>
+    </w:p>
     <w:p>
       <w:pPr>
         <w:pStyle w:val="Estilo3"/>
-      </w:pPr>
-      <w:bookmarkStart w:id="35" w:name="_Toc308697615"/>
-      <w:r>
-        <w:t xml:space="preserve">Tipos de artefactos a gestionar (los </w:t>
-      </w:r>
-      <w:proofErr w:type="spellStart"/>
-      <w:r>
-        <w:t>ECSs</w:t>
-      </w:r>
-      <w:proofErr w:type="spellEnd"/>
-      <w:r>
-        <w:t>)</w:t>
+        <w:rPr>
+          <w:sz w:val="24"/>
+          <w:szCs w:val="24"/>
+        </w:rPr>
+      </w:pPr>
+      <w:bookmarkStart w:id="35" w:name="_Toc308697617"/>
+      <w:r>
+        <w:rPr>
+          <w:sz w:val="24"/>
+          <w:szCs w:val="24"/>
+        </w:rPr>
+        <w:t>R</w:t>
+      </w:r>
+      <w:r>
+        <w:rPr>
+          <w:sz w:val="24"/>
+          <w:szCs w:val="24"/>
+        </w:rPr>
+        <w:t>esponsable de los procedimientos de GCS y de la creación de Líneas Base.</w:t>
       </w:r>
       <w:bookmarkEnd w:id="35"/>
     </w:p>
     <w:p>
       <w:pPr>
+        <w:rPr>
+          <w:sz w:val="24"/>
+          <w:szCs w:val="24"/>
+        </w:rPr>
+      </w:pPr>
+    </w:p>
+    <w:p>
+      <w:pPr>
         <w:pStyle w:val="Estilo3"/>
-        <w:numPr>
-          <w:ilvl w:val="0"/>
-          <w:numId w:val="0"/>
-        </w:numPr>
-        <w:rPr>
-          <w:b w:val="0"/>
-        </w:rPr>
-      </w:pPr>
-    </w:p>
-    <w:p/>
-    <w:p>
-      <w:pPr>
-        <w:pStyle w:val="Estilo3"/>
-      </w:pPr>
-      <w:bookmarkStart w:id="36" w:name="_Toc308697616"/>
-      <w:r>
-        <w:t xml:space="preserve">Criterios y protocolos para  Nombrar los </w:t>
-      </w:r>
-      <w:proofErr w:type="spellStart"/>
-      <w:r>
-        <w:t>ECSs</w:t>
+        <w:rPr>
+          <w:sz w:val="24"/>
+          <w:szCs w:val="24"/>
+        </w:rPr>
+      </w:pPr>
+      <w:bookmarkStart w:id="36" w:name="_Toc308697618"/>
+      <w:r>
+        <w:rPr>
+          <w:sz w:val="24"/>
+          <w:szCs w:val="24"/>
+        </w:rPr>
+        <w:t>Políticas para el Control de Cambios y la Gestión de Versiones</w:t>
       </w:r>
       <w:bookmarkEnd w:id="36"/>
-      <w:proofErr w:type="spellEnd"/>
-    </w:p>
-    <w:p/>
-    <w:p>
-      <w:pPr>
-        <w:pStyle w:val="Estilo3"/>
-      </w:pPr>
-      <w:bookmarkStart w:id="37" w:name="_Toc308697617"/>
-      <w:r>
-        <w:t>R</w:t>
-      </w:r>
-      <w:r>
-        <w:t>esponsable de los procedimientos de GCS y de la creación de Líneas Base.</w:t>
-      </w:r>
-      <w:bookmarkEnd w:id="37"/>
-    </w:p>
-    <w:p/>
-    <w:p>
-      <w:pPr>
-        <w:pStyle w:val="Estilo3"/>
-      </w:pPr>
-      <w:bookmarkStart w:id="38" w:name="_Toc308697618"/>
-      <w:r>
-        <w:t>Políticas para el Control de Cambios y la Gestión de Versiones</w:t>
-      </w:r>
-      <w:bookmarkEnd w:id="38"/>
     </w:p>
     <w:p>
       <w:pPr>
@@ -8441,14 +8676,16 @@
         <w:rPr>
           <w:rFonts w:cstheme="minorHAnsi"/>
           <w:b/>
-          <w:sz w:val="20"/>
+          <w:sz w:val="24"/>
+          <w:szCs w:val="24"/>
         </w:rPr>
       </w:pPr>
       <w:r>
         <w:rPr>
           <w:rFonts w:cstheme="minorHAnsi"/>
           <w:b/>
-          <w:sz w:val="20"/>
+          <w:sz w:val="24"/>
+          <w:szCs w:val="24"/>
         </w:rPr>
         <w:t>- Estándares:</w:t>
       </w:r>
@@ -8459,14 +8696,16 @@
         <w:rPr>
           <w:rFonts w:cstheme="minorHAnsi"/>
           <w:b/>
-          <w:sz w:val="20"/>
+          <w:sz w:val="24"/>
+          <w:szCs w:val="24"/>
         </w:rPr>
       </w:pPr>
       <w:r>
         <w:rPr>
           <w:rFonts w:cstheme="minorHAnsi"/>
           <w:b/>
-          <w:sz w:val="20"/>
+          <w:sz w:val="24"/>
+          <w:szCs w:val="24"/>
         </w:rPr>
         <w:t xml:space="preserve">- </w:t>
       </w:r>
@@ -8474,71 +8713,292 @@
         <w:rPr>
           <w:rFonts w:cstheme="minorHAnsi"/>
           <w:b/>
-          <w:sz w:val="20"/>
-        </w:rPr>
-        <w:t>Plantillas q</w:t>
+          <w:sz w:val="24"/>
+          <w:szCs w:val="24"/>
+        </w:rPr>
+        <w:t>Plantillas</w:t>
       </w:r>
       <w:r>
         <w:rPr>
           <w:rFonts w:cstheme="minorHAnsi"/>
           <w:b/>
-          <w:sz w:val="20"/>
-        </w:rPr>
-        <w:t>ue usas en documentos</w:t>
-      </w:r>
-    </w:p>
-    <w:p>
-      <w:pPr>
-        <w:ind w:left="1416" w:firstLine="708"/>
+          <w:sz w:val="24"/>
+          <w:szCs w:val="24"/>
+        </w:rPr>
+        <w:t>:</w:t>
+      </w:r>
+    </w:p>
+    <w:p>
+      <w:pPr>
+        <w:ind w:left="2832"/>
         <w:rPr>
           <w:rFonts w:cstheme="minorHAnsi"/>
           <w:b/>
-          <w:sz w:val="20"/>
-        </w:rPr>
-      </w:pPr>
+          <w:sz w:val="24"/>
+          <w:szCs w:val="24"/>
+        </w:rPr>
+      </w:pPr>
+      <w:r>
+        <w:rPr>
+          <w:rFonts w:cstheme="minorHAnsi"/>
+          <w:sz w:val="24"/>
+          <w:szCs w:val="24"/>
+        </w:rPr>
+        <w:t xml:space="preserve">-En casos de </w:t>
+      </w:r>
+      <w:proofErr w:type="gramStart"/>
+      <w:r>
+        <w:rPr>
+          <w:rFonts w:cstheme="minorHAnsi"/>
+          <w:sz w:val="24"/>
+          <w:szCs w:val="24"/>
+        </w:rPr>
+        <w:t>CRC,CU</w:t>
+      </w:r>
+      <w:proofErr w:type="gramEnd"/>
+      <w:r>
+        <w:rPr>
+          <w:rFonts w:cstheme="minorHAnsi"/>
+          <w:sz w:val="24"/>
+          <w:szCs w:val="24"/>
+        </w:rPr>
+        <w:t xml:space="preserve"> usamos las plantillas que nos ha proporcionado</w:t>
+      </w:r>
       <w:r>
         <w:rPr>
           <w:rFonts w:cstheme="minorHAnsi"/>
           <w:b/>
-          <w:sz w:val="20"/>
-        </w:rPr>
-        <w:t>- Pasos a dar en un cambio</w:t>
+          <w:sz w:val="24"/>
+          <w:szCs w:val="24"/>
+        </w:rPr>
+        <w:t xml:space="preserve"> </w:t>
+      </w:r>
+      <w:r>
+        <w:rPr>
+          <w:rFonts w:cstheme="minorHAnsi"/>
+          <w:sz w:val="24"/>
+          <w:szCs w:val="24"/>
+        </w:rPr>
+        <w:t>el    profesor en el Campus virtual.</w:t>
       </w:r>
     </w:p>
     <w:p>
       <w:pPr>
         <w:ind w:left="1416" w:firstLine="708"/>
+        <w:rPr>
+          <w:rFonts w:cstheme="minorHAnsi"/>
+          <w:sz w:val="24"/>
+          <w:szCs w:val="24"/>
+        </w:rPr>
+      </w:pPr>
+      <w:r>
         <w:rPr>
           <w:rFonts w:cstheme="minorHAnsi"/>
           <w:b/>
+          <w:sz w:val="24"/>
+          <w:szCs w:val="24"/>
+        </w:rPr>
+        <w:tab/>
+      </w:r>
+      <w:r>
+        <w:rPr>
+          <w:rFonts w:cstheme="minorHAnsi"/>
+          <w:sz w:val="24"/>
+          <w:szCs w:val="24"/>
+        </w:rPr>
+        <w:t xml:space="preserve">-Para las pantallas hemos decidido </w:t>
+      </w:r>
+      <w:proofErr w:type="gramStart"/>
+      <w:r>
+        <w:rPr>
+          <w:rFonts w:cstheme="minorHAnsi"/>
+          <w:sz w:val="24"/>
+          <w:szCs w:val="24"/>
+        </w:rPr>
+        <w:t>usar  una</w:t>
+      </w:r>
+      <w:proofErr w:type="gramEnd"/>
+      <w:r>
+        <w:rPr>
+          <w:rFonts w:cstheme="minorHAnsi"/>
+          <w:sz w:val="24"/>
+          <w:szCs w:val="24"/>
+        </w:rPr>
+        <w:t xml:space="preserve"> plantilla como se ve en la siguiente foto.</w:t>
+      </w:r>
+    </w:p>
+    <w:p>
+      <w:pPr>
+        <w:ind w:left="1416" w:firstLine="708"/>
+        <w:rPr>
+          <w:rFonts w:cstheme="minorHAnsi"/>
+          <w:sz w:val="24"/>
+          <w:szCs w:val="24"/>
+        </w:rPr>
+      </w:pPr>
+    </w:p>
+    <w:p>
+      <w:pPr>
+        <w:ind w:left="1416" w:firstLine="708"/>
+        <w:rPr>
+          <w:rFonts w:cstheme="minorHAnsi"/>
           <w:sz w:val="20"/>
         </w:rPr>
       </w:pPr>
-      <w:r>
+    </w:p>
+    <w:p>
+      <w:pPr>
+        <w:ind w:left="1416" w:firstLine="708"/>
+        <w:rPr>
+          <w:rFonts w:cstheme="minorHAnsi"/>
+          <w:sz w:val="20"/>
+        </w:rPr>
+      </w:pPr>
+      <w:r>
+        <w:rPr>
+          <w:noProof/>
+        </w:rPr>
+        <w:lastRenderedPageBreak/>
+        <w:drawing>
+          <wp:inline distT="0" distB="0" distL="0" distR="0" wp14:anchorId="204384B0" wp14:editId="33D41E09">
+            <wp:extent cx="5490845" cy="3924935"/>
+            <wp:effectExtent l="0" t="0" r="0" b="0"/>
+            <wp:docPr id="3" name="Imagen 3"/>
+            <wp:cNvGraphicFramePr>
+              <a:graphicFrameLocks xmlns:a="http://schemas.openxmlformats.org/drawingml/2006/main" noChangeAspect="1"/>
+            </wp:cNvGraphicFramePr>
+            <a:graphic xmlns:a="http://schemas.openxmlformats.org/drawingml/2006/main">
+              <a:graphicData uri="http://schemas.openxmlformats.org/drawingml/2006/picture">
+                <pic:pic xmlns:pic="http://schemas.openxmlformats.org/drawingml/2006/picture">
+                  <pic:nvPicPr>
+                    <pic:cNvPr id="1" name=""/>
+                    <pic:cNvPicPr/>
+                  </pic:nvPicPr>
+                  <pic:blipFill>
+                    <a:blip r:embed="rId11"/>
+                    <a:stretch>
+                      <a:fillRect/>
+                    </a:stretch>
+                  </pic:blipFill>
+                  <pic:spPr>
+                    <a:xfrm>
+                      <a:off x="0" y="0"/>
+                      <a:ext cx="5490845" cy="3924935"/>
+                    </a:xfrm>
+                    <a:prstGeom prst="rect">
+                      <a:avLst/>
+                    </a:prstGeom>
+                  </pic:spPr>
+                </pic:pic>
+              </a:graphicData>
+            </a:graphic>
+          </wp:inline>
+        </w:drawing>
+      </w:r>
+    </w:p>
+    <w:p>
+      <w:pPr>
+        <w:ind w:left="1416" w:firstLine="708"/>
         <w:rPr>
           <w:rFonts w:cstheme="minorHAnsi"/>
           <w:b/>
-          <w:sz w:val="20"/>
-        </w:rPr>
-        <w:t>- Acuerdos en productos</w:t>
-      </w:r>
-    </w:p>
-    <w:p>
-      <w:pPr>
-        <w:ind w:left="1410"/>
+          <w:sz w:val="24"/>
+          <w:szCs w:val="24"/>
+        </w:rPr>
+      </w:pPr>
+      <w:r>
         <w:rPr>
           <w:rFonts w:cstheme="minorHAnsi"/>
           <w:b/>
-          <w:sz w:val="20"/>
+          <w:sz w:val="24"/>
+          <w:szCs w:val="24"/>
+        </w:rPr>
+        <w:t>- Pasos a dar en un cambio</w:t>
+      </w:r>
+    </w:p>
+    <w:p>
+      <w:pPr>
+        <w:ind w:left="1416" w:firstLine="708"/>
+        <w:rPr>
+          <w:rFonts w:cstheme="minorHAnsi"/>
+          <w:sz w:val="24"/>
+          <w:szCs w:val="24"/>
+        </w:rPr>
+      </w:pPr>
+      <w:r>
+        <w:rPr>
+          <w:rFonts w:cstheme="minorHAnsi"/>
+          <w:sz w:val="24"/>
+          <w:szCs w:val="24"/>
+        </w:rPr>
+        <w:t xml:space="preserve">Los cambios serán supervisados por el responsable de llevar el control de cambios </w:t>
+      </w:r>
+      <w:r>
+        <w:rPr>
+          <w:rFonts w:cstheme="minorHAnsi"/>
+          <w:sz w:val="24"/>
+          <w:szCs w:val="24"/>
+        </w:rPr>
+        <w:t>se estudiará el coste económico que se supone causar el cambio y la implementación del cambio dependiendo de si es viable el cambio o no</w:t>
+      </w:r>
+      <w:r>
+        <w:rPr>
+          <w:rFonts w:cstheme="minorHAnsi"/>
+          <w:sz w:val="24"/>
+          <w:szCs w:val="24"/>
+        </w:rPr>
+        <w:t xml:space="preserve"> se avisará</w:t>
+      </w:r>
+      <w:r>
+        <w:rPr>
+          <w:rFonts w:cstheme="minorHAnsi"/>
+          <w:sz w:val="24"/>
+          <w:szCs w:val="24"/>
+        </w:rPr>
+        <w:t>n</w:t>
+      </w:r>
+      <w:r>
+        <w:rPr>
+          <w:rFonts w:cstheme="minorHAnsi"/>
+          <w:sz w:val="24"/>
+          <w:szCs w:val="24"/>
+        </w:rPr>
+        <w:t xml:space="preserve"> a los integrante</w:t>
+      </w:r>
+      <w:r>
+        <w:rPr>
+          <w:rFonts w:cstheme="minorHAnsi"/>
+          <w:sz w:val="24"/>
+          <w:szCs w:val="24"/>
+        </w:rPr>
+        <w:t>s relacionados con dicho cambio o no.</w:t>
+      </w:r>
+    </w:p>
+    <w:p>
+      <w:pPr>
+        <w:ind w:left="1410"/>
+        <w:rPr>
+          <w:rFonts w:cstheme="minorHAnsi"/>
+          <w:sz w:val="24"/>
+          <w:szCs w:val="24"/>
         </w:rPr>
       </w:pPr>
       <w:r>
         <w:rPr>
           <w:rFonts w:cstheme="minorHAnsi"/>
           <w:b/>
-          <w:sz w:val="20"/>
-        </w:rPr>
-        <w:t xml:space="preserve">- Comité de Cambios: Quién hace qué </w:t>
+          <w:sz w:val="24"/>
+          <w:szCs w:val="24"/>
+        </w:rPr>
+        <w:t xml:space="preserve">- Comité de Cambios:  </w:t>
+      </w:r>
+      <w:r>
+        <w:rPr>
+          <w:rFonts w:cstheme="minorHAnsi"/>
+          <w:sz w:val="24"/>
+          <w:szCs w:val="24"/>
+        </w:rPr>
+        <w:t>se encarga de evaluar el coste económico y la dificultad de implementación que conlleva el cambio y decide si aceptar la petición de cambios o no.</w:t>
       </w:r>
     </w:p>
     <w:p>
@@ -8547,14 +9007,16 @@
         <w:rPr>
           <w:rFonts w:cstheme="minorHAnsi"/>
           <w:b/>
-          <w:sz w:val="20"/>
+          <w:sz w:val="24"/>
+          <w:szCs w:val="24"/>
         </w:rPr>
       </w:pPr>
       <w:r>
         <w:rPr>
           <w:rFonts w:cstheme="minorHAnsi"/>
           <w:b/>
-          <w:sz w:val="20"/>
+          <w:sz w:val="24"/>
+          <w:szCs w:val="24"/>
         </w:rPr>
         <w:t>- Herra</w:t>
       </w:r>
@@ -8562,7 +9024,8 @@
         <w:rPr>
           <w:rFonts w:cstheme="minorHAnsi"/>
           <w:b/>
-          <w:sz w:val="20"/>
+          <w:sz w:val="24"/>
+          <w:szCs w:val="24"/>
         </w:rPr>
         <w:t>mientas de gestión de versiones:</w:t>
       </w:r>
@@ -8572,46 +9035,77 @@
         <w:ind w:left="2118" w:firstLine="6"/>
         <w:rPr>
           <w:rFonts w:cstheme="minorHAnsi"/>
-          <w:b/>
-          <w:sz w:val="20"/>
+          <w:sz w:val="24"/>
+          <w:szCs w:val="24"/>
         </w:rPr>
       </w:pPr>
       <w:r>
         <w:rPr>
           <w:rFonts w:cstheme="minorHAnsi"/>
-          <w:b/>
-          <w:sz w:val="20"/>
+          <w:sz w:val="24"/>
+          <w:szCs w:val="24"/>
         </w:rPr>
         <w:t xml:space="preserve">– Repositorios </w:t>
       </w:r>
     </w:p>
     <w:p>
       <w:pPr>
-        <w:ind w:left="2112" w:firstLine="6"/>
+        <w:ind w:left="1410" w:firstLine="708"/>
         <w:rPr>
           <w:rFonts w:cstheme="minorHAnsi"/>
-          <w:b/>
+          <w:sz w:val="24"/>
+          <w:szCs w:val="24"/>
         </w:rPr>
       </w:pPr>
       <w:r>
         <w:rPr>
           <w:rFonts w:cstheme="minorHAnsi"/>
-          <w:b/>
-          <w:sz w:val="20"/>
-        </w:rPr>
-        <w:t>- Gestión de Proyectos (si la usas)</w:t>
+          <w:sz w:val="24"/>
+          <w:szCs w:val="24"/>
+        </w:rPr>
+        <w:t>-GITHUB (Principal)</w:t>
+      </w:r>
+    </w:p>
+    <w:p>
+      <w:pPr>
+        <w:ind w:left="1410" w:firstLine="708"/>
+        <w:rPr>
+          <w:rFonts w:cstheme="minorHAnsi"/>
+          <w:sz w:val="24"/>
+          <w:szCs w:val="24"/>
+        </w:rPr>
+      </w:pPr>
+      <w:r>
+        <w:rPr>
+          <w:rFonts w:cstheme="minorHAnsi"/>
+          <w:sz w:val="24"/>
+          <w:szCs w:val="24"/>
+        </w:rPr>
+        <w:t>-Google Drive</w:t>
       </w:r>
     </w:p>
     <w:p>
       <w:pPr>
         <w:pStyle w:val="Estilo3"/>
-      </w:pPr>
-      <w:bookmarkStart w:id="39" w:name="_Toc308697619"/>
-      <w:r>
+        <w:rPr>
+          <w:sz w:val="24"/>
+          <w:szCs w:val="24"/>
+        </w:rPr>
+      </w:pPr>
+      <w:bookmarkStart w:id="37" w:name="_Toc308697619"/>
+      <w:r>
+        <w:rPr>
+          <w:sz w:val="24"/>
+          <w:szCs w:val="24"/>
+        </w:rPr>
         <w:t>Registros para mantener el rastro de los cambios</w:t>
       </w:r>
-      <w:bookmarkEnd w:id="39"/>
-      <w:r>
+      <w:bookmarkEnd w:id="37"/>
+      <w:r>
+        <w:rPr>
+          <w:sz w:val="24"/>
+          <w:szCs w:val="24"/>
+        </w:rPr>
         <w:t xml:space="preserve"> </w:t>
       </w:r>
     </w:p>
@@ -8619,34 +9113,172 @@
       <w:pPr>
         <w:ind w:left="702" w:firstLine="6"/>
         <w:rPr>
-          <w:rFonts w:ascii="Courier New" w:hAnsi="Courier New" w:cs="Courier New"/>
-        </w:rPr>
-      </w:pPr>
-      <w:r>
+          <w:rFonts w:ascii="Calibri" w:hAnsi="Calibri" w:cs="Calibri"/>
+          <w:sz w:val="24"/>
+          <w:szCs w:val="24"/>
+        </w:rPr>
+      </w:pPr>
+      <w:r>
+        <w:rPr>
+          <w:rFonts w:ascii="Calibri" w:hAnsi="Calibri" w:cs="Calibri"/>
+          <w:sz w:val="24"/>
+          <w:szCs w:val="24"/>
+        </w:rPr>
+        <w:t xml:space="preserve">  </w:t>
+      </w:r>
+      <w:r>
+        <w:rPr>
+          <w:rFonts w:ascii="Calibri" w:hAnsi="Calibri" w:cs="Calibri"/>
+          <w:sz w:val="24"/>
+          <w:szCs w:val="24"/>
+        </w:rPr>
+        <w:t xml:space="preserve">Hemos creado un repositorio en </w:t>
+      </w:r>
+      <w:proofErr w:type="spellStart"/>
+      <w:r>
+        <w:rPr>
+          <w:rFonts w:ascii="Calibri" w:hAnsi="Calibri" w:cs="Calibri"/>
+          <w:sz w:val="24"/>
+          <w:szCs w:val="24"/>
+        </w:rPr>
+        <w:t>Github</w:t>
+      </w:r>
+      <w:proofErr w:type="spellEnd"/>
+      <w:r>
+        <w:rPr>
+          <w:rFonts w:ascii="Calibri" w:hAnsi="Calibri" w:cs="Calibri"/>
+          <w:sz w:val="24"/>
+          <w:szCs w:val="24"/>
+        </w:rPr>
+        <w:t xml:space="preserve"> lo cual todos los integrantes del equipo tenemos acceso a </w:t>
+      </w:r>
+      <w:proofErr w:type="gramStart"/>
+      <w:r>
+        <w:rPr>
+          <w:rFonts w:ascii="Calibri" w:hAnsi="Calibri" w:cs="Calibri"/>
+          <w:sz w:val="24"/>
+          <w:szCs w:val="24"/>
+        </w:rPr>
+        <w:t>ello ,</w:t>
+      </w:r>
+      <w:proofErr w:type="gramEnd"/>
+      <w:r>
+        <w:rPr>
+          <w:rFonts w:ascii="Calibri" w:hAnsi="Calibri" w:cs="Calibri"/>
+          <w:sz w:val="24"/>
+          <w:szCs w:val="24"/>
+        </w:rPr>
+        <w:t xml:space="preserve"> el </w:t>
+      </w:r>
+      <w:proofErr w:type="spellStart"/>
+      <w:r>
+        <w:rPr>
+          <w:rFonts w:ascii="Calibri" w:hAnsi="Calibri" w:cs="Calibri"/>
+          <w:sz w:val="24"/>
+          <w:szCs w:val="24"/>
+        </w:rPr>
+        <w:t>Github</w:t>
+      </w:r>
+      <w:proofErr w:type="spellEnd"/>
+      <w:r>
+        <w:rPr>
+          <w:rFonts w:ascii="Calibri" w:hAnsi="Calibri" w:cs="Calibri"/>
+          <w:sz w:val="24"/>
+          <w:szCs w:val="24"/>
+        </w:rPr>
+        <w:t xml:space="preserve"> cuenta con la consola de </w:t>
+      </w:r>
+      <w:proofErr w:type="spellStart"/>
+      <w:r>
+        <w:rPr>
+          <w:rFonts w:ascii="Calibri" w:hAnsi="Calibri" w:cs="Calibri"/>
+          <w:sz w:val="24"/>
+          <w:szCs w:val="24"/>
+        </w:rPr>
+        <w:t>GitBash</w:t>
+      </w:r>
+      <w:proofErr w:type="spellEnd"/>
+      <w:r>
+        <w:rPr>
+          <w:rFonts w:ascii="Calibri" w:hAnsi="Calibri" w:cs="Calibri"/>
+          <w:sz w:val="24"/>
+          <w:szCs w:val="24"/>
+        </w:rPr>
+        <w:t xml:space="preserve"> una herramienta que nos facilita </w:t>
+      </w:r>
+      <w:r>
+        <w:rPr>
+          <w:rFonts w:ascii="Calibri" w:hAnsi="Calibri" w:cs="Calibri"/>
+          <w:sz w:val="24"/>
+          <w:szCs w:val="24"/>
+        </w:rPr>
+        <w:t xml:space="preserve">a </w:t>
+      </w:r>
+      <w:r>
+        <w:rPr>
+          <w:rFonts w:ascii="Calibri" w:hAnsi="Calibri" w:cs="Calibri"/>
+          <w:sz w:val="24"/>
+          <w:szCs w:val="24"/>
+        </w:rPr>
+        <w:t>sincronizar los documentos que tenemos en local con la última actualización que</w:t>
+      </w:r>
+      <w:r>
+        <w:rPr>
+          <w:rFonts w:ascii="Calibri" w:hAnsi="Calibri" w:cs="Calibri"/>
+          <w:sz w:val="24"/>
+          <w:szCs w:val="24"/>
+        </w:rPr>
+        <w:t xml:space="preserve"> en nuestro repositorio y también a subir las modificaciones, también nos permite visualizar el historial de actividad que ha tenido el repositorio los cambios que se han hecho en cada “</w:t>
+      </w:r>
+      <w:proofErr w:type="spellStart"/>
+      <w:r>
+        <w:rPr>
+          <w:rFonts w:ascii="Calibri" w:hAnsi="Calibri" w:cs="Calibri"/>
+          <w:sz w:val="24"/>
+          <w:szCs w:val="24"/>
+        </w:rPr>
+        <w:t>push</w:t>
+      </w:r>
+      <w:proofErr w:type="spellEnd"/>
+      <w:r>
+        <w:rPr>
+          <w:rFonts w:ascii="Calibri" w:hAnsi="Calibri" w:cs="Calibri"/>
+          <w:sz w:val="24"/>
+          <w:szCs w:val="24"/>
+        </w:rPr>
+        <w:t xml:space="preserve">” y los comentarios de cada </w:t>
+      </w:r>
+      <w:proofErr w:type="spellStart"/>
+      <w:r>
+        <w:rPr>
+          <w:rFonts w:ascii="Calibri" w:hAnsi="Calibri" w:cs="Calibri"/>
+          <w:sz w:val="24"/>
+          <w:szCs w:val="24"/>
+        </w:rPr>
+        <w:t>unos</w:t>
+      </w:r>
+      <w:proofErr w:type="spellEnd"/>
+      <w:r>
+        <w:rPr>
+          <w:rFonts w:ascii="Calibri" w:hAnsi="Calibri" w:cs="Calibri"/>
+          <w:sz w:val="24"/>
+          <w:szCs w:val="24"/>
+        </w:rPr>
+        <w:t xml:space="preserve"> de ellos.</w:t>
+      </w:r>
+      <w:bookmarkStart w:id="38" w:name="_GoBack"/>
+      <w:bookmarkEnd w:id="38"/>
+    </w:p>
+    <w:p>
+      <w:pPr>
+        <w:ind w:left="702" w:firstLine="6"/>
         <w:rPr>
           <w:rFonts w:ascii="Courier New" w:hAnsi="Courier New" w:cs="Courier New"/>
           <w:sz w:val="20"/>
-        </w:rPr>
-        <w:t xml:space="preserve">  </w:t>
-      </w:r>
-      <w:r>
-        <w:rPr>
-          <w:rFonts w:ascii="Courier New" w:hAnsi="Courier New" w:cs="Courier New"/>
-          <w:sz w:val="20"/>
-        </w:rPr>
-        <w:t xml:space="preserve">(Qué ha pasado, pasos para usar herramientas del punto </w:t>
-      </w:r>
-      <w:proofErr w:type="gramStart"/>
-      <w:r>
-        <w:rPr>
-          <w:rFonts w:ascii="Courier New" w:hAnsi="Courier New" w:cs="Courier New"/>
-          <w:sz w:val="20"/>
-        </w:rPr>
-        <w:t>7.2.5 )</w:t>
-      </w:r>
-      <w:proofErr w:type="gramEnd"/>
-    </w:p>
-    <w:p/>
+          <w:lang w:eastAsia="zh-CN"/>
+        </w:rPr>
+      </w:pPr>
+    </w:p>
     <w:p/>
     <w:p/>
     <w:p>
@@ -8670,12 +9302,12 @@
       <w:pPr>
         <w:pStyle w:val="Estilo1"/>
       </w:pPr>
-      <w:bookmarkStart w:id="40" w:name="_Toc308697620"/>
+      <w:bookmarkStart w:id="39" w:name="_Toc308697620"/>
       <w:r>
         <w:lastRenderedPageBreak/>
         <w:t>Apéndices</w:t>
       </w:r>
-      <w:bookmarkEnd w:id="40"/>
+      <w:bookmarkEnd w:id="39"/>
     </w:p>
     <w:p>
       <w:pPr>
@@ -8686,7 +9318,7 @@
       </w:pPr>
     </w:p>
     <w:sectPr>
-      <w:footerReference w:type="default" r:id="rId11"/>
+      <w:footerReference w:type="default" r:id="rId12"/>
       <w:pgSz w:w="11906" w:h="16838"/>
       <w:pgMar w:top="1417" w:right="1558" w:bottom="1417" w:left="1701" w:header="708" w:footer="708" w:gutter="0"/>
       <w:pgNumType w:start="1"/>
@@ -8698,7 +9330,7 @@
 </file>
 
 <file path=word/endnotes.xml><?xml version="1.0" encoding="utf-8"?>
-<w:endnotes xmlns:wpc="http://schemas.microsoft.com/office/word/2010/wordprocessingCanvas" xmlns:mc="http://schemas.openxmlformats.org/markup-compatibility/2006" xmlns:o="urn:schemas-microsoft-com:office:office" xmlns:r="http://schemas.openxmlformats.org/officeDocument/2006/relationships" xmlns:m="http://schemas.openxmlformats.org/officeDocument/2006/math" xmlns:v="urn:schemas-microsoft-com:vml" xmlns:wp14="http://schemas.microsoft.com/office/word/2010/wordprocessingDrawing" xmlns:wp="http://schemas.openxmlformats.org/drawingml/2006/wordprocessingDrawing" xmlns:w10="urn:schemas-microsoft-com:office:word" xmlns:w="http://schemas.openxmlformats.org/wordprocessingml/2006/main" xmlns:w14="http://schemas.microsoft.com/office/word/2010/wordml" xmlns:w15="http://schemas.microsoft.com/office/word/2012/wordml" xmlns:wpg="http://schemas.microsoft.com/office/word/2010/wordprocessingGroup" xmlns:wpi="http://schemas.microsoft.com/office/word/2010/wordprocessingInk" xmlns:wne="http://schemas.microsoft.com/office/word/2006/wordml" xmlns:wps="http://schemas.microsoft.com/office/word/2010/wordprocessingShape" mc:Ignorable="w14 w15 wp14">
+<w:endnotes xmlns:wpc="http://schemas.microsoft.com/office/word/2010/wordprocessingCanvas" xmlns:cx="http://schemas.microsoft.com/office/drawing/2014/chartex" xmlns:cx1="http://schemas.microsoft.com/office/drawing/2015/9/8/chartex" xmlns:cx2="http://schemas.microsoft.com/office/drawing/2015/10/21/chartex" xmlns:cx3="http://schemas.microsoft.com/office/drawing/2016/5/9/chartex" xmlns:cx4="http://schemas.microsoft.com/office/drawing/2016/5/10/chartex" xmlns:cx5="http://schemas.microsoft.com/office/drawing/2016/5/11/chartex" xmlns:cx6="http://schemas.microsoft.com/office/drawing/2016/5/12/chartex" xmlns:cx7="http://schemas.microsoft.com/office/drawing/2016/5/13/chartex" xmlns:cx8="http://schemas.microsoft.com/office/drawing/2016/5/14/chartex" xmlns:mc="http://schemas.openxmlformats.org/markup-compatibility/2006" xmlns:aink="http://schemas.microsoft.com/office/drawing/2016/ink" xmlns:am3d="http://schemas.microsoft.com/office/drawing/2017/model3d" xmlns:o="urn:schemas-microsoft-com:office:office" xmlns:r="http://schemas.openxmlformats.org/officeDocument/2006/relationships" xmlns:m="http://schemas.openxmlformats.org/officeDocument/2006/math" xmlns:v="urn:schemas-microsoft-com:vml" xmlns:wp14="http://schemas.microsoft.com/office/word/2010/wordprocessingDrawing" xmlns:wp="http://schemas.openxmlformats.org/drawingml/2006/wordprocessingDrawing" xmlns:w10="urn:schemas-microsoft-com:office:word" xmlns:w="http://schemas.openxmlformats.org/wordprocessingml/2006/main" xmlns:w14="http://schemas.microsoft.com/office/word/2010/wordml" xmlns:w15="http://schemas.microsoft.com/office/word/2012/wordml" xmlns:w16cid="http://schemas.microsoft.com/office/word/2016/wordml/cid" xmlns:w16se="http://schemas.microsoft.com/office/word/2015/wordml/symex" xmlns:wpg="http://schemas.microsoft.com/office/word/2010/wordprocessingGroup" xmlns:wpi="http://schemas.microsoft.com/office/word/2010/wordprocessingInk" xmlns:wne="http://schemas.microsoft.com/office/word/2006/wordml" xmlns:wps="http://schemas.microsoft.com/office/word/2010/wordprocessingShape" mc:Ignorable="w14 w15 w16se w16cid wp14">
   <w:endnote w:type="separator" w:id="-1">
     <w:p>
       <w:pPr>
@@ -8723,7 +9355,7 @@
 </file>
 
 <file path=word/footer1.xml><?xml version="1.0" encoding="utf-8"?>
-<w:ftr xmlns:wpc="http://schemas.microsoft.com/office/word/2010/wordprocessingCanvas" xmlns:mc="http://schemas.openxmlformats.org/markup-compatibility/2006" xmlns:o="urn:schemas-microsoft-com:office:office" xmlns:r="http://schemas.openxmlformats.org/officeDocument/2006/relationships" xmlns:m="http://schemas.openxmlformats.org/officeDocument/2006/math" xmlns:v="urn:schemas-microsoft-com:vml" xmlns:wp14="http://schemas.microsoft.com/office/word/2010/wordprocessingDrawing" xmlns:wp="http://schemas.openxmlformats.org/drawingml/2006/wordprocessingDrawing" xmlns:w10="urn:schemas-microsoft-com:office:word" xmlns:w="http://schemas.openxmlformats.org/wordprocessingml/2006/main" xmlns:w14="http://schemas.microsoft.com/office/word/2010/wordml" xmlns:w15="http://schemas.microsoft.com/office/word/2012/wordml" xmlns:wpg="http://schemas.microsoft.com/office/word/2010/wordprocessingGroup" xmlns:wpi="http://schemas.microsoft.com/office/word/2010/wordprocessingInk" xmlns:wne="http://schemas.microsoft.com/office/word/2006/wordml" xmlns:wps="http://schemas.microsoft.com/office/word/2010/wordprocessingShape" mc:Ignorable="w14 w15 wp14">
+<w:ftr xmlns:wpc="http://schemas.microsoft.com/office/word/2010/wordprocessingCanvas" xmlns:cx="http://schemas.microsoft.com/office/drawing/2014/chartex" xmlns:cx1="http://schemas.microsoft.com/office/drawing/2015/9/8/chartex" xmlns:cx2="http://schemas.microsoft.com/office/drawing/2015/10/21/chartex" xmlns:cx3="http://schemas.microsoft.com/office/drawing/2016/5/9/chartex" xmlns:cx4="http://schemas.microsoft.com/office/drawing/2016/5/10/chartex" xmlns:cx5="http://schemas.microsoft.com/office/drawing/2016/5/11/chartex" xmlns:cx6="http://schemas.microsoft.com/office/drawing/2016/5/12/chartex" xmlns:cx7="http://schemas.microsoft.com/office/drawing/2016/5/13/chartex" xmlns:cx8="http://schemas.microsoft.com/office/drawing/2016/5/14/chartex" xmlns:mc="http://schemas.openxmlformats.org/markup-compatibility/2006" xmlns:aink="http://schemas.microsoft.com/office/drawing/2016/ink" xmlns:am3d="http://schemas.microsoft.com/office/drawing/2017/model3d" xmlns:o="urn:schemas-microsoft-com:office:office" xmlns:r="http://schemas.openxmlformats.org/officeDocument/2006/relationships" xmlns:m="http://schemas.openxmlformats.org/officeDocument/2006/math" xmlns:v="urn:schemas-microsoft-com:vml" xmlns:wp14="http://schemas.microsoft.com/office/word/2010/wordprocessingDrawing" xmlns:wp="http://schemas.openxmlformats.org/drawingml/2006/wordprocessingDrawing" xmlns:w10="urn:schemas-microsoft-com:office:word" xmlns:w="http://schemas.openxmlformats.org/wordprocessingml/2006/main" xmlns:w14="http://schemas.microsoft.com/office/word/2010/wordml" xmlns:w15="http://schemas.microsoft.com/office/word/2012/wordml" xmlns:w16cid="http://schemas.microsoft.com/office/word/2016/wordml/cid" xmlns:w16se="http://schemas.microsoft.com/office/word/2015/wordml/symex" xmlns:wpg="http://schemas.microsoft.com/office/word/2010/wordprocessingGroup" xmlns:wpi="http://schemas.microsoft.com/office/word/2010/wordprocessingInk" xmlns:wne="http://schemas.microsoft.com/office/word/2006/wordml" xmlns:wps="http://schemas.microsoft.com/office/word/2010/wordprocessingShape" mc:Ignorable="w14 w15 w16se w16cid wp14">
   <w:sdt>
     <w:sdtPr>
       <w:id w:val="-1740400802"/>
@@ -8769,7 +9401,7 @@
 </file>
 
 <file path=word/footer2.xml><?xml version="1.0" encoding="utf-8"?>
-<w:ftr xmlns:wpc="http://schemas.microsoft.com/office/word/2010/wordprocessingCanvas" xmlns:mc="http://schemas.openxmlformats.org/markup-compatibility/2006" xmlns:o="urn:schemas-microsoft-com:office:office" xmlns:r="http://schemas.openxmlformats.org/officeDocument/2006/relationships" xmlns:m="http://schemas.openxmlformats.org/officeDocument/2006/math" xmlns:v="urn:schemas-microsoft-com:vml" xmlns:wp14="http://schemas.microsoft.com/office/word/2010/wordprocessingDrawing" xmlns:wp="http://schemas.openxmlformats.org/drawingml/2006/wordprocessingDrawing" xmlns:w10="urn:schemas-microsoft-com:office:word" xmlns:w="http://schemas.openxmlformats.org/wordprocessingml/2006/main" xmlns:w14="http://schemas.microsoft.com/office/word/2010/wordml" xmlns:w15="http://schemas.microsoft.com/office/word/2012/wordml" xmlns:wpg="http://schemas.microsoft.com/office/word/2010/wordprocessingGroup" xmlns:wpi="http://schemas.microsoft.com/office/word/2010/wordprocessingInk" xmlns:wne="http://schemas.microsoft.com/office/word/2006/wordml" xmlns:wps="http://schemas.microsoft.com/office/word/2010/wordprocessingShape" mc:Ignorable="w14 w15 wp14">
+<w:ftr xmlns:wpc="http://schemas.microsoft.com/office/word/2010/wordprocessingCanvas" xmlns:cx="http://schemas.microsoft.com/office/drawing/2014/chartex" xmlns:cx1="http://schemas.microsoft.com/office/drawing/2015/9/8/chartex" xmlns:cx2="http://schemas.microsoft.com/office/drawing/2015/10/21/chartex" xmlns:cx3="http://schemas.microsoft.com/office/drawing/2016/5/9/chartex" xmlns:cx4="http://schemas.microsoft.com/office/drawing/2016/5/10/chartex" xmlns:cx5="http://schemas.microsoft.com/office/drawing/2016/5/11/chartex" xmlns:cx6="http://schemas.microsoft.com/office/drawing/2016/5/12/chartex" xmlns:cx7="http://schemas.microsoft.com/office/drawing/2016/5/13/chartex" xmlns:cx8="http://schemas.microsoft.com/office/drawing/2016/5/14/chartex" xmlns:mc="http://schemas.openxmlformats.org/markup-compatibility/2006" xmlns:aink="http://schemas.microsoft.com/office/drawing/2016/ink" xmlns:am3d="http://schemas.microsoft.com/office/drawing/2017/model3d" xmlns:o="urn:schemas-microsoft-com:office:office" xmlns:r="http://schemas.openxmlformats.org/officeDocument/2006/relationships" xmlns:m="http://schemas.openxmlformats.org/officeDocument/2006/math" xmlns:v="urn:schemas-microsoft-com:vml" xmlns:wp14="http://schemas.microsoft.com/office/word/2010/wordprocessingDrawing" xmlns:wp="http://schemas.openxmlformats.org/drawingml/2006/wordprocessingDrawing" xmlns:w10="urn:schemas-microsoft-com:office:word" xmlns:w="http://schemas.openxmlformats.org/wordprocessingml/2006/main" xmlns:w14="http://schemas.microsoft.com/office/word/2010/wordml" xmlns:w15="http://schemas.microsoft.com/office/word/2012/wordml" xmlns:w16cid="http://schemas.microsoft.com/office/word/2016/wordml/cid" xmlns:w16se="http://schemas.microsoft.com/office/word/2015/wordml/symex" xmlns:wpg="http://schemas.microsoft.com/office/word/2010/wordprocessingGroup" xmlns:wpi="http://schemas.microsoft.com/office/word/2010/wordprocessingInk" xmlns:wne="http://schemas.microsoft.com/office/word/2006/wordml" xmlns:wps="http://schemas.microsoft.com/office/word/2010/wordprocessingShape" mc:Ignorable="w14 w15 w16se w16cid wp14">
   <w:sdt>
     <w:sdtPr>
       <w:id w:val="-159541669"/>
@@ -8815,7 +9447,7 @@
 </file>
 
 <file path=word/footnotes.xml><?xml version="1.0" encoding="utf-8"?>
-<w:footnotes xmlns:wpc="http://schemas.microsoft.com/office/word/2010/wordprocessingCanvas" xmlns:mc="http://schemas.openxmlformats.org/markup-compatibility/2006" xmlns:o="urn:schemas-microsoft-com:office:office" xmlns:r="http://schemas.openxmlformats.org/officeDocument/2006/relationships" xmlns:m="http://schemas.openxmlformats.org/officeDocument/2006/math" xmlns:v="urn:schemas-microsoft-com:vml" xmlns:wp14="http://schemas.microsoft.com/office/word/2010/wordprocessingDrawing" xmlns:wp="http://schemas.openxmlformats.org/drawingml/2006/wordprocessingDrawing" xmlns:w10="urn:schemas-microsoft-com:office:word" xmlns:w="http://schemas.openxmlformats.org/wordprocessingml/2006/main" xmlns:w14="http://schemas.microsoft.com/office/word/2010/wordml" xmlns:w15="http://schemas.microsoft.com/office/word/2012/wordml" xmlns:wpg="http://schemas.microsoft.com/office/word/2010/wordprocessingGroup" xmlns:wpi="http://schemas.microsoft.com/office/word/2010/wordprocessingInk" xmlns:wne="http://schemas.microsoft.com/office/word/2006/wordml" xmlns:wps="http://schemas.microsoft.com/office/word/2010/wordprocessingShape" mc:Ignorable="w14 w15 wp14">
+<w:footnotes xmlns:wpc="http://schemas.microsoft.com/office/word/2010/wordprocessingCanvas" xmlns:cx="http://schemas.microsoft.com/office/drawing/2014/chartex" xmlns:cx1="http://schemas.microsoft.com/office/drawing/2015/9/8/chartex" xmlns:cx2="http://schemas.microsoft.com/office/drawing/2015/10/21/chartex" xmlns:cx3="http://schemas.microsoft.com/office/drawing/2016/5/9/chartex" xmlns:cx4="http://schemas.microsoft.com/office/drawing/2016/5/10/chartex" xmlns:cx5="http://schemas.microsoft.com/office/drawing/2016/5/11/chartex" xmlns:cx6="http://schemas.microsoft.com/office/drawing/2016/5/12/chartex" xmlns:cx7="http://schemas.microsoft.com/office/drawing/2016/5/13/chartex" xmlns:cx8="http://schemas.microsoft.com/office/drawing/2016/5/14/chartex" xmlns:mc="http://schemas.openxmlformats.org/markup-compatibility/2006" xmlns:aink="http://schemas.microsoft.com/office/drawing/2016/ink" xmlns:am3d="http://schemas.microsoft.com/office/drawing/2017/model3d" xmlns:o="urn:schemas-microsoft-com:office:office" xmlns:r="http://schemas.openxmlformats.org/officeDocument/2006/relationships" xmlns:m="http://schemas.openxmlformats.org/officeDocument/2006/math" xmlns:v="urn:schemas-microsoft-com:vml" xmlns:wp14="http://schemas.microsoft.com/office/word/2010/wordprocessingDrawing" xmlns:wp="http://schemas.openxmlformats.org/drawingml/2006/wordprocessingDrawing" xmlns:w10="urn:schemas-microsoft-com:office:word" xmlns:w="http://schemas.openxmlformats.org/wordprocessingml/2006/main" xmlns:w14="http://schemas.microsoft.com/office/word/2010/wordml" xmlns:w15="http://schemas.microsoft.com/office/word/2012/wordml" xmlns:w16cid="http://schemas.microsoft.com/office/word/2016/wordml/cid" xmlns:w16se="http://schemas.microsoft.com/office/word/2015/wordml/symex" xmlns:wpg="http://schemas.microsoft.com/office/word/2010/wordprocessingGroup" xmlns:wpi="http://schemas.microsoft.com/office/word/2010/wordprocessingInk" xmlns:wne="http://schemas.microsoft.com/office/word/2006/wordml" xmlns:wps="http://schemas.microsoft.com/office/word/2010/wordprocessingShape" mc:Ignorable="w14 w15 w16se w16cid wp14">
   <w:footnote w:type="separator" w:id="-1">
     <w:p>
       <w:pPr>
@@ -8840,7 +9472,7 @@
 </file>
 
 <file path=word/numbering.xml><?xml version="1.0" encoding="utf-8"?>
-<w:numbering xmlns:wpc="http://schemas.microsoft.com/office/word/2010/wordprocessingCanvas" xmlns:mc="http://schemas.openxmlformats.org/markup-compatibility/2006" xmlns:o="urn:schemas-microsoft-com:office:office" xmlns:r="http://schemas.openxmlformats.org/officeDocument/2006/relationships" xmlns:m="http://schemas.openxmlformats.org/officeDocument/2006/math" xmlns:v="urn:schemas-microsoft-com:vml" xmlns:wp14="http://schemas.microsoft.com/office/word/2010/wordprocessingDrawing" xmlns:wp="http://schemas.openxmlformats.org/drawingml/2006/wordprocessingDrawing" xmlns:w10="urn:schemas-microsoft-com:office:word" xmlns:w="http://schemas.openxmlformats.org/wordprocessingml/2006/main" xmlns:w14="http://schemas.microsoft.com/office/word/2010/wordml" xmlns:w15="http://schemas.microsoft.com/office/word/2012/wordml" xmlns:wpg="http://schemas.microsoft.com/office/word/2010/wordprocessingGroup" xmlns:wpi="http://schemas.microsoft.com/office/word/2010/wordprocessingInk" xmlns:wne="http://schemas.microsoft.com/office/word/2006/wordml" xmlns:wps="http://schemas.microsoft.com/office/word/2010/wordprocessingShape" mc:Ignorable="w14 w15 wp14">
+<w:numbering xmlns:wpc="http://schemas.microsoft.com/office/word/2010/wordprocessingCanvas" xmlns:cx="http://schemas.microsoft.com/office/drawing/2014/chartex" xmlns:cx1="http://schemas.microsoft.com/office/drawing/2015/9/8/chartex" xmlns:cx2="http://schemas.microsoft.com/office/drawing/2015/10/21/chartex" xmlns:cx3="http://schemas.microsoft.com/office/drawing/2016/5/9/chartex" xmlns:cx4="http://schemas.microsoft.com/office/drawing/2016/5/10/chartex" xmlns:cx5="http://schemas.microsoft.com/office/drawing/2016/5/11/chartex" xmlns:cx6="http://schemas.microsoft.com/office/drawing/2016/5/12/chartex" xmlns:cx7="http://schemas.microsoft.com/office/drawing/2016/5/13/chartex" xmlns:cx8="http://schemas.microsoft.com/office/drawing/2016/5/14/chartex" xmlns:mc="http://schemas.openxmlformats.org/markup-compatibility/2006" xmlns:aink="http://schemas.microsoft.com/office/drawing/2016/ink" xmlns:am3d="http://schemas.microsoft.com/office/drawing/2017/model3d" xmlns:o="urn:schemas-microsoft-com:office:office" xmlns:r="http://schemas.openxmlformats.org/officeDocument/2006/relationships" xmlns:m="http://schemas.openxmlformats.org/officeDocument/2006/math" xmlns:v="urn:schemas-microsoft-com:vml" xmlns:wp14="http://schemas.microsoft.com/office/word/2010/wordprocessingDrawing" xmlns:wp="http://schemas.openxmlformats.org/drawingml/2006/wordprocessingDrawing" xmlns:w10="urn:schemas-microsoft-com:office:word" xmlns:w="http://schemas.openxmlformats.org/wordprocessingml/2006/main" xmlns:w14="http://schemas.microsoft.com/office/word/2010/wordml" xmlns:w15="http://schemas.microsoft.com/office/word/2012/wordml" xmlns:w16cid="http://schemas.microsoft.com/office/word/2016/wordml/cid" xmlns:w16se="http://schemas.microsoft.com/office/word/2015/wordml/symex" xmlns:wpg="http://schemas.microsoft.com/office/word/2010/wordprocessingGroup" xmlns:wpi="http://schemas.microsoft.com/office/word/2010/wordprocessingInk" xmlns:wne="http://schemas.microsoft.com/office/word/2006/wordml" xmlns:wps="http://schemas.microsoft.com/office/word/2010/wordprocessingShape" mc:Ignorable="w14 w15 w16se w16cid wp14">
   <w:abstractNum w:abstractNumId="0" w15:restartNumberingAfterBreak="0">
     <w:nsid w:val="00000002"/>
     <w:multiLevelType w:val="multilevel"/>
@@ -9725,6 +10357,119 @@
     </w:lvl>
   </w:abstractNum>
   <w:abstractNum w:abstractNumId="8" w15:restartNumberingAfterBreak="0">
+    <w:nsid w:val="5C3102B4"/>
+    <w:multiLevelType w:val="hybridMultilevel"/>
+    <w:tmpl w:val="23667FD4"/>
+    <w:lvl w:ilvl="0" w:tplc="EB84E5BC">
+      <w:numFmt w:val="bullet"/>
+      <w:lvlText w:val="-"/>
+      <w:lvlJc w:val="left"/>
+      <w:pPr>
+        <w:ind w:left="2478" w:hanging="360"/>
+      </w:pPr>
+      <w:rPr>
+        <w:rFonts w:ascii="Calibri" w:eastAsiaTheme="minorHAnsi" w:hAnsi="Calibri" w:cs="Calibri" w:hint="default"/>
+        <w:sz w:val="20"/>
+      </w:rPr>
+    </w:lvl>
+    <w:lvl w:ilvl="1" w:tplc="0C0A0003" w:tentative="1">
+      <w:start w:val="1"/>
+      <w:numFmt w:val="bullet"/>
+      <w:lvlText w:val="o"/>
+      <w:lvlJc w:val="left"/>
+      <w:pPr>
+        <w:ind w:left="3198" w:hanging="360"/>
+      </w:pPr>
+      <w:rPr>
+        <w:rFonts w:ascii="Courier New" w:hAnsi="Courier New" w:cs="Courier New" w:hint="default"/>
+      </w:rPr>
+    </w:lvl>
+    <w:lvl w:ilvl="2" w:tplc="0C0A0005" w:tentative="1">
+      <w:start w:val="1"/>
+      <w:numFmt w:val="bullet"/>
+      <w:lvlText w:val=""/>
+      <w:lvlJc w:val="left"/>
+      <w:pPr>
+        <w:ind w:left="3918" w:hanging="360"/>
+      </w:pPr>
+      <w:rPr>
+        <w:rFonts w:ascii="Wingdings" w:hAnsi="Wingdings" w:hint="default"/>
+      </w:rPr>
+    </w:lvl>
+    <w:lvl w:ilvl="3" w:tplc="0C0A0001" w:tentative="1">
+      <w:start w:val="1"/>
+      <w:numFmt w:val="bullet"/>
+      <w:lvlText w:val=""/>
+      <w:lvlJc w:val="left"/>
+      <w:pPr>
+        <w:ind w:left="4638" w:hanging="360"/>
+      </w:pPr>
+      <w:rPr>
+        <w:rFonts w:ascii="Symbol" w:hAnsi="Symbol" w:hint="default"/>
+      </w:rPr>
+    </w:lvl>
+    <w:lvl w:ilvl="4" w:tplc="0C0A0003" w:tentative="1">
+      <w:start w:val="1"/>
+      <w:numFmt w:val="bullet"/>
+      <w:lvlText w:val="o"/>
+      <w:lvlJc w:val="left"/>
+      <w:pPr>
+        <w:ind w:left="5358" w:hanging="360"/>
+      </w:pPr>
+      <w:rPr>
+        <w:rFonts w:ascii="Courier New" w:hAnsi="Courier New" w:cs="Courier New" w:hint="default"/>
+      </w:rPr>
+    </w:lvl>
+    <w:lvl w:ilvl="5" w:tplc="0C0A0005" w:tentative="1">
+      <w:start w:val="1"/>
+      <w:numFmt w:val="bullet"/>
+      <w:lvlText w:val=""/>
+      <w:lvlJc w:val="left"/>
+      <w:pPr>
+        <w:ind w:left="6078" w:hanging="360"/>
+      </w:pPr>
+      <w:rPr>
+        <w:rFonts w:ascii="Wingdings" w:hAnsi="Wingdings" w:hint="default"/>
+      </w:rPr>
+    </w:lvl>
+    <w:lvl w:ilvl="6" w:tplc="0C0A0001" w:tentative="1">
+      <w:start w:val="1"/>
+      <w:numFmt w:val="bullet"/>
+      <w:lvlText w:val=""/>
+      <w:lvlJc w:val="left"/>
+      <w:pPr>
+        <w:ind w:left="6798" w:hanging="360"/>
+      </w:pPr>
+      <w:rPr>
+        <w:rFonts w:ascii="Symbol" w:hAnsi="Symbol" w:hint="default"/>
+      </w:rPr>
+    </w:lvl>
+    <w:lvl w:ilvl="7" w:tplc="0C0A0003" w:tentative="1">
+      <w:start w:val="1"/>
+      <w:numFmt w:val="bullet"/>
+      <w:lvlText w:val="o"/>
+      <w:lvlJc w:val="left"/>
+      <w:pPr>
+        <w:ind w:left="7518" w:hanging="360"/>
+      </w:pPr>
+      <w:rPr>
+        <w:rFonts w:ascii="Courier New" w:hAnsi="Courier New" w:cs="Courier New" w:hint="default"/>
+      </w:rPr>
+    </w:lvl>
+    <w:lvl w:ilvl="8" w:tplc="0C0A0005" w:tentative="1">
+      <w:start w:val="1"/>
+      <w:numFmt w:val="bullet"/>
+      <w:lvlText w:val=""/>
+      <w:lvlJc w:val="left"/>
+      <w:pPr>
+        <w:ind w:left="8238" w:hanging="360"/>
+      </w:pPr>
+      <w:rPr>
+        <w:rFonts w:ascii="Wingdings" w:hAnsi="Wingdings" w:hint="default"/>
+      </w:rPr>
+    </w:lvl>
+  </w:abstractNum>
+  <w:abstractNum w:abstractNumId="9" w15:restartNumberingAfterBreak="0">
     <w:nsid w:val="5D1244FF"/>
     <w:multiLevelType w:val="multilevel"/>
     <w:tmpl w:val="A11E939E"/>
@@ -9848,7 +10593,7 @@
       </w:rPr>
     </w:lvl>
   </w:abstractNum>
-  <w:abstractNum w:abstractNumId="9" w15:restartNumberingAfterBreak="0">
+  <w:abstractNum w:abstractNumId="10" w15:restartNumberingAfterBreak="0">
     <w:nsid w:val="689E51B5"/>
     <w:multiLevelType w:val="hybridMultilevel"/>
     <w:tmpl w:val="873C82B2"/>
@@ -9961,7 +10706,7 @@
       </w:pPr>
     </w:lvl>
   </w:abstractNum>
-  <w:abstractNum w:abstractNumId="10" w15:restartNumberingAfterBreak="0">
+  <w:abstractNum w:abstractNumId="11" w15:restartNumberingAfterBreak="0">
     <w:nsid w:val="70054285"/>
     <w:multiLevelType w:val="hybridMultilevel"/>
     <w:tmpl w:val="3C70E974"/>
@@ -10074,7 +10819,7 @@
       </w:rPr>
     </w:lvl>
   </w:abstractNum>
-  <w:abstractNum w:abstractNumId="11" w15:restartNumberingAfterBreak="0">
+  <w:abstractNum w:abstractNumId="12" w15:restartNumberingAfterBreak="0">
     <w:nsid w:val="72C9623A"/>
     <w:multiLevelType w:val="hybridMultilevel"/>
     <w:tmpl w:val="39A00E42"/>
@@ -10187,7 +10932,7 @@
       </w:rPr>
     </w:lvl>
   </w:abstractNum>
-  <w:abstractNum w:abstractNumId="12" w15:restartNumberingAfterBreak="0">
+  <w:abstractNum w:abstractNumId="13" w15:restartNumberingAfterBreak="0">
     <w:nsid w:val="77D03B7B"/>
     <w:multiLevelType w:val="hybridMultilevel"/>
     <w:tmpl w:val="E82EE4D0"/>
@@ -10294,6 +11039,119 @@
       <w:lvlJc w:val="left"/>
       <w:pPr>
         <w:ind w:left="6540" w:hanging="360"/>
+      </w:pPr>
+      <w:rPr>
+        <w:rFonts w:ascii="Wingdings" w:hAnsi="Wingdings" w:hint="default"/>
+      </w:rPr>
+    </w:lvl>
+  </w:abstractNum>
+  <w:abstractNum w:abstractNumId="14" w15:restartNumberingAfterBreak="0">
+    <w:nsid w:val="7EEA33ED"/>
+    <w:multiLevelType w:val="hybridMultilevel"/>
+    <w:tmpl w:val="C9C8BAB2"/>
+    <w:lvl w:ilvl="0" w:tplc="00D0685A">
+      <w:numFmt w:val="bullet"/>
+      <w:lvlText w:val="-"/>
+      <w:lvlJc w:val="left"/>
+      <w:pPr>
+        <w:ind w:left="2490" w:hanging="360"/>
+      </w:pPr>
+      <w:rPr>
+        <w:rFonts w:ascii="Calibri" w:eastAsiaTheme="minorHAnsi" w:hAnsi="Calibri" w:cs="Calibri" w:hint="default"/>
+        <w:b/>
+      </w:rPr>
+    </w:lvl>
+    <w:lvl w:ilvl="1" w:tplc="0C0A0003" w:tentative="1">
+      <w:start w:val="1"/>
+      <w:numFmt w:val="bullet"/>
+      <w:lvlText w:val="o"/>
+      <w:lvlJc w:val="left"/>
+      <w:pPr>
+        <w:ind w:left="3210" w:hanging="360"/>
+      </w:pPr>
+      <w:rPr>
+        <w:rFonts w:ascii="Courier New" w:hAnsi="Courier New" w:cs="Courier New" w:hint="default"/>
+      </w:rPr>
+    </w:lvl>
+    <w:lvl w:ilvl="2" w:tplc="0C0A0005" w:tentative="1">
+      <w:start w:val="1"/>
+      <w:numFmt w:val="bullet"/>
+      <w:lvlText w:val=""/>
+      <w:lvlJc w:val="left"/>
+      <w:pPr>
+        <w:ind w:left="3930" w:hanging="360"/>
+      </w:pPr>
+      <w:rPr>
+        <w:rFonts w:ascii="Wingdings" w:hAnsi="Wingdings" w:hint="default"/>
+      </w:rPr>
+    </w:lvl>
+    <w:lvl w:ilvl="3" w:tplc="0C0A0001" w:tentative="1">
+      <w:start w:val="1"/>
+      <w:numFmt w:val="bullet"/>
+      <w:lvlText w:val=""/>
+      <w:lvlJc w:val="left"/>
+      <w:pPr>
+        <w:ind w:left="4650" w:hanging="360"/>
+      </w:pPr>
+      <w:rPr>
+        <w:rFonts w:ascii="Symbol" w:hAnsi="Symbol" w:hint="default"/>
+      </w:rPr>
+    </w:lvl>
+    <w:lvl w:ilvl="4" w:tplc="0C0A0003" w:tentative="1">
+      <w:start w:val="1"/>
+      <w:numFmt w:val="bullet"/>
+      <w:lvlText w:val="o"/>
+      <w:lvlJc w:val="left"/>
+      <w:pPr>
+        <w:ind w:left="5370" w:hanging="360"/>
+      </w:pPr>
+      <w:rPr>
+        <w:rFonts w:ascii="Courier New" w:hAnsi="Courier New" w:cs="Courier New" w:hint="default"/>
+      </w:rPr>
+    </w:lvl>
+    <w:lvl w:ilvl="5" w:tplc="0C0A0005" w:tentative="1">
+      <w:start w:val="1"/>
+      <w:numFmt w:val="bullet"/>
+      <w:lvlText w:val=""/>
+      <w:lvlJc w:val="left"/>
+      <w:pPr>
+        <w:ind w:left="6090" w:hanging="360"/>
+      </w:pPr>
+      <w:rPr>
+        <w:rFonts w:ascii="Wingdings" w:hAnsi="Wingdings" w:hint="default"/>
+      </w:rPr>
+    </w:lvl>
+    <w:lvl w:ilvl="6" w:tplc="0C0A0001" w:tentative="1">
+      <w:start w:val="1"/>
+      <w:numFmt w:val="bullet"/>
+      <w:lvlText w:val=""/>
+      <w:lvlJc w:val="left"/>
+      <w:pPr>
+        <w:ind w:left="6810" w:hanging="360"/>
+      </w:pPr>
+      <w:rPr>
+        <w:rFonts w:ascii="Symbol" w:hAnsi="Symbol" w:hint="default"/>
+      </w:rPr>
+    </w:lvl>
+    <w:lvl w:ilvl="7" w:tplc="0C0A0003" w:tentative="1">
+      <w:start w:val="1"/>
+      <w:numFmt w:val="bullet"/>
+      <w:lvlText w:val="o"/>
+      <w:lvlJc w:val="left"/>
+      <w:pPr>
+        <w:ind w:left="7530" w:hanging="360"/>
+      </w:pPr>
+      <w:rPr>
+        <w:rFonts w:ascii="Courier New" w:hAnsi="Courier New" w:cs="Courier New" w:hint="default"/>
+      </w:rPr>
+    </w:lvl>
+    <w:lvl w:ilvl="8" w:tplc="0C0A0005" w:tentative="1">
+      <w:start w:val="1"/>
+      <w:numFmt w:val="bullet"/>
+      <w:lvlText w:val=""/>
+      <w:lvlJc w:val="left"/>
+      <w:pPr>
+        <w:ind w:left="8250" w:hanging="360"/>
       </w:pPr>
       <w:rPr>
         <w:rFonts w:ascii="Wingdings" w:hAnsi="Wingdings" w:hint="default"/>
@@ -10307,67 +11165,67 @@
     <w:abstractNumId w:val="1"/>
   </w:num>
   <w:num w:numId="3">
-    <w:abstractNumId w:val="9"/>
+    <w:abstractNumId w:val="10"/>
   </w:num>
   <w:num w:numId="4">
     <w:abstractNumId w:val="7"/>
   </w:num>
   <w:num w:numId="5">
-    <w:abstractNumId w:val="8"/>
+    <w:abstractNumId w:val="9"/>
   </w:num>
   <w:num w:numId="6">
-    <w:abstractNumId w:val="8"/>
+    <w:abstractNumId w:val="9"/>
   </w:num>
   <w:num w:numId="7">
-    <w:abstractNumId w:val="8"/>
+    <w:abstractNumId w:val="9"/>
   </w:num>
   <w:num w:numId="8">
-    <w:abstractNumId w:val="8"/>
+    <w:abstractNumId w:val="9"/>
   </w:num>
   <w:num w:numId="9">
-    <w:abstractNumId w:val="8"/>
+    <w:abstractNumId w:val="9"/>
   </w:num>
   <w:num w:numId="10">
-    <w:abstractNumId w:val="8"/>
+    <w:abstractNumId w:val="9"/>
   </w:num>
   <w:num w:numId="11">
-    <w:abstractNumId w:val="8"/>
+    <w:abstractNumId w:val="9"/>
   </w:num>
   <w:num w:numId="12">
-    <w:abstractNumId w:val="8"/>
+    <w:abstractNumId w:val="9"/>
   </w:num>
   <w:num w:numId="13">
-    <w:abstractNumId w:val="8"/>
+    <w:abstractNumId w:val="9"/>
   </w:num>
   <w:num w:numId="14">
-    <w:abstractNumId w:val="8"/>
+    <w:abstractNumId w:val="9"/>
   </w:num>
   <w:num w:numId="15">
-    <w:abstractNumId w:val="8"/>
+    <w:abstractNumId w:val="9"/>
   </w:num>
   <w:num w:numId="16">
-    <w:abstractNumId w:val="8"/>
+    <w:abstractNumId w:val="9"/>
   </w:num>
   <w:num w:numId="17">
-    <w:abstractNumId w:val="8"/>
+    <w:abstractNumId w:val="9"/>
   </w:num>
   <w:num w:numId="18">
-    <w:abstractNumId w:val="8"/>
+    <w:abstractNumId w:val="9"/>
   </w:num>
   <w:num w:numId="19">
-    <w:abstractNumId w:val="8"/>
+    <w:abstractNumId w:val="9"/>
   </w:num>
   <w:num w:numId="20">
-    <w:abstractNumId w:val="8"/>
+    <w:abstractNumId w:val="9"/>
   </w:num>
   <w:num w:numId="21">
-    <w:abstractNumId w:val="8"/>
+    <w:abstractNumId w:val="9"/>
   </w:num>
   <w:num w:numId="22">
-    <w:abstractNumId w:val="8"/>
+    <w:abstractNumId w:val="9"/>
   </w:num>
   <w:num w:numId="23">
-    <w:abstractNumId w:val="8"/>
+    <w:abstractNumId w:val="9"/>
   </w:num>
   <w:num w:numId="24">
     <w:abstractNumId w:val="0"/>
@@ -10376,10 +11234,10 @@
     <w:abstractNumId w:val="3"/>
   </w:num>
   <w:num w:numId="26">
-    <w:abstractNumId w:val="10"/>
+    <w:abstractNumId w:val="11"/>
   </w:num>
   <w:num w:numId="27">
-    <w:abstractNumId w:val="12"/>
+    <w:abstractNumId w:val="13"/>
   </w:num>
   <w:num w:numId="28">
     <w:abstractNumId w:val="5"/>
@@ -10388,20 +11246,26 @@
     <w:abstractNumId w:val="2"/>
   </w:num>
   <w:num w:numId="30">
-    <w:abstractNumId w:val="11"/>
+    <w:abstractNumId w:val="12"/>
   </w:num>
   <w:num w:numId="31">
     <w:abstractNumId w:val="6"/>
+  </w:num>
+  <w:num w:numId="32">
+    <w:abstractNumId w:val="8"/>
+  </w:num>
+  <w:num w:numId="33">
+    <w:abstractNumId w:val="14"/>
   </w:num>
 </w:numbering>
 </file>
 
 <file path=word/styles.xml><?xml version="1.0" encoding="utf-8"?>
-<w:styles xmlns:mc="http://schemas.openxmlformats.org/markup-compatibility/2006" xmlns:r="http://schemas.openxmlformats.org/officeDocument/2006/relationships" xmlns:w="http://schemas.openxmlformats.org/wordprocessingml/2006/main" xmlns:w14="http://schemas.microsoft.com/office/word/2010/wordml" xmlns:w15="http://schemas.microsoft.com/office/word/2012/wordml" mc:Ignorable="w14 w15">
+<w:styles xmlns:mc="http://schemas.openxmlformats.org/markup-compatibility/2006" xmlns:r="http://schemas.openxmlformats.org/officeDocument/2006/relationships" xmlns:w="http://schemas.openxmlformats.org/wordprocessingml/2006/main" xmlns:w14="http://schemas.microsoft.com/office/word/2010/wordml" xmlns:w15="http://schemas.microsoft.com/office/word/2012/wordml" xmlns:w16cid="http://schemas.microsoft.com/office/word/2016/wordml/cid" xmlns:w16se="http://schemas.microsoft.com/office/word/2015/wordml/symex" mc:Ignorable="w14 w15 w16se w16cid">
   <w:docDefaults>
     <w:rPrDefault>
       <w:rPr>
-        <w:rFonts w:asciiTheme="minorHAnsi" w:eastAsiaTheme="minorHAnsi" w:hAnsiTheme="minorHAnsi" w:cstheme="minorBidi"/>
+        <w:rFonts w:asciiTheme="minorHAnsi" w:eastAsia="SimSun" w:hAnsiTheme="minorHAnsi" w:cstheme="minorBidi"/>
         <w:sz w:val="22"/>
         <w:szCs w:val="22"/>
         <w:lang w:val="es-ES" w:eastAsia="en-US" w:bidi="ar-SA"/>
@@ -10413,7 +11277,7 @@
       </w:pPr>
     </w:pPrDefault>
   </w:docDefaults>
-  <w:latentStyles w:defLockedState="0" w:defUIPriority="99" w:defSemiHidden="0" w:defUnhideWhenUsed="0" w:defQFormat="0" w:count="371">
+  <w:latentStyles w:defLockedState="0" w:defUIPriority="99" w:defSemiHidden="0" w:defUnhideWhenUsed="0" w:defQFormat="0" w:count="375">
     <w:lsdException w:name="Normal" w:uiPriority="0" w:qFormat="1"/>
     <w:lsdException w:name="heading 1" w:uiPriority="9" w:qFormat="1"/>
     <w:lsdException w:name="heading 2" w:semiHidden="1" w:uiPriority="9" w:unhideWhenUsed="1" w:qFormat="1"/>
@@ -10519,7 +11383,6 @@
     <w:lsdException w:name="HTML Sample" w:semiHidden="1" w:unhideWhenUsed="1"/>
     <w:lsdException w:name="HTML Typewriter" w:semiHidden="1" w:unhideWhenUsed="1"/>
     <w:lsdException w:name="HTML Variable" w:semiHidden="1" w:unhideWhenUsed="1"/>
-    <w:lsdException w:name="Normal Table" w:semiHidden="1" w:unhideWhenUsed="1"/>
     <w:lsdException w:name="annotation subject" w:semiHidden="1" w:unhideWhenUsed="1"/>
     <w:lsdException w:name="No List" w:semiHidden="1" w:unhideWhenUsed="1"/>
     <w:lsdException w:name="Outline List 1" w:semiHidden="1" w:unhideWhenUsed="1"/>
@@ -10563,10 +11426,8 @@
     <w:lsdException w:name="Table Elegant" w:semiHidden="1" w:unhideWhenUsed="1"/>
     <w:lsdException w:name="Table Professional" w:semiHidden="1" w:unhideWhenUsed="1"/>
     <w:lsdException w:name="Table Subtle 1" w:semiHidden="1" w:unhideWhenUsed="1"/>
-    <w:lsdException w:name="Table Subtle 2" w:semiHidden="1" w:unhideWhenUsed="1"/>
     <w:lsdException w:name="Table Web 1" w:semiHidden="1" w:unhideWhenUsed="1"/>
     <w:lsdException w:name="Table Web 2" w:semiHidden="1" w:unhideWhenUsed="1"/>
-    <w:lsdException w:name="Table Web 3" w:semiHidden="1" w:unhideWhenUsed="1"/>
     <w:lsdException w:name="Balloon Text" w:semiHidden="1" w:unhideWhenUsed="1"/>
     <w:lsdException w:name="Table Grid" w:uiPriority="59"/>
     <w:lsdException w:name="Table Theme" w:semiHidden="1" w:unhideWhenUsed="1"/>
@@ -10776,6 +11637,10 @@
     <w:lsdException w:name="List Table 5 Dark Accent 6" w:uiPriority="50"/>
     <w:lsdException w:name="List Table 6 Colorful Accent 6" w:uiPriority="51"/>
     <w:lsdException w:name="List Table 7 Colorful Accent 6" w:uiPriority="52"/>
+    <w:lsdException w:name="Mention" w:semiHidden="1" w:unhideWhenUsed="1"/>
+    <w:lsdException w:name="Smart Hyperlink" w:semiHidden="1" w:unhideWhenUsed="1"/>
+    <w:lsdException w:name="Hashtag" w:semiHidden="1" w:unhideWhenUsed="1"/>
+    <w:lsdException w:name="Unresolved Mention" w:semiHidden="1" w:unhideWhenUsed="1"/>
   </w:latentStyles>
   <w:style w:type="paragraph" w:default="1" w:styleId="Normal">
     <w:name w:val="Normal"/>
@@ -10972,7 +11837,7 @@
       <w:szCs w:val="28"/>
     </w:rPr>
   </w:style>
-  <w:style w:type="paragraph" w:styleId="TtulodeTDC">
+  <w:style w:type="paragraph" w:styleId="TtuloTDC">
     <w:name w:val="TOC Heading"/>
     <w:basedOn w:val="Ttulo1"/>
     <w:next w:val="Normal"/>
@@ -11486,7 +12351,7 @@
 </file>
 
 <file path=customXml/itemProps1.xml><?xml version="1.0" encoding="utf-8"?>
-<ds:datastoreItem xmlns:ds="http://schemas.openxmlformats.org/officeDocument/2006/customXml" ds:itemID="{9F0C237A-6833-4BCB-9D3A-2BFF0312DC6E}">
+<ds:datastoreItem xmlns:ds="http://schemas.openxmlformats.org/officeDocument/2006/customXml" ds:itemID="{21A5BE6E-8F71-45F1-9ACA-1CC05728FA3C}">
   <ds:schemaRefs>
     <ds:schemaRef ds:uri="http://schemas.openxmlformats.org/officeDocument/2006/bibliography"/>
   </ds:schemaRefs>

</xml_diff>

<commit_message>
Añadido el apartado 2 del PdP
</commit_message>
<xml_diff>
--- a/Documentacion/plan_proyecto-en-el-CV.docx
+++ b/Documentacion/plan_proyecto-en-el-CV.docx
@@ -1,6 +1,6 @@
 
 <file path=word/document.xml><?xml version="1.0" encoding="utf-8"?>
-<w:document xmlns:wpc="http://schemas.microsoft.com/office/word/2010/wordprocessingCanvas" xmlns:cx="http://schemas.microsoft.com/office/drawing/2014/chartex" xmlns:cx1="http://schemas.microsoft.com/office/drawing/2015/9/8/chartex" xmlns:cx2="http://schemas.microsoft.com/office/drawing/2015/10/21/chartex" xmlns:cx3="http://schemas.microsoft.com/office/drawing/2016/5/9/chartex" xmlns:cx4="http://schemas.microsoft.com/office/drawing/2016/5/10/chartex" xmlns:cx5="http://schemas.microsoft.com/office/drawing/2016/5/11/chartex" xmlns:cx6="http://schemas.microsoft.com/office/drawing/2016/5/12/chartex" xmlns:cx7="http://schemas.microsoft.com/office/drawing/2016/5/13/chartex" xmlns:cx8="http://schemas.microsoft.com/office/drawing/2016/5/14/chartex" xmlns:mc="http://schemas.openxmlformats.org/markup-compatibility/2006" xmlns:aink="http://schemas.microsoft.com/office/drawing/2016/ink" xmlns:am3d="http://schemas.microsoft.com/office/drawing/2017/model3d" xmlns:o="urn:schemas-microsoft-com:office:office" xmlns:r="http://schemas.openxmlformats.org/officeDocument/2006/relationships" xmlns:m="http://schemas.openxmlformats.org/officeDocument/2006/math" xmlns:v="urn:schemas-microsoft-com:vml" xmlns:wp14="http://schemas.microsoft.com/office/word/2010/wordprocessingDrawing" xmlns:wp="http://schemas.openxmlformats.org/drawingml/2006/wordprocessingDrawing" xmlns:w10="urn:schemas-microsoft-com:office:word" xmlns:w="http://schemas.openxmlformats.org/wordprocessingml/2006/main" xmlns:w14="http://schemas.microsoft.com/office/word/2010/wordml" xmlns:w15="http://schemas.microsoft.com/office/word/2012/wordml" xmlns:w16cid="http://schemas.microsoft.com/office/word/2016/wordml/cid" xmlns:w16se="http://schemas.microsoft.com/office/word/2015/wordml/symex" xmlns:wpg="http://schemas.microsoft.com/office/word/2010/wordprocessingGroup" xmlns:wpi="http://schemas.microsoft.com/office/word/2010/wordprocessingInk" xmlns:wne="http://schemas.microsoft.com/office/word/2006/wordml" xmlns:wps="http://schemas.microsoft.com/office/word/2010/wordprocessingShape" mc:Ignorable="w14 w15 w16se w16cid wp14">
+<w:document xmlns:ve="http://schemas.openxmlformats.org/markup-compatibility/2006" xmlns:o="urn:schemas-microsoft-com:office:office" xmlns:r="http://schemas.openxmlformats.org/officeDocument/2006/relationships" xmlns:m="http://schemas.openxmlformats.org/officeDocument/2006/math" xmlns:v="urn:schemas-microsoft-com:vml" xmlns:wp="http://schemas.openxmlformats.org/drawingml/2006/wordprocessingDrawing" xmlns:w10="urn:schemas-microsoft-com:office:word" xmlns:w="http://schemas.openxmlformats.org/wordprocessingml/2006/main" xmlns:wne="http://schemas.microsoft.com/office/word/2006/wordml">
   <w:body>
     <w:p>
       <w:pPr>
@@ -157,7 +157,7 @@
         <w:tblW w:w="0" w:type="auto"/>
         <w:tblInd w:w="-108" w:type="dxa"/>
         <w:tblLayout w:type="fixed"/>
-        <w:tblLook w:val="0000" w:firstRow="0" w:lastRow="0" w:firstColumn="0" w:lastColumn="0" w:noHBand="0" w:noVBand="0"/>
+        <w:tblLook w:val="0000"/>
       </w:tblPr>
       <w:tblGrid>
         <w:gridCol w:w="4251"/>
@@ -289,8 +289,17 @@
                 <w:sz w:val="32"/>
                 <w:szCs w:val="32"/>
               </w:rPr>
-              <w:t xml:space="preserve"> Chen</w:t>
-            </w:r>
+              <w:t xml:space="preserve"> </w:t>
+            </w:r>
+            <w:proofErr w:type="spellStart"/>
+            <w:r>
+              <w:rPr>
+                <w:sz w:val="32"/>
+                <w:szCs w:val="32"/>
+              </w:rPr>
+              <w:t>Chen</w:t>
+            </w:r>
+            <w:proofErr w:type="spellEnd"/>
           </w:p>
         </w:tc>
         <w:tc>
@@ -300,51 +309,6 @@
               <w:left w:val="single" w:sz="2" w:space="0" w:color="000000"/>
               <w:bottom w:val="single" w:sz="2" w:space="0" w:color="000000"/>
               <w:right w:val="single" w:sz="2" w:space="0" w:color="000000"/>
-            </w:tcBorders>
-            <w:shd w:val="clear" w:color="auto" w:fill="FFFFFF"/>
-          </w:tcPr>
-          <w:p>
-            <w:pPr>
-              <w:pStyle w:val="TableContents"/>
-              <w:jc w:val="center"/>
-              <w:rPr>
-                <w:sz w:val="32"/>
-                <w:szCs w:val="32"/>
-              </w:rPr>
-            </w:pPr>
-            <w:r>
-              <w:rPr>
-                <w:sz w:val="32"/>
-                <w:szCs w:val="32"/>
-              </w:rPr>
-              <w:t xml:space="preserve">Ismail </w:t>
-            </w:r>
-            <w:proofErr w:type="spellStart"/>
-            <w:r>
-              <w:rPr>
-                <w:sz w:val="32"/>
-                <w:szCs w:val="32"/>
-              </w:rPr>
-              <w:t>Azizi</w:t>
-            </w:r>
-            <w:proofErr w:type="spellEnd"/>
-            <w:r>
-              <w:rPr>
-                <w:sz w:val="32"/>
-                <w:szCs w:val="32"/>
-              </w:rPr>
-              <w:t xml:space="preserve"> González</w:t>
-            </w:r>
-          </w:p>
-        </w:tc>
-      </w:tr>
-      <w:tr>
-        <w:tc>
-          <w:tcPr>
-            <w:tcW w:w="4251" w:type="dxa"/>
-            <w:tcBorders>
-              <w:left w:val="single" w:sz="2" w:space="0" w:color="000000"/>
-              <w:bottom w:val="single" w:sz="2" w:space="0" w:color="000000"/>
             </w:tcBorders>
             <w:shd w:val="clear" w:color="auto" w:fill="FFFFFF"/>
           </w:tcPr>
@@ -363,7 +327,7 @@
                 <w:sz w:val="32"/>
                 <w:szCs w:val="32"/>
               </w:rPr>
-              <w:t>Adrian</w:t>
+              <w:t>Ismail</w:t>
             </w:r>
             <w:proofErr w:type="spellEnd"/>
             <w:r>
@@ -371,7 +335,52 @@
                 <w:sz w:val="32"/>
                 <w:szCs w:val="32"/>
               </w:rPr>
-              <w:t xml:space="preserve"> Martin </w:t>
+              <w:t xml:space="preserve"> </w:t>
+            </w:r>
+            <w:proofErr w:type="spellStart"/>
+            <w:r>
+              <w:rPr>
+                <w:sz w:val="32"/>
+                <w:szCs w:val="32"/>
+              </w:rPr>
+              <w:t>Azizi</w:t>
+            </w:r>
+            <w:proofErr w:type="spellEnd"/>
+            <w:r>
+              <w:rPr>
+                <w:sz w:val="32"/>
+                <w:szCs w:val="32"/>
+              </w:rPr>
+              <w:t xml:space="preserve"> González</w:t>
+            </w:r>
+          </w:p>
+        </w:tc>
+      </w:tr>
+      <w:tr>
+        <w:tc>
+          <w:tcPr>
+            <w:tcW w:w="4251" w:type="dxa"/>
+            <w:tcBorders>
+              <w:left w:val="single" w:sz="2" w:space="0" w:color="000000"/>
+              <w:bottom w:val="single" w:sz="2" w:space="0" w:color="000000"/>
+            </w:tcBorders>
+            <w:shd w:val="clear" w:color="auto" w:fill="FFFFFF"/>
+          </w:tcPr>
+          <w:p>
+            <w:pPr>
+              <w:pStyle w:val="TableContents"/>
+              <w:jc w:val="center"/>
+              <w:rPr>
+                <w:sz w:val="32"/>
+                <w:szCs w:val="32"/>
+              </w:rPr>
+            </w:pPr>
+            <w:r>
+              <w:rPr>
+                <w:sz w:val="32"/>
+                <w:szCs w:val="32"/>
+              </w:rPr>
+              <w:t xml:space="preserve">Adrian Martin </w:t>
             </w:r>
             <w:proofErr w:type="spellStart"/>
             <w:r>
@@ -554,7 +563,7 @@
           <w:insideV w:val="single" w:sz="4" w:space="0" w:color="auto"/>
         </w:tblBorders>
         <w:tblLayout w:type="fixed"/>
-        <w:tblLook w:val="0000" w:firstRow="0" w:lastRow="0" w:firstColumn="0" w:lastColumn="0" w:noHBand="0" w:noVBand="0"/>
+        <w:tblLook w:val="0000"/>
       </w:tblPr>
       <w:tblGrid>
         <w:gridCol w:w="1917"/>
@@ -839,28 +848,47 @@
             <w:tcW w:w="1917" w:type="dxa"/>
             <w:shd w:val="clear" w:color="auto" w:fill="FFFFFF"/>
           </w:tcPr>
-          <w:p/>
+          <w:p>
+            <w:pPr>
+              <w:jc w:val="center"/>
+            </w:pPr>
+            <w:r>
+              <w:t>0.9</w:t>
+            </w:r>
+          </w:p>
         </w:tc>
         <w:tc>
           <w:tcPr>
             <w:tcW w:w="1418" w:type="dxa"/>
             <w:shd w:val="clear" w:color="auto" w:fill="FFFFFF"/>
           </w:tcPr>
-          <w:p/>
+          <w:p>
+            <w:r>
+              <w:t>08/11/2018</w:t>
+            </w:r>
+          </w:p>
         </w:tc>
         <w:tc>
           <w:tcPr>
             <w:tcW w:w="1701" w:type="dxa"/>
             <w:shd w:val="clear" w:color="auto" w:fill="FFFFFF"/>
           </w:tcPr>
-          <w:p/>
+          <w:p>
+            <w:r>
+              <w:t>Adrián Martín</w:t>
+            </w:r>
+          </w:p>
         </w:tc>
         <w:tc>
           <w:tcPr>
             <w:tcW w:w="3683" w:type="dxa"/>
             <w:shd w:val="clear" w:color="auto" w:fill="FFFFFF"/>
           </w:tcPr>
-          <w:p/>
+          <w:p>
+            <w:r>
+              <w:t>Apartado 2</w:t>
+            </w:r>
+          </w:p>
         </w:tc>
       </w:tr>
       <w:tr>
@@ -5060,18 +5088,6 @@
       </w:r>
       <w:bookmarkEnd w:id="9"/>
     </w:p>
-    <w:p/>
-    <w:p>
-      <w:pPr>
-        <w:pStyle w:val="Estilo2"/>
-        <w:ind w:left="420"/>
-      </w:pPr>
-      <w:bookmarkStart w:id="10" w:name="_Toc308697591"/>
-      <w:r>
-        <w:t>Técnicas de estimación</w:t>
-      </w:r>
-      <w:bookmarkEnd w:id="10"/>
-    </w:p>
     <w:p>
       <w:pPr>
         <w:pStyle w:val="Estilo2"/>
@@ -5079,21 +5095,2794 @@
           <w:ilvl w:val="0"/>
           <w:numId w:val="0"/>
         </w:numPr>
-      </w:pPr>
+        <w:ind w:left="420"/>
+      </w:pPr>
+    </w:p>
+    <w:p>
+      <w:r>
+        <w:t>Este proyecto tiene la intención de ofrecer una buena organización a las personas del mundo del cine/teatro, para poder con ella gestionar sus actividades y tener datos necesarios para el desarrollo de esta actividad artística.</w:t>
+      </w:r>
     </w:p>
     <w:p/>
     <w:p>
+      <w:r>
+        <w:t xml:space="preserve">Este software tendrá un buen uso en el sector por su alto rendimiento y lo que ayudara al sector, en la gestión de sus empresas, dando la posibilidad, de tener una mejor planificación de sus actividades y del rumbo de la empresa en sí. </w:t>
+      </w:r>
+    </w:p>
+    <w:p/>
+    <w:p>
       <w:pPr>
         <w:pStyle w:val="Estilo2"/>
-        <w:ind w:left="420"/>
-      </w:pPr>
+        <w:ind w:left="426" w:hanging="426"/>
+      </w:pPr>
+      <w:bookmarkStart w:id="10" w:name="_Toc308697591"/>
+      <w:r>
+        <w:t>Técnicas de estimación</w:t>
+      </w:r>
+      <w:bookmarkEnd w:id="10"/>
+    </w:p>
+    <w:p>
+      <w:pPr>
+        <w:pStyle w:val="Estilo2"/>
+        <w:numPr>
+          <w:ilvl w:val="0"/>
+          <w:numId w:val="0"/>
+        </w:numPr>
+        <w:ind w:left="765"/>
+      </w:pPr>
+    </w:p>
+    <w:p>
+      <w:pPr>
+        <w:pStyle w:val="Estilo2"/>
+        <w:numPr>
+          <w:ilvl w:val="0"/>
+          <w:numId w:val="0"/>
+        </w:numPr>
+        <w:rPr>
+          <w:b w:val="0"/>
+        </w:rPr>
+      </w:pPr>
+      <w:r>
+        <w:rPr>
+          <w:b w:val="0"/>
+        </w:rPr>
+        <w:t xml:space="preserve">La técnica usada para hacer una estimación será la del cálculo del esfuerzo usando la descomposición del producto y aplicando puntos de función para obtener </w:t>
+      </w:r>
+      <w:proofErr w:type="spellStart"/>
+      <w:r>
+        <w:rPr>
+          <w:b w:val="0"/>
+        </w:rPr>
+        <w:t>PFAs</w:t>
+      </w:r>
+      <w:proofErr w:type="spellEnd"/>
+      <w:r>
+        <w:rPr>
+          <w:b w:val="0"/>
+        </w:rPr>
+        <w:t>.</w:t>
+      </w:r>
       <w:bookmarkStart w:id="11" w:name="_Toc308697592"/>
+    </w:p>
+    <w:p>
+      <w:pPr>
+        <w:pStyle w:val="Estilo2"/>
+        <w:numPr>
+          <w:ilvl w:val="0"/>
+          <w:numId w:val="0"/>
+        </w:numPr>
+      </w:pPr>
+    </w:p>
+    <w:p>
+      <w:pPr>
+        <w:pStyle w:val="Estilo2"/>
+        <w:numPr>
+          <w:ilvl w:val="0"/>
+          <w:numId w:val="0"/>
+        </w:numPr>
+      </w:pPr>
+      <w:r>
+        <w:t xml:space="preserve">2.3 </w:t>
+      </w:r>
       <w:r>
         <w:t>Estimaciones de esfuerzo, coste y duración</w:t>
       </w:r>
       <w:bookmarkEnd w:id="11"/>
     </w:p>
+    <w:tbl>
+      <w:tblPr>
+        <w:tblpPr w:leftFromText="141" w:rightFromText="141" w:vertAnchor="text" w:horzAnchor="margin" w:tblpY="330"/>
+        <w:tblW w:w="8929" w:type="dxa"/>
+        <w:tblCellMar>
+          <w:left w:w="0" w:type="dxa"/>
+          <w:right w:w="0" w:type="dxa"/>
+        </w:tblCellMar>
+        <w:tblLook w:val="0420"/>
+      </w:tblPr>
+      <w:tblGrid>
+        <w:gridCol w:w="2141"/>
+        <w:gridCol w:w="908"/>
+        <w:gridCol w:w="1025"/>
+        <w:gridCol w:w="831"/>
+        <w:gridCol w:w="1007"/>
+        <w:gridCol w:w="908"/>
+        <w:gridCol w:w="1026"/>
+        <w:gridCol w:w="1083"/>
+      </w:tblGrid>
+      <w:tr>
+        <w:trPr>
+          <w:trHeight w:val="582"/>
+        </w:trPr>
+        <w:tc>
+          <w:tcPr>
+            <w:tcW w:w="2141" w:type="dxa"/>
+            <w:vMerge w:val="restart"/>
+            <w:tcBorders>
+              <w:top w:val="single" w:sz="8" w:space="0" w:color="FFFFFF"/>
+              <w:left w:val="single" w:sz="8" w:space="0" w:color="FFFFFF"/>
+              <w:bottom w:val="single" w:sz="24" w:space="0" w:color="FFFFFF"/>
+              <w:right w:val="single" w:sz="8" w:space="0" w:color="FFFFFF"/>
+            </w:tcBorders>
+            <w:shd w:val="clear" w:color="auto" w:fill="4F81BD"/>
+            <w:tcMar>
+              <w:top w:w="72" w:type="dxa"/>
+              <w:left w:w="171" w:type="dxa"/>
+              <w:bottom w:w="72" w:type="dxa"/>
+              <w:right w:w="171" w:type="dxa"/>
+            </w:tcMar>
+            <w:hideMark/>
+          </w:tcPr>
+          <w:p>
+            <w:r>
+              <w:t>Puntos de función</w:t>
+            </w:r>
+          </w:p>
+        </w:tc>
+        <w:tc>
+          <w:tcPr>
+            <w:tcW w:w="5705" w:type="dxa"/>
+            <w:gridSpan w:val="6"/>
+            <w:tcBorders>
+              <w:top w:val="single" w:sz="8" w:space="0" w:color="FFFFFF"/>
+              <w:left w:val="single" w:sz="8" w:space="0" w:color="FFFFFF"/>
+              <w:bottom w:val="single" w:sz="24" w:space="0" w:color="FFFFFF"/>
+              <w:right w:val="single" w:sz="8" w:space="0" w:color="FFFFFF"/>
+            </w:tcBorders>
+            <w:shd w:val="clear" w:color="auto" w:fill="4F81BD"/>
+            <w:tcMar>
+              <w:top w:w="72" w:type="dxa"/>
+              <w:left w:w="171" w:type="dxa"/>
+              <w:bottom w:w="72" w:type="dxa"/>
+              <w:right w:w="171" w:type="dxa"/>
+            </w:tcMar>
+            <w:hideMark/>
+          </w:tcPr>
+          <w:p>
+            <w:r>
+              <w:t>Complejidad</w:t>
+            </w:r>
+          </w:p>
+        </w:tc>
+        <w:tc>
+          <w:tcPr>
+            <w:tcW w:w="1083" w:type="dxa"/>
+            <w:vMerge w:val="restart"/>
+            <w:tcBorders>
+              <w:top w:val="single" w:sz="8" w:space="0" w:color="FFFFFF"/>
+              <w:left w:val="single" w:sz="8" w:space="0" w:color="FFFFFF"/>
+              <w:bottom w:val="single" w:sz="24" w:space="0" w:color="FFFFFF"/>
+              <w:right w:val="single" w:sz="8" w:space="0" w:color="FFFFFF"/>
+            </w:tcBorders>
+            <w:shd w:val="clear" w:color="auto" w:fill="4F81BD"/>
+            <w:tcMar>
+              <w:top w:w="72" w:type="dxa"/>
+              <w:left w:w="171" w:type="dxa"/>
+              <w:bottom w:w="72" w:type="dxa"/>
+              <w:right w:w="171" w:type="dxa"/>
+            </w:tcMar>
+            <w:hideMark/>
+          </w:tcPr>
+          <w:p>
+            <w:r>
+              <w:t>Total</w:t>
+            </w:r>
+          </w:p>
+        </w:tc>
+      </w:tr>
+      <w:tr>
+        <w:trPr>
+          <w:trHeight w:val="582"/>
+        </w:trPr>
+        <w:tc>
+          <w:tcPr>
+            <w:tcW w:w="0" w:type="auto"/>
+            <w:vMerge/>
+            <w:tcBorders>
+              <w:top w:val="single" w:sz="8" w:space="0" w:color="FFFFFF"/>
+              <w:left w:val="single" w:sz="8" w:space="0" w:color="FFFFFF"/>
+              <w:bottom w:val="single" w:sz="24" w:space="0" w:color="FFFFFF"/>
+              <w:right w:val="single" w:sz="8" w:space="0" w:color="FFFFFF"/>
+            </w:tcBorders>
+            <w:vAlign w:val="center"/>
+            <w:hideMark/>
+          </w:tcPr>
+          <w:p/>
+        </w:tc>
+        <w:tc>
+          <w:tcPr>
+            <w:tcW w:w="1933" w:type="dxa"/>
+            <w:gridSpan w:val="2"/>
+            <w:tcBorders>
+              <w:top w:val="single" w:sz="24" w:space="0" w:color="FFFFFF"/>
+              <w:left w:val="single" w:sz="24" w:space="0" w:color="FFFFFF"/>
+              <w:bottom w:val="single" w:sz="8" w:space="0" w:color="FFFFFF"/>
+              <w:right w:val="single" w:sz="8" w:space="0" w:color="FFFFFF"/>
+            </w:tcBorders>
+            <w:shd w:val="clear" w:color="auto" w:fill="4F81BD"/>
+            <w:tcMar>
+              <w:top w:w="72" w:type="dxa"/>
+              <w:left w:w="171" w:type="dxa"/>
+              <w:bottom w:w="72" w:type="dxa"/>
+              <w:right w:w="171" w:type="dxa"/>
+            </w:tcMar>
+            <w:hideMark/>
+          </w:tcPr>
+          <w:p>
+            <w:r>
+              <w:t>Simple</w:t>
+            </w:r>
+          </w:p>
+        </w:tc>
+        <w:tc>
+          <w:tcPr>
+            <w:tcW w:w="1838" w:type="dxa"/>
+            <w:gridSpan w:val="2"/>
+            <w:tcBorders>
+              <w:top w:val="single" w:sz="24" w:space="0" w:color="FFFFFF"/>
+              <w:left w:val="single" w:sz="8" w:space="0" w:color="FFFFFF"/>
+              <w:bottom w:val="single" w:sz="8" w:space="0" w:color="FFFFFF"/>
+              <w:right w:val="single" w:sz="8" w:space="0" w:color="FFFFFF"/>
+            </w:tcBorders>
+            <w:shd w:val="clear" w:color="auto" w:fill="4F81BD"/>
+            <w:tcMar>
+              <w:top w:w="72" w:type="dxa"/>
+              <w:left w:w="171" w:type="dxa"/>
+              <w:bottom w:w="72" w:type="dxa"/>
+              <w:right w:w="171" w:type="dxa"/>
+            </w:tcMar>
+            <w:hideMark/>
+          </w:tcPr>
+          <w:p>
+            <w:r>
+              <w:t>Media</w:t>
+            </w:r>
+          </w:p>
+        </w:tc>
+        <w:tc>
+          <w:tcPr>
+            <w:tcW w:w="1934" w:type="dxa"/>
+            <w:gridSpan w:val="2"/>
+            <w:tcBorders>
+              <w:top w:val="single" w:sz="24" w:space="0" w:color="FFFFFF"/>
+              <w:left w:val="single" w:sz="8" w:space="0" w:color="FFFFFF"/>
+              <w:bottom w:val="single" w:sz="8" w:space="0" w:color="FFFFFF"/>
+              <w:right w:val="single" w:sz="24" w:space="0" w:color="FFFFFF"/>
+            </w:tcBorders>
+            <w:shd w:val="clear" w:color="auto" w:fill="4F81BD"/>
+            <w:tcMar>
+              <w:top w:w="72" w:type="dxa"/>
+              <w:left w:w="171" w:type="dxa"/>
+              <w:bottom w:w="72" w:type="dxa"/>
+              <w:right w:w="171" w:type="dxa"/>
+            </w:tcMar>
+            <w:hideMark/>
+          </w:tcPr>
+          <w:p>
+            <w:r>
+              <w:t>Compleja</w:t>
+            </w:r>
+          </w:p>
+        </w:tc>
+        <w:tc>
+          <w:tcPr>
+            <w:tcW w:w="0" w:type="auto"/>
+            <w:vMerge/>
+            <w:tcBorders>
+              <w:top w:val="single" w:sz="8" w:space="0" w:color="FFFFFF"/>
+              <w:left w:val="single" w:sz="8" w:space="0" w:color="FFFFFF"/>
+              <w:bottom w:val="single" w:sz="24" w:space="0" w:color="FFFFFF"/>
+              <w:right w:val="single" w:sz="8" w:space="0" w:color="FFFFFF"/>
+            </w:tcBorders>
+            <w:vAlign w:val="center"/>
+            <w:hideMark/>
+          </w:tcPr>
+          <w:p/>
+        </w:tc>
+      </w:tr>
+      <w:tr>
+        <w:trPr>
+          <w:trHeight w:val="582"/>
+        </w:trPr>
+        <w:tc>
+          <w:tcPr>
+            <w:tcW w:w="0" w:type="auto"/>
+            <w:vMerge/>
+            <w:tcBorders>
+              <w:top w:val="single" w:sz="8" w:space="0" w:color="FFFFFF"/>
+              <w:left w:val="single" w:sz="8" w:space="0" w:color="FFFFFF"/>
+              <w:bottom w:val="single" w:sz="24" w:space="0" w:color="FFFFFF"/>
+              <w:right w:val="single" w:sz="8" w:space="0" w:color="FFFFFF"/>
+            </w:tcBorders>
+            <w:vAlign w:val="center"/>
+            <w:hideMark/>
+          </w:tcPr>
+          <w:p/>
+        </w:tc>
+        <w:tc>
+          <w:tcPr>
+            <w:tcW w:w="908" w:type="dxa"/>
+            <w:tcBorders>
+              <w:top w:val="single" w:sz="8" w:space="0" w:color="FFFFFF"/>
+              <w:left w:val="single" w:sz="24" w:space="0" w:color="FFFFFF"/>
+              <w:bottom w:val="single" w:sz="8" w:space="0" w:color="FFFFFF"/>
+              <w:right w:val="single" w:sz="8" w:space="0" w:color="FFFFFF"/>
+            </w:tcBorders>
+            <w:shd w:val="clear" w:color="auto" w:fill="4F81BD"/>
+            <w:tcMar>
+              <w:top w:w="72" w:type="dxa"/>
+              <w:left w:w="171" w:type="dxa"/>
+              <w:bottom w:w="72" w:type="dxa"/>
+              <w:right w:w="171" w:type="dxa"/>
+            </w:tcMar>
+            <w:hideMark/>
+          </w:tcPr>
+          <w:p>
+            <w:r>
+              <w:t>#N</w:t>
+            </w:r>
+          </w:p>
+        </w:tc>
+        <w:tc>
+          <w:tcPr>
+            <w:tcW w:w="1025" w:type="dxa"/>
+            <w:tcBorders>
+              <w:top w:val="single" w:sz="8" w:space="0" w:color="FFFFFF"/>
+              <w:left w:val="single" w:sz="8" w:space="0" w:color="FFFFFF"/>
+              <w:bottom w:val="single" w:sz="8" w:space="0" w:color="FFFFFF"/>
+              <w:right w:val="single" w:sz="8" w:space="0" w:color="FFFFFF"/>
+            </w:tcBorders>
+            <w:shd w:val="clear" w:color="auto" w:fill="4F81BD"/>
+            <w:tcMar>
+              <w:top w:w="72" w:type="dxa"/>
+              <w:left w:w="171" w:type="dxa"/>
+              <w:bottom w:w="72" w:type="dxa"/>
+              <w:right w:w="171" w:type="dxa"/>
+            </w:tcMar>
+            <w:hideMark/>
+          </w:tcPr>
+          <w:p>
+            <w:r>
+              <w:t>Peso</w:t>
+            </w:r>
+          </w:p>
+        </w:tc>
+        <w:tc>
+          <w:tcPr>
+            <w:tcW w:w="831" w:type="dxa"/>
+            <w:tcBorders>
+              <w:top w:val="single" w:sz="8" w:space="0" w:color="FFFFFF"/>
+              <w:left w:val="single" w:sz="8" w:space="0" w:color="FFFFFF"/>
+              <w:bottom w:val="single" w:sz="8" w:space="0" w:color="FFFFFF"/>
+              <w:right w:val="single" w:sz="8" w:space="0" w:color="FFFFFF"/>
+            </w:tcBorders>
+            <w:shd w:val="clear" w:color="auto" w:fill="4F81BD"/>
+            <w:tcMar>
+              <w:top w:w="72" w:type="dxa"/>
+              <w:left w:w="171" w:type="dxa"/>
+              <w:bottom w:w="72" w:type="dxa"/>
+              <w:right w:w="171" w:type="dxa"/>
+            </w:tcMar>
+            <w:hideMark/>
+          </w:tcPr>
+          <w:p>
+            <w:r>
+              <w:t>#N</w:t>
+            </w:r>
+          </w:p>
+        </w:tc>
+        <w:tc>
+          <w:tcPr>
+            <w:tcW w:w="1007" w:type="dxa"/>
+            <w:tcBorders>
+              <w:top w:val="single" w:sz="8" w:space="0" w:color="FFFFFF"/>
+              <w:left w:val="single" w:sz="8" w:space="0" w:color="FFFFFF"/>
+              <w:bottom w:val="single" w:sz="8" w:space="0" w:color="FFFFFF"/>
+              <w:right w:val="single" w:sz="8" w:space="0" w:color="FFFFFF"/>
+            </w:tcBorders>
+            <w:shd w:val="clear" w:color="auto" w:fill="4F81BD"/>
+            <w:tcMar>
+              <w:top w:w="72" w:type="dxa"/>
+              <w:left w:w="171" w:type="dxa"/>
+              <w:bottom w:w="72" w:type="dxa"/>
+              <w:right w:w="171" w:type="dxa"/>
+            </w:tcMar>
+            <w:hideMark/>
+          </w:tcPr>
+          <w:p>
+            <w:r>
+              <w:t>Peso</w:t>
+            </w:r>
+          </w:p>
+        </w:tc>
+        <w:tc>
+          <w:tcPr>
+            <w:tcW w:w="908" w:type="dxa"/>
+            <w:tcBorders>
+              <w:top w:val="single" w:sz="8" w:space="0" w:color="FFFFFF"/>
+              <w:left w:val="single" w:sz="8" w:space="0" w:color="FFFFFF"/>
+              <w:bottom w:val="single" w:sz="8" w:space="0" w:color="FFFFFF"/>
+              <w:right w:val="single" w:sz="8" w:space="0" w:color="FFFFFF"/>
+            </w:tcBorders>
+            <w:shd w:val="clear" w:color="auto" w:fill="4F81BD"/>
+            <w:tcMar>
+              <w:top w:w="72" w:type="dxa"/>
+              <w:left w:w="171" w:type="dxa"/>
+              <w:bottom w:w="72" w:type="dxa"/>
+              <w:right w:w="171" w:type="dxa"/>
+            </w:tcMar>
+            <w:hideMark/>
+          </w:tcPr>
+          <w:p>
+            <w:r>
+              <w:t>#N</w:t>
+            </w:r>
+          </w:p>
+        </w:tc>
+        <w:tc>
+          <w:tcPr>
+            <w:tcW w:w="1026" w:type="dxa"/>
+            <w:tcBorders>
+              <w:top w:val="single" w:sz="8" w:space="0" w:color="FFFFFF"/>
+              <w:left w:val="single" w:sz="8" w:space="0" w:color="FFFFFF"/>
+              <w:bottom w:val="single" w:sz="8" w:space="0" w:color="FFFFFF"/>
+              <w:right w:val="single" w:sz="24" w:space="0" w:color="FFFFFF"/>
+            </w:tcBorders>
+            <w:shd w:val="clear" w:color="auto" w:fill="4F81BD"/>
+            <w:tcMar>
+              <w:top w:w="72" w:type="dxa"/>
+              <w:left w:w="171" w:type="dxa"/>
+              <w:bottom w:w="72" w:type="dxa"/>
+              <w:right w:w="171" w:type="dxa"/>
+            </w:tcMar>
+            <w:hideMark/>
+          </w:tcPr>
+          <w:p>
+            <w:r>
+              <w:t>Peso</w:t>
+            </w:r>
+          </w:p>
+        </w:tc>
+        <w:tc>
+          <w:tcPr>
+            <w:tcW w:w="0" w:type="auto"/>
+            <w:vMerge/>
+            <w:tcBorders>
+              <w:top w:val="single" w:sz="8" w:space="0" w:color="FFFFFF"/>
+              <w:left w:val="single" w:sz="8" w:space="0" w:color="FFFFFF"/>
+              <w:bottom w:val="single" w:sz="24" w:space="0" w:color="FFFFFF"/>
+              <w:right w:val="single" w:sz="8" w:space="0" w:color="FFFFFF"/>
+            </w:tcBorders>
+            <w:vAlign w:val="center"/>
+            <w:hideMark/>
+          </w:tcPr>
+          <w:p/>
+        </w:tc>
+      </w:tr>
+      <w:tr>
+        <w:trPr>
+          <w:trHeight w:val="582"/>
+        </w:trPr>
+        <w:tc>
+          <w:tcPr>
+            <w:tcW w:w="2141" w:type="dxa"/>
+            <w:tcBorders>
+              <w:top w:val="single" w:sz="24" w:space="0" w:color="FFFFFF"/>
+              <w:left w:val="single" w:sz="8" w:space="0" w:color="FFFFFF"/>
+              <w:bottom w:val="single" w:sz="8" w:space="0" w:color="FFFFFF"/>
+              <w:right w:val="single" w:sz="8" w:space="0" w:color="FFFFFF"/>
+            </w:tcBorders>
+            <w:shd w:val="clear" w:color="auto" w:fill="D0D8E8"/>
+            <w:tcMar>
+              <w:top w:w="72" w:type="dxa"/>
+              <w:left w:w="171" w:type="dxa"/>
+              <w:bottom w:w="72" w:type="dxa"/>
+              <w:right w:w="171" w:type="dxa"/>
+            </w:tcMar>
+            <w:hideMark/>
+          </w:tcPr>
+          <w:p>
+            <w:r>
+              <w:t>Entradas</w:t>
+            </w:r>
+          </w:p>
+        </w:tc>
+        <w:tc>
+          <w:tcPr>
+            <w:tcW w:w="908" w:type="dxa"/>
+            <w:tcBorders>
+              <w:top w:val="single" w:sz="8" w:space="0" w:color="FFFFFF"/>
+              <w:left w:val="single" w:sz="8" w:space="0" w:color="FFFFFF"/>
+              <w:bottom w:val="single" w:sz="8" w:space="0" w:color="FFFFFF"/>
+              <w:right w:val="single" w:sz="8" w:space="0" w:color="FFFFFF"/>
+            </w:tcBorders>
+            <w:shd w:val="clear" w:color="auto" w:fill="D0D8E8"/>
+            <w:tcMar>
+              <w:top w:w="72" w:type="dxa"/>
+              <w:left w:w="171" w:type="dxa"/>
+              <w:bottom w:w="72" w:type="dxa"/>
+              <w:right w:w="171" w:type="dxa"/>
+            </w:tcMar>
+            <w:hideMark/>
+          </w:tcPr>
+          <w:p>
+            <w:r>
+              <w:t>17</w:t>
+            </w:r>
+          </w:p>
+        </w:tc>
+        <w:tc>
+          <w:tcPr>
+            <w:tcW w:w="1025" w:type="dxa"/>
+            <w:tcBorders>
+              <w:top w:val="single" w:sz="8" w:space="0" w:color="FFFFFF"/>
+              <w:left w:val="single" w:sz="8" w:space="0" w:color="FFFFFF"/>
+              <w:bottom w:val="single" w:sz="8" w:space="0" w:color="FFFFFF"/>
+              <w:right w:val="single" w:sz="8" w:space="0" w:color="FFFFFF"/>
+            </w:tcBorders>
+            <w:shd w:val="clear" w:color="auto" w:fill="D0D8E8"/>
+            <w:tcMar>
+              <w:top w:w="72" w:type="dxa"/>
+              <w:left w:w="171" w:type="dxa"/>
+              <w:bottom w:w="72" w:type="dxa"/>
+              <w:right w:w="171" w:type="dxa"/>
+            </w:tcMar>
+            <w:hideMark/>
+          </w:tcPr>
+          <w:p>
+            <w:r>
+              <w:t>3</w:t>
+            </w:r>
+          </w:p>
+        </w:tc>
+        <w:tc>
+          <w:tcPr>
+            <w:tcW w:w="831" w:type="dxa"/>
+            <w:tcBorders>
+              <w:top w:val="single" w:sz="8" w:space="0" w:color="FFFFFF"/>
+              <w:left w:val="single" w:sz="8" w:space="0" w:color="FFFFFF"/>
+              <w:bottom w:val="single" w:sz="8" w:space="0" w:color="FFFFFF"/>
+              <w:right w:val="single" w:sz="8" w:space="0" w:color="FFFFFF"/>
+            </w:tcBorders>
+            <w:shd w:val="clear" w:color="auto" w:fill="D0D8E8"/>
+            <w:tcMar>
+              <w:top w:w="72" w:type="dxa"/>
+              <w:left w:w="171" w:type="dxa"/>
+              <w:bottom w:w="72" w:type="dxa"/>
+              <w:right w:w="171" w:type="dxa"/>
+            </w:tcMar>
+            <w:hideMark/>
+          </w:tcPr>
+          <w:p>
+            <w:r>
+              <w:t>3</w:t>
+            </w:r>
+          </w:p>
+        </w:tc>
+        <w:tc>
+          <w:tcPr>
+            <w:tcW w:w="1007" w:type="dxa"/>
+            <w:tcBorders>
+              <w:top w:val="single" w:sz="8" w:space="0" w:color="FFFFFF"/>
+              <w:left w:val="single" w:sz="8" w:space="0" w:color="FFFFFF"/>
+              <w:bottom w:val="single" w:sz="8" w:space="0" w:color="FFFFFF"/>
+              <w:right w:val="single" w:sz="8" w:space="0" w:color="FFFFFF"/>
+            </w:tcBorders>
+            <w:shd w:val="clear" w:color="auto" w:fill="D0D8E8"/>
+            <w:tcMar>
+              <w:top w:w="72" w:type="dxa"/>
+              <w:left w:w="171" w:type="dxa"/>
+              <w:bottom w:w="72" w:type="dxa"/>
+              <w:right w:w="171" w:type="dxa"/>
+            </w:tcMar>
+            <w:hideMark/>
+          </w:tcPr>
+          <w:p>
+            <w:r>
+              <w:t>4</w:t>
+            </w:r>
+          </w:p>
+        </w:tc>
+        <w:tc>
+          <w:tcPr>
+            <w:tcW w:w="908" w:type="dxa"/>
+            <w:tcBorders>
+              <w:top w:val="single" w:sz="8" w:space="0" w:color="FFFFFF"/>
+              <w:left w:val="single" w:sz="8" w:space="0" w:color="FFFFFF"/>
+              <w:bottom w:val="single" w:sz="8" w:space="0" w:color="FFFFFF"/>
+              <w:right w:val="single" w:sz="8" w:space="0" w:color="FFFFFF"/>
+            </w:tcBorders>
+            <w:shd w:val="clear" w:color="auto" w:fill="D0D8E8"/>
+            <w:tcMar>
+              <w:top w:w="72" w:type="dxa"/>
+              <w:left w:w="171" w:type="dxa"/>
+              <w:bottom w:w="72" w:type="dxa"/>
+              <w:right w:w="171" w:type="dxa"/>
+            </w:tcMar>
+            <w:hideMark/>
+          </w:tcPr>
+          <w:p/>
+        </w:tc>
+        <w:tc>
+          <w:tcPr>
+            <w:tcW w:w="1026" w:type="dxa"/>
+            <w:tcBorders>
+              <w:top w:val="single" w:sz="8" w:space="0" w:color="FFFFFF"/>
+              <w:left w:val="single" w:sz="8" w:space="0" w:color="FFFFFF"/>
+              <w:bottom w:val="single" w:sz="8" w:space="0" w:color="FFFFFF"/>
+              <w:right w:val="single" w:sz="8" w:space="0" w:color="FFFFFF"/>
+            </w:tcBorders>
+            <w:shd w:val="clear" w:color="auto" w:fill="D0D8E8"/>
+            <w:tcMar>
+              <w:top w:w="72" w:type="dxa"/>
+              <w:left w:w="171" w:type="dxa"/>
+              <w:bottom w:w="72" w:type="dxa"/>
+              <w:right w:w="171" w:type="dxa"/>
+            </w:tcMar>
+            <w:hideMark/>
+          </w:tcPr>
+          <w:p>
+            <w:r>
+              <w:t>6</w:t>
+            </w:r>
+          </w:p>
+        </w:tc>
+        <w:tc>
+          <w:tcPr>
+            <w:tcW w:w="1083" w:type="dxa"/>
+            <w:tcBorders>
+              <w:top w:val="single" w:sz="24" w:space="0" w:color="FFFFFF"/>
+              <w:left w:val="single" w:sz="8" w:space="0" w:color="FFFFFF"/>
+              <w:bottom w:val="single" w:sz="8" w:space="0" w:color="FFFFFF"/>
+              <w:right w:val="single" w:sz="8" w:space="0" w:color="FFFFFF"/>
+            </w:tcBorders>
+            <w:shd w:val="clear" w:color="auto" w:fill="D0D8E8"/>
+            <w:tcMar>
+              <w:top w:w="72" w:type="dxa"/>
+              <w:left w:w="171" w:type="dxa"/>
+              <w:bottom w:w="72" w:type="dxa"/>
+              <w:right w:w="171" w:type="dxa"/>
+            </w:tcMar>
+            <w:hideMark/>
+          </w:tcPr>
+          <w:p>
+            <w:pPr>
+              <w:rPr>
+                <w:b/>
+              </w:rPr>
+            </w:pPr>
+            <w:r>
+              <w:rPr>
+                <w:b/>
+              </w:rPr>
+              <w:t>63</w:t>
+            </w:r>
+          </w:p>
+        </w:tc>
+      </w:tr>
+      <w:tr>
+        <w:trPr>
+          <w:trHeight w:val="582"/>
+        </w:trPr>
+        <w:tc>
+          <w:tcPr>
+            <w:tcW w:w="2141" w:type="dxa"/>
+            <w:tcBorders>
+              <w:top w:val="single" w:sz="8" w:space="0" w:color="FFFFFF"/>
+              <w:left w:val="single" w:sz="8" w:space="0" w:color="FFFFFF"/>
+              <w:bottom w:val="single" w:sz="8" w:space="0" w:color="FFFFFF"/>
+              <w:right w:val="single" w:sz="8" w:space="0" w:color="FFFFFF"/>
+            </w:tcBorders>
+            <w:shd w:val="clear" w:color="auto" w:fill="E9EDF4"/>
+            <w:tcMar>
+              <w:top w:w="72" w:type="dxa"/>
+              <w:left w:w="171" w:type="dxa"/>
+              <w:bottom w:w="72" w:type="dxa"/>
+              <w:right w:w="171" w:type="dxa"/>
+            </w:tcMar>
+            <w:hideMark/>
+          </w:tcPr>
+          <w:p>
+            <w:r>
+              <w:t>Salidas</w:t>
+            </w:r>
+          </w:p>
+        </w:tc>
+        <w:tc>
+          <w:tcPr>
+            <w:tcW w:w="908" w:type="dxa"/>
+            <w:tcBorders>
+              <w:top w:val="single" w:sz="8" w:space="0" w:color="FFFFFF"/>
+              <w:left w:val="single" w:sz="8" w:space="0" w:color="FFFFFF"/>
+              <w:bottom w:val="single" w:sz="8" w:space="0" w:color="FFFFFF"/>
+              <w:right w:val="single" w:sz="8" w:space="0" w:color="FFFFFF"/>
+            </w:tcBorders>
+            <w:shd w:val="clear" w:color="auto" w:fill="E9EDF4"/>
+            <w:tcMar>
+              <w:top w:w="72" w:type="dxa"/>
+              <w:left w:w="171" w:type="dxa"/>
+              <w:bottom w:w="72" w:type="dxa"/>
+              <w:right w:w="171" w:type="dxa"/>
+            </w:tcMar>
+            <w:hideMark/>
+          </w:tcPr>
+          <w:p>
+            <w:r>
+              <w:t>20</w:t>
+            </w:r>
+          </w:p>
+        </w:tc>
+        <w:tc>
+          <w:tcPr>
+            <w:tcW w:w="1025" w:type="dxa"/>
+            <w:tcBorders>
+              <w:top w:val="single" w:sz="8" w:space="0" w:color="FFFFFF"/>
+              <w:left w:val="single" w:sz="8" w:space="0" w:color="FFFFFF"/>
+              <w:bottom w:val="single" w:sz="8" w:space="0" w:color="FFFFFF"/>
+              <w:right w:val="single" w:sz="8" w:space="0" w:color="FFFFFF"/>
+            </w:tcBorders>
+            <w:shd w:val="clear" w:color="auto" w:fill="E9EDF4"/>
+            <w:tcMar>
+              <w:top w:w="72" w:type="dxa"/>
+              <w:left w:w="171" w:type="dxa"/>
+              <w:bottom w:w="72" w:type="dxa"/>
+              <w:right w:w="171" w:type="dxa"/>
+            </w:tcMar>
+            <w:hideMark/>
+          </w:tcPr>
+          <w:p>
+            <w:r>
+              <w:t>4</w:t>
+            </w:r>
+          </w:p>
+        </w:tc>
+        <w:tc>
+          <w:tcPr>
+            <w:tcW w:w="831" w:type="dxa"/>
+            <w:tcBorders>
+              <w:top w:val="single" w:sz="8" w:space="0" w:color="FFFFFF"/>
+              <w:left w:val="single" w:sz="8" w:space="0" w:color="FFFFFF"/>
+              <w:bottom w:val="single" w:sz="8" w:space="0" w:color="FFFFFF"/>
+              <w:right w:val="single" w:sz="8" w:space="0" w:color="FFFFFF"/>
+            </w:tcBorders>
+            <w:shd w:val="clear" w:color="auto" w:fill="E9EDF4"/>
+            <w:tcMar>
+              <w:top w:w="72" w:type="dxa"/>
+              <w:left w:w="171" w:type="dxa"/>
+              <w:bottom w:w="72" w:type="dxa"/>
+              <w:right w:w="171" w:type="dxa"/>
+            </w:tcMar>
+            <w:hideMark/>
+          </w:tcPr>
+          <w:p>
+            <w:r>
+              <w:t>5</w:t>
+            </w:r>
+          </w:p>
+        </w:tc>
+        <w:tc>
+          <w:tcPr>
+            <w:tcW w:w="1007" w:type="dxa"/>
+            <w:tcBorders>
+              <w:top w:val="single" w:sz="8" w:space="0" w:color="FFFFFF"/>
+              <w:left w:val="single" w:sz="8" w:space="0" w:color="FFFFFF"/>
+              <w:bottom w:val="single" w:sz="8" w:space="0" w:color="FFFFFF"/>
+              <w:right w:val="single" w:sz="8" w:space="0" w:color="FFFFFF"/>
+            </w:tcBorders>
+            <w:shd w:val="clear" w:color="auto" w:fill="E9EDF4"/>
+            <w:tcMar>
+              <w:top w:w="72" w:type="dxa"/>
+              <w:left w:w="171" w:type="dxa"/>
+              <w:bottom w:w="72" w:type="dxa"/>
+              <w:right w:w="171" w:type="dxa"/>
+            </w:tcMar>
+            <w:hideMark/>
+          </w:tcPr>
+          <w:p>
+            <w:r>
+              <w:t>5</w:t>
+            </w:r>
+          </w:p>
+        </w:tc>
+        <w:tc>
+          <w:tcPr>
+            <w:tcW w:w="908" w:type="dxa"/>
+            <w:tcBorders>
+              <w:top w:val="single" w:sz="8" w:space="0" w:color="FFFFFF"/>
+              <w:left w:val="single" w:sz="8" w:space="0" w:color="FFFFFF"/>
+              <w:bottom w:val="single" w:sz="8" w:space="0" w:color="FFFFFF"/>
+              <w:right w:val="single" w:sz="8" w:space="0" w:color="FFFFFF"/>
+            </w:tcBorders>
+            <w:shd w:val="clear" w:color="auto" w:fill="E9EDF4"/>
+            <w:tcMar>
+              <w:top w:w="72" w:type="dxa"/>
+              <w:left w:w="171" w:type="dxa"/>
+              <w:bottom w:w="72" w:type="dxa"/>
+              <w:right w:w="171" w:type="dxa"/>
+            </w:tcMar>
+            <w:hideMark/>
+          </w:tcPr>
+          <w:p/>
+        </w:tc>
+        <w:tc>
+          <w:tcPr>
+            <w:tcW w:w="1026" w:type="dxa"/>
+            <w:tcBorders>
+              <w:top w:val="single" w:sz="8" w:space="0" w:color="FFFFFF"/>
+              <w:left w:val="single" w:sz="8" w:space="0" w:color="FFFFFF"/>
+              <w:bottom w:val="single" w:sz="8" w:space="0" w:color="FFFFFF"/>
+              <w:right w:val="single" w:sz="8" w:space="0" w:color="FFFFFF"/>
+            </w:tcBorders>
+            <w:shd w:val="clear" w:color="auto" w:fill="E9EDF4"/>
+            <w:tcMar>
+              <w:top w:w="72" w:type="dxa"/>
+              <w:left w:w="171" w:type="dxa"/>
+              <w:bottom w:w="72" w:type="dxa"/>
+              <w:right w:w="171" w:type="dxa"/>
+            </w:tcMar>
+            <w:hideMark/>
+          </w:tcPr>
+          <w:p>
+            <w:r>
+              <w:t>7</w:t>
+            </w:r>
+          </w:p>
+        </w:tc>
+        <w:tc>
+          <w:tcPr>
+            <w:tcW w:w="1083" w:type="dxa"/>
+            <w:tcBorders>
+              <w:top w:val="single" w:sz="8" w:space="0" w:color="FFFFFF"/>
+              <w:left w:val="single" w:sz="8" w:space="0" w:color="FFFFFF"/>
+              <w:bottom w:val="single" w:sz="8" w:space="0" w:color="FFFFFF"/>
+              <w:right w:val="single" w:sz="8" w:space="0" w:color="FFFFFF"/>
+            </w:tcBorders>
+            <w:shd w:val="clear" w:color="auto" w:fill="E9EDF4"/>
+            <w:tcMar>
+              <w:top w:w="72" w:type="dxa"/>
+              <w:left w:w="171" w:type="dxa"/>
+              <w:bottom w:w="72" w:type="dxa"/>
+              <w:right w:w="171" w:type="dxa"/>
+            </w:tcMar>
+            <w:hideMark/>
+          </w:tcPr>
+          <w:p>
+            <w:pPr>
+              <w:rPr>
+                <w:b/>
+              </w:rPr>
+            </w:pPr>
+            <w:r>
+              <w:rPr>
+                <w:b/>
+              </w:rPr>
+              <w:t>105</w:t>
+            </w:r>
+          </w:p>
+        </w:tc>
+      </w:tr>
+      <w:tr>
+        <w:trPr>
+          <w:trHeight w:val="1017"/>
+        </w:trPr>
+        <w:tc>
+          <w:tcPr>
+            <w:tcW w:w="2141" w:type="dxa"/>
+            <w:tcBorders>
+              <w:top w:val="single" w:sz="8" w:space="0" w:color="FFFFFF"/>
+              <w:left w:val="single" w:sz="8" w:space="0" w:color="FFFFFF"/>
+              <w:bottom w:val="single" w:sz="8" w:space="0" w:color="FFFFFF"/>
+              <w:right w:val="single" w:sz="8" w:space="0" w:color="FFFFFF"/>
+            </w:tcBorders>
+            <w:shd w:val="clear" w:color="auto" w:fill="D0D8E8"/>
+            <w:tcMar>
+              <w:top w:w="72" w:type="dxa"/>
+              <w:left w:w="171" w:type="dxa"/>
+              <w:bottom w:w="72" w:type="dxa"/>
+              <w:right w:w="171" w:type="dxa"/>
+            </w:tcMar>
+            <w:hideMark/>
+          </w:tcPr>
+          <w:p>
+            <w:r>
+              <w:t>Consultas del usuario</w:t>
+            </w:r>
+          </w:p>
+        </w:tc>
+        <w:tc>
+          <w:tcPr>
+            <w:tcW w:w="908" w:type="dxa"/>
+            <w:tcBorders>
+              <w:top w:val="single" w:sz="8" w:space="0" w:color="FFFFFF"/>
+              <w:left w:val="single" w:sz="8" w:space="0" w:color="FFFFFF"/>
+              <w:bottom w:val="single" w:sz="8" w:space="0" w:color="FFFFFF"/>
+              <w:right w:val="single" w:sz="8" w:space="0" w:color="FFFFFF"/>
+            </w:tcBorders>
+            <w:shd w:val="clear" w:color="auto" w:fill="D0D8E8"/>
+            <w:tcMar>
+              <w:top w:w="72" w:type="dxa"/>
+              <w:left w:w="171" w:type="dxa"/>
+              <w:bottom w:w="72" w:type="dxa"/>
+              <w:right w:w="171" w:type="dxa"/>
+            </w:tcMar>
+            <w:hideMark/>
+          </w:tcPr>
+          <w:p/>
+        </w:tc>
+        <w:tc>
+          <w:tcPr>
+            <w:tcW w:w="1025" w:type="dxa"/>
+            <w:tcBorders>
+              <w:top w:val="single" w:sz="8" w:space="0" w:color="FFFFFF"/>
+              <w:left w:val="single" w:sz="8" w:space="0" w:color="FFFFFF"/>
+              <w:bottom w:val="single" w:sz="8" w:space="0" w:color="FFFFFF"/>
+              <w:right w:val="single" w:sz="8" w:space="0" w:color="FFFFFF"/>
+            </w:tcBorders>
+            <w:shd w:val="clear" w:color="auto" w:fill="D0D8E8"/>
+            <w:tcMar>
+              <w:top w:w="72" w:type="dxa"/>
+              <w:left w:w="171" w:type="dxa"/>
+              <w:bottom w:w="72" w:type="dxa"/>
+              <w:right w:w="171" w:type="dxa"/>
+            </w:tcMar>
+            <w:hideMark/>
+          </w:tcPr>
+          <w:p>
+            <w:r>
+              <w:t>3</w:t>
+            </w:r>
+          </w:p>
+        </w:tc>
+        <w:tc>
+          <w:tcPr>
+            <w:tcW w:w="831" w:type="dxa"/>
+            <w:tcBorders>
+              <w:top w:val="single" w:sz="8" w:space="0" w:color="FFFFFF"/>
+              <w:left w:val="single" w:sz="8" w:space="0" w:color="FFFFFF"/>
+              <w:bottom w:val="single" w:sz="8" w:space="0" w:color="FFFFFF"/>
+              <w:right w:val="single" w:sz="8" w:space="0" w:color="FFFFFF"/>
+            </w:tcBorders>
+            <w:shd w:val="clear" w:color="auto" w:fill="D0D8E8"/>
+            <w:tcMar>
+              <w:top w:w="72" w:type="dxa"/>
+              <w:left w:w="171" w:type="dxa"/>
+              <w:bottom w:w="72" w:type="dxa"/>
+              <w:right w:w="171" w:type="dxa"/>
+            </w:tcMar>
+            <w:hideMark/>
+          </w:tcPr>
+          <w:p/>
+        </w:tc>
+        <w:tc>
+          <w:tcPr>
+            <w:tcW w:w="1007" w:type="dxa"/>
+            <w:tcBorders>
+              <w:top w:val="single" w:sz="8" w:space="0" w:color="FFFFFF"/>
+              <w:left w:val="single" w:sz="8" w:space="0" w:color="FFFFFF"/>
+              <w:bottom w:val="single" w:sz="8" w:space="0" w:color="FFFFFF"/>
+              <w:right w:val="single" w:sz="8" w:space="0" w:color="FFFFFF"/>
+            </w:tcBorders>
+            <w:shd w:val="clear" w:color="auto" w:fill="D0D8E8"/>
+            <w:tcMar>
+              <w:top w:w="72" w:type="dxa"/>
+              <w:left w:w="171" w:type="dxa"/>
+              <w:bottom w:w="72" w:type="dxa"/>
+              <w:right w:w="171" w:type="dxa"/>
+            </w:tcMar>
+            <w:hideMark/>
+          </w:tcPr>
+          <w:p>
+            <w:r>
+              <w:t>4</w:t>
+            </w:r>
+          </w:p>
+        </w:tc>
+        <w:tc>
+          <w:tcPr>
+            <w:tcW w:w="908" w:type="dxa"/>
+            <w:tcBorders>
+              <w:top w:val="single" w:sz="8" w:space="0" w:color="FFFFFF"/>
+              <w:left w:val="single" w:sz="8" w:space="0" w:color="FFFFFF"/>
+              <w:bottom w:val="single" w:sz="8" w:space="0" w:color="FFFFFF"/>
+              <w:right w:val="single" w:sz="8" w:space="0" w:color="FFFFFF"/>
+            </w:tcBorders>
+            <w:shd w:val="clear" w:color="auto" w:fill="D0D8E8"/>
+            <w:tcMar>
+              <w:top w:w="72" w:type="dxa"/>
+              <w:left w:w="171" w:type="dxa"/>
+              <w:bottom w:w="72" w:type="dxa"/>
+              <w:right w:w="171" w:type="dxa"/>
+            </w:tcMar>
+            <w:hideMark/>
+          </w:tcPr>
+          <w:p/>
+        </w:tc>
+        <w:tc>
+          <w:tcPr>
+            <w:tcW w:w="1026" w:type="dxa"/>
+            <w:tcBorders>
+              <w:top w:val="single" w:sz="8" w:space="0" w:color="FFFFFF"/>
+              <w:left w:val="single" w:sz="8" w:space="0" w:color="FFFFFF"/>
+              <w:bottom w:val="single" w:sz="8" w:space="0" w:color="FFFFFF"/>
+              <w:right w:val="single" w:sz="8" w:space="0" w:color="FFFFFF"/>
+            </w:tcBorders>
+            <w:shd w:val="clear" w:color="auto" w:fill="D0D8E8"/>
+            <w:tcMar>
+              <w:top w:w="72" w:type="dxa"/>
+              <w:left w:w="171" w:type="dxa"/>
+              <w:bottom w:w="72" w:type="dxa"/>
+              <w:right w:w="171" w:type="dxa"/>
+            </w:tcMar>
+            <w:hideMark/>
+          </w:tcPr>
+          <w:p>
+            <w:r>
+              <w:t>6</w:t>
+            </w:r>
+          </w:p>
+        </w:tc>
+        <w:tc>
+          <w:tcPr>
+            <w:tcW w:w="1083" w:type="dxa"/>
+            <w:tcBorders>
+              <w:top w:val="single" w:sz="8" w:space="0" w:color="FFFFFF"/>
+              <w:left w:val="single" w:sz="8" w:space="0" w:color="FFFFFF"/>
+              <w:bottom w:val="single" w:sz="8" w:space="0" w:color="FFFFFF"/>
+              <w:right w:val="single" w:sz="8" w:space="0" w:color="FFFFFF"/>
+            </w:tcBorders>
+            <w:shd w:val="clear" w:color="auto" w:fill="D0D8E8"/>
+            <w:tcMar>
+              <w:top w:w="72" w:type="dxa"/>
+              <w:left w:w="171" w:type="dxa"/>
+              <w:bottom w:w="72" w:type="dxa"/>
+              <w:right w:w="171" w:type="dxa"/>
+            </w:tcMar>
+            <w:hideMark/>
+          </w:tcPr>
+          <w:p/>
+        </w:tc>
+      </w:tr>
+      <w:tr>
+        <w:trPr>
+          <w:trHeight w:val="1017"/>
+        </w:trPr>
+        <w:tc>
+          <w:tcPr>
+            <w:tcW w:w="2141" w:type="dxa"/>
+            <w:tcBorders>
+              <w:top w:val="single" w:sz="8" w:space="0" w:color="FFFFFF"/>
+              <w:left w:val="single" w:sz="8" w:space="0" w:color="FFFFFF"/>
+              <w:bottom w:val="single" w:sz="8" w:space="0" w:color="FFFFFF"/>
+              <w:right w:val="single" w:sz="8" w:space="0" w:color="FFFFFF"/>
+            </w:tcBorders>
+            <w:shd w:val="clear" w:color="auto" w:fill="E9EDF4"/>
+            <w:tcMar>
+              <w:top w:w="72" w:type="dxa"/>
+              <w:left w:w="171" w:type="dxa"/>
+              <w:bottom w:w="72" w:type="dxa"/>
+              <w:right w:w="171" w:type="dxa"/>
+            </w:tcMar>
+            <w:hideMark/>
+          </w:tcPr>
+          <w:p>
+            <w:r>
+              <w:t>Ficheros lógicos</w:t>
+            </w:r>
+          </w:p>
+        </w:tc>
+        <w:tc>
+          <w:tcPr>
+            <w:tcW w:w="908" w:type="dxa"/>
+            <w:tcBorders>
+              <w:top w:val="single" w:sz="8" w:space="0" w:color="FFFFFF"/>
+              <w:left w:val="single" w:sz="8" w:space="0" w:color="FFFFFF"/>
+              <w:bottom w:val="single" w:sz="8" w:space="0" w:color="FFFFFF"/>
+              <w:right w:val="single" w:sz="8" w:space="0" w:color="FFFFFF"/>
+            </w:tcBorders>
+            <w:shd w:val="clear" w:color="auto" w:fill="E9EDF4"/>
+            <w:tcMar>
+              <w:top w:w="72" w:type="dxa"/>
+              <w:left w:w="171" w:type="dxa"/>
+              <w:bottom w:w="72" w:type="dxa"/>
+              <w:right w:w="171" w:type="dxa"/>
+            </w:tcMar>
+            <w:hideMark/>
+          </w:tcPr>
+          <w:p>
+            <w:r>
+              <w:t>17</w:t>
+            </w:r>
+          </w:p>
+        </w:tc>
+        <w:tc>
+          <w:tcPr>
+            <w:tcW w:w="1025" w:type="dxa"/>
+            <w:tcBorders>
+              <w:top w:val="single" w:sz="8" w:space="0" w:color="FFFFFF"/>
+              <w:left w:val="single" w:sz="8" w:space="0" w:color="FFFFFF"/>
+              <w:bottom w:val="single" w:sz="8" w:space="0" w:color="FFFFFF"/>
+              <w:right w:val="single" w:sz="8" w:space="0" w:color="FFFFFF"/>
+            </w:tcBorders>
+            <w:shd w:val="clear" w:color="auto" w:fill="E9EDF4"/>
+            <w:tcMar>
+              <w:top w:w="72" w:type="dxa"/>
+              <w:left w:w="171" w:type="dxa"/>
+              <w:bottom w:w="72" w:type="dxa"/>
+              <w:right w:w="171" w:type="dxa"/>
+            </w:tcMar>
+            <w:hideMark/>
+          </w:tcPr>
+          <w:p>
+            <w:r>
+              <w:t>7</w:t>
+            </w:r>
+          </w:p>
+        </w:tc>
+        <w:tc>
+          <w:tcPr>
+            <w:tcW w:w="831" w:type="dxa"/>
+            <w:tcBorders>
+              <w:top w:val="single" w:sz="8" w:space="0" w:color="FFFFFF"/>
+              <w:left w:val="single" w:sz="8" w:space="0" w:color="FFFFFF"/>
+              <w:bottom w:val="single" w:sz="8" w:space="0" w:color="FFFFFF"/>
+              <w:right w:val="single" w:sz="8" w:space="0" w:color="FFFFFF"/>
+            </w:tcBorders>
+            <w:shd w:val="clear" w:color="auto" w:fill="E9EDF4"/>
+            <w:tcMar>
+              <w:top w:w="72" w:type="dxa"/>
+              <w:left w:w="171" w:type="dxa"/>
+              <w:bottom w:w="72" w:type="dxa"/>
+              <w:right w:w="171" w:type="dxa"/>
+            </w:tcMar>
+            <w:hideMark/>
+          </w:tcPr>
+          <w:p/>
+        </w:tc>
+        <w:tc>
+          <w:tcPr>
+            <w:tcW w:w="1007" w:type="dxa"/>
+            <w:tcBorders>
+              <w:top w:val="single" w:sz="8" w:space="0" w:color="FFFFFF"/>
+              <w:left w:val="single" w:sz="8" w:space="0" w:color="FFFFFF"/>
+              <w:bottom w:val="single" w:sz="8" w:space="0" w:color="FFFFFF"/>
+              <w:right w:val="single" w:sz="8" w:space="0" w:color="FFFFFF"/>
+            </w:tcBorders>
+            <w:shd w:val="clear" w:color="auto" w:fill="E9EDF4"/>
+            <w:tcMar>
+              <w:top w:w="72" w:type="dxa"/>
+              <w:left w:w="171" w:type="dxa"/>
+              <w:bottom w:w="72" w:type="dxa"/>
+              <w:right w:w="171" w:type="dxa"/>
+            </w:tcMar>
+            <w:hideMark/>
+          </w:tcPr>
+          <w:p>
+            <w:r>
+              <w:t>10</w:t>
+            </w:r>
+          </w:p>
+        </w:tc>
+        <w:tc>
+          <w:tcPr>
+            <w:tcW w:w="908" w:type="dxa"/>
+            <w:tcBorders>
+              <w:top w:val="single" w:sz="8" w:space="0" w:color="FFFFFF"/>
+              <w:left w:val="single" w:sz="8" w:space="0" w:color="FFFFFF"/>
+              <w:bottom w:val="single" w:sz="8" w:space="0" w:color="FFFFFF"/>
+              <w:right w:val="single" w:sz="8" w:space="0" w:color="FFFFFF"/>
+            </w:tcBorders>
+            <w:shd w:val="clear" w:color="auto" w:fill="E9EDF4"/>
+            <w:tcMar>
+              <w:top w:w="72" w:type="dxa"/>
+              <w:left w:w="171" w:type="dxa"/>
+              <w:bottom w:w="72" w:type="dxa"/>
+              <w:right w:w="171" w:type="dxa"/>
+            </w:tcMar>
+            <w:hideMark/>
+          </w:tcPr>
+          <w:p/>
+        </w:tc>
+        <w:tc>
+          <w:tcPr>
+            <w:tcW w:w="1026" w:type="dxa"/>
+            <w:tcBorders>
+              <w:top w:val="single" w:sz="8" w:space="0" w:color="FFFFFF"/>
+              <w:left w:val="single" w:sz="8" w:space="0" w:color="FFFFFF"/>
+              <w:bottom w:val="single" w:sz="8" w:space="0" w:color="FFFFFF"/>
+              <w:right w:val="single" w:sz="8" w:space="0" w:color="FFFFFF"/>
+            </w:tcBorders>
+            <w:shd w:val="clear" w:color="auto" w:fill="E9EDF4"/>
+            <w:tcMar>
+              <w:top w:w="72" w:type="dxa"/>
+              <w:left w:w="171" w:type="dxa"/>
+              <w:bottom w:w="72" w:type="dxa"/>
+              <w:right w:w="171" w:type="dxa"/>
+            </w:tcMar>
+            <w:hideMark/>
+          </w:tcPr>
+          <w:p>
+            <w:r>
+              <w:t>15</w:t>
+            </w:r>
+          </w:p>
+        </w:tc>
+        <w:tc>
+          <w:tcPr>
+            <w:tcW w:w="1083" w:type="dxa"/>
+            <w:tcBorders>
+              <w:top w:val="single" w:sz="8" w:space="0" w:color="FFFFFF"/>
+              <w:left w:val="single" w:sz="8" w:space="0" w:color="FFFFFF"/>
+              <w:bottom w:val="single" w:sz="8" w:space="0" w:color="FFFFFF"/>
+              <w:right w:val="single" w:sz="8" w:space="0" w:color="FFFFFF"/>
+            </w:tcBorders>
+            <w:shd w:val="clear" w:color="auto" w:fill="E9EDF4"/>
+            <w:tcMar>
+              <w:top w:w="72" w:type="dxa"/>
+              <w:left w:w="171" w:type="dxa"/>
+              <w:bottom w:w="72" w:type="dxa"/>
+              <w:right w:w="171" w:type="dxa"/>
+            </w:tcMar>
+            <w:hideMark/>
+          </w:tcPr>
+          <w:p>
+            <w:pPr>
+              <w:rPr>
+                <w:b/>
+              </w:rPr>
+            </w:pPr>
+            <w:r>
+              <w:rPr>
+                <w:b/>
+              </w:rPr>
+              <w:t>119</w:t>
+            </w:r>
+          </w:p>
+        </w:tc>
+      </w:tr>
+      <w:tr>
+        <w:trPr>
+          <w:trHeight w:val="1017"/>
+        </w:trPr>
+        <w:tc>
+          <w:tcPr>
+            <w:tcW w:w="2141" w:type="dxa"/>
+            <w:tcBorders>
+              <w:top w:val="single" w:sz="8" w:space="0" w:color="FFFFFF"/>
+              <w:left w:val="single" w:sz="8" w:space="0" w:color="FFFFFF"/>
+              <w:bottom w:val="single" w:sz="8" w:space="0" w:color="FFFFFF"/>
+              <w:right w:val="single" w:sz="8" w:space="0" w:color="FFFFFF"/>
+            </w:tcBorders>
+            <w:shd w:val="clear" w:color="auto" w:fill="D0D8E8"/>
+            <w:tcMar>
+              <w:top w:w="72" w:type="dxa"/>
+              <w:left w:w="171" w:type="dxa"/>
+              <w:bottom w:w="72" w:type="dxa"/>
+              <w:right w:w="171" w:type="dxa"/>
+            </w:tcMar>
+            <w:hideMark/>
+          </w:tcPr>
+          <w:p>
+            <w:r>
+              <w:t>Interfaces externas</w:t>
+            </w:r>
+          </w:p>
+        </w:tc>
+        <w:tc>
+          <w:tcPr>
+            <w:tcW w:w="908" w:type="dxa"/>
+            <w:tcBorders>
+              <w:top w:val="single" w:sz="8" w:space="0" w:color="FFFFFF"/>
+              <w:left w:val="single" w:sz="8" w:space="0" w:color="FFFFFF"/>
+              <w:bottom w:val="single" w:sz="8" w:space="0" w:color="FFFFFF"/>
+              <w:right w:val="single" w:sz="8" w:space="0" w:color="FFFFFF"/>
+            </w:tcBorders>
+            <w:shd w:val="clear" w:color="auto" w:fill="D0D8E8"/>
+            <w:tcMar>
+              <w:top w:w="72" w:type="dxa"/>
+              <w:left w:w="171" w:type="dxa"/>
+              <w:bottom w:w="72" w:type="dxa"/>
+              <w:right w:w="171" w:type="dxa"/>
+            </w:tcMar>
+            <w:hideMark/>
+          </w:tcPr>
+          <w:p>
+            <w:r>
+              <w:t>23</w:t>
+            </w:r>
+          </w:p>
+        </w:tc>
+        <w:tc>
+          <w:tcPr>
+            <w:tcW w:w="1025" w:type="dxa"/>
+            <w:tcBorders>
+              <w:top w:val="single" w:sz="8" w:space="0" w:color="FFFFFF"/>
+              <w:left w:val="single" w:sz="8" w:space="0" w:color="FFFFFF"/>
+              <w:bottom w:val="single" w:sz="8" w:space="0" w:color="FFFFFF"/>
+              <w:right w:val="single" w:sz="8" w:space="0" w:color="FFFFFF"/>
+            </w:tcBorders>
+            <w:shd w:val="clear" w:color="auto" w:fill="D0D8E8"/>
+            <w:tcMar>
+              <w:top w:w="72" w:type="dxa"/>
+              <w:left w:w="171" w:type="dxa"/>
+              <w:bottom w:w="72" w:type="dxa"/>
+              <w:right w:w="171" w:type="dxa"/>
+            </w:tcMar>
+            <w:hideMark/>
+          </w:tcPr>
+          <w:p>
+            <w:r>
+              <w:t>5</w:t>
+            </w:r>
+          </w:p>
+        </w:tc>
+        <w:tc>
+          <w:tcPr>
+            <w:tcW w:w="831" w:type="dxa"/>
+            <w:tcBorders>
+              <w:top w:val="single" w:sz="8" w:space="0" w:color="FFFFFF"/>
+              <w:left w:val="single" w:sz="8" w:space="0" w:color="FFFFFF"/>
+              <w:bottom w:val="single" w:sz="8" w:space="0" w:color="FFFFFF"/>
+              <w:right w:val="single" w:sz="8" w:space="0" w:color="FFFFFF"/>
+            </w:tcBorders>
+            <w:shd w:val="clear" w:color="auto" w:fill="D0D8E8"/>
+            <w:tcMar>
+              <w:top w:w="72" w:type="dxa"/>
+              <w:left w:w="171" w:type="dxa"/>
+              <w:bottom w:w="72" w:type="dxa"/>
+              <w:right w:w="171" w:type="dxa"/>
+            </w:tcMar>
+            <w:hideMark/>
+          </w:tcPr>
+          <w:p>
+            <w:r>
+              <w:t>3</w:t>
+            </w:r>
+          </w:p>
+        </w:tc>
+        <w:tc>
+          <w:tcPr>
+            <w:tcW w:w="1007" w:type="dxa"/>
+            <w:tcBorders>
+              <w:top w:val="single" w:sz="8" w:space="0" w:color="FFFFFF"/>
+              <w:left w:val="single" w:sz="8" w:space="0" w:color="FFFFFF"/>
+              <w:bottom w:val="single" w:sz="8" w:space="0" w:color="FFFFFF"/>
+              <w:right w:val="single" w:sz="8" w:space="0" w:color="FFFFFF"/>
+            </w:tcBorders>
+            <w:shd w:val="clear" w:color="auto" w:fill="D0D8E8"/>
+            <w:tcMar>
+              <w:top w:w="72" w:type="dxa"/>
+              <w:left w:w="171" w:type="dxa"/>
+              <w:bottom w:w="72" w:type="dxa"/>
+              <w:right w:w="171" w:type="dxa"/>
+            </w:tcMar>
+            <w:hideMark/>
+          </w:tcPr>
+          <w:p>
+            <w:r>
+              <w:t>7</w:t>
+            </w:r>
+          </w:p>
+        </w:tc>
+        <w:tc>
+          <w:tcPr>
+            <w:tcW w:w="908" w:type="dxa"/>
+            <w:tcBorders>
+              <w:top w:val="single" w:sz="8" w:space="0" w:color="FFFFFF"/>
+              <w:left w:val="single" w:sz="8" w:space="0" w:color="FFFFFF"/>
+              <w:bottom w:val="single" w:sz="8" w:space="0" w:color="FFFFFF"/>
+              <w:right w:val="single" w:sz="8" w:space="0" w:color="FFFFFF"/>
+            </w:tcBorders>
+            <w:shd w:val="clear" w:color="auto" w:fill="D0D8E8"/>
+            <w:tcMar>
+              <w:top w:w="72" w:type="dxa"/>
+              <w:left w:w="171" w:type="dxa"/>
+              <w:bottom w:w="72" w:type="dxa"/>
+              <w:right w:w="171" w:type="dxa"/>
+            </w:tcMar>
+            <w:hideMark/>
+          </w:tcPr>
+          <w:p/>
+        </w:tc>
+        <w:tc>
+          <w:tcPr>
+            <w:tcW w:w="1026" w:type="dxa"/>
+            <w:tcBorders>
+              <w:top w:val="single" w:sz="8" w:space="0" w:color="FFFFFF"/>
+              <w:left w:val="single" w:sz="8" w:space="0" w:color="FFFFFF"/>
+              <w:bottom w:val="single" w:sz="8" w:space="0" w:color="FFFFFF"/>
+              <w:right w:val="single" w:sz="8" w:space="0" w:color="FFFFFF"/>
+            </w:tcBorders>
+            <w:shd w:val="clear" w:color="auto" w:fill="D0D8E8"/>
+            <w:tcMar>
+              <w:top w:w="72" w:type="dxa"/>
+              <w:left w:w="171" w:type="dxa"/>
+              <w:bottom w:w="72" w:type="dxa"/>
+              <w:right w:w="171" w:type="dxa"/>
+            </w:tcMar>
+            <w:hideMark/>
+          </w:tcPr>
+          <w:p>
+            <w:r>
+              <w:t>10</w:t>
+            </w:r>
+          </w:p>
+        </w:tc>
+        <w:tc>
+          <w:tcPr>
+            <w:tcW w:w="1083" w:type="dxa"/>
+            <w:tcBorders>
+              <w:top w:val="single" w:sz="8" w:space="0" w:color="FFFFFF"/>
+              <w:left w:val="single" w:sz="8" w:space="0" w:color="FFFFFF"/>
+              <w:bottom w:val="single" w:sz="8" w:space="0" w:color="FFFFFF"/>
+              <w:right w:val="single" w:sz="8" w:space="0" w:color="FFFFFF"/>
+            </w:tcBorders>
+            <w:shd w:val="clear" w:color="auto" w:fill="D0D8E8"/>
+            <w:tcMar>
+              <w:top w:w="72" w:type="dxa"/>
+              <w:left w:w="171" w:type="dxa"/>
+              <w:bottom w:w="72" w:type="dxa"/>
+              <w:right w:w="171" w:type="dxa"/>
+            </w:tcMar>
+            <w:hideMark/>
+          </w:tcPr>
+          <w:p>
+            <w:pPr>
+              <w:rPr>
+                <w:b/>
+              </w:rPr>
+            </w:pPr>
+            <w:r>
+              <w:rPr>
+                <w:b/>
+              </w:rPr>
+              <w:t>136</w:t>
+            </w:r>
+          </w:p>
+        </w:tc>
+      </w:tr>
+      <w:tr>
+        <w:trPr>
+          <w:trHeight w:val="582"/>
+        </w:trPr>
+        <w:tc>
+          <w:tcPr>
+            <w:tcW w:w="7846" w:type="dxa"/>
+            <w:gridSpan w:val="7"/>
+            <w:tcBorders>
+              <w:top w:val="single" w:sz="8" w:space="0" w:color="FFFFFF"/>
+              <w:left w:val="single" w:sz="8" w:space="0" w:color="FFFFFF"/>
+              <w:bottom w:val="single" w:sz="8" w:space="0" w:color="FFFFFF"/>
+              <w:right w:val="single" w:sz="8" w:space="0" w:color="FFFFFF"/>
+            </w:tcBorders>
+            <w:shd w:val="clear" w:color="auto" w:fill="E9EDF4"/>
+            <w:tcMar>
+              <w:top w:w="72" w:type="dxa"/>
+              <w:left w:w="171" w:type="dxa"/>
+              <w:bottom w:w="72" w:type="dxa"/>
+              <w:right w:w="171" w:type="dxa"/>
+            </w:tcMar>
+            <w:hideMark/>
+          </w:tcPr>
+          <w:p>
+            <w:r>
+              <w:rPr>
+                <w:b/>
+                <w:bCs/>
+              </w:rPr>
+              <w:t>Total de puntos de función sin ajustar</w:t>
+            </w:r>
+          </w:p>
+        </w:tc>
+        <w:tc>
+          <w:tcPr>
+            <w:tcW w:w="1083" w:type="dxa"/>
+            <w:tcBorders>
+              <w:top w:val="single" w:sz="8" w:space="0" w:color="FFFFFF"/>
+              <w:left w:val="single" w:sz="8" w:space="0" w:color="FFFFFF"/>
+              <w:bottom w:val="single" w:sz="8" w:space="0" w:color="FFFFFF"/>
+              <w:right w:val="single" w:sz="8" w:space="0" w:color="FFFFFF"/>
+            </w:tcBorders>
+            <w:shd w:val="clear" w:color="auto" w:fill="E9EDF4"/>
+            <w:tcMar>
+              <w:top w:w="72" w:type="dxa"/>
+              <w:left w:w="171" w:type="dxa"/>
+              <w:bottom w:w="72" w:type="dxa"/>
+              <w:right w:w="171" w:type="dxa"/>
+            </w:tcMar>
+            <w:hideMark/>
+          </w:tcPr>
+          <w:p>
+            <w:pPr>
+              <w:rPr>
+                <w:b/>
+              </w:rPr>
+            </w:pPr>
+            <w:r>
+              <w:rPr>
+                <w:b/>
+              </w:rPr>
+              <w:t>423</w:t>
+            </w:r>
+          </w:p>
+        </w:tc>
+      </w:tr>
+    </w:tbl>
     <w:p/>
+    <w:tbl>
+      <w:tblPr>
+        <w:tblpPr w:leftFromText="141" w:rightFromText="141" w:vertAnchor="page" w:horzAnchor="margin" w:tblpY="2341"/>
+        <w:tblW w:w="7361" w:type="dxa"/>
+        <w:tblCellMar>
+          <w:left w:w="0" w:type="dxa"/>
+          <w:right w:w="0" w:type="dxa"/>
+        </w:tblCellMar>
+        <w:tblLook w:val="0420"/>
+      </w:tblPr>
+      <w:tblGrid>
+        <w:gridCol w:w="619"/>
+        <w:gridCol w:w="5147"/>
+        <w:gridCol w:w="1595"/>
+      </w:tblGrid>
+      <w:tr>
+        <w:trPr>
+          <w:trHeight w:val="397"/>
+        </w:trPr>
+        <w:tc>
+          <w:tcPr>
+            <w:tcW w:w="619" w:type="dxa"/>
+            <w:tcBorders>
+              <w:top w:val="single" w:sz="8" w:space="0" w:color="FFFFFF"/>
+              <w:left w:val="single" w:sz="8" w:space="0" w:color="FFFFFF"/>
+              <w:bottom w:val="single" w:sz="24" w:space="0" w:color="FFFFFF"/>
+              <w:right w:val="single" w:sz="8" w:space="0" w:color="FFFFFF"/>
+            </w:tcBorders>
+            <w:shd w:val="clear" w:color="auto" w:fill="4F81BD"/>
+            <w:tcMar>
+              <w:top w:w="72" w:type="dxa"/>
+              <w:left w:w="144" w:type="dxa"/>
+              <w:bottom w:w="72" w:type="dxa"/>
+              <w:right w:w="144" w:type="dxa"/>
+            </w:tcMar>
+            <w:hideMark/>
+          </w:tcPr>
+          <w:p>
+            <w:r>
+              <w:lastRenderedPageBreak/>
+              <w:t>Id.</w:t>
+            </w:r>
+          </w:p>
+        </w:tc>
+        <w:tc>
+          <w:tcPr>
+            <w:tcW w:w="5147" w:type="dxa"/>
+            <w:tcBorders>
+              <w:top w:val="single" w:sz="8" w:space="0" w:color="FFFFFF"/>
+              <w:left w:val="single" w:sz="8" w:space="0" w:color="FFFFFF"/>
+              <w:bottom w:val="single" w:sz="24" w:space="0" w:color="FFFFFF"/>
+              <w:right w:val="single" w:sz="8" w:space="0" w:color="FFFFFF"/>
+            </w:tcBorders>
+            <w:shd w:val="clear" w:color="auto" w:fill="4F81BD"/>
+            <w:tcMar>
+              <w:top w:w="72" w:type="dxa"/>
+              <w:left w:w="144" w:type="dxa"/>
+              <w:bottom w:w="72" w:type="dxa"/>
+              <w:right w:w="144" w:type="dxa"/>
+            </w:tcMar>
+            <w:hideMark/>
+          </w:tcPr>
+          <w:p>
+            <w:r>
+              <w:t>Factor de complejidad</w:t>
+            </w:r>
+          </w:p>
+        </w:tc>
+        <w:tc>
+          <w:tcPr>
+            <w:tcW w:w="1595" w:type="dxa"/>
+            <w:tcBorders>
+              <w:top w:val="single" w:sz="8" w:space="0" w:color="FFFFFF"/>
+              <w:left w:val="single" w:sz="8" w:space="0" w:color="FFFFFF"/>
+              <w:bottom w:val="single" w:sz="24" w:space="0" w:color="FFFFFF"/>
+              <w:right w:val="single" w:sz="8" w:space="0" w:color="FFFFFF"/>
+            </w:tcBorders>
+            <w:shd w:val="clear" w:color="auto" w:fill="4F81BD"/>
+            <w:tcMar>
+              <w:top w:w="72" w:type="dxa"/>
+              <w:left w:w="144" w:type="dxa"/>
+              <w:bottom w:w="72" w:type="dxa"/>
+              <w:right w:w="144" w:type="dxa"/>
+            </w:tcMar>
+            <w:hideMark/>
+          </w:tcPr>
+          <w:p>
+            <w:r>
+              <w:t>Valor (1..5)</w:t>
+            </w:r>
+          </w:p>
+        </w:tc>
+      </w:tr>
+      <w:tr>
+        <w:trPr>
+          <w:trHeight w:val="397"/>
+        </w:trPr>
+        <w:tc>
+          <w:tcPr>
+            <w:tcW w:w="619" w:type="dxa"/>
+            <w:tcBorders>
+              <w:top w:val="single" w:sz="24" w:space="0" w:color="FFFFFF"/>
+              <w:left w:val="single" w:sz="8" w:space="0" w:color="FFFFFF"/>
+              <w:bottom w:val="single" w:sz="8" w:space="0" w:color="FFFFFF"/>
+              <w:right w:val="single" w:sz="8" w:space="0" w:color="FFFFFF"/>
+            </w:tcBorders>
+            <w:shd w:val="clear" w:color="auto" w:fill="D0D8E8"/>
+            <w:tcMar>
+              <w:top w:w="72" w:type="dxa"/>
+              <w:left w:w="144" w:type="dxa"/>
+              <w:bottom w:w="72" w:type="dxa"/>
+              <w:right w:w="144" w:type="dxa"/>
+            </w:tcMar>
+            <w:hideMark/>
+          </w:tcPr>
+          <w:p>
+            <w:r>
+              <w:t>1</w:t>
+            </w:r>
+          </w:p>
+        </w:tc>
+        <w:tc>
+          <w:tcPr>
+            <w:tcW w:w="5147" w:type="dxa"/>
+            <w:tcBorders>
+              <w:top w:val="single" w:sz="24" w:space="0" w:color="FFFFFF"/>
+              <w:left w:val="single" w:sz="8" w:space="0" w:color="FFFFFF"/>
+              <w:bottom w:val="single" w:sz="8" w:space="0" w:color="FFFFFF"/>
+              <w:right w:val="single" w:sz="8" w:space="0" w:color="FFFFFF"/>
+            </w:tcBorders>
+            <w:shd w:val="clear" w:color="auto" w:fill="D0D8E8"/>
+            <w:tcMar>
+              <w:top w:w="72" w:type="dxa"/>
+              <w:left w:w="144" w:type="dxa"/>
+              <w:bottom w:w="72" w:type="dxa"/>
+              <w:right w:w="144" w:type="dxa"/>
+            </w:tcMar>
+            <w:hideMark/>
+          </w:tcPr>
+          <w:p>
+            <w:r>
+              <w:t>Comunicación de datos</w:t>
+            </w:r>
+          </w:p>
+        </w:tc>
+        <w:tc>
+          <w:tcPr>
+            <w:tcW w:w="1595" w:type="dxa"/>
+            <w:tcBorders>
+              <w:top w:val="single" w:sz="24" w:space="0" w:color="FFFFFF"/>
+              <w:left w:val="single" w:sz="8" w:space="0" w:color="FFFFFF"/>
+              <w:bottom w:val="single" w:sz="8" w:space="0" w:color="FFFFFF"/>
+              <w:right w:val="single" w:sz="8" w:space="0" w:color="FFFFFF"/>
+            </w:tcBorders>
+            <w:shd w:val="clear" w:color="auto" w:fill="D0D8E8"/>
+            <w:tcMar>
+              <w:top w:w="72" w:type="dxa"/>
+              <w:left w:w="144" w:type="dxa"/>
+              <w:bottom w:w="72" w:type="dxa"/>
+              <w:right w:w="144" w:type="dxa"/>
+            </w:tcMar>
+            <w:hideMark/>
+          </w:tcPr>
+          <w:p>
+            <w:r>
+              <w:t>3</w:t>
+            </w:r>
+          </w:p>
+        </w:tc>
+      </w:tr>
+      <w:tr>
+        <w:trPr>
+          <w:trHeight w:val="397"/>
+        </w:trPr>
+        <w:tc>
+          <w:tcPr>
+            <w:tcW w:w="619" w:type="dxa"/>
+            <w:tcBorders>
+              <w:top w:val="single" w:sz="8" w:space="0" w:color="FFFFFF"/>
+              <w:left w:val="single" w:sz="8" w:space="0" w:color="FFFFFF"/>
+              <w:bottom w:val="single" w:sz="8" w:space="0" w:color="FFFFFF"/>
+              <w:right w:val="single" w:sz="8" w:space="0" w:color="FFFFFF"/>
+            </w:tcBorders>
+            <w:shd w:val="clear" w:color="auto" w:fill="E9EDF4"/>
+            <w:tcMar>
+              <w:top w:w="72" w:type="dxa"/>
+              <w:left w:w="144" w:type="dxa"/>
+              <w:bottom w:w="72" w:type="dxa"/>
+              <w:right w:w="144" w:type="dxa"/>
+            </w:tcMar>
+            <w:hideMark/>
+          </w:tcPr>
+          <w:p>
+            <w:r>
+              <w:t>2</w:t>
+            </w:r>
+          </w:p>
+        </w:tc>
+        <w:tc>
+          <w:tcPr>
+            <w:tcW w:w="5147" w:type="dxa"/>
+            <w:tcBorders>
+              <w:top w:val="single" w:sz="8" w:space="0" w:color="FFFFFF"/>
+              <w:left w:val="single" w:sz="8" w:space="0" w:color="FFFFFF"/>
+              <w:bottom w:val="single" w:sz="8" w:space="0" w:color="FFFFFF"/>
+              <w:right w:val="single" w:sz="8" w:space="0" w:color="FFFFFF"/>
+            </w:tcBorders>
+            <w:shd w:val="clear" w:color="auto" w:fill="E9EDF4"/>
+            <w:tcMar>
+              <w:top w:w="72" w:type="dxa"/>
+              <w:left w:w="144" w:type="dxa"/>
+              <w:bottom w:w="72" w:type="dxa"/>
+              <w:right w:w="144" w:type="dxa"/>
+            </w:tcMar>
+            <w:hideMark/>
+          </w:tcPr>
+          <w:p>
+            <w:r>
+              <w:t>Proceso distribuido</w:t>
+            </w:r>
+          </w:p>
+        </w:tc>
+        <w:tc>
+          <w:tcPr>
+            <w:tcW w:w="1595" w:type="dxa"/>
+            <w:tcBorders>
+              <w:top w:val="single" w:sz="8" w:space="0" w:color="FFFFFF"/>
+              <w:left w:val="single" w:sz="8" w:space="0" w:color="FFFFFF"/>
+              <w:bottom w:val="single" w:sz="8" w:space="0" w:color="FFFFFF"/>
+              <w:right w:val="single" w:sz="8" w:space="0" w:color="FFFFFF"/>
+            </w:tcBorders>
+            <w:shd w:val="clear" w:color="auto" w:fill="E9EDF4"/>
+            <w:tcMar>
+              <w:top w:w="72" w:type="dxa"/>
+              <w:left w:w="144" w:type="dxa"/>
+              <w:bottom w:w="72" w:type="dxa"/>
+              <w:right w:w="144" w:type="dxa"/>
+            </w:tcMar>
+            <w:hideMark/>
+          </w:tcPr>
+          <w:p>
+            <w:r>
+              <w:t>1</w:t>
+            </w:r>
+          </w:p>
+        </w:tc>
+      </w:tr>
+      <w:tr>
+        <w:trPr>
+          <w:trHeight w:val="397"/>
+        </w:trPr>
+        <w:tc>
+          <w:tcPr>
+            <w:tcW w:w="619" w:type="dxa"/>
+            <w:tcBorders>
+              <w:top w:val="single" w:sz="8" w:space="0" w:color="FFFFFF"/>
+              <w:left w:val="single" w:sz="8" w:space="0" w:color="FFFFFF"/>
+              <w:bottom w:val="single" w:sz="8" w:space="0" w:color="FFFFFF"/>
+              <w:right w:val="single" w:sz="8" w:space="0" w:color="FFFFFF"/>
+            </w:tcBorders>
+            <w:shd w:val="clear" w:color="auto" w:fill="D0D8E8"/>
+            <w:tcMar>
+              <w:top w:w="72" w:type="dxa"/>
+              <w:left w:w="144" w:type="dxa"/>
+              <w:bottom w:w="72" w:type="dxa"/>
+              <w:right w:w="144" w:type="dxa"/>
+            </w:tcMar>
+            <w:hideMark/>
+          </w:tcPr>
+          <w:p>
+            <w:r>
+              <w:t>3</w:t>
+            </w:r>
+          </w:p>
+        </w:tc>
+        <w:tc>
+          <w:tcPr>
+            <w:tcW w:w="5147" w:type="dxa"/>
+            <w:tcBorders>
+              <w:top w:val="single" w:sz="8" w:space="0" w:color="FFFFFF"/>
+              <w:left w:val="single" w:sz="8" w:space="0" w:color="FFFFFF"/>
+              <w:bottom w:val="single" w:sz="8" w:space="0" w:color="FFFFFF"/>
+              <w:right w:val="single" w:sz="8" w:space="0" w:color="FFFFFF"/>
+            </w:tcBorders>
+            <w:shd w:val="clear" w:color="auto" w:fill="D0D8E8"/>
+            <w:tcMar>
+              <w:top w:w="72" w:type="dxa"/>
+              <w:left w:w="144" w:type="dxa"/>
+              <w:bottom w:w="72" w:type="dxa"/>
+              <w:right w:w="144" w:type="dxa"/>
+            </w:tcMar>
+            <w:hideMark/>
+          </w:tcPr>
+          <w:p>
+            <w:r>
+              <w:t>Objetivos de rendimiento</w:t>
+            </w:r>
+          </w:p>
+        </w:tc>
+        <w:tc>
+          <w:tcPr>
+            <w:tcW w:w="1595" w:type="dxa"/>
+            <w:tcBorders>
+              <w:top w:val="single" w:sz="8" w:space="0" w:color="FFFFFF"/>
+              <w:left w:val="single" w:sz="8" w:space="0" w:color="FFFFFF"/>
+              <w:bottom w:val="single" w:sz="8" w:space="0" w:color="FFFFFF"/>
+              <w:right w:val="single" w:sz="8" w:space="0" w:color="FFFFFF"/>
+            </w:tcBorders>
+            <w:shd w:val="clear" w:color="auto" w:fill="D0D8E8"/>
+            <w:tcMar>
+              <w:top w:w="72" w:type="dxa"/>
+              <w:left w:w="144" w:type="dxa"/>
+              <w:bottom w:w="72" w:type="dxa"/>
+              <w:right w:w="144" w:type="dxa"/>
+            </w:tcMar>
+            <w:hideMark/>
+          </w:tcPr>
+          <w:p>
+            <w:r>
+              <w:t>2</w:t>
+            </w:r>
+          </w:p>
+        </w:tc>
+      </w:tr>
+      <w:tr>
+        <w:trPr>
+          <w:trHeight w:val="397"/>
+        </w:trPr>
+        <w:tc>
+          <w:tcPr>
+            <w:tcW w:w="619" w:type="dxa"/>
+            <w:tcBorders>
+              <w:top w:val="single" w:sz="8" w:space="0" w:color="FFFFFF"/>
+              <w:left w:val="single" w:sz="8" w:space="0" w:color="FFFFFF"/>
+              <w:bottom w:val="single" w:sz="8" w:space="0" w:color="FFFFFF"/>
+              <w:right w:val="single" w:sz="8" w:space="0" w:color="FFFFFF"/>
+            </w:tcBorders>
+            <w:shd w:val="clear" w:color="auto" w:fill="E9EDF4"/>
+            <w:tcMar>
+              <w:top w:w="72" w:type="dxa"/>
+              <w:left w:w="144" w:type="dxa"/>
+              <w:bottom w:w="72" w:type="dxa"/>
+              <w:right w:w="144" w:type="dxa"/>
+            </w:tcMar>
+            <w:hideMark/>
+          </w:tcPr>
+          <w:p>
+            <w:r>
+              <w:t>4</w:t>
+            </w:r>
+          </w:p>
+        </w:tc>
+        <w:tc>
+          <w:tcPr>
+            <w:tcW w:w="5147" w:type="dxa"/>
+            <w:tcBorders>
+              <w:top w:val="single" w:sz="8" w:space="0" w:color="FFFFFF"/>
+              <w:left w:val="single" w:sz="8" w:space="0" w:color="FFFFFF"/>
+              <w:bottom w:val="single" w:sz="8" w:space="0" w:color="FFFFFF"/>
+              <w:right w:val="single" w:sz="8" w:space="0" w:color="FFFFFF"/>
+            </w:tcBorders>
+            <w:shd w:val="clear" w:color="auto" w:fill="E9EDF4"/>
+            <w:tcMar>
+              <w:top w:w="72" w:type="dxa"/>
+              <w:left w:w="144" w:type="dxa"/>
+              <w:bottom w:w="72" w:type="dxa"/>
+              <w:right w:w="144" w:type="dxa"/>
+            </w:tcMar>
+            <w:hideMark/>
+          </w:tcPr>
+          <w:p>
+            <w:r>
+              <w:t>Integración de la aplicación</w:t>
+            </w:r>
+          </w:p>
+        </w:tc>
+        <w:tc>
+          <w:tcPr>
+            <w:tcW w:w="1595" w:type="dxa"/>
+            <w:tcBorders>
+              <w:top w:val="single" w:sz="8" w:space="0" w:color="FFFFFF"/>
+              <w:left w:val="single" w:sz="8" w:space="0" w:color="FFFFFF"/>
+              <w:bottom w:val="single" w:sz="8" w:space="0" w:color="FFFFFF"/>
+              <w:right w:val="single" w:sz="8" w:space="0" w:color="FFFFFF"/>
+            </w:tcBorders>
+            <w:shd w:val="clear" w:color="auto" w:fill="E9EDF4"/>
+            <w:tcMar>
+              <w:top w:w="72" w:type="dxa"/>
+              <w:left w:w="144" w:type="dxa"/>
+              <w:bottom w:w="72" w:type="dxa"/>
+              <w:right w:w="144" w:type="dxa"/>
+            </w:tcMar>
+            <w:hideMark/>
+          </w:tcPr>
+          <w:p>
+            <w:r>
+              <w:t>1</w:t>
+            </w:r>
+          </w:p>
+        </w:tc>
+      </w:tr>
+      <w:tr>
+        <w:trPr>
+          <w:trHeight w:val="397"/>
+        </w:trPr>
+        <w:tc>
+          <w:tcPr>
+            <w:tcW w:w="619" w:type="dxa"/>
+            <w:tcBorders>
+              <w:top w:val="single" w:sz="8" w:space="0" w:color="FFFFFF"/>
+              <w:left w:val="single" w:sz="8" w:space="0" w:color="FFFFFF"/>
+              <w:bottom w:val="single" w:sz="8" w:space="0" w:color="FFFFFF"/>
+              <w:right w:val="single" w:sz="8" w:space="0" w:color="FFFFFF"/>
+            </w:tcBorders>
+            <w:shd w:val="clear" w:color="auto" w:fill="D0D8E8"/>
+            <w:tcMar>
+              <w:top w:w="72" w:type="dxa"/>
+              <w:left w:w="144" w:type="dxa"/>
+              <w:bottom w:w="72" w:type="dxa"/>
+              <w:right w:w="144" w:type="dxa"/>
+            </w:tcMar>
+            <w:hideMark/>
+          </w:tcPr>
+          <w:p>
+            <w:r>
+              <w:t>5</w:t>
+            </w:r>
+          </w:p>
+        </w:tc>
+        <w:tc>
+          <w:tcPr>
+            <w:tcW w:w="5147" w:type="dxa"/>
+            <w:tcBorders>
+              <w:top w:val="single" w:sz="8" w:space="0" w:color="FFFFFF"/>
+              <w:left w:val="single" w:sz="8" w:space="0" w:color="FFFFFF"/>
+              <w:bottom w:val="single" w:sz="8" w:space="0" w:color="FFFFFF"/>
+              <w:right w:val="single" w:sz="8" w:space="0" w:color="FFFFFF"/>
+            </w:tcBorders>
+            <w:shd w:val="clear" w:color="auto" w:fill="D0D8E8"/>
+            <w:tcMar>
+              <w:top w:w="72" w:type="dxa"/>
+              <w:left w:w="144" w:type="dxa"/>
+              <w:bottom w:w="72" w:type="dxa"/>
+              <w:right w:w="144" w:type="dxa"/>
+            </w:tcMar>
+            <w:hideMark/>
+          </w:tcPr>
+          <w:p>
+            <w:r>
+              <w:t>Tasa de transacciones</w:t>
+            </w:r>
+          </w:p>
+        </w:tc>
+        <w:tc>
+          <w:tcPr>
+            <w:tcW w:w="1595" w:type="dxa"/>
+            <w:tcBorders>
+              <w:top w:val="single" w:sz="8" w:space="0" w:color="FFFFFF"/>
+              <w:left w:val="single" w:sz="8" w:space="0" w:color="FFFFFF"/>
+              <w:bottom w:val="single" w:sz="8" w:space="0" w:color="FFFFFF"/>
+              <w:right w:val="single" w:sz="8" w:space="0" w:color="FFFFFF"/>
+            </w:tcBorders>
+            <w:shd w:val="clear" w:color="auto" w:fill="D0D8E8"/>
+            <w:tcMar>
+              <w:top w:w="72" w:type="dxa"/>
+              <w:left w:w="144" w:type="dxa"/>
+              <w:bottom w:w="72" w:type="dxa"/>
+              <w:right w:w="144" w:type="dxa"/>
+            </w:tcMar>
+            <w:hideMark/>
+          </w:tcPr>
+          <w:p>
+            <w:r>
+              <w:t>2</w:t>
+            </w:r>
+          </w:p>
+        </w:tc>
+      </w:tr>
+      <w:tr>
+        <w:trPr>
+          <w:trHeight w:val="397"/>
+        </w:trPr>
+        <w:tc>
+          <w:tcPr>
+            <w:tcW w:w="619" w:type="dxa"/>
+            <w:tcBorders>
+              <w:top w:val="single" w:sz="8" w:space="0" w:color="FFFFFF"/>
+              <w:left w:val="single" w:sz="8" w:space="0" w:color="FFFFFF"/>
+              <w:bottom w:val="single" w:sz="8" w:space="0" w:color="FFFFFF"/>
+              <w:right w:val="single" w:sz="8" w:space="0" w:color="FFFFFF"/>
+            </w:tcBorders>
+            <w:shd w:val="clear" w:color="auto" w:fill="E9EDF4"/>
+            <w:tcMar>
+              <w:top w:w="72" w:type="dxa"/>
+              <w:left w:w="144" w:type="dxa"/>
+              <w:bottom w:w="72" w:type="dxa"/>
+              <w:right w:w="144" w:type="dxa"/>
+            </w:tcMar>
+            <w:hideMark/>
+          </w:tcPr>
+          <w:p>
+            <w:r>
+              <w:t>6</w:t>
+            </w:r>
+          </w:p>
+        </w:tc>
+        <w:tc>
+          <w:tcPr>
+            <w:tcW w:w="5147" w:type="dxa"/>
+            <w:tcBorders>
+              <w:top w:val="single" w:sz="8" w:space="0" w:color="FFFFFF"/>
+              <w:left w:val="single" w:sz="8" w:space="0" w:color="FFFFFF"/>
+              <w:bottom w:val="single" w:sz="8" w:space="0" w:color="FFFFFF"/>
+              <w:right w:val="single" w:sz="8" w:space="0" w:color="FFFFFF"/>
+            </w:tcBorders>
+            <w:shd w:val="clear" w:color="auto" w:fill="E9EDF4"/>
+            <w:tcMar>
+              <w:top w:w="72" w:type="dxa"/>
+              <w:left w:w="144" w:type="dxa"/>
+              <w:bottom w:w="72" w:type="dxa"/>
+              <w:right w:w="144" w:type="dxa"/>
+            </w:tcMar>
+            <w:hideMark/>
+          </w:tcPr>
+          <w:p>
+            <w:r>
+              <w:t>Entrada de datos interactiva</w:t>
+            </w:r>
+          </w:p>
+        </w:tc>
+        <w:tc>
+          <w:tcPr>
+            <w:tcW w:w="1595" w:type="dxa"/>
+            <w:tcBorders>
+              <w:top w:val="single" w:sz="8" w:space="0" w:color="FFFFFF"/>
+              <w:left w:val="single" w:sz="8" w:space="0" w:color="FFFFFF"/>
+              <w:bottom w:val="single" w:sz="8" w:space="0" w:color="FFFFFF"/>
+              <w:right w:val="single" w:sz="8" w:space="0" w:color="FFFFFF"/>
+            </w:tcBorders>
+            <w:shd w:val="clear" w:color="auto" w:fill="E9EDF4"/>
+            <w:tcMar>
+              <w:top w:w="72" w:type="dxa"/>
+              <w:left w:w="144" w:type="dxa"/>
+              <w:bottom w:w="72" w:type="dxa"/>
+              <w:right w:w="144" w:type="dxa"/>
+            </w:tcMar>
+            <w:hideMark/>
+          </w:tcPr>
+          <w:p>
+            <w:r>
+              <w:t>3</w:t>
+            </w:r>
+          </w:p>
+        </w:tc>
+      </w:tr>
+      <w:tr>
+        <w:trPr>
+          <w:trHeight w:val="397"/>
+        </w:trPr>
+        <w:tc>
+          <w:tcPr>
+            <w:tcW w:w="619" w:type="dxa"/>
+            <w:tcBorders>
+              <w:top w:val="single" w:sz="8" w:space="0" w:color="FFFFFF"/>
+              <w:left w:val="single" w:sz="8" w:space="0" w:color="FFFFFF"/>
+              <w:bottom w:val="single" w:sz="8" w:space="0" w:color="FFFFFF"/>
+              <w:right w:val="single" w:sz="8" w:space="0" w:color="FFFFFF"/>
+            </w:tcBorders>
+            <w:shd w:val="clear" w:color="auto" w:fill="D0D8E8"/>
+            <w:tcMar>
+              <w:top w:w="72" w:type="dxa"/>
+              <w:left w:w="144" w:type="dxa"/>
+              <w:bottom w:w="72" w:type="dxa"/>
+              <w:right w:w="144" w:type="dxa"/>
+            </w:tcMar>
+            <w:hideMark/>
+          </w:tcPr>
+          <w:p>
+            <w:r>
+              <w:t>7</w:t>
+            </w:r>
+          </w:p>
+        </w:tc>
+        <w:tc>
+          <w:tcPr>
+            <w:tcW w:w="5147" w:type="dxa"/>
+            <w:tcBorders>
+              <w:top w:val="single" w:sz="8" w:space="0" w:color="FFFFFF"/>
+              <w:left w:val="single" w:sz="8" w:space="0" w:color="FFFFFF"/>
+              <w:bottom w:val="single" w:sz="8" w:space="0" w:color="FFFFFF"/>
+              <w:right w:val="single" w:sz="8" w:space="0" w:color="FFFFFF"/>
+            </w:tcBorders>
+            <w:shd w:val="clear" w:color="auto" w:fill="D0D8E8"/>
+            <w:tcMar>
+              <w:top w:w="72" w:type="dxa"/>
+              <w:left w:w="144" w:type="dxa"/>
+              <w:bottom w:w="72" w:type="dxa"/>
+              <w:right w:w="144" w:type="dxa"/>
+            </w:tcMar>
+            <w:hideMark/>
+          </w:tcPr>
+          <w:p>
+            <w:r>
+              <w:t>Eficiencia para el usuario final</w:t>
+            </w:r>
+          </w:p>
+        </w:tc>
+        <w:tc>
+          <w:tcPr>
+            <w:tcW w:w="1595" w:type="dxa"/>
+            <w:tcBorders>
+              <w:top w:val="single" w:sz="8" w:space="0" w:color="FFFFFF"/>
+              <w:left w:val="single" w:sz="8" w:space="0" w:color="FFFFFF"/>
+              <w:bottom w:val="single" w:sz="8" w:space="0" w:color="FFFFFF"/>
+              <w:right w:val="single" w:sz="8" w:space="0" w:color="FFFFFF"/>
+            </w:tcBorders>
+            <w:shd w:val="clear" w:color="auto" w:fill="D0D8E8"/>
+            <w:tcMar>
+              <w:top w:w="72" w:type="dxa"/>
+              <w:left w:w="144" w:type="dxa"/>
+              <w:bottom w:w="72" w:type="dxa"/>
+              <w:right w:w="144" w:type="dxa"/>
+            </w:tcMar>
+            <w:hideMark/>
+          </w:tcPr>
+          <w:p>
+            <w:r>
+              <w:t>2</w:t>
+            </w:r>
+          </w:p>
+        </w:tc>
+      </w:tr>
+      <w:tr>
+        <w:trPr>
+          <w:trHeight w:val="397"/>
+        </w:trPr>
+        <w:tc>
+          <w:tcPr>
+            <w:tcW w:w="619" w:type="dxa"/>
+            <w:tcBorders>
+              <w:top w:val="single" w:sz="8" w:space="0" w:color="FFFFFF"/>
+              <w:left w:val="single" w:sz="8" w:space="0" w:color="FFFFFF"/>
+              <w:bottom w:val="single" w:sz="8" w:space="0" w:color="FFFFFF"/>
+              <w:right w:val="single" w:sz="8" w:space="0" w:color="FFFFFF"/>
+            </w:tcBorders>
+            <w:shd w:val="clear" w:color="auto" w:fill="E9EDF4"/>
+            <w:tcMar>
+              <w:top w:w="72" w:type="dxa"/>
+              <w:left w:w="144" w:type="dxa"/>
+              <w:bottom w:w="72" w:type="dxa"/>
+              <w:right w:w="144" w:type="dxa"/>
+            </w:tcMar>
+            <w:hideMark/>
+          </w:tcPr>
+          <w:p>
+            <w:r>
+              <w:t>8</w:t>
+            </w:r>
+          </w:p>
+        </w:tc>
+        <w:tc>
+          <w:tcPr>
+            <w:tcW w:w="5147" w:type="dxa"/>
+            <w:tcBorders>
+              <w:top w:val="single" w:sz="8" w:space="0" w:color="FFFFFF"/>
+              <w:left w:val="single" w:sz="8" w:space="0" w:color="FFFFFF"/>
+              <w:bottom w:val="single" w:sz="8" w:space="0" w:color="FFFFFF"/>
+              <w:right w:val="single" w:sz="8" w:space="0" w:color="FFFFFF"/>
+            </w:tcBorders>
+            <w:shd w:val="clear" w:color="auto" w:fill="E9EDF4"/>
+            <w:tcMar>
+              <w:top w:w="72" w:type="dxa"/>
+              <w:left w:w="144" w:type="dxa"/>
+              <w:bottom w:w="72" w:type="dxa"/>
+              <w:right w:w="144" w:type="dxa"/>
+            </w:tcMar>
+            <w:hideMark/>
+          </w:tcPr>
+          <w:p>
+            <w:r>
+              <w:t>Actualizaciones  interactivas</w:t>
+            </w:r>
+          </w:p>
+        </w:tc>
+        <w:tc>
+          <w:tcPr>
+            <w:tcW w:w="1595" w:type="dxa"/>
+            <w:tcBorders>
+              <w:top w:val="single" w:sz="8" w:space="0" w:color="FFFFFF"/>
+              <w:left w:val="single" w:sz="8" w:space="0" w:color="FFFFFF"/>
+              <w:bottom w:val="single" w:sz="8" w:space="0" w:color="FFFFFF"/>
+              <w:right w:val="single" w:sz="8" w:space="0" w:color="FFFFFF"/>
+            </w:tcBorders>
+            <w:shd w:val="clear" w:color="auto" w:fill="E9EDF4"/>
+            <w:tcMar>
+              <w:top w:w="72" w:type="dxa"/>
+              <w:left w:w="144" w:type="dxa"/>
+              <w:bottom w:w="72" w:type="dxa"/>
+              <w:right w:w="144" w:type="dxa"/>
+            </w:tcMar>
+            <w:hideMark/>
+          </w:tcPr>
+          <w:p>
+            <w:r>
+              <w:t>3</w:t>
+            </w:r>
+          </w:p>
+        </w:tc>
+      </w:tr>
+      <w:tr>
+        <w:trPr>
+          <w:trHeight w:val="397"/>
+        </w:trPr>
+        <w:tc>
+          <w:tcPr>
+            <w:tcW w:w="619" w:type="dxa"/>
+            <w:tcBorders>
+              <w:top w:val="single" w:sz="8" w:space="0" w:color="FFFFFF"/>
+              <w:left w:val="single" w:sz="8" w:space="0" w:color="FFFFFF"/>
+              <w:bottom w:val="single" w:sz="8" w:space="0" w:color="FFFFFF"/>
+              <w:right w:val="single" w:sz="8" w:space="0" w:color="FFFFFF"/>
+            </w:tcBorders>
+            <w:shd w:val="clear" w:color="auto" w:fill="D0D8E8"/>
+            <w:tcMar>
+              <w:top w:w="72" w:type="dxa"/>
+              <w:left w:w="144" w:type="dxa"/>
+              <w:bottom w:w="72" w:type="dxa"/>
+              <w:right w:w="144" w:type="dxa"/>
+            </w:tcMar>
+            <w:hideMark/>
+          </w:tcPr>
+          <w:p>
+            <w:r>
+              <w:t>9</w:t>
+            </w:r>
+          </w:p>
+        </w:tc>
+        <w:tc>
+          <w:tcPr>
+            <w:tcW w:w="5147" w:type="dxa"/>
+            <w:tcBorders>
+              <w:top w:val="single" w:sz="8" w:space="0" w:color="FFFFFF"/>
+              <w:left w:val="single" w:sz="8" w:space="0" w:color="FFFFFF"/>
+              <w:bottom w:val="single" w:sz="8" w:space="0" w:color="FFFFFF"/>
+              <w:right w:val="single" w:sz="8" w:space="0" w:color="FFFFFF"/>
+            </w:tcBorders>
+            <w:shd w:val="clear" w:color="auto" w:fill="D0D8E8"/>
+            <w:tcMar>
+              <w:top w:w="72" w:type="dxa"/>
+              <w:left w:w="144" w:type="dxa"/>
+              <w:bottom w:w="72" w:type="dxa"/>
+              <w:right w:w="144" w:type="dxa"/>
+            </w:tcMar>
+            <w:hideMark/>
+          </w:tcPr>
+          <w:p>
+            <w:r>
+              <w:t>Lógica de proceso interna compleja</w:t>
+            </w:r>
+          </w:p>
+        </w:tc>
+        <w:tc>
+          <w:tcPr>
+            <w:tcW w:w="1595" w:type="dxa"/>
+            <w:tcBorders>
+              <w:top w:val="single" w:sz="8" w:space="0" w:color="FFFFFF"/>
+              <w:left w:val="single" w:sz="8" w:space="0" w:color="FFFFFF"/>
+              <w:bottom w:val="single" w:sz="8" w:space="0" w:color="FFFFFF"/>
+              <w:right w:val="single" w:sz="8" w:space="0" w:color="FFFFFF"/>
+            </w:tcBorders>
+            <w:shd w:val="clear" w:color="auto" w:fill="D0D8E8"/>
+            <w:tcMar>
+              <w:top w:w="72" w:type="dxa"/>
+              <w:left w:w="144" w:type="dxa"/>
+              <w:bottom w:w="72" w:type="dxa"/>
+              <w:right w:w="144" w:type="dxa"/>
+            </w:tcMar>
+            <w:hideMark/>
+          </w:tcPr>
+          <w:p>
+            <w:r>
+              <w:t>1</w:t>
+            </w:r>
+          </w:p>
+        </w:tc>
+      </w:tr>
+      <w:tr>
+        <w:trPr>
+          <w:trHeight w:val="397"/>
+        </w:trPr>
+        <w:tc>
+          <w:tcPr>
+            <w:tcW w:w="619" w:type="dxa"/>
+            <w:tcBorders>
+              <w:top w:val="single" w:sz="8" w:space="0" w:color="FFFFFF"/>
+              <w:left w:val="single" w:sz="8" w:space="0" w:color="FFFFFF"/>
+              <w:bottom w:val="single" w:sz="8" w:space="0" w:color="FFFFFF"/>
+              <w:right w:val="single" w:sz="8" w:space="0" w:color="FFFFFF"/>
+            </w:tcBorders>
+            <w:shd w:val="clear" w:color="auto" w:fill="E9EDF4"/>
+            <w:tcMar>
+              <w:top w:w="72" w:type="dxa"/>
+              <w:left w:w="144" w:type="dxa"/>
+              <w:bottom w:w="72" w:type="dxa"/>
+              <w:right w:w="144" w:type="dxa"/>
+            </w:tcMar>
+            <w:hideMark/>
+          </w:tcPr>
+          <w:p>
+            <w:r>
+              <w:t>10</w:t>
+            </w:r>
+          </w:p>
+        </w:tc>
+        <w:tc>
+          <w:tcPr>
+            <w:tcW w:w="5147" w:type="dxa"/>
+            <w:tcBorders>
+              <w:top w:val="single" w:sz="8" w:space="0" w:color="FFFFFF"/>
+              <w:left w:val="single" w:sz="8" w:space="0" w:color="FFFFFF"/>
+              <w:bottom w:val="single" w:sz="8" w:space="0" w:color="FFFFFF"/>
+              <w:right w:val="single" w:sz="8" w:space="0" w:color="FFFFFF"/>
+            </w:tcBorders>
+            <w:shd w:val="clear" w:color="auto" w:fill="E9EDF4"/>
+            <w:tcMar>
+              <w:top w:w="72" w:type="dxa"/>
+              <w:left w:w="144" w:type="dxa"/>
+              <w:bottom w:w="72" w:type="dxa"/>
+              <w:right w:w="144" w:type="dxa"/>
+            </w:tcMar>
+            <w:hideMark/>
+          </w:tcPr>
+          <w:p>
+            <w:r>
+              <w:t>Reusabilidad del código</w:t>
+            </w:r>
+          </w:p>
+        </w:tc>
+        <w:tc>
+          <w:tcPr>
+            <w:tcW w:w="1595" w:type="dxa"/>
+            <w:tcBorders>
+              <w:top w:val="single" w:sz="8" w:space="0" w:color="FFFFFF"/>
+              <w:left w:val="single" w:sz="8" w:space="0" w:color="FFFFFF"/>
+              <w:bottom w:val="single" w:sz="8" w:space="0" w:color="FFFFFF"/>
+              <w:right w:val="single" w:sz="8" w:space="0" w:color="FFFFFF"/>
+            </w:tcBorders>
+            <w:shd w:val="clear" w:color="auto" w:fill="E9EDF4"/>
+            <w:tcMar>
+              <w:top w:w="72" w:type="dxa"/>
+              <w:left w:w="144" w:type="dxa"/>
+              <w:bottom w:w="72" w:type="dxa"/>
+              <w:right w:w="144" w:type="dxa"/>
+            </w:tcMar>
+            <w:hideMark/>
+          </w:tcPr>
+          <w:p>
+            <w:r>
+              <w:t>4</w:t>
+            </w:r>
+          </w:p>
+        </w:tc>
+      </w:tr>
+      <w:tr>
+        <w:trPr>
+          <w:trHeight w:val="397"/>
+        </w:trPr>
+        <w:tc>
+          <w:tcPr>
+            <w:tcW w:w="619" w:type="dxa"/>
+            <w:tcBorders>
+              <w:top w:val="single" w:sz="8" w:space="0" w:color="FFFFFF"/>
+              <w:left w:val="single" w:sz="8" w:space="0" w:color="FFFFFF"/>
+              <w:bottom w:val="single" w:sz="8" w:space="0" w:color="FFFFFF"/>
+              <w:right w:val="single" w:sz="8" w:space="0" w:color="FFFFFF"/>
+            </w:tcBorders>
+            <w:shd w:val="clear" w:color="auto" w:fill="D0D8E8"/>
+            <w:tcMar>
+              <w:top w:w="72" w:type="dxa"/>
+              <w:left w:w="144" w:type="dxa"/>
+              <w:bottom w:w="72" w:type="dxa"/>
+              <w:right w:w="144" w:type="dxa"/>
+            </w:tcMar>
+            <w:hideMark/>
+          </w:tcPr>
+          <w:p>
+            <w:r>
+              <w:t>11</w:t>
+            </w:r>
+          </w:p>
+        </w:tc>
+        <w:tc>
+          <w:tcPr>
+            <w:tcW w:w="5147" w:type="dxa"/>
+            <w:tcBorders>
+              <w:top w:val="single" w:sz="8" w:space="0" w:color="FFFFFF"/>
+              <w:left w:val="single" w:sz="8" w:space="0" w:color="FFFFFF"/>
+              <w:bottom w:val="single" w:sz="8" w:space="0" w:color="FFFFFF"/>
+              <w:right w:val="single" w:sz="8" w:space="0" w:color="FFFFFF"/>
+            </w:tcBorders>
+            <w:shd w:val="clear" w:color="auto" w:fill="D0D8E8"/>
+            <w:tcMar>
+              <w:top w:w="72" w:type="dxa"/>
+              <w:left w:w="144" w:type="dxa"/>
+              <w:bottom w:w="72" w:type="dxa"/>
+              <w:right w:w="144" w:type="dxa"/>
+            </w:tcMar>
+            <w:hideMark/>
+          </w:tcPr>
+          <w:p>
+            <w:r>
+              <w:t>Conversión e instalación</w:t>
+            </w:r>
+          </w:p>
+        </w:tc>
+        <w:tc>
+          <w:tcPr>
+            <w:tcW w:w="1595" w:type="dxa"/>
+            <w:tcBorders>
+              <w:top w:val="single" w:sz="8" w:space="0" w:color="FFFFFF"/>
+              <w:left w:val="single" w:sz="8" w:space="0" w:color="FFFFFF"/>
+              <w:bottom w:val="single" w:sz="8" w:space="0" w:color="FFFFFF"/>
+              <w:right w:val="single" w:sz="8" w:space="0" w:color="FFFFFF"/>
+            </w:tcBorders>
+            <w:shd w:val="clear" w:color="auto" w:fill="D0D8E8"/>
+            <w:tcMar>
+              <w:top w:w="72" w:type="dxa"/>
+              <w:left w:w="144" w:type="dxa"/>
+              <w:bottom w:w="72" w:type="dxa"/>
+              <w:right w:w="144" w:type="dxa"/>
+            </w:tcMar>
+            <w:hideMark/>
+          </w:tcPr>
+          <w:p>
+            <w:r>
+              <w:t>2</w:t>
+            </w:r>
+          </w:p>
+        </w:tc>
+      </w:tr>
+      <w:tr>
+        <w:trPr>
+          <w:trHeight w:val="397"/>
+        </w:trPr>
+        <w:tc>
+          <w:tcPr>
+            <w:tcW w:w="619" w:type="dxa"/>
+            <w:tcBorders>
+              <w:top w:val="single" w:sz="8" w:space="0" w:color="FFFFFF"/>
+              <w:left w:val="single" w:sz="8" w:space="0" w:color="FFFFFF"/>
+              <w:bottom w:val="single" w:sz="8" w:space="0" w:color="FFFFFF"/>
+              <w:right w:val="single" w:sz="8" w:space="0" w:color="FFFFFF"/>
+            </w:tcBorders>
+            <w:shd w:val="clear" w:color="auto" w:fill="E9EDF4"/>
+            <w:tcMar>
+              <w:top w:w="72" w:type="dxa"/>
+              <w:left w:w="144" w:type="dxa"/>
+              <w:bottom w:w="72" w:type="dxa"/>
+              <w:right w:w="144" w:type="dxa"/>
+            </w:tcMar>
+            <w:hideMark/>
+          </w:tcPr>
+          <w:p>
+            <w:r>
+              <w:t>12</w:t>
+            </w:r>
+          </w:p>
+        </w:tc>
+        <w:tc>
+          <w:tcPr>
+            <w:tcW w:w="5147" w:type="dxa"/>
+            <w:tcBorders>
+              <w:top w:val="single" w:sz="8" w:space="0" w:color="FFFFFF"/>
+              <w:left w:val="single" w:sz="8" w:space="0" w:color="FFFFFF"/>
+              <w:bottom w:val="single" w:sz="8" w:space="0" w:color="FFFFFF"/>
+              <w:right w:val="single" w:sz="8" w:space="0" w:color="FFFFFF"/>
+            </w:tcBorders>
+            <w:shd w:val="clear" w:color="auto" w:fill="E9EDF4"/>
+            <w:tcMar>
+              <w:top w:w="72" w:type="dxa"/>
+              <w:left w:w="144" w:type="dxa"/>
+              <w:bottom w:w="72" w:type="dxa"/>
+              <w:right w:w="144" w:type="dxa"/>
+            </w:tcMar>
+            <w:hideMark/>
+          </w:tcPr>
+          <w:p>
+            <w:r>
+              <w:t>Facilidad de operación</w:t>
+            </w:r>
+          </w:p>
+        </w:tc>
+        <w:tc>
+          <w:tcPr>
+            <w:tcW w:w="1595" w:type="dxa"/>
+            <w:tcBorders>
+              <w:top w:val="single" w:sz="8" w:space="0" w:color="FFFFFF"/>
+              <w:left w:val="single" w:sz="8" w:space="0" w:color="FFFFFF"/>
+              <w:bottom w:val="single" w:sz="8" w:space="0" w:color="FFFFFF"/>
+              <w:right w:val="single" w:sz="8" w:space="0" w:color="FFFFFF"/>
+            </w:tcBorders>
+            <w:shd w:val="clear" w:color="auto" w:fill="E9EDF4"/>
+            <w:tcMar>
+              <w:top w:w="72" w:type="dxa"/>
+              <w:left w:w="144" w:type="dxa"/>
+              <w:bottom w:w="72" w:type="dxa"/>
+              <w:right w:w="144" w:type="dxa"/>
+            </w:tcMar>
+            <w:hideMark/>
+          </w:tcPr>
+          <w:p>
+            <w:r>
+              <w:t>2</w:t>
+            </w:r>
+          </w:p>
+        </w:tc>
+      </w:tr>
+      <w:tr>
+        <w:trPr>
+          <w:trHeight w:val="397"/>
+        </w:trPr>
+        <w:tc>
+          <w:tcPr>
+            <w:tcW w:w="619" w:type="dxa"/>
+            <w:tcBorders>
+              <w:top w:val="single" w:sz="8" w:space="0" w:color="FFFFFF"/>
+              <w:left w:val="single" w:sz="8" w:space="0" w:color="FFFFFF"/>
+              <w:bottom w:val="single" w:sz="8" w:space="0" w:color="FFFFFF"/>
+              <w:right w:val="single" w:sz="8" w:space="0" w:color="FFFFFF"/>
+            </w:tcBorders>
+            <w:shd w:val="clear" w:color="auto" w:fill="D0D8E8"/>
+            <w:tcMar>
+              <w:top w:w="72" w:type="dxa"/>
+              <w:left w:w="144" w:type="dxa"/>
+              <w:bottom w:w="72" w:type="dxa"/>
+              <w:right w:w="144" w:type="dxa"/>
+            </w:tcMar>
+            <w:hideMark/>
+          </w:tcPr>
+          <w:p>
+            <w:r>
+              <w:t>13</w:t>
+            </w:r>
+          </w:p>
+        </w:tc>
+        <w:tc>
+          <w:tcPr>
+            <w:tcW w:w="5147" w:type="dxa"/>
+            <w:tcBorders>
+              <w:top w:val="single" w:sz="8" w:space="0" w:color="FFFFFF"/>
+              <w:left w:val="single" w:sz="8" w:space="0" w:color="FFFFFF"/>
+              <w:bottom w:val="single" w:sz="8" w:space="0" w:color="FFFFFF"/>
+              <w:right w:val="single" w:sz="8" w:space="0" w:color="FFFFFF"/>
+            </w:tcBorders>
+            <w:shd w:val="clear" w:color="auto" w:fill="D0D8E8"/>
+            <w:tcMar>
+              <w:top w:w="72" w:type="dxa"/>
+              <w:left w:w="144" w:type="dxa"/>
+              <w:bottom w:w="72" w:type="dxa"/>
+              <w:right w:w="144" w:type="dxa"/>
+            </w:tcMar>
+            <w:hideMark/>
+          </w:tcPr>
+          <w:p>
+            <w:r>
+              <w:t>Instalaciones múltiples</w:t>
+            </w:r>
+          </w:p>
+        </w:tc>
+        <w:tc>
+          <w:tcPr>
+            <w:tcW w:w="1595" w:type="dxa"/>
+            <w:tcBorders>
+              <w:top w:val="single" w:sz="8" w:space="0" w:color="FFFFFF"/>
+              <w:left w:val="single" w:sz="8" w:space="0" w:color="FFFFFF"/>
+              <w:bottom w:val="single" w:sz="8" w:space="0" w:color="FFFFFF"/>
+              <w:right w:val="single" w:sz="8" w:space="0" w:color="FFFFFF"/>
+            </w:tcBorders>
+            <w:shd w:val="clear" w:color="auto" w:fill="D0D8E8"/>
+            <w:tcMar>
+              <w:top w:w="72" w:type="dxa"/>
+              <w:left w:w="144" w:type="dxa"/>
+              <w:bottom w:w="72" w:type="dxa"/>
+              <w:right w:w="144" w:type="dxa"/>
+            </w:tcMar>
+            <w:hideMark/>
+          </w:tcPr>
+          <w:p>
+            <w:r>
+              <w:t>1</w:t>
+            </w:r>
+          </w:p>
+        </w:tc>
+      </w:tr>
+      <w:tr>
+        <w:trPr>
+          <w:trHeight w:val="397"/>
+        </w:trPr>
+        <w:tc>
+          <w:tcPr>
+            <w:tcW w:w="619" w:type="dxa"/>
+            <w:tcBorders>
+              <w:top w:val="single" w:sz="8" w:space="0" w:color="FFFFFF"/>
+              <w:left w:val="single" w:sz="8" w:space="0" w:color="FFFFFF"/>
+              <w:bottom w:val="single" w:sz="8" w:space="0" w:color="FFFFFF"/>
+              <w:right w:val="single" w:sz="8" w:space="0" w:color="FFFFFF"/>
+            </w:tcBorders>
+            <w:shd w:val="clear" w:color="auto" w:fill="E9EDF4"/>
+            <w:tcMar>
+              <w:top w:w="72" w:type="dxa"/>
+              <w:left w:w="144" w:type="dxa"/>
+              <w:bottom w:w="72" w:type="dxa"/>
+              <w:right w:w="144" w:type="dxa"/>
+            </w:tcMar>
+            <w:hideMark/>
+          </w:tcPr>
+          <w:p>
+            <w:r>
+              <w:t>14</w:t>
+            </w:r>
+          </w:p>
+        </w:tc>
+        <w:tc>
+          <w:tcPr>
+            <w:tcW w:w="5147" w:type="dxa"/>
+            <w:tcBorders>
+              <w:top w:val="single" w:sz="8" w:space="0" w:color="FFFFFF"/>
+              <w:left w:val="single" w:sz="8" w:space="0" w:color="FFFFFF"/>
+              <w:bottom w:val="single" w:sz="8" w:space="0" w:color="FFFFFF"/>
+              <w:right w:val="single" w:sz="8" w:space="0" w:color="FFFFFF"/>
+            </w:tcBorders>
+            <w:shd w:val="clear" w:color="auto" w:fill="E9EDF4"/>
+            <w:tcMar>
+              <w:top w:w="72" w:type="dxa"/>
+              <w:left w:w="144" w:type="dxa"/>
+              <w:bottom w:w="72" w:type="dxa"/>
+              <w:right w:w="144" w:type="dxa"/>
+            </w:tcMar>
+            <w:hideMark/>
+          </w:tcPr>
+          <w:p>
+            <w:r>
+              <w:t>Facilidad de cambios</w:t>
+            </w:r>
+          </w:p>
+        </w:tc>
+        <w:tc>
+          <w:tcPr>
+            <w:tcW w:w="1595" w:type="dxa"/>
+            <w:tcBorders>
+              <w:top w:val="single" w:sz="8" w:space="0" w:color="FFFFFF"/>
+              <w:left w:val="single" w:sz="8" w:space="0" w:color="FFFFFF"/>
+              <w:bottom w:val="single" w:sz="8" w:space="0" w:color="FFFFFF"/>
+              <w:right w:val="single" w:sz="8" w:space="0" w:color="FFFFFF"/>
+            </w:tcBorders>
+            <w:shd w:val="clear" w:color="auto" w:fill="E9EDF4"/>
+            <w:tcMar>
+              <w:top w:w="72" w:type="dxa"/>
+              <w:left w:w="144" w:type="dxa"/>
+              <w:bottom w:w="72" w:type="dxa"/>
+              <w:right w:w="144" w:type="dxa"/>
+            </w:tcMar>
+            <w:hideMark/>
+          </w:tcPr>
+          <w:p>
+            <w:r>
+              <w:t>3</w:t>
+            </w:r>
+          </w:p>
+        </w:tc>
+      </w:tr>
+      <w:tr>
+        <w:trPr>
+          <w:trHeight w:val="397"/>
+        </w:trPr>
+        <w:tc>
+          <w:tcPr>
+            <w:tcW w:w="5766" w:type="dxa"/>
+            <w:gridSpan w:val="2"/>
+            <w:tcBorders>
+              <w:top w:val="single" w:sz="8" w:space="0" w:color="FFFFFF"/>
+              <w:left w:val="single" w:sz="8" w:space="0" w:color="FFFFFF"/>
+              <w:bottom w:val="single" w:sz="8" w:space="0" w:color="FFFFFF"/>
+              <w:right w:val="single" w:sz="8" w:space="0" w:color="FFFFFF"/>
+            </w:tcBorders>
+            <w:shd w:val="clear" w:color="auto" w:fill="D0D8E8"/>
+            <w:tcMar>
+              <w:top w:w="72" w:type="dxa"/>
+              <w:left w:w="144" w:type="dxa"/>
+              <w:bottom w:w="72" w:type="dxa"/>
+              <w:right w:w="144" w:type="dxa"/>
+            </w:tcMar>
+            <w:hideMark/>
+          </w:tcPr>
+          <w:p>
+            <w:r>
+              <w:rPr>
+                <w:b/>
+                <w:bCs/>
+              </w:rPr>
+              <w:t>Factor de complejidad total</w:t>
+            </w:r>
+          </w:p>
+        </w:tc>
+        <w:tc>
+          <w:tcPr>
+            <w:tcW w:w="1595" w:type="dxa"/>
+            <w:tcBorders>
+              <w:top w:val="single" w:sz="8" w:space="0" w:color="FFFFFF"/>
+              <w:left w:val="single" w:sz="8" w:space="0" w:color="FFFFFF"/>
+              <w:bottom w:val="single" w:sz="8" w:space="0" w:color="FFFFFF"/>
+              <w:right w:val="single" w:sz="8" w:space="0" w:color="FFFFFF"/>
+            </w:tcBorders>
+            <w:shd w:val="clear" w:color="auto" w:fill="D0D8E8"/>
+            <w:tcMar>
+              <w:top w:w="72" w:type="dxa"/>
+              <w:left w:w="144" w:type="dxa"/>
+              <w:bottom w:w="72" w:type="dxa"/>
+              <w:right w:w="144" w:type="dxa"/>
+            </w:tcMar>
+            <w:hideMark/>
+          </w:tcPr>
+          <w:p>
+            <w:r>
+              <w:rPr>
+                <w:b/>
+                <w:bCs/>
+              </w:rPr>
+              <w:sym w:font="Symbol" w:char="F0E5"/>
+            </w:r>
+            <w:r>
+              <w:rPr>
+                <w:b/>
+                <w:bCs/>
+              </w:rPr>
+              <w:t xml:space="preserve"> 30</w:t>
+            </w:r>
+          </w:p>
+        </w:tc>
+      </w:tr>
+    </w:tbl>
+    <w:p>
+      <w:pPr>
+        <w:rPr>
+          <w:sz w:val="24"/>
+          <w:szCs w:val="24"/>
+        </w:rPr>
+      </w:pPr>
+      <w:r>
+        <w:rPr>
+          <w:sz w:val="24"/>
+          <w:szCs w:val="24"/>
+        </w:rPr>
+        <w:t>Tabla realizada con la suma de cada subsistema</w:t>
+      </w:r>
+    </w:p>
     <w:p>
       <w:pPr>
         <w:rPr>
@@ -5102,22 +7891,293 @@
           <w:szCs w:val="28"/>
         </w:rPr>
       </w:pPr>
-      <w:r>
+    </w:p>
+    <w:p>
+      <w:pPr>
         <w:rPr>
           <w:b/>
           <w:sz w:val="28"/>
           <w:szCs w:val="28"/>
         </w:rPr>
+      </w:pPr>
+    </w:p>
+    <w:p>
+      <w:pPr>
+        <w:rPr>
+          <w:b/>
+          <w:sz w:val="28"/>
+          <w:szCs w:val="28"/>
+        </w:rPr>
+      </w:pPr>
+    </w:p>
+    <w:p>
+      <w:pPr>
+        <w:rPr>
+          <w:b/>
+          <w:sz w:val="28"/>
+          <w:szCs w:val="28"/>
+        </w:rPr>
+      </w:pPr>
+    </w:p>
+    <w:p>
+      <w:pPr>
+        <w:rPr>
+          <w:b/>
+          <w:sz w:val="28"/>
+          <w:szCs w:val="28"/>
+        </w:rPr>
+      </w:pPr>
+    </w:p>
+    <w:p>
+      <w:pPr>
+        <w:rPr>
+          <w:b/>
+          <w:sz w:val="28"/>
+          <w:szCs w:val="28"/>
+        </w:rPr>
+      </w:pPr>
+    </w:p>
+    <w:p>
+      <w:pPr>
+        <w:rPr>
+          <w:b/>
+          <w:sz w:val="28"/>
+          <w:szCs w:val="28"/>
+        </w:rPr>
+      </w:pPr>
+    </w:p>
+    <w:p>
+      <w:pPr>
+        <w:rPr>
+          <w:b/>
+          <w:sz w:val="28"/>
+          <w:szCs w:val="28"/>
+        </w:rPr>
+      </w:pPr>
+    </w:p>
+    <w:p>
+      <w:pPr>
+        <w:rPr>
+          <w:b/>
+          <w:sz w:val="28"/>
+          <w:szCs w:val="28"/>
+        </w:rPr>
+      </w:pPr>
+    </w:p>
+    <w:p>
+      <w:pPr>
+        <w:rPr>
+          <w:b/>
+          <w:sz w:val="28"/>
+          <w:szCs w:val="28"/>
+        </w:rPr>
+      </w:pPr>
+    </w:p>
+    <w:p>
+      <w:pPr>
+        <w:rPr>
+          <w:b/>
+          <w:sz w:val="28"/>
+          <w:szCs w:val="28"/>
+        </w:rPr>
+      </w:pPr>
+    </w:p>
+    <w:p>
+      <w:pPr>
+        <w:rPr>
+          <w:b/>
+          <w:sz w:val="28"/>
+          <w:szCs w:val="28"/>
+        </w:rPr>
+      </w:pPr>
+    </w:p>
+    <w:p>
+      <w:pPr>
+        <w:rPr>
+          <w:b/>
+          <w:sz w:val="28"/>
+          <w:szCs w:val="28"/>
+        </w:rPr>
+      </w:pPr>
+    </w:p>
+    <w:p>
+      <w:pPr>
+        <w:rPr>
+          <w:b/>
+          <w:sz w:val="28"/>
+          <w:szCs w:val="28"/>
+        </w:rPr>
+      </w:pPr>
+    </w:p>
+    <w:p>
+      <w:pPr>
+        <w:rPr>
+          <w:b/>
+          <w:sz w:val="28"/>
+          <w:szCs w:val="28"/>
+        </w:rPr>
+      </w:pPr>
+    </w:p>
+    <w:p>
+      <w:pPr>
+        <w:rPr>
+          <w:b/>
+          <w:sz w:val="28"/>
+          <w:szCs w:val="28"/>
+        </w:rPr>
+      </w:pPr>
+    </w:p>
+    <w:p>
+      <w:pPr>
+        <w:rPr>
+          <w:b/>
+          <w:sz w:val="28"/>
+          <w:szCs w:val="28"/>
+        </w:rPr>
+      </w:pPr>
+    </w:p>
+    <w:p>
+      <w:pPr>
+        <w:rPr>
+          <w:b/>
+          <w:sz w:val="28"/>
+          <w:szCs w:val="28"/>
+        </w:rPr>
+      </w:pPr>
+    </w:p>
+    <w:p>
+      <w:pPr>
+        <w:rPr>
+          <w:b/>
+          <w:sz w:val="28"/>
+          <w:szCs w:val="28"/>
+        </w:rPr>
+      </w:pPr>
+    </w:p>
+    <w:p>
+      <w:pPr>
+        <w:rPr>
+          <w:b/>
+          <w:sz w:val="28"/>
+          <w:szCs w:val="28"/>
+        </w:rPr>
+      </w:pPr>
+    </w:p>
+    <w:p>
+      <w:pPr>
+        <w:rPr>
+          <w:b/>
+          <w:sz w:val="28"/>
+          <w:szCs w:val="28"/>
+        </w:rPr>
+      </w:pPr>
+    </w:p>
+    <w:p>
+      <w:pPr>
+        <w:rPr>
+          <w:b/>
+          <w:sz w:val="28"/>
+          <w:szCs w:val="28"/>
+        </w:rPr>
+      </w:pPr>
+    </w:p>
+    <w:p>
+      <w:pPr>
+        <w:rPr>
+          <w:b/>
+          <w:sz w:val="28"/>
+          <w:szCs w:val="28"/>
+        </w:rPr>
+      </w:pPr>
+    </w:p>
+    <w:p>
+      <w:pPr>
+        <w:rPr>
+          <w:b/>
+          <w:sz w:val="28"/>
+          <w:szCs w:val="28"/>
+        </w:rPr>
+      </w:pPr>
+    </w:p>
+    <w:p>
+      <w:pPr>
+        <w:rPr>
+          <w:b/>
+          <w:sz w:val="28"/>
+          <w:szCs w:val="28"/>
+        </w:rPr>
+      </w:pPr>
+    </w:p>
+    <w:p>
+      <w:pPr>
+        <w:rPr>
+          <w:sz w:val="24"/>
+          <w:szCs w:val="24"/>
+        </w:rPr>
+      </w:pPr>
+    </w:p>
+    <w:p>
+      <w:pPr>
+        <w:rPr>
+          <w:b/>
+          <w:sz w:val="28"/>
+          <w:szCs w:val="28"/>
+        </w:rPr>
+      </w:pPr>
+      <w:r>
+        <w:rPr>
+          <w:sz w:val="24"/>
+          <w:szCs w:val="24"/>
+        </w:rPr>
+        <w:t>Con una produc</w:t>
+      </w:r>
+      <w:r>
+        <w:rPr>
+          <w:sz w:val="24"/>
+          <w:szCs w:val="24"/>
+        </w:rPr>
+        <w:t xml:space="preserve">tividad de 12 </w:t>
+      </w:r>
+      <w:proofErr w:type="spellStart"/>
+      <w:r>
+        <w:rPr>
+          <w:sz w:val="24"/>
+          <w:szCs w:val="24"/>
+        </w:rPr>
+        <w:t>pfa</w:t>
+      </w:r>
+      <w:proofErr w:type="spellEnd"/>
+      <w:r>
+        <w:rPr>
+          <w:sz w:val="24"/>
+          <w:szCs w:val="24"/>
+        </w:rPr>
+        <w:t>/pm se ha calculado un esfuerzo de 78pm para este proyecto. Con estos datos hemos podido calcular una estimación del coste total del proyecto, siendo ese coste de 235.000€.</w:t>
+      </w:r>
+      <w:r>
+        <w:rPr>
+          <w:b/>
+          <w:sz w:val="28"/>
+          <w:szCs w:val="28"/>
+        </w:rPr>
         <w:br w:type="page"/>
       </w:r>
     </w:p>
     <w:p>
       <w:pPr>
+        <w:rPr>
+          <w:b/>
+          <w:sz w:val="28"/>
+          <w:szCs w:val="28"/>
+        </w:rPr>
+      </w:pPr>
+    </w:p>
+    <w:p>
+      <w:pPr>
         <w:pStyle w:val="Estilo1"/>
       </w:pPr>
       <w:bookmarkStart w:id="12" w:name="_Toc308697593"/>
       <w:r>
-        <w:lastRenderedPageBreak/>
         <w:t>Estrategia de gestión del riesgo</w:t>
       </w:r>
       <w:bookmarkEnd w:id="12"/>
@@ -5575,10 +8635,10 @@
           <w:noProof/>
           <w:sz w:val="24"/>
           <w:szCs w:val="24"/>
-          <w:lang w:val="en-US"/>
+          <w:lang w:eastAsia="es-ES"/>
         </w:rPr>
         <w:drawing>
-          <wp:inline distT="0" distB="0" distL="0" distR="0" wp14:anchorId="3B1A7CB2" wp14:editId="08043CDB">
+          <wp:inline distT="0" distB="0" distL="0" distR="0">
             <wp:extent cx="5490845" cy="2549928"/>
             <wp:effectExtent l="0" t="0" r="0" b="3175"/>
             <wp:docPr id="1" name="Imagen 1"/>
@@ -5668,7 +8728,6 @@
         </w:rPr>
         <w:t>En el gráfico hemos destacado solo las etapas principales del proyecto, para ver las subtareas que conciernen a cada hito o entrega se adjunta el gráfico (</w:t>
       </w:r>
-      <w:proofErr w:type="spellStart"/>
       <w:r>
         <w:rPr>
           <w:rFonts w:cstheme="minorHAnsi"/>
@@ -5677,7 +8736,6 @@
         </w:rPr>
         <w:t>diagramaDeGantt.mpp</w:t>
       </w:r>
-      <w:proofErr w:type="spellEnd"/>
       <w:r>
         <w:rPr>
           <w:rFonts w:cstheme="minorHAnsi"/>
@@ -5748,10 +8806,10 @@
           <w:noProof/>
           <w:sz w:val="24"/>
           <w:szCs w:val="24"/>
-          <w:lang w:val="en-US"/>
+          <w:lang w:eastAsia="es-ES"/>
         </w:rPr>
         <w:drawing>
-          <wp:inline distT="0" distB="0" distL="0" distR="0" wp14:anchorId="610EB1F1" wp14:editId="3B1C2253">
+          <wp:inline distT="0" distB="0" distL="0" distR="0">
             <wp:extent cx="5173890" cy="3395649"/>
             <wp:effectExtent l="0" t="0" r="8255" b="0"/>
             <wp:docPr id="2" name="Imagen 2"/>
@@ -5783,7 +8841,7 @@
                     </a:ln>
                     <a:extLst>
                       <a:ext uri="{53640926-AAD7-44D8-BBD7-CCE9431645EC}">
-                        <a14:shadowObscured xmlns:a14="http://schemas.microsoft.com/office/drawing/2010/main"/>
+                        <a14:shadowObscured xmlns="" xmlns:wpc="http://schemas.microsoft.com/office/word/2010/wordprocessingCanvas" xmlns:cx="http://schemas.microsoft.com/office/drawing/2014/chartex" xmlns:cx1="http://schemas.microsoft.com/office/drawing/2015/9/8/chartex" xmlns:cx2="http://schemas.microsoft.com/office/drawing/2015/10/21/chartex" xmlns:cx3="http://schemas.microsoft.com/office/drawing/2016/5/9/chartex" xmlns:cx4="http://schemas.microsoft.com/office/drawing/2016/5/10/chartex" xmlns:cx5="http://schemas.microsoft.com/office/drawing/2016/5/11/chartex" xmlns:cx6="http://schemas.microsoft.com/office/drawing/2016/5/12/chartex" xmlns:cx7="http://schemas.microsoft.com/office/drawing/2016/5/13/chartex" xmlns:cx8="http://schemas.microsoft.com/office/drawing/2016/5/14/chartex" xmlns:mc="http://schemas.openxmlformats.org/markup-compatibility/2006" xmlns:aink="http://schemas.microsoft.com/office/drawing/2016/ink" xmlns:am3d="http://schemas.microsoft.com/office/drawing/2017/model3d" xmlns:o="urn:schemas-microsoft-com:office:office" xmlns:v="urn:schemas-microsoft-com:vml" xmlns:wp14="http://schemas.microsoft.com/office/word/2010/wordprocessingDrawing" xmlns:w10="urn:schemas-microsoft-com:office:word" xmlns:w="http://schemas.openxmlformats.org/wordprocessingml/2006/main" xmlns:w14="http://schemas.microsoft.com/office/word/2010/wordml" xmlns:w15="http://schemas.microsoft.com/office/word/2012/wordml" xmlns:w16cid="http://schemas.microsoft.com/office/word/2016/wordml/cid" xmlns:w16se="http://schemas.microsoft.com/office/word/2015/wordml/symex" xmlns:wpg="http://schemas.microsoft.com/office/word/2010/wordprocessingGroup" xmlns:wpi="http://schemas.microsoft.com/office/word/2010/wordprocessingInk" xmlns:wps="http://schemas.microsoft.com/office/word/2010/wordprocessingShape" xmlns:a14="http://schemas.microsoft.com/office/drawing/2010/main"/>
                       </a:ext>
                     </a:extLst>
                   </pic:spPr>
@@ -5851,7 +8909,7 @@
       <w:tblPr>
         <w:tblStyle w:val="Tablaconcuadrcula"/>
         <w:tblW w:w="0" w:type="auto"/>
-        <w:tblLook w:val="04A0" w:firstRow="1" w:lastRow="0" w:firstColumn="1" w:lastColumn="0" w:noHBand="0" w:noVBand="1"/>
+        <w:tblLook w:val="04A0"/>
       </w:tblPr>
       <w:tblGrid>
         <w:gridCol w:w="1496"/>
@@ -8323,18 +11381,9 @@
           <w:sz w:val="24"/>
           <w:szCs w:val="24"/>
         </w:rPr>
-        <w:t xml:space="preserve">Introducción: Propósito, Alcance, </w:t>
-      </w:r>
-      <w:proofErr w:type="gramStart"/>
-      <w:r>
-        <w:rPr>
-          <w:sz w:val="24"/>
-          <w:szCs w:val="24"/>
-        </w:rPr>
-        <w:t>Definiciones,  Referencias</w:t>
+        <w:t>Introducción: Propósito, Alcance, Definiciones,  Referencias</w:t>
       </w:r>
       <w:bookmarkEnd w:id="33"/>
-      <w:proofErr w:type="gramEnd"/>
     </w:p>
     <w:p>
       <w:pPr>
@@ -8511,23 +11560,7 @@
           <w:sz w:val="24"/>
           <w:szCs w:val="24"/>
         </w:rPr>
-        <w:t xml:space="preserve">Criterios y protocolos </w:t>
-      </w:r>
-      <w:proofErr w:type="gramStart"/>
-      <w:r>
-        <w:rPr>
-          <w:sz w:val="24"/>
-          <w:szCs w:val="24"/>
-        </w:rPr>
-        <w:t>para  Nombrar</w:t>
-      </w:r>
-      <w:proofErr w:type="gramEnd"/>
-      <w:r>
-        <w:rPr>
-          <w:sz w:val="24"/>
-          <w:szCs w:val="24"/>
-        </w:rPr>
-        <w:t xml:space="preserve"> los </w:t>
+        <w:t xml:space="preserve">Criterios y protocolos para  Nombrar los </w:t>
       </w:r>
       <w:proofErr w:type="spellStart"/>
       <w:r>
@@ -8744,7 +11777,7 @@
           <w:sz w:val="24"/>
           <w:szCs w:val="24"/>
         </w:rPr>
-        <w:t xml:space="preserve">-En casos de </w:t>
+        <w:t>-En casos de CRC</w:t>
       </w:r>
       <w:proofErr w:type="gramStart"/>
       <w:r>
@@ -8753,7 +11786,7 @@
           <w:sz w:val="24"/>
           <w:szCs w:val="24"/>
         </w:rPr>
-        <w:t>CRC,CU</w:t>
+        <w:t>,CU</w:t>
       </w:r>
       <w:proofErr w:type="gramEnd"/>
       <w:r>
@@ -8806,25 +11839,7 @@
           <w:sz w:val="24"/>
           <w:szCs w:val="24"/>
         </w:rPr>
-        <w:t xml:space="preserve">-Para las pantallas hemos decidido </w:t>
-      </w:r>
-      <w:proofErr w:type="gramStart"/>
-      <w:r>
-        <w:rPr>
-          <w:rFonts w:cstheme="minorHAnsi"/>
-          <w:sz w:val="24"/>
-          <w:szCs w:val="24"/>
-        </w:rPr>
-        <w:t>usar  una</w:t>
-      </w:r>
-      <w:proofErr w:type="gramEnd"/>
-      <w:r>
-        <w:rPr>
-          <w:rFonts w:cstheme="minorHAnsi"/>
-          <w:sz w:val="24"/>
-          <w:szCs w:val="24"/>
-        </w:rPr>
-        <w:t xml:space="preserve"> plantilla como se ve en la siguiente foto.</w:t>
+        <w:t>-Para las pantallas hemos decidido usar  una plantilla como se ve en la siguiente foto.</w:t>
       </w:r>
     </w:p>
     <w:p>
@@ -8857,10 +11872,11 @@
       <w:r>
         <w:rPr>
           <w:noProof/>
+          <w:lang w:eastAsia="es-ES"/>
         </w:rPr>
         <w:lastRenderedPageBreak/>
         <w:drawing>
-          <wp:inline distT="0" distB="0" distL="0" distR="0" wp14:anchorId="204384B0" wp14:editId="33D41E09">
+          <wp:inline distT="0" distB="0" distL="0" distR="0">
             <wp:extent cx="5490845" cy="3924935"/>
             <wp:effectExtent l="0" t="0" r="0" b="0"/>
             <wp:docPr id="3" name="Imagen 3"/>
@@ -9246,25 +12262,7 @@
           <w:sz w:val="24"/>
           <w:szCs w:val="24"/>
         </w:rPr>
-        <w:t xml:space="preserve">” y los comentarios de cada </w:t>
-      </w:r>
-      <w:proofErr w:type="spellStart"/>
-      <w:r>
-        <w:rPr>
-          <w:rFonts w:ascii="Calibri" w:hAnsi="Calibri" w:cs="Calibri"/>
-          <w:sz w:val="24"/>
-          <w:szCs w:val="24"/>
-        </w:rPr>
-        <w:t>unos</w:t>
-      </w:r>
-      <w:proofErr w:type="spellEnd"/>
-      <w:r>
-        <w:rPr>
-          <w:rFonts w:ascii="Calibri" w:hAnsi="Calibri" w:cs="Calibri"/>
-          <w:sz w:val="24"/>
-          <w:szCs w:val="24"/>
-        </w:rPr>
-        <w:t xml:space="preserve"> de ellos.</w:t>
+        <w:t>” y los comentarios de cada unos de ellos.</w:t>
       </w:r>
       <w:bookmarkStart w:id="38" w:name="_GoBack"/>
       <w:bookmarkEnd w:id="38"/>
@@ -9330,7 +12328,7 @@
 </file>
 
 <file path=word/endnotes.xml><?xml version="1.0" encoding="utf-8"?>
-<w:endnotes xmlns:wpc="http://schemas.microsoft.com/office/word/2010/wordprocessingCanvas" xmlns:cx="http://schemas.microsoft.com/office/drawing/2014/chartex" xmlns:cx1="http://schemas.microsoft.com/office/drawing/2015/9/8/chartex" xmlns:cx2="http://schemas.microsoft.com/office/drawing/2015/10/21/chartex" xmlns:cx3="http://schemas.microsoft.com/office/drawing/2016/5/9/chartex" xmlns:cx4="http://schemas.microsoft.com/office/drawing/2016/5/10/chartex" xmlns:cx5="http://schemas.microsoft.com/office/drawing/2016/5/11/chartex" xmlns:cx6="http://schemas.microsoft.com/office/drawing/2016/5/12/chartex" xmlns:cx7="http://schemas.microsoft.com/office/drawing/2016/5/13/chartex" xmlns:cx8="http://schemas.microsoft.com/office/drawing/2016/5/14/chartex" xmlns:mc="http://schemas.openxmlformats.org/markup-compatibility/2006" xmlns:aink="http://schemas.microsoft.com/office/drawing/2016/ink" xmlns:am3d="http://schemas.microsoft.com/office/drawing/2017/model3d" xmlns:o="urn:schemas-microsoft-com:office:office" xmlns:r="http://schemas.openxmlformats.org/officeDocument/2006/relationships" xmlns:m="http://schemas.openxmlformats.org/officeDocument/2006/math" xmlns:v="urn:schemas-microsoft-com:vml" xmlns:wp14="http://schemas.microsoft.com/office/word/2010/wordprocessingDrawing" xmlns:wp="http://schemas.openxmlformats.org/drawingml/2006/wordprocessingDrawing" xmlns:w10="urn:schemas-microsoft-com:office:word" xmlns:w="http://schemas.openxmlformats.org/wordprocessingml/2006/main" xmlns:w14="http://schemas.microsoft.com/office/word/2010/wordml" xmlns:w15="http://schemas.microsoft.com/office/word/2012/wordml" xmlns:w16cid="http://schemas.microsoft.com/office/word/2016/wordml/cid" xmlns:w16se="http://schemas.microsoft.com/office/word/2015/wordml/symex" xmlns:wpg="http://schemas.microsoft.com/office/word/2010/wordprocessingGroup" xmlns:wpi="http://schemas.microsoft.com/office/word/2010/wordprocessingInk" xmlns:wne="http://schemas.microsoft.com/office/word/2006/wordml" xmlns:wps="http://schemas.microsoft.com/office/word/2010/wordprocessingShape" mc:Ignorable="w14 w15 w16se w16cid wp14">
+<w:endnotes xmlns:ve="http://schemas.openxmlformats.org/markup-compatibility/2006" xmlns:o="urn:schemas-microsoft-com:office:office" xmlns:r="http://schemas.openxmlformats.org/officeDocument/2006/relationships" xmlns:m="http://schemas.openxmlformats.org/officeDocument/2006/math" xmlns:v="urn:schemas-microsoft-com:vml" xmlns:wp="http://schemas.openxmlformats.org/drawingml/2006/wordprocessingDrawing" xmlns:w10="urn:schemas-microsoft-com:office:word" xmlns:w="http://schemas.openxmlformats.org/wordprocessingml/2006/main" xmlns:wne="http://schemas.microsoft.com/office/word/2006/wordml">
   <w:endnote w:type="separator" w:id="-1">
     <w:p>
       <w:pPr>
@@ -9355,7 +12353,7 @@
 </file>
 
 <file path=word/footer1.xml><?xml version="1.0" encoding="utf-8"?>
-<w:ftr xmlns:wpc="http://schemas.microsoft.com/office/word/2010/wordprocessingCanvas" xmlns:cx="http://schemas.microsoft.com/office/drawing/2014/chartex" xmlns:cx1="http://schemas.microsoft.com/office/drawing/2015/9/8/chartex" xmlns:cx2="http://schemas.microsoft.com/office/drawing/2015/10/21/chartex" xmlns:cx3="http://schemas.microsoft.com/office/drawing/2016/5/9/chartex" xmlns:cx4="http://schemas.microsoft.com/office/drawing/2016/5/10/chartex" xmlns:cx5="http://schemas.microsoft.com/office/drawing/2016/5/11/chartex" xmlns:cx6="http://schemas.microsoft.com/office/drawing/2016/5/12/chartex" xmlns:cx7="http://schemas.microsoft.com/office/drawing/2016/5/13/chartex" xmlns:cx8="http://schemas.microsoft.com/office/drawing/2016/5/14/chartex" xmlns:mc="http://schemas.openxmlformats.org/markup-compatibility/2006" xmlns:aink="http://schemas.microsoft.com/office/drawing/2016/ink" xmlns:am3d="http://schemas.microsoft.com/office/drawing/2017/model3d" xmlns:o="urn:schemas-microsoft-com:office:office" xmlns:r="http://schemas.openxmlformats.org/officeDocument/2006/relationships" xmlns:m="http://schemas.openxmlformats.org/officeDocument/2006/math" xmlns:v="urn:schemas-microsoft-com:vml" xmlns:wp14="http://schemas.microsoft.com/office/word/2010/wordprocessingDrawing" xmlns:wp="http://schemas.openxmlformats.org/drawingml/2006/wordprocessingDrawing" xmlns:w10="urn:schemas-microsoft-com:office:word" xmlns:w="http://schemas.openxmlformats.org/wordprocessingml/2006/main" xmlns:w14="http://schemas.microsoft.com/office/word/2010/wordml" xmlns:w15="http://schemas.microsoft.com/office/word/2012/wordml" xmlns:w16cid="http://schemas.microsoft.com/office/word/2016/wordml/cid" xmlns:w16se="http://schemas.microsoft.com/office/word/2015/wordml/symex" xmlns:wpg="http://schemas.microsoft.com/office/word/2010/wordprocessingGroup" xmlns:wpi="http://schemas.microsoft.com/office/word/2010/wordprocessingInk" xmlns:wne="http://schemas.microsoft.com/office/word/2006/wordml" xmlns:wps="http://schemas.microsoft.com/office/word/2010/wordprocessingShape" mc:Ignorable="w14 w15 w16se w16cid wp14">
+<w:ftr xmlns:ve="http://schemas.openxmlformats.org/markup-compatibility/2006" xmlns:o="urn:schemas-microsoft-com:office:office" xmlns:r="http://schemas.openxmlformats.org/officeDocument/2006/relationships" xmlns:m="http://schemas.openxmlformats.org/officeDocument/2006/math" xmlns:v="urn:schemas-microsoft-com:vml" xmlns:wp="http://schemas.openxmlformats.org/drawingml/2006/wordprocessingDrawing" xmlns:w10="urn:schemas-microsoft-com:office:word" xmlns:w="http://schemas.openxmlformats.org/wordprocessingml/2006/main" xmlns:wne="http://schemas.microsoft.com/office/word/2006/wordml">
   <w:sdt>
     <w:sdtPr>
       <w:id w:val="-1740400802"/>
@@ -9364,31 +12362,20 @@
         <w:docPartUnique/>
       </w:docPartObj>
     </w:sdtPr>
-    <w:sdtEndPr/>
     <w:sdtContent>
       <w:p>
         <w:pPr>
           <w:pStyle w:val="Piedepgina"/>
           <w:jc w:val="right"/>
         </w:pPr>
-        <w:r>
-          <w:fldChar w:fldCharType="begin"/>
-        </w:r>
-        <w:r>
-          <w:instrText>PAGE   \* MERGEFORMAT</w:instrText>
-        </w:r>
-        <w:r>
-          <w:fldChar w:fldCharType="separate"/>
-        </w:r>
-        <w:r>
-          <w:rPr>
-            <w:noProof/>
-          </w:rPr>
-          <w:t>iii</w:t>
-        </w:r>
-        <w:r>
-          <w:fldChar w:fldCharType="end"/>
-        </w:r>
+        <w:fldSimple w:instr="PAGE   \* MERGEFORMAT">
+          <w:r>
+            <w:rPr>
+              <w:noProof/>
+            </w:rPr>
+            <w:t>i</w:t>
+          </w:r>
+        </w:fldSimple>
       </w:p>
     </w:sdtContent>
   </w:sdt>
@@ -9401,7 +12388,7 @@
 </file>
 
 <file path=word/footer2.xml><?xml version="1.0" encoding="utf-8"?>
-<w:ftr xmlns:wpc="http://schemas.microsoft.com/office/word/2010/wordprocessingCanvas" xmlns:cx="http://schemas.microsoft.com/office/drawing/2014/chartex" xmlns:cx1="http://schemas.microsoft.com/office/drawing/2015/9/8/chartex" xmlns:cx2="http://schemas.microsoft.com/office/drawing/2015/10/21/chartex" xmlns:cx3="http://schemas.microsoft.com/office/drawing/2016/5/9/chartex" xmlns:cx4="http://schemas.microsoft.com/office/drawing/2016/5/10/chartex" xmlns:cx5="http://schemas.microsoft.com/office/drawing/2016/5/11/chartex" xmlns:cx6="http://schemas.microsoft.com/office/drawing/2016/5/12/chartex" xmlns:cx7="http://schemas.microsoft.com/office/drawing/2016/5/13/chartex" xmlns:cx8="http://schemas.microsoft.com/office/drawing/2016/5/14/chartex" xmlns:mc="http://schemas.openxmlformats.org/markup-compatibility/2006" xmlns:aink="http://schemas.microsoft.com/office/drawing/2016/ink" xmlns:am3d="http://schemas.microsoft.com/office/drawing/2017/model3d" xmlns:o="urn:schemas-microsoft-com:office:office" xmlns:r="http://schemas.openxmlformats.org/officeDocument/2006/relationships" xmlns:m="http://schemas.openxmlformats.org/officeDocument/2006/math" xmlns:v="urn:schemas-microsoft-com:vml" xmlns:wp14="http://schemas.microsoft.com/office/word/2010/wordprocessingDrawing" xmlns:wp="http://schemas.openxmlformats.org/drawingml/2006/wordprocessingDrawing" xmlns:w10="urn:schemas-microsoft-com:office:word" xmlns:w="http://schemas.openxmlformats.org/wordprocessingml/2006/main" xmlns:w14="http://schemas.microsoft.com/office/word/2010/wordml" xmlns:w15="http://schemas.microsoft.com/office/word/2012/wordml" xmlns:w16cid="http://schemas.microsoft.com/office/word/2016/wordml/cid" xmlns:w16se="http://schemas.microsoft.com/office/word/2015/wordml/symex" xmlns:wpg="http://schemas.microsoft.com/office/word/2010/wordprocessingGroup" xmlns:wpi="http://schemas.microsoft.com/office/word/2010/wordprocessingInk" xmlns:wne="http://schemas.microsoft.com/office/word/2006/wordml" xmlns:wps="http://schemas.microsoft.com/office/word/2010/wordprocessingShape" mc:Ignorable="w14 w15 w16se w16cid wp14">
+<w:ftr xmlns:ve="http://schemas.openxmlformats.org/markup-compatibility/2006" xmlns:o="urn:schemas-microsoft-com:office:office" xmlns:r="http://schemas.openxmlformats.org/officeDocument/2006/relationships" xmlns:m="http://schemas.openxmlformats.org/officeDocument/2006/math" xmlns:v="urn:schemas-microsoft-com:vml" xmlns:wp="http://schemas.openxmlformats.org/drawingml/2006/wordprocessingDrawing" xmlns:w10="urn:schemas-microsoft-com:office:word" xmlns:w="http://schemas.openxmlformats.org/wordprocessingml/2006/main" xmlns:wne="http://schemas.microsoft.com/office/word/2006/wordml">
   <w:sdt>
     <w:sdtPr>
       <w:id w:val="-159541669"/>
@@ -9410,31 +12397,20 @@
         <w:docPartUnique/>
       </w:docPartObj>
     </w:sdtPr>
-    <w:sdtEndPr/>
     <w:sdtContent>
       <w:p>
         <w:pPr>
           <w:pStyle w:val="Piedepgina"/>
           <w:jc w:val="right"/>
         </w:pPr>
-        <w:r>
-          <w:fldChar w:fldCharType="begin"/>
-        </w:r>
-        <w:r>
-          <w:instrText>PAGE   \* MERGEFORMAT</w:instrText>
-        </w:r>
-        <w:r>
-          <w:fldChar w:fldCharType="separate"/>
-        </w:r>
-        <w:r>
-          <w:rPr>
-            <w:noProof/>
-          </w:rPr>
-          <w:t>9</w:t>
-        </w:r>
-        <w:r>
-          <w:fldChar w:fldCharType="end"/>
-        </w:r>
+        <w:fldSimple w:instr="PAGE   \* MERGEFORMAT">
+          <w:r>
+            <w:rPr>
+              <w:noProof/>
+            </w:rPr>
+            <w:t>12</w:t>
+          </w:r>
+        </w:fldSimple>
       </w:p>
     </w:sdtContent>
   </w:sdt>
@@ -9447,7 +12423,7 @@
 </file>
 
 <file path=word/footnotes.xml><?xml version="1.0" encoding="utf-8"?>
-<w:footnotes xmlns:wpc="http://schemas.microsoft.com/office/word/2010/wordprocessingCanvas" xmlns:cx="http://schemas.microsoft.com/office/drawing/2014/chartex" xmlns:cx1="http://schemas.microsoft.com/office/drawing/2015/9/8/chartex" xmlns:cx2="http://schemas.microsoft.com/office/drawing/2015/10/21/chartex" xmlns:cx3="http://schemas.microsoft.com/office/drawing/2016/5/9/chartex" xmlns:cx4="http://schemas.microsoft.com/office/drawing/2016/5/10/chartex" xmlns:cx5="http://schemas.microsoft.com/office/drawing/2016/5/11/chartex" xmlns:cx6="http://schemas.microsoft.com/office/drawing/2016/5/12/chartex" xmlns:cx7="http://schemas.microsoft.com/office/drawing/2016/5/13/chartex" xmlns:cx8="http://schemas.microsoft.com/office/drawing/2016/5/14/chartex" xmlns:mc="http://schemas.openxmlformats.org/markup-compatibility/2006" xmlns:aink="http://schemas.microsoft.com/office/drawing/2016/ink" xmlns:am3d="http://schemas.microsoft.com/office/drawing/2017/model3d" xmlns:o="urn:schemas-microsoft-com:office:office" xmlns:r="http://schemas.openxmlformats.org/officeDocument/2006/relationships" xmlns:m="http://schemas.openxmlformats.org/officeDocument/2006/math" xmlns:v="urn:schemas-microsoft-com:vml" xmlns:wp14="http://schemas.microsoft.com/office/word/2010/wordprocessingDrawing" xmlns:wp="http://schemas.openxmlformats.org/drawingml/2006/wordprocessingDrawing" xmlns:w10="urn:schemas-microsoft-com:office:word" xmlns:w="http://schemas.openxmlformats.org/wordprocessingml/2006/main" xmlns:w14="http://schemas.microsoft.com/office/word/2010/wordml" xmlns:w15="http://schemas.microsoft.com/office/word/2012/wordml" xmlns:w16cid="http://schemas.microsoft.com/office/word/2016/wordml/cid" xmlns:w16se="http://schemas.microsoft.com/office/word/2015/wordml/symex" xmlns:wpg="http://schemas.microsoft.com/office/word/2010/wordprocessingGroup" xmlns:wpi="http://schemas.microsoft.com/office/word/2010/wordprocessingInk" xmlns:wne="http://schemas.microsoft.com/office/word/2006/wordml" xmlns:wps="http://schemas.microsoft.com/office/word/2010/wordprocessingShape" mc:Ignorable="w14 w15 w16se w16cid wp14">
+<w:footnotes xmlns:ve="http://schemas.openxmlformats.org/markup-compatibility/2006" xmlns:o="urn:schemas-microsoft-com:office:office" xmlns:r="http://schemas.openxmlformats.org/officeDocument/2006/relationships" xmlns:m="http://schemas.openxmlformats.org/officeDocument/2006/math" xmlns:v="urn:schemas-microsoft-com:vml" xmlns:wp="http://schemas.openxmlformats.org/drawingml/2006/wordprocessingDrawing" xmlns:w10="urn:schemas-microsoft-com:office:word" xmlns:w="http://schemas.openxmlformats.org/wordprocessingml/2006/main" xmlns:wne="http://schemas.microsoft.com/office/word/2006/wordml">
   <w:footnote w:type="separator" w:id="-1">
     <w:p>
       <w:pPr>
@@ -9472,8 +12448,8 @@
 </file>
 
 <file path=word/numbering.xml><?xml version="1.0" encoding="utf-8"?>
-<w:numbering xmlns:wpc="http://schemas.microsoft.com/office/word/2010/wordprocessingCanvas" xmlns:cx="http://schemas.microsoft.com/office/drawing/2014/chartex" xmlns:cx1="http://schemas.microsoft.com/office/drawing/2015/9/8/chartex" xmlns:cx2="http://schemas.microsoft.com/office/drawing/2015/10/21/chartex" xmlns:cx3="http://schemas.microsoft.com/office/drawing/2016/5/9/chartex" xmlns:cx4="http://schemas.microsoft.com/office/drawing/2016/5/10/chartex" xmlns:cx5="http://schemas.microsoft.com/office/drawing/2016/5/11/chartex" xmlns:cx6="http://schemas.microsoft.com/office/drawing/2016/5/12/chartex" xmlns:cx7="http://schemas.microsoft.com/office/drawing/2016/5/13/chartex" xmlns:cx8="http://schemas.microsoft.com/office/drawing/2016/5/14/chartex" xmlns:mc="http://schemas.openxmlformats.org/markup-compatibility/2006" xmlns:aink="http://schemas.microsoft.com/office/drawing/2016/ink" xmlns:am3d="http://schemas.microsoft.com/office/drawing/2017/model3d" xmlns:o="urn:schemas-microsoft-com:office:office" xmlns:r="http://schemas.openxmlformats.org/officeDocument/2006/relationships" xmlns:m="http://schemas.openxmlformats.org/officeDocument/2006/math" xmlns:v="urn:schemas-microsoft-com:vml" xmlns:wp14="http://schemas.microsoft.com/office/word/2010/wordprocessingDrawing" xmlns:wp="http://schemas.openxmlformats.org/drawingml/2006/wordprocessingDrawing" xmlns:w10="urn:schemas-microsoft-com:office:word" xmlns:w="http://schemas.openxmlformats.org/wordprocessingml/2006/main" xmlns:w14="http://schemas.microsoft.com/office/word/2010/wordml" xmlns:w15="http://schemas.microsoft.com/office/word/2012/wordml" xmlns:w16cid="http://schemas.microsoft.com/office/word/2016/wordml/cid" xmlns:w16se="http://schemas.microsoft.com/office/word/2015/wordml/symex" xmlns:wpg="http://schemas.microsoft.com/office/word/2010/wordprocessingGroup" xmlns:wpi="http://schemas.microsoft.com/office/word/2010/wordprocessingInk" xmlns:wne="http://schemas.microsoft.com/office/word/2006/wordml" xmlns:wps="http://schemas.microsoft.com/office/word/2010/wordprocessingShape" mc:Ignorable="w14 w15 w16se w16cid wp14">
-  <w:abstractNum w:abstractNumId="0" w15:restartNumberingAfterBreak="0">
+<w:numbering xmlns:ve="http://schemas.openxmlformats.org/markup-compatibility/2006" xmlns:o="urn:schemas-microsoft-com:office:office" xmlns:r="http://schemas.openxmlformats.org/officeDocument/2006/relationships" xmlns:m="http://schemas.openxmlformats.org/officeDocument/2006/math" xmlns:v="urn:schemas-microsoft-com:vml" xmlns:wp="http://schemas.openxmlformats.org/drawingml/2006/wordprocessingDrawing" xmlns:w10="urn:schemas-microsoft-com:office:word" xmlns:w="http://schemas.openxmlformats.org/wordprocessingml/2006/main" xmlns:wne="http://schemas.microsoft.com/office/word/2006/wordml">
+  <w:abstractNum w:abstractNumId="0">
     <w:nsid w:val="00000002"/>
     <w:multiLevelType w:val="multilevel"/>
     <w:tmpl w:val="00000002"/>
@@ -9593,7 +12569,7 @@
       </w:pPr>
     </w:lvl>
   </w:abstractNum>
-  <w:abstractNum w:abstractNumId="1" w15:restartNumberingAfterBreak="0">
+  <w:abstractNum w:abstractNumId="1">
     <w:nsid w:val="08EF62A5"/>
     <w:multiLevelType w:val="hybridMultilevel"/>
     <w:tmpl w:val="60AC1AB2"/>
@@ -9706,7 +12682,7 @@
       </w:pPr>
     </w:lvl>
   </w:abstractNum>
-  <w:abstractNum w:abstractNumId="2" w15:restartNumberingAfterBreak="0">
+  <w:abstractNum w:abstractNumId="2">
     <w:nsid w:val="0D2D30F0"/>
     <w:multiLevelType w:val="hybridMultilevel"/>
     <w:tmpl w:val="8C5E8582"/>
@@ -9819,7 +12795,7 @@
       </w:rPr>
     </w:lvl>
   </w:abstractNum>
-  <w:abstractNum w:abstractNumId="3" w15:restartNumberingAfterBreak="0">
+  <w:abstractNum w:abstractNumId="3">
     <w:nsid w:val="141D5FBC"/>
     <w:multiLevelType w:val="hybridMultilevel"/>
     <w:tmpl w:val="7840D38A"/>
@@ -9931,7 +12907,7 @@
       </w:rPr>
     </w:lvl>
   </w:abstractNum>
-  <w:abstractNum w:abstractNumId="4" w15:restartNumberingAfterBreak="0">
+  <w:abstractNum w:abstractNumId="4">
     <w:nsid w:val="201869A1"/>
     <w:multiLevelType w:val="hybridMultilevel"/>
     <w:tmpl w:val="3D8ED800"/>
@@ -10044,7 +13020,7 @@
       </w:pPr>
     </w:lvl>
   </w:abstractNum>
-  <w:abstractNum w:abstractNumId="5" w15:restartNumberingAfterBreak="0">
+  <w:abstractNum w:abstractNumId="5">
     <w:nsid w:val="27634082"/>
     <w:multiLevelType w:val="hybridMultilevel"/>
     <w:tmpl w:val="34ECBC4E"/>
@@ -10157,7 +13133,7 @@
       </w:rPr>
     </w:lvl>
   </w:abstractNum>
-  <w:abstractNum w:abstractNumId="6" w15:restartNumberingAfterBreak="0">
+  <w:abstractNum w:abstractNumId="6">
     <w:nsid w:val="2D932B3D"/>
     <w:multiLevelType w:val="hybridMultilevel"/>
     <w:tmpl w:val="17EC11A6"/>
@@ -10270,7 +13246,7 @@
       </w:rPr>
     </w:lvl>
   </w:abstractNum>
-  <w:abstractNum w:abstractNumId="7" w15:restartNumberingAfterBreak="0">
+  <w:abstractNum w:abstractNumId="7">
     <w:nsid w:val="597F2D2C"/>
     <w:multiLevelType w:val="hybridMultilevel"/>
     <w:tmpl w:val="7A5EFE38"/>
@@ -10356,7 +13332,7 @@
       </w:pPr>
     </w:lvl>
   </w:abstractNum>
-  <w:abstractNum w:abstractNumId="8" w15:restartNumberingAfterBreak="0">
+  <w:abstractNum w:abstractNumId="8">
     <w:nsid w:val="5C3102B4"/>
     <w:multiLevelType w:val="hybridMultilevel"/>
     <w:tmpl w:val="23667FD4"/>
@@ -10469,7 +13445,7 @@
       </w:rPr>
     </w:lvl>
   </w:abstractNum>
-  <w:abstractNum w:abstractNumId="9" w15:restartNumberingAfterBreak="0">
+  <w:abstractNum w:abstractNumId="9">
     <w:nsid w:val="5D1244FF"/>
     <w:multiLevelType w:val="multilevel"/>
     <w:tmpl w:val="A11E939E"/>
@@ -10593,7 +13569,7 @@
       </w:rPr>
     </w:lvl>
   </w:abstractNum>
-  <w:abstractNum w:abstractNumId="10" w15:restartNumberingAfterBreak="0">
+  <w:abstractNum w:abstractNumId="10">
     <w:nsid w:val="689E51B5"/>
     <w:multiLevelType w:val="hybridMultilevel"/>
     <w:tmpl w:val="873C82B2"/>
@@ -10706,7 +13682,7 @@
       </w:pPr>
     </w:lvl>
   </w:abstractNum>
-  <w:abstractNum w:abstractNumId="11" w15:restartNumberingAfterBreak="0">
+  <w:abstractNum w:abstractNumId="11">
     <w:nsid w:val="70054285"/>
     <w:multiLevelType w:val="hybridMultilevel"/>
     <w:tmpl w:val="3C70E974"/>
@@ -10819,7 +13795,7 @@
       </w:rPr>
     </w:lvl>
   </w:abstractNum>
-  <w:abstractNum w:abstractNumId="12" w15:restartNumberingAfterBreak="0">
+  <w:abstractNum w:abstractNumId="12">
     <w:nsid w:val="72C9623A"/>
     <w:multiLevelType w:val="hybridMultilevel"/>
     <w:tmpl w:val="39A00E42"/>
@@ -10932,7 +13908,7 @@
       </w:rPr>
     </w:lvl>
   </w:abstractNum>
-  <w:abstractNum w:abstractNumId="13" w15:restartNumberingAfterBreak="0">
+  <w:abstractNum w:abstractNumId="13">
     <w:nsid w:val="77D03B7B"/>
     <w:multiLevelType w:val="hybridMultilevel"/>
     <w:tmpl w:val="E82EE4D0"/>
@@ -11045,7 +14021,7 @@
       </w:rPr>
     </w:lvl>
   </w:abstractNum>
-  <w:abstractNum w:abstractNumId="14" w15:restartNumberingAfterBreak="0">
+  <w:abstractNum w:abstractNumId="14">
     <w:nsid w:val="7EEA33ED"/>
     <w:multiLevelType w:val="hybridMultilevel"/>
     <w:tmpl w:val="C9C8BAB2"/>
@@ -11261,7 +14237,7 @@
 </file>
 
 <file path=word/styles.xml><?xml version="1.0" encoding="utf-8"?>
-<w:styles xmlns:mc="http://schemas.openxmlformats.org/markup-compatibility/2006" xmlns:r="http://schemas.openxmlformats.org/officeDocument/2006/relationships" xmlns:w="http://schemas.openxmlformats.org/wordprocessingml/2006/main" xmlns:w14="http://schemas.microsoft.com/office/word/2010/wordml" xmlns:w15="http://schemas.microsoft.com/office/word/2012/wordml" xmlns:w16cid="http://schemas.microsoft.com/office/word/2016/wordml/cid" xmlns:w16se="http://schemas.microsoft.com/office/word/2015/wordml/symex" mc:Ignorable="w14 w15 w16se w16cid">
+<w:styles xmlns:r="http://schemas.openxmlformats.org/officeDocument/2006/relationships" xmlns:w="http://schemas.openxmlformats.org/wordprocessingml/2006/main">
   <w:docDefaults>
     <w:rPrDefault>
       <w:rPr>
@@ -11277,370 +14253,148 @@
       </w:pPr>
     </w:pPrDefault>
   </w:docDefaults>
-  <w:latentStyles w:defLockedState="0" w:defUIPriority="99" w:defSemiHidden="0" w:defUnhideWhenUsed="0" w:defQFormat="0" w:count="375">
-    <w:lsdException w:name="Normal" w:uiPriority="0" w:qFormat="1"/>
-    <w:lsdException w:name="heading 1" w:uiPriority="9" w:qFormat="1"/>
-    <w:lsdException w:name="heading 2" w:semiHidden="1" w:uiPriority="9" w:unhideWhenUsed="1" w:qFormat="1"/>
-    <w:lsdException w:name="heading 3" w:semiHidden="1" w:uiPriority="9" w:unhideWhenUsed="1" w:qFormat="1"/>
-    <w:lsdException w:name="heading 4" w:semiHidden="1" w:uiPriority="9" w:unhideWhenUsed="1" w:qFormat="1"/>
-    <w:lsdException w:name="heading 5" w:semiHidden="1" w:uiPriority="9" w:unhideWhenUsed="1" w:qFormat="1"/>
-    <w:lsdException w:name="heading 6" w:semiHidden="1" w:uiPriority="9" w:unhideWhenUsed="1" w:qFormat="1"/>
-    <w:lsdException w:name="heading 7" w:semiHidden="1" w:uiPriority="9" w:unhideWhenUsed="1" w:qFormat="1"/>
-    <w:lsdException w:name="heading 8" w:semiHidden="1" w:uiPriority="9" w:unhideWhenUsed="1" w:qFormat="1"/>
-    <w:lsdException w:name="heading 9" w:semiHidden="1" w:uiPriority="9" w:unhideWhenUsed="1" w:qFormat="1"/>
-    <w:lsdException w:name="index 1" w:semiHidden="1" w:unhideWhenUsed="1"/>
-    <w:lsdException w:name="index 2" w:semiHidden="1" w:unhideWhenUsed="1"/>
-    <w:lsdException w:name="index 3" w:semiHidden="1" w:unhideWhenUsed="1"/>
-    <w:lsdException w:name="index 4" w:semiHidden="1" w:unhideWhenUsed="1"/>
-    <w:lsdException w:name="index 5" w:semiHidden="1" w:unhideWhenUsed="1"/>
-    <w:lsdException w:name="index 6" w:semiHidden="1" w:unhideWhenUsed="1"/>
-    <w:lsdException w:name="index 7" w:semiHidden="1" w:unhideWhenUsed="1"/>
-    <w:lsdException w:name="index 8" w:semiHidden="1" w:unhideWhenUsed="1"/>
-    <w:lsdException w:name="index 9" w:semiHidden="1" w:unhideWhenUsed="1"/>
-    <w:lsdException w:name="toc 1" w:semiHidden="1" w:uiPriority="39" w:unhideWhenUsed="1"/>
-    <w:lsdException w:name="toc 2" w:semiHidden="1" w:uiPriority="39" w:unhideWhenUsed="1"/>
-    <w:lsdException w:name="toc 3" w:semiHidden="1" w:uiPriority="39" w:unhideWhenUsed="1"/>
-    <w:lsdException w:name="toc 4" w:semiHidden="1" w:uiPriority="39" w:unhideWhenUsed="1"/>
-    <w:lsdException w:name="toc 5" w:semiHidden="1" w:uiPriority="39" w:unhideWhenUsed="1"/>
-    <w:lsdException w:name="toc 6" w:semiHidden="1" w:uiPriority="39" w:unhideWhenUsed="1"/>
-    <w:lsdException w:name="toc 7" w:semiHidden="1" w:uiPriority="39" w:unhideWhenUsed="1"/>
-    <w:lsdException w:name="toc 8" w:semiHidden="1" w:uiPriority="39" w:unhideWhenUsed="1"/>
-    <w:lsdException w:name="toc 9" w:semiHidden="1" w:uiPriority="39" w:unhideWhenUsed="1"/>
-    <w:lsdException w:name="Normal Indent" w:semiHidden="1" w:unhideWhenUsed="1"/>
-    <w:lsdException w:name="footnote text" w:semiHidden="1" w:unhideWhenUsed="1"/>
-    <w:lsdException w:name="annotation text" w:semiHidden="1" w:unhideWhenUsed="1"/>
-    <w:lsdException w:name="header" w:semiHidden="1" w:unhideWhenUsed="1"/>
-    <w:lsdException w:name="footer" w:semiHidden="1" w:unhideWhenUsed="1"/>
-    <w:lsdException w:name="index heading" w:semiHidden="1" w:unhideWhenUsed="1"/>
-    <w:lsdException w:name="caption" w:semiHidden="1" w:uiPriority="35" w:unhideWhenUsed="1" w:qFormat="1"/>
-    <w:lsdException w:name="table of figures" w:semiHidden="1" w:unhideWhenUsed="1"/>
-    <w:lsdException w:name="envelope address" w:semiHidden="1" w:unhideWhenUsed="1"/>
-    <w:lsdException w:name="envelope return" w:semiHidden="1" w:unhideWhenUsed="1"/>
-    <w:lsdException w:name="footnote reference" w:semiHidden="1" w:unhideWhenUsed="1"/>
-    <w:lsdException w:name="annotation reference" w:semiHidden="1" w:unhideWhenUsed="1"/>
-    <w:lsdException w:name="line number" w:semiHidden="1" w:unhideWhenUsed="1"/>
-    <w:lsdException w:name="page number" w:semiHidden="1" w:unhideWhenUsed="1"/>
-    <w:lsdException w:name="endnote reference" w:semiHidden="1" w:unhideWhenUsed="1"/>
-    <w:lsdException w:name="endnote text" w:semiHidden="1" w:unhideWhenUsed="1"/>
-    <w:lsdException w:name="table of authorities" w:semiHidden="1" w:unhideWhenUsed="1"/>
-    <w:lsdException w:name="macro" w:semiHidden="1" w:unhideWhenUsed="1"/>
-    <w:lsdException w:name="toa heading" w:semiHidden="1" w:unhideWhenUsed="1"/>
-    <w:lsdException w:name="List" w:semiHidden="1" w:unhideWhenUsed="1"/>
-    <w:lsdException w:name="List Bullet" w:semiHidden="1" w:unhideWhenUsed="1"/>
-    <w:lsdException w:name="List Number" w:semiHidden="1" w:unhideWhenUsed="1"/>
-    <w:lsdException w:name="List 2" w:semiHidden="1" w:unhideWhenUsed="1"/>
-    <w:lsdException w:name="List 3" w:semiHidden="1" w:unhideWhenUsed="1"/>
-    <w:lsdException w:name="List 4" w:semiHidden="1" w:unhideWhenUsed="1"/>
-    <w:lsdException w:name="List 5" w:semiHidden="1" w:unhideWhenUsed="1"/>
-    <w:lsdException w:name="List Bullet 2" w:semiHidden="1" w:unhideWhenUsed="1"/>
-    <w:lsdException w:name="List Bullet 3" w:semiHidden="1" w:unhideWhenUsed="1"/>
-    <w:lsdException w:name="List Bullet 4" w:semiHidden="1" w:unhideWhenUsed="1"/>
-    <w:lsdException w:name="List Bullet 5" w:semiHidden="1" w:unhideWhenUsed="1"/>
-    <w:lsdException w:name="List Number 2" w:semiHidden="1" w:unhideWhenUsed="1"/>
-    <w:lsdException w:name="List Number 3" w:semiHidden="1" w:unhideWhenUsed="1"/>
-    <w:lsdException w:name="List Number 4" w:semiHidden="1" w:unhideWhenUsed="1"/>
-    <w:lsdException w:name="List Number 5" w:semiHidden="1" w:unhideWhenUsed="1"/>
-    <w:lsdException w:name="Title" w:uiPriority="10" w:qFormat="1"/>
-    <w:lsdException w:name="Closing" w:semiHidden="1" w:unhideWhenUsed="1"/>
-    <w:lsdException w:name="Signature" w:semiHidden="1" w:unhideWhenUsed="1"/>
-    <w:lsdException w:name="Default Paragraph Font" w:semiHidden="1" w:uiPriority="1" w:unhideWhenUsed="1"/>
-    <w:lsdException w:name="Body Text" w:semiHidden="1" w:uiPriority="0" w:unhideWhenUsed="1"/>
-    <w:lsdException w:name="Body Text Indent" w:semiHidden="1" w:unhideWhenUsed="1"/>
-    <w:lsdException w:name="List Continue" w:semiHidden="1" w:unhideWhenUsed="1"/>
-    <w:lsdException w:name="List Continue 2" w:semiHidden="1" w:unhideWhenUsed="1"/>
-    <w:lsdException w:name="List Continue 3" w:semiHidden="1" w:unhideWhenUsed="1"/>
-    <w:lsdException w:name="List Continue 4" w:semiHidden="1" w:unhideWhenUsed="1"/>
-    <w:lsdException w:name="List Continue 5" w:semiHidden="1" w:unhideWhenUsed="1"/>
-    <w:lsdException w:name="Message Header" w:semiHidden="1" w:unhideWhenUsed="1"/>
-    <w:lsdException w:name="Subtitle" w:uiPriority="11" w:qFormat="1"/>
-    <w:lsdException w:name="Salutation" w:semiHidden="1" w:unhideWhenUsed="1"/>
-    <w:lsdException w:name="Date" w:semiHidden="1" w:unhideWhenUsed="1"/>
-    <w:lsdException w:name="Body Text First Indent" w:semiHidden="1" w:unhideWhenUsed="1"/>
-    <w:lsdException w:name="Body Text First Indent 2" w:semiHidden="1" w:unhideWhenUsed="1"/>
-    <w:lsdException w:name="Note Heading" w:semiHidden="1" w:unhideWhenUsed="1"/>
-    <w:lsdException w:name="Body Text 2" w:semiHidden="1" w:unhideWhenUsed="1"/>
-    <w:lsdException w:name="Body Text 3" w:semiHidden="1" w:unhideWhenUsed="1"/>
-    <w:lsdException w:name="Body Text Indent 2" w:semiHidden="1" w:unhideWhenUsed="1"/>
-    <w:lsdException w:name="Body Text Indent 3" w:semiHidden="1" w:unhideWhenUsed="1"/>
-    <w:lsdException w:name="Block Text" w:semiHidden="1" w:unhideWhenUsed="1"/>
-    <w:lsdException w:name="Hyperlink" w:semiHidden="1" w:unhideWhenUsed="1"/>
-    <w:lsdException w:name="FollowedHyperlink" w:semiHidden="1" w:unhideWhenUsed="1"/>
-    <w:lsdException w:name="Strong" w:uiPriority="22" w:qFormat="1"/>
-    <w:lsdException w:name="Emphasis" w:uiPriority="20" w:qFormat="1"/>
-    <w:lsdException w:name="Document Map" w:semiHidden="1" w:unhideWhenUsed="1"/>
-    <w:lsdException w:name="Plain Text" w:semiHidden="1" w:unhideWhenUsed="1"/>
-    <w:lsdException w:name="E-mail Signature" w:semiHidden="1" w:unhideWhenUsed="1"/>
-    <w:lsdException w:name="HTML Top of Form" w:semiHidden="1" w:unhideWhenUsed="1"/>
-    <w:lsdException w:name="HTML Bottom of Form" w:semiHidden="1" w:unhideWhenUsed="1"/>
-    <w:lsdException w:name="Normal (Web)" w:semiHidden="1" w:unhideWhenUsed="1"/>
-    <w:lsdException w:name="HTML Acronym" w:semiHidden="1" w:unhideWhenUsed="1"/>
-    <w:lsdException w:name="HTML Address" w:semiHidden="1" w:unhideWhenUsed="1"/>
-    <w:lsdException w:name="HTML Cite" w:semiHidden="1" w:unhideWhenUsed="1"/>
-    <w:lsdException w:name="HTML Code" w:semiHidden="1" w:unhideWhenUsed="1"/>
-    <w:lsdException w:name="HTML Definition" w:semiHidden="1" w:unhideWhenUsed="1"/>
-    <w:lsdException w:name="HTML Keyboard" w:semiHidden="1" w:unhideWhenUsed="1"/>
-    <w:lsdException w:name="HTML Preformatted" w:semiHidden="1" w:unhideWhenUsed="1"/>
-    <w:lsdException w:name="HTML Sample" w:semiHidden="1" w:unhideWhenUsed="1"/>
-    <w:lsdException w:name="HTML Typewriter" w:semiHidden="1" w:unhideWhenUsed="1"/>
-    <w:lsdException w:name="HTML Variable" w:semiHidden="1" w:unhideWhenUsed="1"/>
-    <w:lsdException w:name="annotation subject" w:semiHidden="1" w:unhideWhenUsed="1"/>
-    <w:lsdException w:name="No List" w:semiHidden="1" w:unhideWhenUsed="1"/>
-    <w:lsdException w:name="Outline List 1" w:semiHidden="1" w:unhideWhenUsed="1"/>
-    <w:lsdException w:name="Outline List 2" w:semiHidden="1" w:unhideWhenUsed="1"/>
-    <w:lsdException w:name="Outline List 3" w:semiHidden="1" w:unhideWhenUsed="1"/>
-    <w:lsdException w:name="Table Simple 1" w:semiHidden="1" w:unhideWhenUsed="1"/>
-    <w:lsdException w:name="Table Simple 2" w:semiHidden="1" w:unhideWhenUsed="1"/>
-    <w:lsdException w:name="Table Simple 3" w:semiHidden="1" w:unhideWhenUsed="1"/>
-    <w:lsdException w:name="Table Classic 1" w:semiHidden="1" w:unhideWhenUsed="1"/>
-    <w:lsdException w:name="Table Classic 2" w:semiHidden="1" w:unhideWhenUsed="1"/>
-    <w:lsdException w:name="Table Classic 3" w:semiHidden="1" w:unhideWhenUsed="1"/>
-    <w:lsdException w:name="Table Classic 4" w:semiHidden="1" w:unhideWhenUsed="1"/>
-    <w:lsdException w:name="Table Colorful 1" w:semiHidden="1" w:unhideWhenUsed="1"/>
-    <w:lsdException w:name="Table Colorful 2" w:semiHidden="1" w:unhideWhenUsed="1"/>
-    <w:lsdException w:name="Table Colorful 3" w:semiHidden="1" w:unhideWhenUsed="1"/>
-    <w:lsdException w:name="Table Columns 1" w:semiHidden="1" w:unhideWhenUsed="1"/>
-    <w:lsdException w:name="Table Columns 2" w:semiHidden="1" w:unhideWhenUsed="1"/>
-    <w:lsdException w:name="Table Columns 3" w:semiHidden="1" w:unhideWhenUsed="1"/>
-    <w:lsdException w:name="Table Columns 4" w:semiHidden="1" w:unhideWhenUsed="1"/>
-    <w:lsdException w:name="Table Columns 5" w:semiHidden="1" w:unhideWhenUsed="1"/>
-    <w:lsdException w:name="Table Grid 1" w:semiHidden="1" w:unhideWhenUsed="1"/>
-    <w:lsdException w:name="Table Grid 2" w:semiHidden="1" w:unhideWhenUsed="1"/>
-    <w:lsdException w:name="Table Grid 3" w:semiHidden="1" w:unhideWhenUsed="1"/>
-    <w:lsdException w:name="Table Grid 4" w:semiHidden="1" w:unhideWhenUsed="1"/>
-    <w:lsdException w:name="Table Grid 5" w:semiHidden="1" w:unhideWhenUsed="1"/>
-    <w:lsdException w:name="Table Grid 6" w:semiHidden="1" w:unhideWhenUsed="1"/>
-    <w:lsdException w:name="Table Grid 7" w:semiHidden="1" w:unhideWhenUsed="1"/>
-    <w:lsdException w:name="Table Grid 8" w:semiHidden="1" w:unhideWhenUsed="1"/>
-    <w:lsdException w:name="Table List 1" w:semiHidden="1" w:unhideWhenUsed="1"/>
-    <w:lsdException w:name="Table List 2" w:semiHidden="1" w:unhideWhenUsed="1"/>
-    <w:lsdException w:name="Table List 3" w:semiHidden="1" w:unhideWhenUsed="1"/>
-    <w:lsdException w:name="Table List 4" w:semiHidden="1" w:unhideWhenUsed="1"/>
-    <w:lsdException w:name="Table List 5" w:semiHidden="1" w:unhideWhenUsed="1"/>
-    <w:lsdException w:name="Table List 6" w:semiHidden="1" w:unhideWhenUsed="1"/>
-    <w:lsdException w:name="Table List 7" w:semiHidden="1" w:unhideWhenUsed="1"/>
-    <w:lsdException w:name="Table List 8" w:semiHidden="1" w:unhideWhenUsed="1"/>
-    <w:lsdException w:name="Table 3D effects 1" w:semiHidden="1" w:unhideWhenUsed="1"/>
-    <w:lsdException w:name="Table 3D effects 2" w:semiHidden="1" w:unhideWhenUsed="1"/>
-    <w:lsdException w:name="Table 3D effects 3" w:semiHidden="1" w:unhideWhenUsed="1"/>
-    <w:lsdException w:name="Table Contemporary" w:semiHidden="1" w:unhideWhenUsed="1"/>
-    <w:lsdException w:name="Table Elegant" w:semiHidden="1" w:unhideWhenUsed="1"/>
-    <w:lsdException w:name="Table Professional" w:semiHidden="1" w:unhideWhenUsed="1"/>
-    <w:lsdException w:name="Table Subtle 1" w:semiHidden="1" w:unhideWhenUsed="1"/>
-    <w:lsdException w:name="Table Web 1" w:semiHidden="1" w:unhideWhenUsed="1"/>
-    <w:lsdException w:name="Table Web 2" w:semiHidden="1" w:unhideWhenUsed="1"/>
-    <w:lsdException w:name="Balloon Text" w:semiHidden="1" w:unhideWhenUsed="1"/>
-    <w:lsdException w:name="Table Grid" w:uiPriority="59"/>
-    <w:lsdException w:name="Table Theme" w:semiHidden="1" w:unhideWhenUsed="1"/>
-    <w:lsdException w:name="Placeholder Text" w:semiHidden="1"/>
-    <w:lsdException w:name="No Spacing" w:uiPriority="1" w:qFormat="1"/>
-    <w:lsdException w:name="Light Shading" w:uiPriority="60"/>
-    <w:lsdException w:name="Light List" w:uiPriority="61"/>
-    <w:lsdException w:name="Light Grid" w:uiPriority="62"/>
-    <w:lsdException w:name="Medium Shading 1" w:uiPriority="63"/>
-    <w:lsdException w:name="Medium Shading 2" w:uiPriority="64"/>
-    <w:lsdException w:name="Medium List 1" w:uiPriority="65"/>
-    <w:lsdException w:name="Medium List 2" w:uiPriority="66"/>
-    <w:lsdException w:name="Medium Grid 1" w:uiPriority="67"/>
-    <w:lsdException w:name="Medium Grid 2" w:uiPriority="68"/>
-    <w:lsdException w:name="Medium Grid 3" w:uiPriority="69"/>
-    <w:lsdException w:name="Dark List" w:uiPriority="70"/>
-    <w:lsdException w:name="Colorful Shading" w:uiPriority="71"/>
-    <w:lsdException w:name="Colorful List" w:uiPriority="72"/>
-    <w:lsdException w:name="Colorful Grid" w:uiPriority="73"/>
-    <w:lsdException w:name="Light Shading Accent 1" w:uiPriority="60"/>
-    <w:lsdException w:name="Light List Accent 1" w:uiPriority="61"/>
-    <w:lsdException w:name="Light Grid Accent 1" w:uiPriority="62"/>
-    <w:lsdException w:name="Medium Shading 1 Accent 1" w:uiPriority="63"/>
-    <w:lsdException w:name="Medium Shading 2 Accent 1" w:uiPriority="64"/>
-    <w:lsdException w:name="Medium List 1 Accent 1" w:uiPriority="65"/>
-    <w:lsdException w:name="Revision" w:semiHidden="1"/>
-    <w:lsdException w:name="List Paragraph" w:uiPriority="34" w:qFormat="1"/>
-    <w:lsdException w:name="Quote" w:uiPriority="29" w:qFormat="1"/>
-    <w:lsdException w:name="Intense Quote" w:uiPriority="30" w:qFormat="1"/>
-    <w:lsdException w:name="Medium List 2 Accent 1" w:uiPriority="66"/>
-    <w:lsdException w:name="Medium Grid 1 Accent 1" w:uiPriority="67"/>
-    <w:lsdException w:name="Medium Grid 2 Accent 1" w:uiPriority="68"/>
-    <w:lsdException w:name="Medium Grid 3 Accent 1" w:uiPriority="69"/>
-    <w:lsdException w:name="Dark List Accent 1" w:uiPriority="70"/>
-    <w:lsdException w:name="Colorful Shading Accent 1" w:uiPriority="71"/>
-    <w:lsdException w:name="Colorful List Accent 1" w:uiPriority="72"/>
-    <w:lsdException w:name="Colorful Grid Accent 1" w:uiPriority="73"/>
-    <w:lsdException w:name="Light Shading Accent 2" w:uiPriority="60"/>
-    <w:lsdException w:name="Light List Accent 2" w:uiPriority="61"/>
-    <w:lsdException w:name="Light Grid Accent 2" w:uiPriority="62"/>
-    <w:lsdException w:name="Medium Shading 1 Accent 2" w:uiPriority="63"/>
-    <w:lsdException w:name="Medium Shading 2 Accent 2" w:uiPriority="64"/>
-    <w:lsdException w:name="Medium List 1 Accent 2" w:uiPriority="65"/>
-    <w:lsdException w:name="Medium List 2 Accent 2" w:uiPriority="66"/>
-    <w:lsdException w:name="Medium Grid 1 Accent 2" w:uiPriority="67"/>
-    <w:lsdException w:name="Medium Grid 2 Accent 2" w:uiPriority="68"/>
-    <w:lsdException w:name="Medium Grid 3 Accent 2" w:uiPriority="69"/>
-    <w:lsdException w:name="Dark List Accent 2" w:uiPriority="70"/>
-    <w:lsdException w:name="Colorful Shading Accent 2" w:uiPriority="71"/>
-    <w:lsdException w:name="Colorful List Accent 2" w:uiPriority="72"/>
-    <w:lsdException w:name="Colorful Grid Accent 2" w:uiPriority="73"/>
-    <w:lsdException w:name="Light Shading Accent 3" w:uiPriority="60"/>
-    <w:lsdException w:name="Light List Accent 3" w:uiPriority="61"/>
-    <w:lsdException w:name="Light Grid Accent 3" w:uiPriority="62"/>
-    <w:lsdException w:name="Medium Shading 1 Accent 3" w:uiPriority="63"/>
-    <w:lsdException w:name="Medium Shading 2 Accent 3" w:uiPriority="64"/>
-    <w:lsdException w:name="Medium List 1 Accent 3" w:uiPriority="65"/>
-    <w:lsdException w:name="Medium List 2 Accent 3" w:uiPriority="66"/>
-    <w:lsdException w:name="Medium Grid 1 Accent 3" w:uiPriority="67"/>
-    <w:lsdException w:name="Medium Grid 2 Accent 3" w:uiPriority="68"/>
-    <w:lsdException w:name="Medium Grid 3 Accent 3" w:uiPriority="69"/>
-    <w:lsdException w:name="Dark List Accent 3" w:uiPriority="70"/>
-    <w:lsdException w:name="Colorful Shading Accent 3" w:uiPriority="71"/>
-    <w:lsdException w:name="Colorful List Accent 3" w:uiPriority="72"/>
-    <w:lsdException w:name="Colorful Grid Accent 3" w:uiPriority="73"/>
-    <w:lsdException w:name="Light Shading Accent 4" w:uiPriority="60"/>
-    <w:lsdException w:name="Light List Accent 4" w:uiPriority="61"/>
-    <w:lsdException w:name="Light Grid Accent 4" w:uiPriority="62"/>
-    <w:lsdException w:name="Medium Shading 1 Accent 4" w:uiPriority="63"/>
-    <w:lsdException w:name="Medium Shading 2 Accent 4" w:uiPriority="64"/>
-    <w:lsdException w:name="Medium List 1 Accent 4" w:uiPriority="65"/>
-    <w:lsdException w:name="Medium List 2 Accent 4" w:uiPriority="66"/>
-    <w:lsdException w:name="Medium Grid 1 Accent 4" w:uiPriority="67"/>
-    <w:lsdException w:name="Medium Grid 2 Accent 4" w:uiPriority="68"/>
-    <w:lsdException w:name="Medium Grid 3 Accent 4" w:uiPriority="69"/>
-    <w:lsdException w:name="Dark List Accent 4" w:uiPriority="70"/>
-    <w:lsdException w:name="Colorful Shading Accent 4" w:uiPriority="71"/>
-    <w:lsdException w:name="Colorful List Accent 4" w:uiPriority="72"/>
-    <w:lsdException w:name="Colorful Grid Accent 4" w:uiPriority="73"/>
-    <w:lsdException w:name="Light Shading Accent 5" w:uiPriority="60"/>
-    <w:lsdException w:name="Light List Accent 5" w:uiPriority="61"/>
-    <w:lsdException w:name="Light Grid Accent 5" w:uiPriority="62"/>
-    <w:lsdException w:name="Medium Shading 1 Accent 5" w:uiPriority="63"/>
-    <w:lsdException w:name="Medium Shading 2 Accent 5" w:uiPriority="64"/>
-    <w:lsdException w:name="Medium List 1 Accent 5" w:uiPriority="65"/>
-    <w:lsdException w:name="Medium List 2 Accent 5" w:uiPriority="66"/>
-    <w:lsdException w:name="Medium Grid 1 Accent 5" w:uiPriority="67"/>
-    <w:lsdException w:name="Medium Grid 2 Accent 5" w:uiPriority="68"/>
-    <w:lsdException w:name="Medium Grid 3 Accent 5" w:uiPriority="69"/>
-    <w:lsdException w:name="Dark List Accent 5" w:uiPriority="70"/>
-    <w:lsdException w:name="Colorful Shading Accent 5" w:uiPriority="71"/>
-    <w:lsdException w:name="Colorful List Accent 5" w:uiPriority="72"/>
-    <w:lsdException w:name="Colorful Grid Accent 5" w:uiPriority="73"/>
-    <w:lsdException w:name="Light Shading Accent 6" w:uiPriority="60"/>
-    <w:lsdException w:name="Light List Accent 6" w:uiPriority="61"/>
-    <w:lsdException w:name="Light Grid Accent 6" w:uiPriority="62"/>
-    <w:lsdException w:name="Medium Shading 1 Accent 6" w:uiPriority="63"/>
-    <w:lsdException w:name="Medium Shading 2 Accent 6" w:uiPriority="64"/>
-    <w:lsdException w:name="Medium List 1 Accent 6" w:uiPriority="65"/>
-    <w:lsdException w:name="Medium List 2 Accent 6" w:uiPriority="66"/>
-    <w:lsdException w:name="Medium Grid 1 Accent 6" w:uiPriority="67"/>
-    <w:lsdException w:name="Medium Grid 2 Accent 6" w:uiPriority="68"/>
-    <w:lsdException w:name="Medium Grid 3 Accent 6" w:uiPriority="69"/>
-    <w:lsdException w:name="Dark List Accent 6" w:uiPriority="70"/>
-    <w:lsdException w:name="Colorful Shading Accent 6" w:uiPriority="71"/>
-    <w:lsdException w:name="Colorful List Accent 6" w:uiPriority="72"/>
-    <w:lsdException w:name="Colorful Grid Accent 6" w:uiPriority="73"/>
-    <w:lsdException w:name="Subtle Emphasis" w:uiPriority="19" w:qFormat="1"/>
-    <w:lsdException w:name="Intense Emphasis" w:uiPriority="21" w:qFormat="1"/>
-    <w:lsdException w:name="Subtle Reference" w:uiPriority="31" w:qFormat="1"/>
-    <w:lsdException w:name="Intense Reference" w:uiPriority="32" w:qFormat="1"/>
-    <w:lsdException w:name="Book Title" w:uiPriority="33" w:qFormat="1"/>
-    <w:lsdException w:name="Bibliography" w:semiHidden="1" w:uiPriority="37" w:unhideWhenUsed="1"/>
-    <w:lsdException w:name="TOC Heading" w:semiHidden="1" w:uiPriority="39" w:unhideWhenUsed="1" w:qFormat="1"/>
-    <w:lsdException w:name="Grid Table 4" w:uiPriority="49"/>
-    <w:lsdException w:name="Grid Table 5 Dark" w:uiPriority="50"/>
-    <w:lsdException w:name="Grid Table 6 Colorful" w:uiPriority="51"/>
-    <w:lsdException w:name="Grid Table 7 Colorful" w:uiPriority="52"/>
-    <w:lsdException w:name="Grid Table 1 Light Accent 1" w:uiPriority="46"/>
-    <w:lsdException w:name="Grid Table 2 Accent 1" w:uiPriority="47"/>
-    <w:lsdException w:name="Grid Table 3 Accent 1" w:uiPriority="48"/>
-    <w:lsdException w:name="Grid Table 4 Accent 1" w:uiPriority="49"/>
-    <w:lsdException w:name="Grid Table 5 Dark Accent 1" w:uiPriority="50"/>
-    <w:lsdException w:name="Grid Table 6 Colorful Accent 1" w:uiPriority="51"/>
-    <w:lsdException w:name="Grid Table 7 Colorful Accent 1" w:uiPriority="52"/>
-    <w:lsdException w:name="Grid Table 1 Light Accent 2" w:uiPriority="46"/>
-    <w:lsdException w:name="Grid Table 2 Accent 2" w:uiPriority="47"/>
-    <w:lsdException w:name="Grid Table 3 Accent 2" w:uiPriority="48"/>
-    <w:lsdException w:name="Grid Table 4 Accent 2" w:uiPriority="49"/>
-    <w:lsdException w:name="Grid Table 5 Dark Accent 2" w:uiPriority="50"/>
-    <w:lsdException w:name="Grid Table 6 Colorful Accent 2" w:uiPriority="51"/>
-    <w:lsdException w:name="Grid Table 7 Colorful Accent 2" w:uiPriority="52"/>
-    <w:lsdException w:name="Grid Table 1 Light Accent 3" w:uiPriority="46"/>
-    <w:lsdException w:name="Grid Table 2 Accent 3" w:uiPriority="47"/>
-    <w:lsdException w:name="Grid Table 3 Accent 3" w:uiPriority="48"/>
-    <w:lsdException w:name="Grid Table 4 Accent 3" w:uiPriority="49"/>
-    <w:lsdException w:name="Grid Table 5 Dark Accent 3" w:uiPriority="50"/>
-    <w:lsdException w:name="Grid Table 6 Colorful Accent 3" w:uiPriority="51"/>
-    <w:lsdException w:name="Grid Table 7 Colorful Accent 3" w:uiPriority="52"/>
-    <w:lsdException w:name="Grid Table 1 Light Accent 4" w:uiPriority="46"/>
-    <w:lsdException w:name="Grid Table 2 Accent 4" w:uiPriority="47"/>
-    <w:lsdException w:name="Grid Table 3 Accent 4" w:uiPriority="48"/>
-    <w:lsdException w:name="Grid Table 4 Accent 4" w:uiPriority="49"/>
-    <w:lsdException w:name="Grid Table 5 Dark Accent 4" w:uiPriority="50"/>
-    <w:lsdException w:name="Grid Table 6 Colorful Accent 4" w:uiPriority="51"/>
-    <w:lsdException w:name="Grid Table 7 Colorful Accent 4" w:uiPriority="52"/>
-    <w:lsdException w:name="Grid Table 1 Light Accent 5" w:uiPriority="46"/>
-    <w:lsdException w:name="Grid Table 2 Accent 5" w:uiPriority="47"/>
-    <w:lsdException w:name="Grid Table 3 Accent 5" w:uiPriority="48"/>
-    <w:lsdException w:name="Grid Table 4 Accent 5" w:uiPriority="49"/>
-    <w:lsdException w:name="Grid Table 5 Dark Accent 5" w:uiPriority="50"/>
-    <w:lsdException w:name="Grid Table 6 Colorful Accent 5" w:uiPriority="51"/>
-    <w:lsdException w:name="Grid Table 7 Colorful Accent 5" w:uiPriority="52"/>
-    <w:lsdException w:name="Grid Table 1 Light Accent 6" w:uiPriority="46"/>
-    <w:lsdException w:name="Grid Table 2 Accent 6" w:uiPriority="47"/>
-    <w:lsdException w:name="Grid Table 3 Accent 6" w:uiPriority="48"/>
-    <w:lsdException w:name="Grid Table 4 Accent 6" w:uiPriority="49"/>
-    <w:lsdException w:name="Grid Table 5 Dark Accent 6" w:uiPriority="50"/>
-    <w:lsdException w:name="Grid Table 6 Colorful Accent 6" w:uiPriority="51"/>
-    <w:lsdException w:name="Grid Table 7 Colorful Accent 6" w:uiPriority="52"/>
-    <w:lsdException w:name="List Table 1 Light" w:uiPriority="46"/>
-    <w:lsdException w:name="List Table 2" w:uiPriority="47"/>
-    <w:lsdException w:name="List Table 3" w:uiPriority="48"/>
-    <w:lsdException w:name="List Table 4" w:uiPriority="49"/>
-    <w:lsdException w:name="List Table 5 Dark" w:uiPriority="50"/>
-    <w:lsdException w:name="List Table 6 Colorful" w:uiPriority="51"/>
-    <w:lsdException w:name="List Table 7 Colorful" w:uiPriority="52"/>
-    <w:lsdException w:name="List Table 1 Light Accent 1" w:uiPriority="46"/>
-    <w:lsdException w:name="List Table 2 Accent 1" w:uiPriority="47"/>
-    <w:lsdException w:name="List Table 3 Accent 1" w:uiPriority="48"/>
-    <w:lsdException w:name="List Table 4 Accent 1" w:uiPriority="49"/>
-    <w:lsdException w:name="List Table 5 Dark Accent 1" w:uiPriority="50"/>
-    <w:lsdException w:name="List Table 6 Colorful Accent 1" w:uiPriority="51"/>
-    <w:lsdException w:name="List Table 7 Colorful Accent 1" w:uiPriority="52"/>
-    <w:lsdException w:name="List Table 1 Light Accent 2" w:uiPriority="46"/>
-    <w:lsdException w:name="List Table 2 Accent 2" w:uiPriority="47"/>
-    <w:lsdException w:name="List Table 3 Accent 2" w:uiPriority="48"/>
-    <w:lsdException w:name="List Table 4 Accent 2" w:uiPriority="49"/>
-    <w:lsdException w:name="List Table 5 Dark Accent 2" w:uiPriority="50"/>
-    <w:lsdException w:name="List Table 6 Colorful Accent 2" w:uiPriority="51"/>
-    <w:lsdException w:name="List Table 7 Colorful Accent 2" w:uiPriority="52"/>
-    <w:lsdException w:name="List Table 1 Light Accent 3" w:uiPriority="46"/>
-    <w:lsdException w:name="List Table 2 Accent 3" w:uiPriority="47"/>
-    <w:lsdException w:name="List Table 3 Accent 3" w:uiPriority="48"/>
-    <w:lsdException w:name="List Table 4 Accent 3" w:uiPriority="49"/>
-    <w:lsdException w:name="List Table 5 Dark Accent 3" w:uiPriority="50"/>
-    <w:lsdException w:name="List Table 6 Colorful Accent 3" w:uiPriority="51"/>
-    <w:lsdException w:name="List Table 7 Colorful Accent 3" w:uiPriority="52"/>
-    <w:lsdException w:name="List Table 1 Light Accent 4" w:uiPriority="46"/>
-    <w:lsdException w:name="List Table 2 Accent 4" w:uiPriority="47"/>
-    <w:lsdException w:name="List Table 3 Accent 4" w:uiPriority="48"/>
-    <w:lsdException w:name="List Table 4 Accent 4" w:uiPriority="49"/>
-    <w:lsdException w:name="List Table 5 Dark Accent 4" w:uiPriority="50"/>
-    <w:lsdException w:name="List Table 6 Colorful Accent 4" w:uiPriority="51"/>
-    <w:lsdException w:name="List Table 7 Colorful Accent 4" w:uiPriority="52"/>
-    <w:lsdException w:name="List Table 1 Light Accent 5" w:uiPriority="46"/>
-    <w:lsdException w:name="List Table 2 Accent 5" w:uiPriority="47"/>
-    <w:lsdException w:name="List Table 3 Accent 5" w:uiPriority="48"/>
-    <w:lsdException w:name="List Table 4 Accent 5" w:uiPriority="49"/>
-    <w:lsdException w:name="List Table 5 Dark Accent 5" w:uiPriority="50"/>
-    <w:lsdException w:name="List Table 6 Colorful Accent 5" w:uiPriority="51"/>
-    <w:lsdException w:name="List Table 7 Colorful Accent 5" w:uiPriority="52"/>
-    <w:lsdException w:name="List Table 1 Light Accent 6" w:uiPriority="46"/>
-    <w:lsdException w:name="List Table 2 Accent 6" w:uiPriority="47"/>
-    <w:lsdException w:name="List Table 3 Accent 6" w:uiPriority="48"/>
-    <w:lsdException w:name="List Table 4 Accent 6" w:uiPriority="49"/>
-    <w:lsdException w:name="List Table 5 Dark Accent 6" w:uiPriority="50"/>
-    <w:lsdException w:name="List Table 6 Colorful Accent 6" w:uiPriority="51"/>
-    <w:lsdException w:name="List Table 7 Colorful Accent 6" w:uiPriority="52"/>
-    <w:lsdException w:name="Mention" w:semiHidden="1" w:unhideWhenUsed="1"/>
-    <w:lsdException w:name="Smart Hyperlink" w:semiHidden="1" w:unhideWhenUsed="1"/>
-    <w:lsdException w:name="Hashtag" w:semiHidden="1" w:unhideWhenUsed="1"/>
-    <w:lsdException w:name="Unresolved Mention" w:semiHidden="1" w:unhideWhenUsed="1"/>
+  <w:latentStyles w:defLockedState="0" w:defUIPriority="99" w:defSemiHidden="1" w:defUnhideWhenUsed="1" w:defQFormat="0" w:count="267">
+    <w:lsdException w:name="Normal" w:semiHidden="0" w:uiPriority="0" w:unhideWhenUsed="0" w:qFormat="1"/>
+    <w:lsdException w:name="heading 1" w:semiHidden="0" w:uiPriority="9" w:unhideWhenUsed="0" w:qFormat="1"/>
+    <w:lsdException w:name="heading 2" w:uiPriority="9" w:qFormat="1"/>
+    <w:lsdException w:name="heading 3" w:uiPriority="9" w:qFormat="1"/>
+    <w:lsdException w:name="heading 4" w:uiPriority="9" w:qFormat="1"/>
+    <w:lsdException w:name="heading 5" w:uiPriority="9" w:qFormat="1"/>
+    <w:lsdException w:name="heading 6" w:uiPriority="9" w:qFormat="1"/>
+    <w:lsdException w:name="heading 7" w:uiPriority="9" w:qFormat="1"/>
+    <w:lsdException w:name="heading 8" w:uiPriority="9" w:qFormat="1"/>
+    <w:lsdException w:name="heading 9" w:uiPriority="9" w:qFormat="1"/>
+    <w:lsdException w:name="toc 1" w:uiPriority="39"/>
+    <w:lsdException w:name="toc 2" w:uiPriority="39"/>
+    <w:lsdException w:name="toc 3" w:uiPriority="39"/>
+    <w:lsdException w:name="toc 4" w:uiPriority="39"/>
+    <w:lsdException w:name="toc 5" w:uiPriority="39"/>
+    <w:lsdException w:name="toc 6" w:uiPriority="39"/>
+    <w:lsdException w:name="toc 7" w:uiPriority="39"/>
+    <w:lsdException w:name="toc 8" w:uiPriority="39"/>
+    <w:lsdException w:name="toc 9" w:uiPriority="39"/>
+    <w:lsdException w:name="caption" w:uiPriority="35" w:qFormat="1"/>
+    <w:lsdException w:name="Title" w:semiHidden="0" w:uiPriority="10" w:unhideWhenUsed="0" w:qFormat="1"/>
+    <w:lsdException w:name="Default Paragraph Font" w:uiPriority="1"/>
+    <w:lsdException w:name="Body Text" w:uiPriority="0"/>
+    <w:lsdException w:name="Subtitle" w:semiHidden="0" w:uiPriority="11" w:unhideWhenUsed="0" w:qFormat="1"/>
+    <w:lsdException w:name="Strong" w:semiHidden="0" w:uiPriority="22" w:unhideWhenUsed="0" w:qFormat="1"/>
+    <w:lsdException w:name="Emphasis" w:semiHidden="0" w:uiPriority="20" w:unhideWhenUsed="0" w:qFormat="1"/>
+    <w:lsdException w:name="Normal Table" w:semiHidden="0" w:unhideWhenUsed="0"/>
+    <w:lsdException w:name="Table Subtle 2" w:semiHidden="0" w:unhideWhenUsed="0"/>
+    <w:lsdException w:name="Table Web 3" w:semiHidden="0" w:unhideWhenUsed="0"/>
+    <w:lsdException w:name="Table Grid" w:semiHidden="0" w:uiPriority="59" w:unhideWhenUsed="0"/>
+    <w:lsdException w:name="Placeholder Text" w:unhideWhenUsed="0"/>
+    <w:lsdException w:name="No Spacing" w:semiHidden="0" w:uiPriority="1" w:unhideWhenUsed="0" w:qFormat="1"/>
+    <w:lsdException w:name="Light Shading" w:semiHidden="0" w:uiPriority="60" w:unhideWhenUsed="0"/>
+    <w:lsdException w:name="Light List" w:semiHidden="0" w:uiPriority="61" w:unhideWhenUsed="0"/>
+    <w:lsdException w:name="Light Grid" w:semiHidden="0" w:uiPriority="62" w:unhideWhenUsed="0"/>
+    <w:lsdException w:name="Medium Shading 1" w:semiHidden="0" w:uiPriority="63" w:unhideWhenUsed="0"/>
+    <w:lsdException w:name="Medium Shading 2" w:semiHidden="0" w:uiPriority="64" w:unhideWhenUsed="0"/>
+    <w:lsdException w:name="Medium List 1" w:semiHidden="0" w:uiPriority="65" w:unhideWhenUsed="0"/>
+    <w:lsdException w:name="Medium List 2" w:semiHidden="0" w:uiPriority="66" w:unhideWhenUsed="0"/>
+    <w:lsdException w:name="Medium Grid 1" w:semiHidden="0" w:uiPriority="67" w:unhideWhenUsed="0"/>
+    <w:lsdException w:name="Medium Grid 2" w:semiHidden="0" w:uiPriority="68" w:unhideWhenUsed="0"/>
+    <w:lsdException w:name="Medium Grid 3" w:semiHidden="0" w:uiPriority="69" w:unhideWhenUsed="0"/>
+    <w:lsdException w:name="Dark List" w:semiHidden="0" w:uiPriority="70" w:unhideWhenUsed="0"/>
+    <w:lsdException w:name="Colorful Shading" w:semiHidden="0" w:uiPriority="71" w:unhideWhenUsed="0"/>
+    <w:lsdException w:name="Colorful List" w:semiHidden="0" w:uiPriority="72" w:unhideWhenUsed="0"/>
+    <w:lsdException w:name="Colorful Grid" w:semiHidden="0" w:uiPriority="73" w:unhideWhenUsed="0"/>
+    <w:lsdException w:name="Light Shading Accent 1" w:semiHidden="0" w:uiPriority="60" w:unhideWhenUsed="0"/>
+    <w:lsdException w:name="Light List Accent 1" w:semiHidden="0" w:uiPriority="61" w:unhideWhenUsed="0"/>
+    <w:lsdException w:name="Light Grid Accent 1" w:semiHidden="0" w:uiPriority="62" w:unhideWhenUsed="0"/>
+    <w:lsdException w:name="Medium Shading 1 Accent 1" w:semiHidden="0" w:uiPriority="63" w:unhideWhenUsed="0"/>
+    <w:lsdException w:name="Medium Shading 2 Accent 1" w:semiHidden="0" w:uiPriority="64" w:unhideWhenUsed="0"/>
+    <w:lsdException w:name="Medium List 1 Accent 1" w:semiHidden="0" w:uiPriority="65" w:unhideWhenUsed="0"/>
+    <w:lsdException w:name="Revision" w:unhideWhenUsed="0"/>
+    <w:lsdException w:name="List Paragraph" w:semiHidden="0" w:uiPriority="34" w:unhideWhenUsed="0" w:qFormat="1"/>
+    <w:lsdException w:name="Quote" w:semiHidden="0" w:uiPriority="29" w:unhideWhenUsed="0" w:qFormat="1"/>
+    <w:lsdException w:name="Intense Quote" w:semiHidden="0" w:uiPriority="30" w:unhideWhenUsed="0" w:qFormat="1"/>
+    <w:lsdException w:name="Medium List 2 Accent 1" w:semiHidden="0" w:uiPriority="66" w:unhideWhenUsed="0"/>
+    <w:lsdException w:name="Medium Grid 1 Accent 1" w:semiHidden="0" w:uiPriority="67" w:unhideWhenUsed="0"/>
+    <w:lsdException w:name="Medium Grid 2 Accent 1" w:semiHidden="0" w:uiPriority="68" w:unhideWhenUsed="0"/>
+    <w:lsdException w:name="Medium Grid 3 Accent 1" w:semiHidden="0" w:uiPriority="69" w:unhideWhenUsed="0"/>
+    <w:lsdException w:name="Dark List Accent 1" w:semiHidden="0" w:uiPriority="70" w:unhideWhenUsed="0"/>
+    <w:lsdException w:name="Colorful Shading Accent 1" w:semiHidden="0" w:uiPriority="71" w:unhideWhenUsed="0"/>
+    <w:lsdException w:name="Colorful List Accent 1" w:semiHidden="0" w:uiPriority="72" w:unhideWhenUsed="0"/>
+    <w:lsdException w:name="Colorful Grid Accent 1" w:semiHidden="0" w:uiPriority="73" w:unhideWhenUsed="0"/>
+    <w:lsdException w:name="Light Shading Accent 2" w:semiHidden="0" w:uiPriority="60" w:unhideWhenUsed="0"/>
+    <w:lsdException w:name="Light List Accent 2" w:semiHidden="0" w:uiPriority="61" w:unhideWhenUsed="0"/>
+    <w:lsdException w:name="Light Grid Accent 2" w:semiHidden="0" w:uiPriority="62" w:unhideWhenUsed="0"/>
+    <w:lsdException w:name="Medium Shading 1 Accent 2" w:semiHidden="0" w:uiPriority="63" w:unhideWhenUsed="0"/>
+    <w:lsdException w:name="Medium Shading 2 Accent 2" w:semiHidden="0" w:uiPriority="64" w:unhideWhenUsed="0"/>
+    <w:lsdException w:name="Medium List 1 Accent 2" w:semiHidden="0" w:uiPriority="65" w:unhideWhenUsed="0"/>
+    <w:lsdException w:name="Medium List 2 Accent 2" w:semiHidden="0" w:uiPriority="66" w:unhideWhenUsed="0"/>
+    <w:lsdException w:name="Medium Grid 1 Accent 2" w:semiHidden="0" w:uiPriority="67" w:unhideWhenUsed="0"/>
+    <w:lsdException w:name="Medium Grid 2 Accent 2" w:semiHidden="0" w:uiPriority="68" w:unhideWhenUsed="0"/>
+    <w:lsdException w:name="Medium Grid 3 Accent 2" w:semiHidden="0" w:uiPriority="69" w:unhideWhenUsed="0"/>
+    <w:lsdException w:name="Dark List Accent 2" w:semiHidden="0" w:uiPriority="70" w:unhideWhenUsed="0"/>
+    <w:lsdException w:name="Colorful Shading Accent 2" w:semiHidden="0" w:uiPriority="71" w:unhideWhenUsed="0"/>
+    <w:lsdException w:name="Colorful List Accent 2" w:semiHidden="0" w:uiPriority="72" w:unhideWhenUsed="0"/>
+    <w:lsdException w:name="Colorful Grid Accent 2" w:semiHidden="0" w:uiPriority="73" w:unhideWhenUsed="0"/>
+    <w:lsdException w:name="Light Shading Accent 3" w:semiHidden="0" w:uiPriority="60" w:unhideWhenUsed="0"/>
+    <w:lsdException w:name="Light List Accent 3" w:semiHidden="0" w:uiPriority="61" w:unhideWhenUsed="0"/>
+    <w:lsdException w:name="Light Grid Accent 3" w:semiHidden="0" w:uiPriority="62" w:unhideWhenUsed="0"/>
+    <w:lsdException w:name="Medium Shading 1 Accent 3" w:semiHidden="0" w:uiPriority="63" w:unhideWhenUsed="0"/>
+    <w:lsdException w:name="Medium Shading 2 Accent 3" w:semiHidden="0" w:uiPriority="64" w:unhideWhenUsed="0"/>
+    <w:lsdException w:name="Medium List 1 Accent 3" w:semiHidden="0" w:uiPriority="65" w:unhideWhenUsed="0"/>
+    <w:lsdException w:name="Medium List 2 Accent 3" w:semiHidden="0" w:uiPriority="66" w:unhideWhenUsed="0"/>
+    <w:lsdException w:name="Medium Grid 1 Accent 3" w:semiHidden="0" w:uiPriority="67" w:unhideWhenUsed="0"/>
+    <w:lsdException w:name="Medium Grid 2 Accent 3" w:semiHidden="0" w:uiPriority="68" w:unhideWhenUsed="0"/>
+    <w:lsdException w:name="Medium Grid 3 Accent 3" w:semiHidden="0" w:uiPriority="69" w:unhideWhenUsed="0"/>
+    <w:lsdException w:name="Dark List Accent 3" w:semiHidden="0" w:uiPriority="70" w:unhideWhenUsed="0"/>
+    <w:lsdException w:name="Colorful Shading Accent 3" w:semiHidden="0" w:uiPriority="71" w:unhideWhenUsed="0"/>
+    <w:lsdException w:name="Colorful List Accent 3" w:semiHidden="0" w:uiPriority="72" w:unhideWhenUsed="0"/>
+    <w:lsdException w:name="Colorful Grid Accent 3" w:semiHidden="0" w:uiPriority="73" w:unhideWhenUsed="0"/>
+    <w:lsdException w:name="Light Shading Accent 4" w:semiHidden="0" w:uiPriority="60" w:unhideWhenUsed="0"/>
+    <w:lsdException w:name="Light List Accent 4" w:semiHidden="0" w:uiPriority="61" w:unhideWhenUsed="0"/>
+    <w:lsdException w:name="Light Grid Accent 4" w:semiHidden="0" w:uiPriority="62" w:unhideWhenUsed="0"/>
+    <w:lsdException w:name="Medium Shading 1 Accent 4" w:semiHidden="0" w:uiPriority="63" w:unhideWhenUsed="0"/>
+    <w:lsdException w:name="Medium Shading 2 Accent 4" w:semiHidden="0" w:uiPriority="64" w:unhideWhenUsed="0"/>
+    <w:lsdException w:name="Medium List 1 Accent 4" w:semiHidden="0" w:uiPriority="65" w:unhideWhenUsed="0"/>
+    <w:lsdException w:name="Medium List 2 Accent 4" w:semiHidden="0" w:uiPriority="66" w:unhideWhenUsed="0"/>
+    <w:lsdException w:name="Medium Grid 1 Accent 4" w:semiHidden="0" w:uiPriority="67" w:unhideWhenUsed="0"/>
+    <w:lsdException w:name="Medium Grid 2 Accent 4" w:semiHidden="0" w:uiPriority="68" w:unhideWhenUsed="0"/>
+    <w:lsdException w:name="Medium Grid 3 Accent 4" w:semiHidden="0" w:uiPriority="69" w:unhideWhenUsed="0"/>
+    <w:lsdException w:name="Dark List Accent 4" w:semiHidden="0" w:uiPriority="70" w:unhideWhenUsed="0"/>
+    <w:lsdException w:name="Colorful Shading Accent 4" w:semiHidden="0" w:uiPriority="71" w:unhideWhenUsed="0"/>
+    <w:lsdException w:name="Colorful List Accent 4" w:semiHidden="0" w:uiPriority="72" w:unhideWhenUsed="0"/>
+    <w:lsdException w:name="Colorful Grid Accent 4" w:semiHidden="0" w:uiPriority="73" w:unhideWhenUsed="0"/>
+    <w:lsdException w:name="Light Shading Accent 5" w:semiHidden="0" w:uiPriority="60" w:unhideWhenUsed="0"/>
+    <w:lsdException w:name="Light List Accent 5" w:semiHidden="0" w:uiPriority="61" w:unhideWhenUsed="0"/>
+    <w:lsdException w:name="Light Grid Accent 5" w:semiHidden="0" w:uiPriority="62" w:unhideWhenUsed="0"/>
+    <w:lsdException w:name="Medium Shading 1 Accent 5" w:semiHidden="0" w:uiPriority="63" w:unhideWhenUsed="0"/>
+    <w:lsdException w:name="Medium Shading 2 Accent 5" w:semiHidden="0" w:uiPriority="64" w:unhideWhenUsed="0"/>
+    <w:lsdException w:name="Medium List 1 Accent 5" w:semiHidden="0" w:uiPriority="65" w:unhideWhenUsed="0"/>
+    <w:lsdException w:name="Medium List 2 Accent 5" w:semiHidden="0" w:uiPriority="66" w:unhideWhenUsed="0"/>
+    <w:lsdException w:name="Medium Grid 1 Accent 5" w:semiHidden="0" w:uiPriority="67" w:unhideWhenUsed="0"/>
+    <w:lsdException w:name="Medium Grid 2 Accent 5" w:semiHidden="0" w:uiPriority="68" w:unhideWhenUsed="0"/>
+    <w:lsdException w:name="Medium Grid 3 Accent 5" w:semiHidden="0" w:uiPriority="69" w:unhideWhenUsed="0"/>
+    <w:lsdException w:name="Dark List Accent 5" w:semiHidden="0" w:uiPriority="70" w:unhideWhenUsed="0"/>
+    <w:lsdException w:name="Colorful Shading Accent 5" w:semiHidden="0" w:uiPriority="71" w:unhideWhenUsed="0"/>
+    <w:lsdException w:name="Colorful List Accent 5" w:semiHidden="0" w:uiPriority="72" w:unhideWhenUsed="0"/>
+    <w:lsdException w:name="Colorful Grid Accent 5" w:semiHidden="0" w:uiPriority="73" w:unhideWhenUsed="0"/>
+    <w:lsdException w:name="Light Shading Accent 6" w:semiHidden="0" w:uiPriority="60" w:unhideWhenUsed="0"/>
+    <w:lsdException w:name="Light List Accent 6" w:semiHidden="0" w:uiPriority="61" w:unhideWhenUsed="0"/>
+    <w:lsdException w:name="Light Grid Accent 6" w:semiHidden="0" w:uiPriority="62" w:unhideWhenUsed="0"/>
+    <w:lsdException w:name="Medium Shading 1 Accent 6" w:semiHidden="0" w:uiPriority="63" w:unhideWhenUsed="0"/>
+    <w:lsdException w:name="Medium Shading 2 Accent 6" w:semiHidden="0" w:uiPriority="64" w:unhideWhenUsed="0"/>
+    <w:lsdException w:name="Medium List 1 Accent 6" w:semiHidden="0" w:uiPriority="65" w:unhideWhenUsed="0"/>
+    <w:lsdException w:name="Medium List 2 Accent 6" w:semiHidden="0" w:uiPriority="66" w:unhideWhenUsed="0"/>
+    <w:lsdException w:name="Medium Grid 1 Accent 6" w:semiHidden="0" w:uiPriority="67" w:unhideWhenUsed="0"/>
+    <w:lsdException w:name="Medium Grid 2 Accent 6" w:semiHidden="0" w:uiPriority="68" w:unhideWhenUsed="0"/>
+    <w:lsdException w:name="Medium Grid 3 Accent 6" w:semiHidden="0" w:uiPriority="69" w:unhideWhenUsed="0"/>
+    <w:lsdException w:name="Dark List Accent 6" w:semiHidden="0" w:uiPriority="70" w:unhideWhenUsed="0"/>
+    <w:lsdException w:name="Colorful Shading Accent 6" w:semiHidden="0" w:uiPriority="71" w:unhideWhenUsed="0"/>
+    <w:lsdException w:name="Colorful List Accent 6" w:semiHidden="0" w:uiPriority="72" w:unhideWhenUsed="0"/>
+    <w:lsdException w:name="Colorful Grid Accent 6" w:semiHidden="0" w:uiPriority="73" w:unhideWhenUsed="0"/>
+    <w:lsdException w:name="Subtle Emphasis" w:semiHidden="0" w:uiPriority="19" w:unhideWhenUsed="0" w:qFormat="1"/>
+    <w:lsdException w:name="Intense Emphasis" w:semiHidden="0" w:uiPriority="21" w:unhideWhenUsed="0" w:qFormat="1"/>
+    <w:lsdException w:name="Subtle Reference" w:semiHidden="0" w:uiPriority="31" w:unhideWhenUsed="0" w:qFormat="1"/>
+    <w:lsdException w:name="Intense Reference" w:semiHidden="0" w:uiPriority="32" w:unhideWhenUsed="0" w:qFormat="1"/>
+    <w:lsdException w:name="Book Title" w:semiHidden="0" w:uiPriority="33" w:unhideWhenUsed="0" w:qFormat="1"/>
+    <w:lsdException w:name="Bibliography" w:uiPriority="37"/>
+    <w:lsdException w:name="TOC Heading" w:uiPriority="39" w:qFormat="1"/>
   </w:latentStyles>
   <w:style w:type="paragraph" w:default="1" w:styleId="Normal">
     <w:name w:val="Normal"/>
@@ -11732,6 +14486,7 @@
     <w:uiPriority w:val="99"/>
     <w:semiHidden/>
     <w:unhideWhenUsed/>
+    <w:qFormat/>
     <w:tblPr>
       <w:tblInd w:w="0" w:type="dxa"/>
       <w:tblCellMar>
@@ -11757,6 +14512,7 @@
       <w:spacing w:after="0" w:line="240" w:lineRule="auto"/>
     </w:pPr>
     <w:tblPr>
+      <w:tblInd w:w="0" w:type="dxa"/>
       <w:tblBorders>
         <w:top w:val="single" w:sz="4" w:space="0" w:color="auto"/>
         <w:left w:val="single" w:sz="4" w:space="0" w:color="auto"/>
@@ -11765,6 +14521,12 @@
         <w:insideH w:val="single" w:sz="4" w:space="0" w:color="auto"/>
         <w:insideV w:val="single" w:sz="4" w:space="0" w:color="auto"/>
       </w:tblBorders>
+      <w:tblCellMar>
+        <w:top w:w="0" w:type="dxa"/>
+        <w:left w:w="108" w:type="dxa"/>
+        <w:bottom w:w="0" w:type="dxa"/>
+        <w:right w:w="108" w:type="dxa"/>
+      </w:tblCellMar>
     </w:tblPr>
   </w:style>
   <w:style w:type="paragraph" w:styleId="Encabezado">
@@ -11837,7 +14599,7 @@
       <w:szCs w:val="28"/>
     </w:rPr>
   </w:style>
-  <w:style w:type="paragraph" w:styleId="TtuloTDC">
+  <w:style w:type="paragraph" w:styleId="TtulodeTDC">
     <w:name w:val="TOC Heading"/>
     <w:basedOn w:val="Ttulo1"/>
     <w:next w:val="Normal"/>
@@ -12351,7 +15113,7 @@
 </file>
 
 <file path=customXml/itemProps1.xml><?xml version="1.0" encoding="utf-8"?>
-<ds:datastoreItem xmlns:ds="http://schemas.openxmlformats.org/officeDocument/2006/customXml" ds:itemID="{21A5BE6E-8F71-45F1-9ACA-1CC05728FA3C}">
+<ds:datastoreItem xmlns:ds="http://schemas.openxmlformats.org/officeDocument/2006/customXml" ds:itemID="{07A636DA-8874-4A7E-B15B-F0CF0DA82952}">
   <ds:schemaRefs>
     <ds:schemaRef ds:uri="http://schemas.openxmlformats.org/officeDocument/2006/bibliography"/>
   </ds:schemaRefs>

</xml_diff>

<commit_message>
Modificado mi caso de uso del SRC y las pantallas actualizadas.Y apartado 3 del PdP.
</commit_message>
<xml_diff>
--- a/Documentacion/plan_proyecto-en-el-CV.docx
+++ b/Documentacion/plan_proyecto-en-el-CV.docx
@@ -1,6 +1,6 @@
 
 <file path=word/document.xml><?xml version="1.0" encoding="utf-8"?>
-<w:document xmlns:wpc="http://schemas.microsoft.com/office/word/2010/wordprocessingCanvas" xmlns:cx="http://schemas.microsoft.com/office/drawing/2014/chartex" xmlns:cx1="http://schemas.microsoft.com/office/drawing/2015/9/8/chartex" xmlns:cx2="http://schemas.microsoft.com/office/drawing/2015/10/21/chartex" xmlns:cx3="http://schemas.microsoft.com/office/drawing/2016/5/9/chartex" xmlns:cx4="http://schemas.microsoft.com/office/drawing/2016/5/10/chartex" xmlns:cx5="http://schemas.microsoft.com/office/drawing/2016/5/11/chartex" xmlns:cx6="http://schemas.microsoft.com/office/drawing/2016/5/12/chartex" xmlns:cx7="http://schemas.microsoft.com/office/drawing/2016/5/13/chartex" xmlns:cx8="http://schemas.microsoft.com/office/drawing/2016/5/14/chartex" xmlns:mc="http://schemas.openxmlformats.org/markup-compatibility/2006" xmlns:aink="http://schemas.microsoft.com/office/drawing/2016/ink" xmlns:am3d="http://schemas.microsoft.com/office/drawing/2017/model3d" xmlns:o="urn:schemas-microsoft-com:office:office" xmlns:r="http://schemas.openxmlformats.org/officeDocument/2006/relationships" xmlns:m="http://schemas.openxmlformats.org/officeDocument/2006/math" xmlns:v="urn:schemas-microsoft-com:vml" xmlns:wp14="http://schemas.microsoft.com/office/word/2010/wordprocessingDrawing" xmlns:wp="http://schemas.openxmlformats.org/drawingml/2006/wordprocessingDrawing" xmlns:w10="urn:schemas-microsoft-com:office:word" xmlns:w="http://schemas.openxmlformats.org/wordprocessingml/2006/main" xmlns:w14="http://schemas.microsoft.com/office/word/2010/wordml" xmlns:w15="http://schemas.microsoft.com/office/word/2012/wordml" xmlns:w16cid="http://schemas.microsoft.com/office/word/2016/wordml/cid" xmlns:w16se="http://schemas.microsoft.com/office/word/2015/wordml/symex" xmlns:wpg="http://schemas.microsoft.com/office/word/2010/wordprocessingGroup" xmlns:wpi="http://schemas.microsoft.com/office/word/2010/wordprocessingInk" xmlns:wne="http://schemas.microsoft.com/office/word/2006/wordml" xmlns:wps="http://schemas.microsoft.com/office/word/2010/wordprocessingShape" mc:Ignorable="w14 w15 w16se w16cid wp14">
+<w:document xmlns:ve="http://schemas.openxmlformats.org/markup-compatibility/2006" xmlns:o="urn:schemas-microsoft-com:office:office" xmlns:r="http://schemas.openxmlformats.org/officeDocument/2006/relationships" xmlns:m="http://schemas.openxmlformats.org/officeDocument/2006/math" xmlns:v="urn:schemas-microsoft-com:vml" xmlns:wp="http://schemas.openxmlformats.org/drawingml/2006/wordprocessingDrawing" xmlns:w10="urn:schemas-microsoft-com:office:word" xmlns:w="http://schemas.openxmlformats.org/wordprocessingml/2006/main" xmlns:wne="http://schemas.microsoft.com/office/word/2006/wordml">
   <w:body>
     <w:p>
       <w:pPr>
@@ -157,7 +157,7 @@
         <w:tblW w:w="0" w:type="auto"/>
         <w:tblInd w:w="-108" w:type="dxa"/>
         <w:tblLayout w:type="fixed"/>
-        <w:tblLook w:val="0000" w:firstRow="0" w:lastRow="0" w:firstColumn="0" w:lastColumn="0" w:noHBand="0" w:noVBand="0"/>
+        <w:tblLook w:val="0000"/>
       </w:tblPr>
       <w:tblGrid>
         <w:gridCol w:w="4251"/>
@@ -289,8 +289,17 @@
                 <w:sz w:val="32"/>
                 <w:szCs w:val="32"/>
               </w:rPr>
-              <w:t xml:space="preserve"> Chen</w:t>
-            </w:r>
+              <w:t xml:space="preserve"> </w:t>
+            </w:r>
+            <w:proofErr w:type="spellStart"/>
+            <w:r>
+              <w:rPr>
+                <w:sz w:val="32"/>
+                <w:szCs w:val="32"/>
+              </w:rPr>
+              <w:t>Chen</w:t>
+            </w:r>
+            <w:proofErr w:type="spellEnd"/>
           </w:p>
         </w:tc>
         <w:tc>
@@ -300,51 +309,6 @@
               <w:left w:val="single" w:sz="2" w:space="0" w:color="000000"/>
               <w:bottom w:val="single" w:sz="2" w:space="0" w:color="000000"/>
               <w:right w:val="single" w:sz="2" w:space="0" w:color="000000"/>
-            </w:tcBorders>
-            <w:shd w:val="clear" w:color="auto" w:fill="FFFFFF"/>
-          </w:tcPr>
-          <w:p>
-            <w:pPr>
-              <w:pStyle w:val="TableContents"/>
-              <w:jc w:val="center"/>
-              <w:rPr>
-                <w:sz w:val="32"/>
-                <w:szCs w:val="32"/>
-              </w:rPr>
-            </w:pPr>
-            <w:r>
-              <w:rPr>
-                <w:sz w:val="32"/>
-                <w:szCs w:val="32"/>
-              </w:rPr>
-              <w:t xml:space="preserve">Ismail </w:t>
-            </w:r>
-            <w:proofErr w:type="spellStart"/>
-            <w:r>
-              <w:rPr>
-                <w:sz w:val="32"/>
-                <w:szCs w:val="32"/>
-              </w:rPr>
-              <w:t>Azizi</w:t>
-            </w:r>
-            <w:proofErr w:type="spellEnd"/>
-            <w:r>
-              <w:rPr>
-                <w:sz w:val="32"/>
-                <w:szCs w:val="32"/>
-              </w:rPr>
-              <w:t xml:space="preserve"> González</w:t>
-            </w:r>
-          </w:p>
-        </w:tc>
-      </w:tr>
-      <w:tr>
-        <w:tc>
-          <w:tcPr>
-            <w:tcW w:w="4251" w:type="dxa"/>
-            <w:tcBorders>
-              <w:left w:val="single" w:sz="2" w:space="0" w:color="000000"/>
-              <w:bottom w:val="single" w:sz="2" w:space="0" w:color="000000"/>
             </w:tcBorders>
             <w:shd w:val="clear" w:color="auto" w:fill="FFFFFF"/>
           </w:tcPr>
@@ -363,7 +327,7 @@
                 <w:sz w:val="32"/>
                 <w:szCs w:val="32"/>
               </w:rPr>
-              <w:t>Adrian</w:t>
+              <w:t>Ismail</w:t>
             </w:r>
             <w:proofErr w:type="spellEnd"/>
             <w:r>
@@ -371,7 +335,52 @@
                 <w:sz w:val="32"/>
                 <w:szCs w:val="32"/>
               </w:rPr>
-              <w:t xml:space="preserve"> Martin </w:t>
+              <w:t xml:space="preserve"> </w:t>
+            </w:r>
+            <w:proofErr w:type="spellStart"/>
+            <w:r>
+              <w:rPr>
+                <w:sz w:val="32"/>
+                <w:szCs w:val="32"/>
+              </w:rPr>
+              <w:t>Azizi</w:t>
+            </w:r>
+            <w:proofErr w:type="spellEnd"/>
+            <w:r>
+              <w:rPr>
+                <w:sz w:val="32"/>
+                <w:szCs w:val="32"/>
+              </w:rPr>
+              <w:t xml:space="preserve"> González</w:t>
+            </w:r>
+          </w:p>
+        </w:tc>
+      </w:tr>
+      <w:tr>
+        <w:tc>
+          <w:tcPr>
+            <w:tcW w:w="4251" w:type="dxa"/>
+            <w:tcBorders>
+              <w:left w:val="single" w:sz="2" w:space="0" w:color="000000"/>
+              <w:bottom w:val="single" w:sz="2" w:space="0" w:color="000000"/>
+            </w:tcBorders>
+            <w:shd w:val="clear" w:color="auto" w:fill="FFFFFF"/>
+          </w:tcPr>
+          <w:p>
+            <w:pPr>
+              <w:pStyle w:val="TableContents"/>
+              <w:jc w:val="center"/>
+              <w:rPr>
+                <w:sz w:val="32"/>
+                <w:szCs w:val="32"/>
+              </w:rPr>
+            </w:pPr>
+            <w:r>
+              <w:rPr>
+                <w:sz w:val="32"/>
+                <w:szCs w:val="32"/>
+              </w:rPr>
+              <w:t xml:space="preserve">Adrian Martin </w:t>
             </w:r>
             <w:proofErr w:type="spellStart"/>
             <w:r>
@@ -554,7 +563,7 @@
           <w:insideV w:val="single" w:sz="4" w:space="0" w:color="auto"/>
         </w:tblBorders>
         <w:tblLayout w:type="fixed"/>
-        <w:tblLook w:val="0000" w:firstRow="0" w:lastRow="0" w:firstColumn="0" w:lastColumn="0" w:noHBand="0" w:noVBand="0"/>
+        <w:tblLook w:val="0000"/>
       </w:tblPr>
       <w:tblGrid>
         <w:gridCol w:w="1917"/>
@@ -888,28 +897,47 @@
             <w:tcW w:w="1917" w:type="dxa"/>
             <w:shd w:val="clear" w:color="auto" w:fill="FFFFFF"/>
           </w:tcPr>
-          <w:p/>
+          <w:p>
+            <w:pPr>
+              <w:jc w:val="center"/>
+            </w:pPr>
+            <w:r>
+              <w:t>0.9</w:t>
+            </w:r>
+          </w:p>
         </w:tc>
         <w:tc>
           <w:tcPr>
             <w:tcW w:w="1418" w:type="dxa"/>
             <w:shd w:val="clear" w:color="auto" w:fill="FFFFFF"/>
           </w:tcPr>
-          <w:p/>
+          <w:p>
+            <w:r>
+              <w:t>22/11/2018</w:t>
+            </w:r>
+          </w:p>
         </w:tc>
         <w:tc>
           <w:tcPr>
             <w:tcW w:w="1701" w:type="dxa"/>
             <w:shd w:val="clear" w:color="auto" w:fill="FFFFFF"/>
           </w:tcPr>
-          <w:p/>
+          <w:p>
+            <w:r>
+              <w:t>Adrián Martín</w:t>
+            </w:r>
+          </w:p>
         </w:tc>
         <w:tc>
           <w:tcPr>
             <w:tcW w:w="3683" w:type="dxa"/>
             <w:shd w:val="clear" w:color="auto" w:fill="FFFFFF"/>
           </w:tcPr>
-          <w:p/>
+          <w:p>
+            <w:r>
+              <w:t>Apartado 3</w:t>
+            </w:r>
+          </w:p>
         </w:tc>
       </w:tr>
       <w:tr>
@@ -5206,7 +5234,7 @@
           <w:left w:w="0" w:type="dxa"/>
           <w:right w:w="0" w:type="dxa"/>
         </w:tblCellMar>
-        <w:tblLook w:val="0420" w:firstRow="1" w:lastRow="0" w:firstColumn="0" w:lastColumn="0" w:noHBand="0" w:noVBand="1"/>
+        <w:tblLook w:val="0420"/>
       </w:tblPr>
       <w:tblGrid>
         <w:gridCol w:w="2141"/>
@@ -6644,7 +6672,7 @@
           <w:left w:w="0" w:type="dxa"/>
           <w:right w:w="0" w:type="dxa"/>
         </w:tblCellMar>
-        <w:tblLook w:val="0420" w:firstRow="1" w:lastRow="0" w:firstColumn="0" w:lastColumn="0" w:noHBand="0" w:noVBand="1"/>
+        <w:tblLook w:val="0420"/>
       </w:tblPr>
       <w:tblGrid>
         <w:gridCol w:w="619"/>
@@ -8208,6 +8236,37 @@
       </w:r>
       <w:bookmarkEnd w:id="14"/>
     </w:p>
+    <w:p>
+      <w:r>
+        <w:t>Existen tres tipos distintos de riesgos posibles, siendo estos los relacionados con el plan del proyecto, los relacionados con la calidad del software, y los relacionados con la viabilidad del proyecto.</w:t>
+      </w:r>
+    </w:p>
+    <w:p/>
+    <w:p>
+      <w:r>
+        <w:t>Referente a los riesgos relacionados con el plan de proyecto, los riesgos de proyecto, hemos identificado riesgos como fallas en la planificación dada las complejas agendas de los integrantes el cual podría hacer peligrar los plazos o la comunicación, esto es probable que ocurra ocasionando un efecto serio. También encontramos un posible riesgo de presupuesto, dado que el presupuesto actual es muy ajustado, cualquier subida de los gastos podría repercutir negativamente en la realización del mismo, esto es un riesgo de probabilidad ocasional con un efecto serio. Otro riesgo seria la ida de uno o más miembros del equipo, una situación poco probable pero que traería un efecto catastrófico.</w:t>
+      </w:r>
+    </w:p>
+    <w:p/>
+    <w:p>
+      <w:r>
+        <w:t xml:space="preserve">Referente a los riesgos relacionados con la calidad del software, los riesgos técnicos, hemos identificado riesgos como la incertidumbre técnica dado que los miembros del proyecto somos inexpertos y este es nuestro primer proyecto, es muy previsible encontrarnos con problemas al enfrentarnos a nuevas tecnologías desconocidas, lo cual es de una probabilidad alta y ocasionaría un efecto critico dependiendo de la adaptabilidad del equipo a estas nuevas tecnologías y retos.  También existe el riesgo de que la base de datos se dañe por diversas causas, lo que significaría una pérdida de datos, lo cual </w:t>
+      </w:r>
+      <w:proofErr w:type="spellStart"/>
+      <w:r>
+        <w:t>seria</w:t>
+      </w:r>
+      <w:proofErr w:type="spellEnd"/>
+      <w:r>
+        <w:t xml:space="preserve"> catastrófico.</w:t>
+      </w:r>
+    </w:p>
+    <w:p/>
+    <w:p>
+      <w:r>
+        <w:t>Referente a los riesgos relacionados con la viabilidad del proyecto, los riesgos de negocio, hemos identificado riesgos como que el proyecto no tenga buena acogida entre los posibles compradores es un riesgo con una probabilidad media y un impacto muy grave por la gran pérdida de esfuerzo y costes que implicaría esto.</w:t>
+      </w:r>
+    </w:p>
     <w:p/>
     <w:p>
       <w:pPr>
@@ -8223,6 +8282,520 @@
         <w:t xml:space="preserve"> </w:t>
       </w:r>
     </w:p>
+    <w:tbl>
+      <w:tblPr>
+        <w:tblStyle w:val="Tablaconcuadrcula"/>
+        <w:tblW w:w="10285" w:type="dxa"/>
+        <w:jc w:val="center"/>
+        <w:tblLook w:val="04A0"/>
+      </w:tblPr>
+      <w:tblGrid>
+        <w:gridCol w:w="1377"/>
+        <w:gridCol w:w="4529"/>
+        <w:gridCol w:w="1865"/>
+        <w:gridCol w:w="1297"/>
+        <w:gridCol w:w="1217"/>
+      </w:tblGrid>
+      <w:tr>
+        <w:trPr>
+          <w:trHeight w:val="643"/>
+          <w:jc w:val="center"/>
+        </w:trPr>
+        <w:tc>
+          <w:tcPr>
+            <w:tcW w:w="1377" w:type="dxa"/>
+          </w:tcPr>
+          <w:p>
+            <w:pPr>
+              <w:jc w:val="center"/>
+              <w:rPr>
+                <w:b/>
+                <w:u w:val="single"/>
+              </w:rPr>
+            </w:pPr>
+            <w:r>
+              <w:rPr>
+                <w:b/>
+                <w:u w:val="single"/>
+              </w:rPr>
+              <w:t>TIPO DE RIESGO</w:t>
+            </w:r>
+          </w:p>
+        </w:tc>
+        <w:tc>
+          <w:tcPr>
+            <w:tcW w:w="4529" w:type="dxa"/>
+          </w:tcPr>
+          <w:p>
+            <w:pPr>
+              <w:jc w:val="center"/>
+              <w:rPr>
+                <w:b/>
+                <w:u w:val="single"/>
+              </w:rPr>
+            </w:pPr>
+            <w:r>
+              <w:rPr>
+                <w:b/>
+                <w:u w:val="single"/>
+              </w:rPr>
+              <w:t>RIESGO</w:t>
+            </w:r>
+          </w:p>
+        </w:tc>
+        <w:tc>
+          <w:tcPr>
+            <w:tcW w:w="1865" w:type="dxa"/>
+          </w:tcPr>
+          <w:p>
+            <w:pPr>
+              <w:jc w:val="center"/>
+              <w:rPr>
+                <w:b/>
+                <w:u w:val="single"/>
+              </w:rPr>
+            </w:pPr>
+            <w:r>
+              <w:rPr>
+                <w:b/>
+                <w:u w:val="single"/>
+              </w:rPr>
+              <w:t>PROBABILIDAD</w:t>
+            </w:r>
+          </w:p>
+        </w:tc>
+        <w:tc>
+          <w:tcPr>
+            <w:tcW w:w="1297" w:type="dxa"/>
+          </w:tcPr>
+          <w:p>
+            <w:pPr>
+              <w:jc w:val="center"/>
+              <w:rPr>
+                <w:b/>
+                <w:u w:val="single"/>
+              </w:rPr>
+            </w:pPr>
+            <w:r>
+              <w:rPr>
+                <w:b/>
+                <w:u w:val="single"/>
+              </w:rPr>
+              <w:t>EFECTO</w:t>
+            </w:r>
+          </w:p>
+        </w:tc>
+        <w:tc>
+          <w:tcPr>
+            <w:tcW w:w="1217" w:type="dxa"/>
+          </w:tcPr>
+          <w:p>
+            <w:pPr>
+              <w:jc w:val="center"/>
+              <w:rPr>
+                <w:b/>
+                <w:u w:val="single"/>
+              </w:rPr>
+            </w:pPr>
+            <w:r>
+              <w:rPr>
+                <w:b/>
+                <w:u w:val="single"/>
+              </w:rPr>
+              <w:t>NIVEL DE RIESGO</w:t>
+            </w:r>
+          </w:p>
+        </w:tc>
+      </w:tr>
+      <w:tr>
+        <w:trPr>
+          <w:trHeight w:val="331"/>
+          <w:jc w:val="center"/>
+        </w:trPr>
+        <w:tc>
+          <w:tcPr>
+            <w:tcW w:w="1377" w:type="dxa"/>
+          </w:tcPr>
+          <w:p>
+            <w:r>
+              <w:t>Negocio</w:t>
+            </w:r>
+          </w:p>
+        </w:tc>
+        <w:tc>
+          <w:tcPr>
+            <w:tcW w:w="4529" w:type="dxa"/>
+          </w:tcPr>
+          <w:p>
+            <w:r>
+              <w:t>La mala acogida del proyecto entre los posibles compradores.</w:t>
+            </w:r>
+          </w:p>
+        </w:tc>
+        <w:tc>
+          <w:tcPr>
+            <w:tcW w:w="1865" w:type="dxa"/>
+          </w:tcPr>
+          <w:p>
+            <w:pPr>
+              <w:jc w:val="center"/>
+            </w:pPr>
+            <w:r>
+              <w:t>Ocasional</w:t>
+            </w:r>
+          </w:p>
+        </w:tc>
+        <w:tc>
+          <w:tcPr>
+            <w:tcW w:w="1297" w:type="dxa"/>
+          </w:tcPr>
+          <w:p>
+            <w:pPr>
+              <w:jc w:val="center"/>
+            </w:pPr>
+            <w:r>
+              <w:t>Catastrófico</w:t>
+            </w:r>
+          </w:p>
+        </w:tc>
+        <w:tc>
+          <w:tcPr>
+            <w:tcW w:w="1217" w:type="dxa"/>
+          </w:tcPr>
+          <w:p>
+            <w:pPr>
+              <w:jc w:val="center"/>
+            </w:pPr>
+            <w:r>
+              <w:t>Intolerable</w:t>
+            </w:r>
+          </w:p>
+        </w:tc>
+      </w:tr>
+      <w:tr>
+        <w:trPr>
+          <w:trHeight w:val="331"/>
+          <w:jc w:val="center"/>
+        </w:trPr>
+        <w:tc>
+          <w:tcPr>
+            <w:tcW w:w="1377" w:type="dxa"/>
+          </w:tcPr>
+          <w:p>
+            <w:r>
+              <w:t>Técnico</w:t>
+            </w:r>
+          </w:p>
+        </w:tc>
+        <w:tc>
+          <w:tcPr>
+            <w:tcW w:w="4529" w:type="dxa"/>
+          </w:tcPr>
+          <w:p>
+            <w:r>
+              <w:t>Incertidumbre por inexperiencia a la hora de realizar un proyecto usando tecnologías desconocidas.</w:t>
+            </w:r>
+          </w:p>
+        </w:tc>
+        <w:tc>
+          <w:tcPr>
+            <w:tcW w:w="1865" w:type="dxa"/>
+          </w:tcPr>
+          <w:p>
+            <w:pPr>
+              <w:jc w:val="center"/>
+            </w:pPr>
+            <w:r>
+              <w:t>Probable</w:t>
+            </w:r>
+          </w:p>
+        </w:tc>
+        <w:tc>
+          <w:tcPr>
+            <w:tcW w:w="1297" w:type="dxa"/>
+          </w:tcPr>
+          <w:p>
+            <w:pPr>
+              <w:jc w:val="center"/>
+            </w:pPr>
+            <w:r>
+              <w:t>Critico</w:t>
+            </w:r>
+          </w:p>
+        </w:tc>
+        <w:tc>
+          <w:tcPr>
+            <w:tcW w:w="1217" w:type="dxa"/>
+          </w:tcPr>
+          <w:p>
+            <w:pPr>
+              <w:jc w:val="center"/>
+            </w:pPr>
+            <w:r>
+              <w:t>Intolerable</w:t>
+            </w:r>
+          </w:p>
+        </w:tc>
+      </w:tr>
+      <w:tr>
+        <w:trPr>
+          <w:trHeight w:val="312"/>
+          <w:jc w:val="center"/>
+        </w:trPr>
+        <w:tc>
+          <w:tcPr>
+            <w:tcW w:w="1377" w:type="dxa"/>
+          </w:tcPr>
+          <w:p>
+            <w:r>
+              <w:t>Proyecto</w:t>
+            </w:r>
+          </w:p>
+        </w:tc>
+        <w:tc>
+          <w:tcPr>
+            <w:tcW w:w="4529" w:type="dxa"/>
+          </w:tcPr>
+          <w:p>
+            <w:r>
+              <w:t>Problemas de planificación por las agendas de los integrantes haría no llegar a los plazos.</w:t>
+            </w:r>
+          </w:p>
+        </w:tc>
+        <w:tc>
+          <w:tcPr>
+            <w:tcW w:w="1865" w:type="dxa"/>
+          </w:tcPr>
+          <w:p>
+            <w:pPr>
+              <w:jc w:val="center"/>
+            </w:pPr>
+            <w:r>
+              <w:t>Probable</w:t>
+            </w:r>
+          </w:p>
+        </w:tc>
+        <w:tc>
+          <w:tcPr>
+            <w:tcW w:w="1297" w:type="dxa"/>
+          </w:tcPr>
+          <w:p>
+            <w:pPr>
+              <w:jc w:val="center"/>
+            </w:pPr>
+            <w:r>
+              <w:t>Serio</w:t>
+            </w:r>
+          </w:p>
+        </w:tc>
+        <w:tc>
+          <w:tcPr>
+            <w:tcW w:w="1217" w:type="dxa"/>
+          </w:tcPr>
+          <w:p>
+            <w:pPr>
+              <w:jc w:val="center"/>
+            </w:pPr>
+            <w:r>
+              <w:t>Alto</w:t>
+            </w:r>
+          </w:p>
+        </w:tc>
+      </w:tr>
+      <w:tr>
+        <w:trPr>
+          <w:trHeight w:val="312"/>
+          <w:jc w:val="center"/>
+        </w:trPr>
+        <w:tc>
+          <w:tcPr>
+            <w:tcW w:w="1377" w:type="dxa"/>
+          </w:tcPr>
+          <w:p>
+            <w:r>
+              <w:t>Proyecto</w:t>
+            </w:r>
+          </w:p>
+        </w:tc>
+        <w:tc>
+          <w:tcPr>
+            <w:tcW w:w="4529" w:type="dxa"/>
+          </w:tcPr>
+          <w:p>
+            <w:r>
+              <w:t>Problemas de subidas de gasto que nos impedirían progresar con nuestro presupuesto.</w:t>
+            </w:r>
+          </w:p>
+        </w:tc>
+        <w:tc>
+          <w:tcPr>
+            <w:tcW w:w="1865" w:type="dxa"/>
+          </w:tcPr>
+          <w:p>
+            <w:pPr>
+              <w:jc w:val="center"/>
+            </w:pPr>
+            <w:r>
+              <w:t>Ocasional</w:t>
+            </w:r>
+          </w:p>
+        </w:tc>
+        <w:tc>
+          <w:tcPr>
+            <w:tcW w:w="1297" w:type="dxa"/>
+          </w:tcPr>
+          <w:p>
+            <w:pPr>
+              <w:jc w:val="center"/>
+            </w:pPr>
+            <w:r>
+              <w:t>Serio</w:t>
+            </w:r>
+          </w:p>
+        </w:tc>
+        <w:tc>
+          <w:tcPr>
+            <w:tcW w:w="1217" w:type="dxa"/>
+          </w:tcPr>
+          <w:p>
+            <w:pPr>
+              <w:jc w:val="center"/>
+            </w:pPr>
+            <w:r>
+              <w:t>Medio</w:t>
+            </w:r>
+          </w:p>
+        </w:tc>
+      </w:tr>
+      <w:tr>
+        <w:trPr>
+          <w:trHeight w:val="331"/>
+          <w:jc w:val="center"/>
+        </w:trPr>
+        <w:tc>
+          <w:tcPr>
+            <w:tcW w:w="1377" w:type="dxa"/>
+          </w:tcPr>
+          <w:p>
+            <w:r>
+              <w:t>Proyecto</w:t>
+            </w:r>
+          </w:p>
+        </w:tc>
+        <w:tc>
+          <w:tcPr>
+            <w:tcW w:w="4529" w:type="dxa"/>
+          </w:tcPr>
+          <w:p>
+            <w:r>
+              <w:t>La ida de uno o más miembros del equipo</w:t>
+            </w:r>
+          </w:p>
+        </w:tc>
+        <w:tc>
+          <w:tcPr>
+            <w:tcW w:w="1865" w:type="dxa"/>
+          </w:tcPr>
+          <w:p>
+            <w:pPr>
+              <w:jc w:val="center"/>
+            </w:pPr>
+            <w:r>
+              <w:t>Improbable</w:t>
+            </w:r>
+          </w:p>
+        </w:tc>
+        <w:tc>
+          <w:tcPr>
+            <w:tcW w:w="1297" w:type="dxa"/>
+          </w:tcPr>
+          <w:p>
+            <w:pPr>
+              <w:jc w:val="center"/>
+            </w:pPr>
+            <w:r>
+              <w:t>Catastrófico</w:t>
+            </w:r>
+          </w:p>
+        </w:tc>
+        <w:tc>
+          <w:tcPr>
+            <w:tcW w:w="1217" w:type="dxa"/>
+          </w:tcPr>
+          <w:p>
+            <w:pPr>
+              <w:jc w:val="center"/>
+            </w:pPr>
+            <w:r>
+              <w:t>Medio</w:t>
+            </w:r>
+          </w:p>
+        </w:tc>
+      </w:tr>
+      <w:tr>
+        <w:trPr>
+          <w:trHeight w:val="312"/>
+          <w:jc w:val="center"/>
+        </w:trPr>
+        <w:tc>
+          <w:tcPr>
+            <w:tcW w:w="1377" w:type="dxa"/>
+          </w:tcPr>
+          <w:p>
+            <w:r>
+              <w:t>Técnico</w:t>
+            </w:r>
+          </w:p>
+        </w:tc>
+        <w:tc>
+          <w:tcPr>
+            <w:tcW w:w="4529" w:type="dxa"/>
+          </w:tcPr>
+          <w:p>
+            <w:r>
+              <w:t>El daño en la base de datos</w:t>
+            </w:r>
+          </w:p>
+        </w:tc>
+        <w:tc>
+          <w:tcPr>
+            <w:tcW w:w="1865" w:type="dxa"/>
+          </w:tcPr>
+          <w:p>
+            <w:pPr>
+              <w:jc w:val="center"/>
+            </w:pPr>
+            <w:r>
+              <w:t>Improbable</w:t>
+            </w:r>
+          </w:p>
+        </w:tc>
+        <w:tc>
+          <w:tcPr>
+            <w:tcW w:w="1297" w:type="dxa"/>
+          </w:tcPr>
+          <w:p>
+            <w:r>
+              <w:t>Catastrófico</w:t>
+            </w:r>
+          </w:p>
+        </w:tc>
+        <w:tc>
+          <w:tcPr>
+            <w:tcW w:w="1217" w:type="dxa"/>
+          </w:tcPr>
+          <w:p>
+            <w:pPr>
+              <w:jc w:val="center"/>
+            </w:pPr>
+            <w:r>
+              <w:t>Medio</w:t>
+            </w:r>
+          </w:p>
+        </w:tc>
+      </w:tr>
+    </w:tbl>
+    <w:p/>
     <w:p/>
     <w:p>
       <w:pPr>
@@ -8231,6 +8804,7 @@
       </w:pPr>
       <w:bookmarkStart w:id="16" w:name="_Toc308697596"/>
       <w:r>
+        <w:lastRenderedPageBreak/>
         <w:t>Plan de gestión del riesgo</w:t>
       </w:r>
       <w:r>
@@ -8241,25 +8815,343 @@
     <w:p>
       <w:pPr>
         <w:rPr>
+          <w:b/>
+        </w:rPr>
+      </w:pPr>
+      <w:r>
+        <w:t xml:space="preserve">    </w:t>
+      </w:r>
+      <w:r>
+        <w:rPr>
+          <w:b/>
+        </w:rPr>
+        <w:t>3.1</w:t>
+      </w:r>
+      <w:r>
+        <w:rPr>
+          <w:b/>
+        </w:rPr>
+        <w:t xml:space="preserve">. Riesgo </w:t>
+      </w:r>
+      <w:r>
+        <w:rPr>
+          <w:b/>
+        </w:rPr>
+        <w:t>de mala acogida de la aplicación.</w:t>
+      </w:r>
+    </w:p>
+    <w:p>
+      <w:r>
+        <w:t xml:space="preserve">          </w:t>
+      </w:r>
+      <w:r>
+        <w:rPr>
+          <w:b/>
+        </w:rPr>
+        <w:t>3.1</w:t>
+      </w:r>
+      <w:r>
+        <w:rPr>
+          <w:b/>
+        </w:rPr>
+        <w:t>.1. Reducción:</w:t>
+      </w:r>
+      <w:r>
+        <w:t xml:space="preserve"> </w:t>
+      </w:r>
+      <w:r>
+        <w:rPr>
           <w:rFonts w:ascii="Courier New" w:hAnsi="Courier New" w:cs="Courier New"/>
-          <w:u w:val="single"/>
-        </w:rPr>
-      </w:pPr>
+        </w:rPr>
+        <w:t>Se plantea hacer una buena aplicación para que los posibles compradores vean una oportunidad única en la adquisición de la misma.</w:t>
+      </w:r>
+      <w:r>
+        <w:t xml:space="preserve">    </w:t>
+      </w:r>
+    </w:p>
+    <w:p/>
+    <w:p>
+      <w:r>
+        <w:t xml:space="preserve">          </w:t>
+      </w:r>
+      <w:r>
+        <w:rPr>
+          <w:b/>
+        </w:rPr>
+        <w:t>3.1</w:t>
+      </w:r>
+      <w:r>
+        <w:rPr>
+          <w:b/>
+        </w:rPr>
+        <w:t>.2. Supervisión</w:t>
+      </w:r>
+      <w:r>
+        <w:t xml:space="preserve">: </w:t>
+      </w:r>
+    </w:p>
+    <w:p>
+      <w:pPr>
+        <w:rPr>
+          <w:b/>
+        </w:rPr>
+      </w:pPr>
+      <w:r>
+        <w:t xml:space="preserve">                      </w:t>
+      </w:r>
+      <w:r>
+        <w:rPr>
+          <w:b/>
+        </w:rPr>
+        <w:t>- a) Si el R. ha sucedido</w:t>
+      </w:r>
+      <w:proofErr w:type="gramStart"/>
+      <w:r>
+        <w:rPr>
+          <w:b/>
+        </w:rPr>
+        <w:t>?</w:t>
+      </w:r>
+      <w:proofErr w:type="gramEnd"/>
+    </w:p>
+    <w:p>
+      <w:r>
+        <w:tab/>
+      </w:r>
+      <w:r>
+        <w:tab/>
+        <w:t>Bajo interés de los posibles compradores.</w:t>
+      </w:r>
+    </w:p>
+    <w:p>
+      <w:pPr>
+        <w:rPr>
+          <w:b/>
+        </w:rPr>
+      </w:pPr>
+      <w:r>
+        <w:t xml:space="preserve">                      </w:t>
+      </w:r>
+      <w:r>
+        <w:rPr>
+          <w:b/>
+        </w:rPr>
+        <w:t>- b) Efectividad e implementación de reducción</w:t>
+      </w:r>
+    </w:p>
+    <w:p>
+      <w:r>
+        <w:tab/>
+      </w:r>
+      <w:r>
+        <w:tab/>
+        <w:t>Aumento del interés de los compradores.</w:t>
+      </w:r>
+    </w:p>
+    <w:p>
+      <w:r>
+        <w:t xml:space="preserve">          </w:t>
+      </w:r>
+      <w:r>
+        <w:rPr>
+          <w:b/>
+        </w:rPr>
+        <w:t>3.1</w:t>
+      </w:r>
+      <w:r>
+        <w:rPr>
+          <w:b/>
+        </w:rPr>
+        <w:t>.3. Plan de Contingencia:</w:t>
+      </w:r>
+      <w:r>
+        <w:t xml:space="preserve"> </w:t>
+      </w:r>
+    </w:p>
+    <w:p>
+      <w:r>
+        <w:tab/>
+        <w:t>Una campaña de marketing para darnos a conocer.</w:t>
+      </w:r>
+    </w:p>
+    <w:p/>
+    <w:p>
+      <w:pPr>
+        <w:rPr>
+          <w:b/>
+        </w:rPr>
+      </w:pPr>
+      <w:r>
+        <w:t xml:space="preserve">    </w:t>
+      </w:r>
+      <w:r>
+        <w:rPr>
+          <w:b/>
+        </w:rPr>
+        <w:t>3.</w:t>
+      </w:r>
+      <w:r>
+        <w:rPr>
+          <w:b/>
+        </w:rPr>
+        <w:t>2</w:t>
+      </w:r>
+      <w:r>
+        <w:rPr>
+          <w:b/>
+        </w:rPr>
+        <w:t xml:space="preserve">. Riesgo </w:t>
+      </w:r>
+      <w:r>
+        <w:rPr>
+          <w:b/>
+        </w:rPr>
+        <w:t>de inexperiencia de los miembros por el uso de tecnologías desconocidas.</w:t>
+      </w:r>
+    </w:p>
+    <w:p>
+      <w:r>
+        <w:t xml:space="preserve">          </w:t>
+      </w:r>
+      <w:r>
+        <w:rPr>
+          <w:b/>
+        </w:rPr>
+        <w:t>3.2</w:t>
+      </w:r>
+      <w:r>
+        <w:rPr>
+          <w:b/>
+        </w:rPr>
+        <w:t>.1. Reducción:</w:t>
+      </w:r>
+      <w:r>
+        <w:t xml:space="preserve"> </w:t>
+      </w:r>
       <w:r>
         <w:rPr>
           <w:rFonts w:ascii="Courier New" w:hAnsi="Courier New" w:cs="Courier New"/>
-          <w:u w:val="single"/>
-        </w:rPr>
-        <w:t xml:space="preserve">   </w:t>
-      </w:r>
+        </w:rPr>
+        <w:t>Se incentivara a los miembros al aprendizaje de las mismas.</w:t>
+      </w:r>
+      <w:r>
+        <w:t xml:space="preserve">    </w:t>
+      </w:r>
+    </w:p>
+    <w:p/>
+    <w:p>
+      <w:r>
+        <w:t xml:space="preserve">          </w:t>
+      </w:r>
+      <w:r>
+        <w:rPr>
+          <w:b/>
+        </w:rPr>
+        <w:t>3.2</w:t>
+      </w:r>
+      <w:r>
+        <w:rPr>
+          <w:b/>
+        </w:rPr>
+        <w:t>.2. Supervisión</w:t>
+      </w:r>
+      <w:r>
+        <w:t xml:space="preserve">: </w:t>
+      </w:r>
+    </w:p>
+    <w:p>
+      <w:pPr>
+        <w:rPr>
+          <w:b/>
+        </w:rPr>
+      </w:pPr>
+      <w:r>
+        <w:t xml:space="preserve">                      </w:t>
+      </w:r>
+      <w:r>
+        <w:rPr>
+          <w:b/>
+        </w:rPr>
+        <w:t>- a) Si el R. ha sucedido</w:t>
+      </w:r>
+      <w:proofErr w:type="gramStart"/>
+      <w:r>
+        <w:rPr>
+          <w:b/>
+        </w:rPr>
+        <w:t>?</w:t>
+      </w:r>
+      <w:proofErr w:type="gramEnd"/>
+    </w:p>
+    <w:p>
+      <w:r>
+        <w:tab/>
+      </w:r>
+      <w:r>
+        <w:tab/>
+        <w:t>Problemas en el desarrollo del proyecto.</w:t>
+      </w:r>
+    </w:p>
+    <w:p>
+      <w:pPr>
+        <w:rPr>
+          <w:b/>
+        </w:rPr>
+      </w:pPr>
+      <w:r>
+        <w:t xml:space="preserve">                      </w:t>
+      </w:r>
+      <w:r>
+        <w:rPr>
+          <w:b/>
+        </w:rPr>
+        <w:t>- b) Efectividad e implementación de reducción</w:t>
+      </w:r>
+    </w:p>
+    <w:p>
+      <w:r>
+        <w:tab/>
+      </w:r>
+      <w:r>
+        <w:tab/>
+        <w:t>Buen progreso en el desarrollo del proyecto.</w:t>
+      </w:r>
+    </w:p>
+    <w:p>
+      <w:r>
+        <w:t xml:space="preserve">          </w:t>
+      </w:r>
+      <w:r>
+        <w:rPr>
+          <w:b/>
+        </w:rPr>
+        <w:t>3.2</w:t>
+      </w:r>
+      <w:r>
+        <w:rPr>
+          <w:b/>
+        </w:rPr>
+        <w:t>.3. Plan de Contingencia:</w:t>
+      </w:r>
+      <w:r>
+        <w:t xml:space="preserve"> </w:t>
+      </w:r>
+    </w:p>
+    <w:p>
+      <w:pPr>
+        <w:ind w:left="708"/>
+      </w:pPr>
       <w:r>
         <w:rPr>
           <w:rFonts w:ascii="Courier New" w:hAnsi="Courier New" w:cs="Courier New"/>
-          <w:u w:val="single"/>
-        </w:rPr>
-        <w:t>PARA CADA RIESGO K importante según su gravedad:</w:t>
-      </w:r>
-    </w:p>
+        </w:rPr>
+        <w:t>El trabajo en equipo y la ayuda entre los miembros puede ayudar a una mayor productividad.</w:t>
+      </w:r>
+      <w:r>
+        <w:t xml:space="preserve">    </w:t>
+      </w:r>
+    </w:p>
+    <w:p/>
     <w:p>
       <w:pPr>
         <w:rPr>
@@ -8273,16 +9165,20 @@
         <w:rPr>
           <w:b/>
         </w:rPr>
-        <w:t>3.k. Riesgo k-</w:t>
-      </w:r>
-      <w:proofErr w:type="spellStart"/>
+        <w:t>3.3</w:t>
+      </w:r>
       <w:r>
         <w:rPr>
           <w:b/>
         </w:rPr>
-        <w:t>ésimo</w:t>
-      </w:r>
-      <w:proofErr w:type="spellEnd"/>
+        <w:t xml:space="preserve">. Riesgo </w:t>
+      </w:r>
+      <w:r>
+        <w:rPr>
+          <w:b/>
+        </w:rPr>
+        <w:t>de problemas de planificación.</w:t>
+      </w:r>
     </w:p>
     <w:p>
       <w:r>
@@ -8292,7 +9188,13 @@
         <w:rPr>
           <w:b/>
         </w:rPr>
-        <w:t>3.k.1. Reducción:</w:t>
+        <w:t>3.3</w:t>
+      </w:r>
+      <w:r>
+        <w:rPr>
+          <w:b/>
+        </w:rPr>
+        <w:t>.1. Reducción:</w:t>
       </w:r>
       <w:r>
         <w:t xml:space="preserve"> </w:t>
@@ -8301,7 +9203,7 @@
         <w:rPr>
           <w:rFonts w:ascii="Courier New" w:hAnsi="Courier New" w:cs="Courier New"/>
         </w:rPr>
-        <w:t>cómo evitar que suceda</w:t>
+        <w:t>Se intentara que todos los miembros trabajen en sus respectivas partes al día.</w:t>
       </w:r>
       <w:r>
         <w:t xml:space="preserve">    </w:t>
@@ -8316,28 +9218,433 @@
         <w:rPr>
           <w:b/>
         </w:rPr>
-        <w:t>3.k.2. Supervisión</w:t>
+        <w:t>3.3</w:t>
+      </w:r>
+      <w:r>
+        <w:rPr>
+          <w:b/>
+        </w:rPr>
+        <w:t>.2. Supervisión</w:t>
       </w:r>
       <w:r>
         <w:t xml:space="preserve">: </w:t>
       </w:r>
-      <w:r>
+    </w:p>
+    <w:p>
+      <w:pPr>
+        <w:rPr>
+          <w:b/>
+        </w:rPr>
+      </w:pPr>
+      <w:r>
+        <w:t xml:space="preserve">                      </w:t>
+      </w:r>
+      <w:r>
+        <w:rPr>
+          <w:b/>
+        </w:rPr>
+        <w:t>- a) Si el R. ha sucedido</w:t>
+      </w:r>
+      <w:proofErr w:type="gramStart"/>
+      <w:r>
+        <w:rPr>
+          <w:b/>
+        </w:rPr>
+        <w:t>?</w:t>
+      </w:r>
+      <w:proofErr w:type="gramEnd"/>
+    </w:p>
+    <w:p>
+      <w:r>
+        <w:tab/>
+      </w:r>
+      <w:r>
+        <w:tab/>
+        <w:t>Entrega fuera de plazos.</w:t>
+      </w:r>
+    </w:p>
+    <w:p>
+      <w:pPr>
+        <w:rPr>
+          <w:b/>
+        </w:rPr>
+      </w:pPr>
+      <w:r>
+        <w:t xml:space="preserve">                      </w:t>
+      </w:r>
+      <w:r>
+        <w:rPr>
+          <w:b/>
+        </w:rPr>
+        <w:t>- b) Efectividad e implementación de reducción</w:t>
+      </w:r>
+    </w:p>
+    <w:p>
+      <w:r>
+        <w:tab/>
+      </w:r>
+      <w:r>
+        <w:tab/>
+        <w:t>Entregas dentro de plazos.</w:t>
+      </w:r>
+    </w:p>
+    <w:p>
+      <w:r>
+        <w:t xml:space="preserve">          </w:t>
+      </w:r>
+      <w:r>
+        <w:rPr>
+          <w:b/>
+        </w:rPr>
+        <w:t>3.3</w:t>
+      </w:r>
+      <w:r>
+        <w:rPr>
+          <w:b/>
+        </w:rPr>
+        <w:t>.3. Plan de Contingencia:</w:t>
+      </w:r>
+      <w:r>
+        <w:t xml:space="preserve"> </w:t>
+      </w:r>
+    </w:p>
+    <w:p>
+      <w:pPr>
+        <w:ind w:left="705"/>
+      </w:pPr>
+      <w:r>
+        <w:t>Una buena comunicación lograría poder solventar el problema con la colaboración del resto de miembros.</w:t>
+      </w:r>
+    </w:p>
+    <w:p/>
+    <w:p>
+      <w:pPr>
+        <w:rPr>
+          <w:b/>
+        </w:rPr>
+      </w:pPr>
+      <w:r>
+        <w:t xml:space="preserve">    </w:t>
+      </w:r>
+      <w:r>
+        <w:rPr>
+          <w:b/>
+        </w:rPr>
+        <w:t>3.</w:t>
+      </w:r>
+      <w:r>
+        <w:rPr>
+          <w:b/>
+        </w:rPr>
+        <w:t>4</w:t>
+      </w:r>
+      <w:r>
+        <w:rPr>
+          <w:b/>
+        </w:rPr>
+        <w:t xml:space="preserve">. Riesgo </w:t>
+      </w:r>
+      <w:r>
+        <w:rPr>
+          <w:b/>
+        </w:rPr>
+        <w:t>del aumento imprevisto de gasto.</w:t>
+      </w:r>
+    </w:p>
+    <w:p>
+      <w:r>
+        <w:t xml:space="preserve">          </w:t>
+      </w:r>
+      <w:r>
+        <w:rPr>
+          <w:b/>
+        </w:rPr>
+        <w:t>3.4</w:t>
+      </w:r>
+      <w:r>
+        <w:rPr>
+          <w:b/>
+        </w:rPr>
+        <w:t>.1. Reducción:</w:t>
+      </w:r>
+      <w:r>
+        <w:rPr>
+          <w:b/>
+        </w:rPr>
+        <w:t xml:space="preserve"> </w:t>
+      </w:r>
+      <w:r>
+        <w:t xml:space="preserve">Llevando unas buenas cuentas y evitando el despilfarro este problema no debería llegar a suceder.    </w:t>
+      </w:r>
+    </w:p>
+    <w:p/>
+    <w:p>
+      <w:r>
+        <w:t xml:space="preserve">          </w:t>
+      </w:r>
+      <w:r>
+        <w:rPr>
+          <w:b/>
+        </w:rPr>
+        <w:t>3.4</w:t>
+      </w:r>
+      <w:r>
+        <w:rPr>
+          <w:b/>
+        </w:rPr>
+        <w:t>.2. Supervisión</w:t>
+      </w:r>
+      <w:r>
+        <w:t xml:space="preserve">: </w:t>
+      </w:r>
+    </w:p>
+    <w:p>
+      <w:pPr>
+        <w:rPr>
+          <w:b/>
+        </w:rPr>
+      </w:pPr>
+      <w:r>
+        <w:lastRenderedPageBreak/>
+        <w:t xml:space="preserve">                      </w:t>
+      </w:r>
+      <w:r>
+        <w:rPr>
+          <w:b/>
+        </w:rPr>
+        <w:t>- a) Si el R. ha sucedido</w:t>
+      </w:r>
+      <w:proofErr w:type="gramStart"/>
+      <w:r>
+        <w:rPr>
+          <w:b/>
+        </w:rPr>
+        <w:t>?</w:t>
+      </w:r>
+      <w:proofErr w:type="gramEnd"/>
+    </w:p>
+    <w:p>
+      <w:r>
+        <w:tab/>
+      </w:r>
+      <w:r>
+        <w:tab/>
+        <w:t>Falta de fondos.</w:t>
+      </w:r>
+    </w:p>
+    <w:p>
+      <w:pPr>
+        <w:rPr>
+          <w:b/>
+        </w:rPr>
+      </w:pPr>
+      <w:r>
+        <w:t xml:space="preserve">                      </w:t>
+      </w:r>
+      <w:r>
+        <w:rPr>
+          <w:b/>
+        </w:rPr>
+        <w:t>- b) Efectividad e implementación de reducción</w:t>
+      </w:r>
+    </w:p>
+    <w:p>
+      <w:r>
+        <w:tab/>
+      </w:r>
+      <w:r>
+        <w:tab/>
+        <w:t>Fondos suficientes.</w:t>
+      </w:r>
+    </w:p>
+    <w:p>
+      <w:pPr>
         <w:rPr>
           <w:rFonts w:ascii="Courier New" w:hAnsi="Courier New" w:cs="Courier New"/>
         </w:rPr>
-        <w:t>cómo comprobar</w:t>
-      </w:r>
+      </w:pPr>
+      <w:r>
+        <w:t xml:space="preserve">          </w:t>
+      </w:r>
+      <w:r>
+        <w:rPr>
+          <w:b/>
+        </w:rPr>
+        <w:t>3.4</w:t>
+      </w:r>
+      <w:r>
+        <w:rPr>
+          <w:b/>
+        </w:rPr>
+        <w:t>.3. Plan de Contingencia:</w:t>
+      </w:r>
+      <w:r>
+        <w:t xml:space="preserve"> </w:t>
+      </w:r>
+    </w:p>
+    <w:p>
+      <w:pPr>
+        <w:ind w:left="705"/>
+      </w:pPr>
       <w:r>
         <w:rPr>
           <w:rFonts w:ascii="Courier New" w:hAnsi="Courier New" w:cs="Courier New"/>
         </w:rPr>
-        <w:t xml:space="preserve"> que</w:t>
+        <w:t>Se intentaría recortar de otras partes para poder recuperar estabilidad.</w:t>
+      </w:r>
+    </w:p>
+    <w:p/>
+    <w:p>
+      <w:pPr>
+        <w:rPr>
+          <w:b/>
+        </w:rPr>
+      </w:pPr>
+      <w:r>
+        <w:t xml:space="preserve">    </w:t>
+      </w:r>
+      <w:r>
+        <w:rPr>
+          <w:b/>
+        </w:rPr>
+        <w:t>3.5</w:t>
+      </w:r>
+      <w:r>
+        <w:rPr>
+          <w:b/>
+        </w:rPr>
+        <w:t xml:space="preserve">. Riesgo </w:t>
+      </w:r>
+      <w:r>
+        <w:rPr>
+          <w:b/>
+        </w:rPr>
+        <w:t>de pérdida de miembros.</w:t>
+      </w:r>
+    </w:p>
+    <w:p>
+      <w:r>
+        <w:t xml:space="preserve">          </w:t>
+      </w:r>
+      <w:r>
+        <w:rPr>
+          <w:b/>
+        </w:rPr>
+        <w:t>3.5</w:t>
+      </w:r>
+      <w:r>
+        <w:rPr>
+          <w:b/>
+        </w:rPr>
+        <w:t>.1. Reducción:</w:t>
+      </w:r>
+      <w:r>
+        <w:t xml:space="preserve"> </w:t>
       </w:r>
       <w:r>
         <w:rPr>
           <w:rFonts w:ascii="Courier New" w:hAnsi="Courier New" w:cs="Courier New"/>
         </w:rPr>
-        <w:t>. . .</w:t>
+        <w:t>Con un buen ambiente de equipo.</w:t>
+      </w:r>
+      <w:r>
+        <w:t xml:space="preserve">    </w:t>
+      </w:r>
+    </w:p>
+    <w:p/>
+    <w:p>
+      <w:r>
+        <w:t xml:space="preserve">          </w:t>
+      </w:r>
+      <w:r>
+        <w:rPr>
+          <w:b/>
+        </w:rPr>
+        <w:t>3.5</w:t>
+      </w:r>
+      <w:r>
+        <w:rPr>
+          <w:b/>
+        </w:rPr>
+        <w:t>.2. Supervisión</w:t>
+      </w:r>
+      <w:r>
+        <w:t xml:space="preserve">: </w:t>
+      </w:r>
+    </w:p>
+    <w:p>
+      <w:pPr>
+        <w:rPr>
+          <w:b/>
+        </w:rPr>
+      </w:pPr>
+      <w:r>
+        <w:t xml:space="preserve">                      </w:t>
+      </w:r>
+      <w:r>
+        <w:rPr>
+          <w:b/>
+        </w:rPr>
+        <w:t>- a) Si el R. ha sucedido</w:t>
+      </w:r>
+      <w:proofErr w:type="gramStart"/>
+      <w:r>
+        <w:rPr>
+          <w:b/>
+        </w:rPr>
+        <w:t>?</w:t>
+      </w:r>
+      <w:proofErr w:type="gramEnd"/>
+    </w:p>
+    <w:p>
+      <w:r>
+        <w:tab/>
+      </w:r>
+      <w:r>
+        <w:tab/>
+        <w:t>Tensión entre los miembros del equipo.</w:t>
+      </w:r>
+    </w:p>
+    <w:p>
+      <w:pPr>
+        <w:rPr>
+          <w:b/>
+        </w:rPr>
+      </w:pPr>
+      <w:r>
+        <w:t xml:space="preserve">                      </w:t>
+      </w:r>
+      <w:r>
+        <w:rPr>
+          <w:b/>
+        </w:rPr>
+        <w:t>- b) Efectividad e implementación de reducción</w:t>
+      </w:r>
+    </w:p>
+    <w:p>
+      <w:r>
+        <w:tab/>
+      </w:r>
+      <w:r>
+        <w:tab/>
+        <w:t>Buen ambiente de trabajo.</w:t>
+      </w:r>
+    </w:p>
+    <w:p>
+      <w:r>
+        <w:t xml:space="preserve">          </w:t>
+      </w:r>
+      <w:r>
+        <w:rPr>
+          <w:b/>
+        </w:rPr>
+        <w:t>3.5</w:t>
+      </w:r>
+      <w:r>
+        <w:rPr>
+          <w:b/>
+        </w:rPr>
+        <w:t>.3. Plan de Contingencia:</w:t>
       </w:r>
       <w:r>
         <w:t xml:space="preserve"> </w:t>
@@ -8345,98 +9652,18 @@
     </w:p>
     <w:p>
       <w:pPr>
-        <w:rPr>
-          <w:b/>
-        </w:rPr>
-      </w:pPr>
-      <w:r>
-        <w:t xml:space="preserve">              </w:t>
-      </w:r>
-      <w:r>
-        <w:t xml:space="preserve">        </w:t>
-      </w:r>
-      <w:r>
-        <w:rPr>
-          <w:b/>
-        </w:rPr>
-        <w:t xml:space="preserve">- </w:t>
-      </w:r>
-      <w:r>
-        <w:rPr>
-          <w:b/>
-        </w:rPr>
-        <w:t xml:space="preserve">a) </w:t>
-      </w:r>
-      <w:r>
-        <w:rPr>
-          <w:b/>
-        </w:rPr>
-        <w:t>Si el R. ha sucedido?</w:t>
-      </w:r>
-    </w:p>
-    <w:p/>
-    <w:p>
-      <w:pPr>
-        <w:rPr>
-          <w:b/>
-        </w:rPr>
-      </w:pPr>
-      <w:r>
-        <w:t xml:space="preserve">              </w:t>
-      </w:r>
-      <w:r>
-        <w:t xml:space="preserve">        </w:t>
-      </w:r>
-      <w:r>
-        <w:rPr>
-          <w:b/>
-        </w:rPr>
-        <w:t xml:space="preserve">- </w:t>
-      </w:r>
-      <w:r>
-        <w:rPr>
-          <w:b/>
-        </w:rPr>
-        <w:t xml:space="preserve">b) </w:t>
-      </w:r>
-      <w:r>
-        <w:rPr>
-          <w:b/>
-        </w:rPr>
-        <w:t>Efectividad e implementación de reducción</w:t>
-      </w:r>
-    </w:p>
-    <w:p/>
-    <w:p>
-      <w:r>
-        <w:t xml:space="preserve">          </w:t>
-      </w:r>
-      <w:r>
-        <w:rPr>
-          <w:b/>
-        </w:rPr>
-        <w:t xml:space="preserve">3.k.3. </w:t>
-      </w:r>
-      <w:r>
-        <w:rPr>
-          <w:b/>
-        </w:rPr>
-        <w:t>Plan de Contingencia:</w:t>
-      </w:r>
-      <w:r>
-        <w:t xml:space="preserve"> </w:t>
-      </w:r>
-      <w:r>
-        <w:rPr>
-          <w:rFonts w:ascii="Courier New" w:hAnsi="Courier New" w:cs="Courier New"/>
-        </w:rPr>
-        <w:t>Gestión si el Riesgo sucede</w:t>
-      </w:r>
-      <w:r>
-        <w:t xml:space="preserve">   </w:t>
-      </w:r>
-      <w:r>
-        <w:t xml:space="preserve"> </w:t>
+        <w:ind w:left="705"/>
+      </w:pPr>
+      <w:r>
+        <w:t xml:space="preserve">Se intentaría repartir el trabajo del miembro en </w:t>
+      </w:r>
+      <w:proofErr w:type="gramStart"/>
+      <w:r>
+        <w:t>cuestión ,</w:t>
+      </w:r>
+      <w:proofErr w:type="gramEnd"/>
+      <w:r>
+        <w:t xml:space="preserve"> redistribuyéndolo, entre el resto para minimizar el impacto.</w:t>
       </w:r>
     </w:p>
     <w:p/>
@@ -8471,7 +9698,87 @@
         <w:rPr>
           <w:rFonts w:ascii="Courier New" w:hAnsi="Courier New" w:cs="Courier New"/>
         </w:rPr>
-        <w:t>(cuándo hacer las tareas de control de riesgos)</w:t>
+        <w:t xml:space="preserve">   Se revisara la posibilidad de una mala acogida de la aplicación aproximadamente dos meses antes del lanzamiento de la misma, y en adelante a ese momento, se revisara semanalmente.</w:t>
+      </w:r>
+    </w:p>
+    <w:p>
+      <w:pPr>
+        <w:rPr>
+          <w:rFonts w:ascii="Courier New" w:hAnsi="Courier New" w:cs="Courier New"/>
+        </w:rPr>
+      </w:pPr>
+    </w:p>
+    <w:p>
+      <w:pPr>
+        <w:rPr>
+          <w:rFonts w:ascii="Courier New" w:hAnsi="Courier New" w:cs="Courier New"/>
+        </w:rPr>
+      </w:pPr>
+      <w:r>
+        <w:rPr>
+          <w:rFonts w:ascii="Courier New" w:hAnsi="Courier New" w:cs="Courier New"/>
+        </w:rPr>
+        <w:t>La inexperiencia de los miembros se revisara dos semanas antes de empezar la etapa de desarrollo y en adelante se hará semanalmente.</w:t>
+      </w:r>
+    </w:p>
+    <w:p>
+      <w:pPr>
+        <w:rPr>
+          <w:rFonts w:ascii="Courier New" w:hAnsi="Courier New" w:cs="Courier New"/>
+        </w:rPr>
+      </w:pPr>
+    </w:p>
+    <w:p>
+      <w:pPr>
+        <w:rPr>
+          <w:rFonts w:ascii="Courier New" w:hAnsi="Courier New" w:cs="Courier New"/>
+        </w:rPr>
+      </w:pPr>
+      <w:r>
+        <w:rPr>
+          <w:rFonts w:ascii="Courier New" w:hAnsi="Courier New" w:cs="Courier New"/>
+        </w:rPr>
+        <w:t>Los problemas de planificación es un riesgo que se revisara semanalmente con el progreso del proyecto por parte de cada miembro.</w:t>
+      </w:r>
+    </w:p>
+    <w:p>
+      <w:pPr>
+        <w:rPr>
+          <w:rFonts w:ascii="Courier New" w:hAnsi="Courier New" w:cs="Courier New"/>
+        </w:rPr>
+      </w:pPr>
+    </w:p>
+    <w:p>
+      <w:pPr>
+        <w:rPr>
+          <w:rFonts w:ascii="Courier New" w:hAnsi="Courier New" w:cs="Courier New"/>
+        </w:rPr>
+      </w:pPr>
+      <w:r>
+        <w:rPr>
+          <w:rFonts w:ascii="Courier New" w:hAnsi="Courier New" w:cs="Courier New"/>
+        </w:rPr>
+        <w:t>Una revisión del posible gasto y presupuesto se hará cada dos semanas o tras cualquier tipo de gasto significativo.</w:t>
+      </w:r>
+    </w:p>
+    <w:p>
+      <w:pPr>
+        <w:rPr>
+          <w:rFonts w:ascii="Courier New" w:hAnsi="Courier New" w:cs="Courier New"/>
+        </w:rPr>
+      </w:pPr>
+    </w:p>
+    <w:p>
+      <w:pPr>
+        <w:rPr>
+          <w:rFonts w:ascii="Courier New" w:hAnsi="Courier New" w:cs="Courier New"/>
+        </w:rPr>
+      </w:pPr>
+      <w:r>
+        <w:rPr>
+          <w:rFonts w:ascii="Courier New" w:hAnsi="Courier New" w:cs="Courier New"/>
+        </w:rPr>
+        <w:t>La perdida de algún miembro es un riesgo del que se tendrá control dos veces por semana, dado que una vez empiece puede ser inevitable.</w:t>
       </w:r>
     </w:p>
     <w:p>
@@ -8492,6 +9799,32 @@
         <w:t>Resumen</w:t>
       </w:r>
       <w:bookmarkEnd w:id="18"/>
+    </w:p>
+    <w:p>
+      <w:pPr>
+        <w:pStyle w:val="Estilo2"/>
+        <w:numPr>
+          <w:ilvl w:val="0"/>
+          <w:numId w:val="0"/>
+        </w:numPr>
+        <w:ind w:left="420"/>
+        <w:rPr>
+          <w:b w:val="0"/>
+        </w:rPr>
+      </w:pPr>
+      <w:r>
+        <w:rPr>
+          <w:b w:val="0"/>
+        </w:rPr>
+        <w:t xml:space="preserve">Este proyecto puede ser llevado a cabo sin incidencias si se controlan los riesgos antes descritos y es aplicado un buen plan de reducción para los mismos. La aparición de uno de estos riesgos sería un gran problema para el proyecto, y sus integrantes, sobre todo por la cantidad de esfuerzo y costes que se perderían en </w:t>
+      </w:r>
+      <w:r>
+        <w:rPr>
+          <w:b w:val="0"/>
+        </w:rPr>
+        <w:lastRenderedPageBreak/>
+        <w:t>dicho caso. Con todo lo mencionado, merece la pena el riesgo por el alto beneficio, tanto económico como de crecimiento personal, que puede suponer para cada uno de los miembros del equipo, a parte de un reconocimiento por haber logrado llevar a los compradores un producto útil en el cual depositar su confianza.</w:t>
+      </w:r>
     </w:p>
     <w:p>
       <w:pPr>
@@ -8850,7 +10183,7 @@
                     </a:ln>
                     <a:extLst>
                       <a:ext uri="{53640926-AAD7-44D8-BBD7-CCE9431645EC}">
-                        <a14:shadowObscured xmlns:a14="http://schemas.microsoft.com/office/drawing/2010/main"/>
+                        <a14:shadowObscured xmlns:a14="http://schemas.microsoft.com/office/drawing/2010/main" xmlns:wps="http://schemas.microsoft.com/office/word/2010/wordprocessingShape" xmlns:wpi="http://schemas.microsoft.com/office/word/2010/wordprocessingInk" xmlns:wpg="http://schemas.microsoft.com/office/word/2010/wordprocessingGroup" xmlns:w16se="http://schemas.microsoft.com/office/word/2015/wordml/symex" xmlns:w16cid="http://schemas.microsoft.com/office/word/2016/wordml/cid" xmlns:w15="http://schemas.microsoft.com/office/word/2012/wordml" xmlns:w14="http://schemas.microsoft.com/office/word/2010/wordml" xmlns:w="http://schemas.openxmlformats.org/wordprocessingml/2006/main" xmlns:w10="urn:schemas-microsoft-com:office:word" xmlns:wp14="http://schemas.microsoft.com/office/word/2010/wordprocessingDrawing" xmlns:v="urn:schemas-microsoft-com:vml" xmlns:o="urn:schemas-microsoft-com:office:office" xmlns:am3d="http://schemas.microsoft.com/office/drawing/2017/model3d" xmlns:aink="http://schemas.microsoft.com/office/drawing/2016/ink" xmlns:mc="http://schemas.openxmlformats.org/markup-compatibility/2006" xmlns:cx8="http://schemas.microsoft.com/office/drawing/2016/5/14/chartex" xmlns:cx7="http://schemas.microsoft.com/office/drawing/2016/5/13/chartex" xmlns:cx6="http://schemas.microsoft.com/office/drawing/2016/5/12/chartex" xmlns:cx5="http://schemas.microsoft.com/office/drawing/2016/5/11/chartex" xmlns:cx4="http://schemas.microsoft.com/office/drawing/2016/5/10/chartex" xmlns:cx3="http://schemas.microsoft.com/office/drawing/2016/5/9/chartex" xmlns:cx2="http://schemas.microsoft.com/office/drawing/2015/10/21/chartex" xmlns:cx1="http://schemas.microsoft.com/office/drawing/2015/9/8/chartex" xmlns:cx="http://schemas.microsoft.com/office/drawing/2014/chartex" xmlns:wpc="http://schemas.microsoft.com/office/word/2010/wordprocessingCanvas" xmlns=""/>
                       </a:ext>
                     </a:extLst>
                   </pic:spPr>
@@ -8918,7 +10251,7 @@
       <w:tblPr>
         <w:tblStyle w:val="Tablaconcuadrcula"/>
         <w:tblW w:w="0" w:type="auto"/>
-        <w:tblLook w:val="04A0" w:firstRow="1" w:lastRow="0" w:firstColumn="1" w:lastColumn="0" w:noHBand="0" w:noVBand="1"/>
+        <w:tblLook w:val="04A0"/>
       </w:tblPr>
       <w:tblGrid>
         <w:gridCol w:w="1496"/>
@@ -11786,7 +13119,7 @@
           <w:sz w:val="24"/>
           <w:szCs w:val="24"/>
         </w:rPr>
-        <w:t xml:space="preserve">-En casos de </w:t>
+        <w:t>-En casos de CRC</w:t>
       </w:r>
       <w:proofErr w:type="gramStart"/>
       <w:r>
@@ -11795,7 +13128,7 @@
           <w:sz w:val="24"/>
           <w:szCs w:val="24"/>
         </w:rPr>
-        <w:t>CRC,CU</w:t>
+        <w:t>,CU</w:t>
       </w:r>
       <w:proofErr w:type="gramEnd"/>
       <w:r>
@@ -12344,7 +13677,7 @@
 </file>
 
 <file path=word/endnotes.xml><?xml version="1.0" encoding="utf-8"?>
-<w:endnotes xmlns:wpc="http://schemas.microsoft.com/office/word/2010/wordprocessingCanvas" xmlns:cx="http://schemas.microsoft.com/office/drawing/2014/chartex" xmlns:cx1="http://schemas.microsoft.com/office/drawing/2015/9/8/chartex" xmlns:cx2="http://schemas.microsoft.com/office/drawing/2015/10/21/chartex" xmlns:cx3="http://schemas.microsoft.com/office/drawing/2016/5/9/chartex" xmlns:cx4="http://schemas.microsoft.com/office/drawing/2016/5/10/chartex" xmlns:cx5="http://schemas.microsoft.com/office/drawing/2016/5/11/chartex" xmlns:cx6="http://schemas.microsoft.com/office/drawing/2016/5/12/chartex" xmlns:cx7="http://schemas.microsoft.com/office/drawing/2016/5/13/chartex" xmlns:cx8="http://schemas.microsoft.com/office/drawing/2016/5/14/chartex" xmlns:mc="http://schemas.openxmlformats.org/markup-compatibility/2006" xmlns:aink="http://schemas.microsoft.com/office/drawing/2016/ink" xmlns:am3d="http://schemas.microsoft.com/office/drawing/2017/model3d" xmlns:o="urn:schemas-microsoft-com:office:office" xmlns:r="http://schemas.openxmlformats.org/officeDocument/2006/relationships" xmlns:m="http://schemas.openxmlformats.org/officeDocument/2006/math" xmlns:v="urn:schemas-microsoft-com:vml" xmlns:wp14="http://schemas.microsoft.com/office/word/2010/wordprocessingDrawing" xmlns:wp="http://schemas.openxmlformats.org/drawingml/2006/wordprocessingDrawing" xmlns:w10="urn:schemas-microsoft-com:office:word" xmlns:w="http://schemas.openxmlformats.org/wordprocessingml/2006/main" xmlns:w14="http://schemas.microsoft.com/office/word/2010/wordml" xmlns:w15="http://schemas.microsoft.com/office/word/2012/wordml" xmlns:w16cid="http://schemas.microsoft.com/office/word/2016/wordml/cid" xmlns:w16se="http://schemas.microsoft.com/office/word/2015/wordml/symex" xmlns:wpg="http://schemas.microsoft.com/office/word/2010/wordprocessingGroup" xmlns:wpi="http://schemas.microsoft.com/office/word/2010/wordprocessingInk" xmlns:wne="http://schemas.microsoft.com/office/word/2006/wordml" xmlns:wps="http://schemas.microsoft.com/office/word/2010/wordprocessingShape" mc:Ignorable="w14 w15 w16se w16cid wp14">
+<w:endnotes xmlns:ve="http://schemas.openxmlformats.org/markup-compatibility/2006" xmlns:o="urn:schemas-microsoft-com:office:office" xmlns:r="http://schemas.openxmlformats.org/officeDocument/2006/relationships" xmlns:m="http://schemas.openxmlformats.org/officeDocument/2006/math" xmlns:v="urn:schemas-microsoft-com:vml" xmlns:wp="http://schemas.openxmlformats.org/drawingml/2006/wordprocessingDrawing" xmlns:w10="urn:schemas-microsoft-com:office:word" xmlns:w="http://schemas.openxmlformats.org/wordprocessingml/2006/main" xmlns:wne="http://schemas.microsoft.com/office/word/2006/wordml">
   <w:endnote w:type="separator" w:id="-1">
     <w:p>
       <w:pPr>
@@ -12369,7 +13702,7 @@
 </file>
 
 <file path=word/footer1.xml><?xml version="1.0" encoding="utf-8"?>
-<w:ftr xmlns:wpc="http://schemas.microsoft.com/office/word/2010/wordprocessingCanvas" xmlns:cx="http://schemas.microsoft.com/office/drawing/2014/chartex" xmlns:cx1="http://schemas.microsoft.com/office/drawing/2015/9/8/chartex" xmlns:cx2="http://schemas.microsoft.com/office/drawing/2015/10/21/chartex" xmlns:cx3="http://schemas.microsoft.com/office/drawing/2016/5/9/chartex" xmlns:cx4="http://schemas.microsoft.com/office/drawing/2016/5/10/chartex" xmlns:cx5="http://schemas.microsoft.com/office/drawing/2016/5/11/chartex" xmlns:cx6="http://schemas.microsoft.com/office/drawing/2016/5/12/chartex" xmlns:cx7="http://schemas.microsoft.com/office/drawing/2016/5/13/chartex" xmlns:cx8="http://schemas.microsoft.com/office/drawing/2016/5/14/chartex" xmlns:mc="http://schemas.openxmlformats.org/markup-compatibility/2006" xmlns:aink="http://schemas.microsoft.com/office/drawing/2016/ink" xmlns:am3d="http://schemas.microsoft.com/office/drawing/2017/model3d" xmlns:o="urn:schemas-microsoft-com:office:office" xmlns:r="http://schemas.openxmlformats.org/officeDocument/2006/relationships" xmlns:m="http://schemas.openxmlformats.org/officeDocument/2006/math" xmlns:v="urn:schemas-microsoft-com:vml" xmlns:wp14="http://schemas.microsoft.com/office/word/2010/wordprocessingDrawing" xmlns:wp="http://schemas.openxmlformats.org/drawingml/2006/wordprocessingDrawing" xmlns:w10="urn:schemas-microsoft-com:office:word" xmlns:w="http://schemas.openxmlformats.org/wordprocessingml/2006/main" xmlns:w14="http://schemas.microsoft.com/office/word/2010/wordml" xmlns:w15="http://schemas.microsoft.com/office/word/2012/wordml" xmlns:w16cid="http://schemas.microsoft.com/office/word/2016/wordml/cid" xmlns:w16se="http://schemas.microsoft.com/office/word/2015/wordml/symex" xmlns:wpg="http://schemas.microsoft.com/office/word/2010/wordprocessingGroup" xmlns:wpi="http://schemas.microsoft.com/office/word/2010/wordprocessingInk" xmlns:wne="http://schemas.microsoft.com/office/word/2006/wordml" xmlns:wps="http://schemas.microsoft.com/office/word/2010/wordprocessingShape" mc:Ignorable="w14 w15 w16se w16cid wp14">
+<w:ftr xmlns:ve="http://schemas.openxmlformats.org/markup-compatibility/2006" xmlns:o="urn:schemas-microsoft-com:office:office" xmlns:r="http://schemas.openxmlformats.org/officeDocument/2006/relationships" xmlns:m="http://schemas.openxmlformats.org/officeDocument/2006/math" xmlns:v="urn:schemas-microsoft-com:vml" xmlns:wp="http://schemas.openxmlformats.org/drawingml/2006/wordprocessingDrawing" xmlns:w10="urn:schemas-microsoft-com:office:word" xmlns:w="http://schemas.openxmlformats.org/wordprocessingml/2006/main" xmlns:wne="http://schemas.microsoft.com/office/word/2006/wordml">
   <w:sdt>
     <w:sdtPr>
       <w:id w:val="-1740400802"/>
@@ -12397,7 +13730,7 @@
           <w:rPr>
             <w:noProof/>
           </w:rPr>
-          <w:t>i</w:t>
+          <w:t>iii</w:t>
         </w:r>
         <w:r>
           <w:rPr>
@@ -12417,7 +13750,7 @@
 </file>
 
 <file path=word/footer2.xml><?xml version="1.0" encoding="utf-8"?>
-<w:ftr xmlns:wpc="http://schemas.microsoft.com/office/word/2010/wordprocessingCanvas" xmlns:cx="http://schemas.microsoft.com/office/drawing/2014/chartex" xmlns:cx1="http://schemas.microsoft.com/office/drawing/2015/9/8/chartex" xmlns:cx2="http://schemas.microsoft.com/office/drawing/2015/10/21/chartex" xmlns:cx3="http://schemas.microsoft.com/office/drawing/2016/5/9/chartex" xmlns:cx4="http://schemas.microsoft.com/office/drawing/2016/5/10/chartex" xmlns:cx5="http://schemas.microsoft.com/office/drawing/2016/5/11/chartex" xmlns:cx6="http://schemas.microsoft.com/office/drawing/2016/5/12/chartex" xmlns:cx7="http://schemas.microsoft.com/office/drawing/2016/5/13/chartex" xmlns:cx8="http://schemas.microsoft.com/office/drawing/2016/5/14/chartex" xmlns:mc="http://schemas.openxmlformats.org/markup-compatibility/2006" xmlns:aink="http://schemas.microsoft.com/office/drawing/2016/ink" xmlns:am3d="http://schemas.microsoft.com/office/drawing/2017/model3d" xmlns:o="urn:schemas-microsoft-com:office:office" xmlns:r="http://schemas.openxmlformats.org/officeDocument/2006/relationships" xmlns:m="http://schemas.openxmlformats.org/officeDocument/2006/math" xmlns:v="urn:schemas-microsoft-com:vml" xmlns:wp14="http://schemas.microsoft.com/office/word/2010/wordprocessingDrawing" xmlns:wp="http://schemas.openxmlformats.org/drawingml/2006/wordprocessingDrawing" xmlns:w10="urn:schemas-microsoft-com:office:word" xmlns:w="http://schemas.openxmlformats.org/wordprocessingml/2006/main" xmlns:w14="http://schemas.microsoft.com/office/word/2010/wordml" xmlns:w15="http://schemas.microsoft.com/office/word/2012/wordml" xmlns:w16cid="http://schemas.microsoft.com/office/word/2016/wordml/cid" xmlns:w16se="http://schemas.microsoft.com/office/word/2015/wordml/symex" xmlns:wpg="http://schemas.microsoft.com/office/word/2010/wordprocessingGroup" xmlns:wpi="http://schemas.microsoft.com/office/word/2010/wordprocessingInk" xmlns:wne="http://schemas.microsoft.com/office/word/2006/wordml" xmlns:wps="http://schemas.microsoft.com/office/word/2010/wordprocessingShape" mc:Ignorable="w14 w15 w16se w16cid wp14">
+<w:ftr xmlns:ve="http://schemas.openxmlformats.org/markup-compatibility/2006" xmlns:o="urn:schemas-microsoft-com:office:office" xmlns:r="http://schemas.openxmlformats.org/officeDocument/2006/relationships" xmlns:m="http://schemas.openxmlformats.org/officeDocument/2006/math" xmlns:v="urn:schemas-microsoft-com:vml" xmlns:wp="http://schemas.openxmlformats.org/drawingml/2006/wordprocessingDrawing" xmlns:w10="urn:schemas-microsoft-com:office:word" xmlns:w="http://schemas.openxmlformats.org/wordprocessingml/2006/main" xmlns:wne="http://schemas.microsoft.com/office/word/2006/wordml">
   <w:sdt>
     <w:sdtPr>
       <w:id w:val="-159541669"/>
@@ -12445,7 +13778,7 @@
           <w:rPr>
             <w:noProof/>
           </w:rPr>
-          <w:t>12</w:t>
+          <w:t>6</w:t>
         </w:r>
         <w:r>
           <w:rPr>
@@ -12465,7 +13798,7 @@
 </file>
 
 <file path=word/footnotes.xml><?xml version="1.0" encoding="utf-8"?>
-<w:footnotes xmlns:wpc="http://schemas.microsoft.com/office/word/2010/wordprocessingCanvas" xmlns:cx="http://schemas.microsoft.com/office/drawing/2014/chartex" xmlns:cx1="http://schemas.microsoft.com/office/drawing/2015/9/8/chartex" xmlns:cx2="http://schemas.microsoft.com/office/drawing/2015/10/21/chartex" xmlns:cx3="http://schemas.microsoft.com/office/drawing/2016/5/9/chartex" xmlns:cx4="http://schemas.microsoft.com/office/drawing/2016/5/10/chartex" xmlns:cx5="http://schemas.microsoft.com/office/drawing/2016/5/11/chartex" xmlns:cx6="http://schemas.microsoft.com/office/drawing/2016/5/12/chartex" xmlns:cx7="http://schemas.microsoft.com/office/drawing/2016/5/13/chartex" xmlns:cx8="http://schemas.microsoft.com/office/drawing/2016/5/14/chartex" xmlns:mc="http://schemas.openxmlformats.org/markup-compatibility/2006" xmlns:aink="http://schemas.microsoft.com/office/drawing/2016/ink" xmlns:am3d="http://schemas.microsoft.com/office/drawing/2017/model3d" xmlns:o="urn:schemas-microsoft-com:office:office" xmlns:r="http://schemas.openxmlformats.org/officeDocument/2006/relationships" xmlns:m="http://schemas.openxmlformats.org/officeDocument/2006/math" xmlns:v="urn:schemas-microsoft-com:vml" xmlns:wp14="http://schemas.microsoft.com/office/word/2010/wordprocessingDrawing" xmlns:wp="http://schemas.openxmlformats.org/drawingml/2006/wordprocessingDrawing" xmlns:w10="urn:schemas-microsoft-com:office:word" xmlns:w="http://schemas.openxmlformats.org/wordprocessingml/2006/main" xmlns:w14="http://schemas.microsoft.com/office/word/2010/wordml" xmlns:w15="http://schemas.microsoft.com/office/word/2012/wordml" xmlns:w16cid="http://schemas.microsoft.com/office/word/2016/wordml/cid" xmlns:w16se="http://schemas.microsoft.com/office/word/2015/wordml/symex" xmlns:wpg="http://schemas.microsoft.com/office/word/2010/wordprocessingGroup" xmlns:wpi="http://schemas.microsoft.com/office/word/2010/wordprocessingInk" xmlns:wne="http://schemas.microsoft.com/office/word/2006/wordml" xmlns:wps="http://schemas.microsoft.com/office/word/2010/wordprocessingShape" mc:Ignorable="w14 w15 w16se w16cid wp14">
+<w:footnotes xmlns:ve="http://schemas.openxmlformats.org/markup-compatibility/2006" xmlns:o="urn:schemas-microsoft-com:office:office" xmlns:r="http://schemas.openxmlformats.org/officeDocument/2006/relationships" xmlns:m="http://schemas.openxmlformats.org/officeDocument/2006/math" xmlns:v="urn:schemas-microsoft-com:vml" xmlns:wp="http://schemas.openxmlformats.org/drawingml/2006/wordprocessingDrawing" xmlns:w10="urn:schemas-microsoft-com:office:word" xmlns:w="http://schemas.openxmlformats.org/wordprocessingml/2006/main" xmlns:wne="http://schemas.microsoft.com/office/word/2006/wordml">
   <w:footnote w:type="separator" w:id="-1">
     <w:p>
       <w:pPr>
@@ -12490,8 +13823,8 @@
 </file>
 
 <file path=word/numbering.xml><?xml version="1.0" encoding="utf-8"?>
-<w:numbering xmlns:wpc="http://schemas.microsoft.com/office/word/2010/wordprocessingCanvas" xmlns:cx="http://schemas.microsoft.com/office/drawing/2014/chartex" xmlns:cx1="http://schemas.microsoft.com/office/drawing/2015/9/8/chartex" xmlns:cx2="http://schemas.microsoft.com/office/drawing/2015/10/21/chartex" xmlns:cx3="http://schemas.microsoft.com/office/drawing/2016/5/9/chartex" xmlns:cx4="http://schemas.microsoft.com/office/drawing/2016/5/10/chartex" xmlns:cx5="http://schemas.microsoft.com/office/drawing/2016/5/11/chartex" xmlns:cx6="http://schemas.microsoft.com/office/drawing/2016/5/12/chartex" xmlns:cx7="http://schemas.microsoft.com/office/drawing/2016/5/13/chartex" xmlns:cx8="http://schemas.microsoft.com/office/drawing/2016/5/14/chartex" xmlns:mc="http://schemas.openxmlformats.org/markup-compatibility/2006" xmlns:aink="http://schemas.microsoft.com/office/drawing/2016/ink" xmlns:am3d="http://schemas.microsoft.com/office/drawing/2017/model3d" xmlns:o="urn:schemas-microsoft-com:office:office" xmlns:r="http://schemas.openxmlformats.org/officeDocument/2006/relationships" xmlns:m="http://schemas.openxmlformats.org/officeDocument/2006/math" xmlns:v="urn:schemas-microsoft-com:vml" xmlns:wp14="http://schemas.microsoft.com/office/word/2010/wordprocessingDrawing" xmlns:wp="http://schemas.openxmlformats.org/drawingml/2006/wordprocessingDrawing" xmlns:w10="urn:schemas-microsoft-com:office:word" xmlns:w="http://schemas.openxmlformats.org/wordprocessingml/2006/main" xmlns:w14="http://schemas.microsoft.com/office/word/2010/wordml" xmlns:w15="http://schemas.microsoft.com/office/word/2012/wordml" xmlns:w16cid="http://schemas.microsoft.com/office/word/2016/wordml/cid" xmlns:w16se="http://schemas.microsoft.com/office/word/2015/wordml/symex" xmlns:wpg="http://schemas.microsoft.com/office/word/2010/wordprocessingGroup" xmlns:wpi="http://schemas.microsoft.com/office/word/2010/wordprocessingInk" xmlns:wne="http://schemas.microsoft.com/office/word/2006/wordml" xmlns:wps="http://schemas.microsoft.com/office/word/2010/wordprocessingShape" mc:Ignorable="w14 w15 w16se w16cid wp14">
-  <w:abstractNum w:abstractNumId="0" w15:restartNumberingAfterBreak="0">
+<w:numbering xmlns:ve="http://schemas.openxmlformats.org/markup-compatibility/2006" xmlns:o="urn:schemas-microsoft-com:office:office" xmlns:r="http://schemas.openxmlformats.org/officeDocument/2006/relationships" xmlns:m="http://schemas.openxmlformats.org/officeDocument/2006/math" xmlns:v="urn:schemas-microsoft-com:vml" xmlns:wp="http://schemas.openxmlformats.org/drawingml/2006/wordprocessingDrawing" xmlns:w10="urn:schemas-microsoft-com:office:word" xmlns:w="http://schemas.openxmlformats.org/wordprocessingml/2006/main" xmlns:wne="http://schemas.microsoft.com/office/word/2006/wordml">
+  <w:abstractNum w:abstractNumId="0">
     <w:nsid w:val="00000002"/>
     <w:multiLevelType w:val="multilevel"/>
     <w:tmpl w:val="00000002"/>
@@ -12611,7 +13944,7 @@
       </w:pPr>
     </w:lvl>
   </w:abstractNum>
-  <w:abstractNum w:abstractNumId="1" w15:restartNumberingAfterBreak="0">
+  <w:abstractNum w:abstractNumId="1">
     <w:nsid w:val="08EF62A5"/>
     <w:multiLevelType w:val="hybridMultilevel"/>
     <w:tmpl w:val="60AC1AB2"/>
@@ -12724,7 +14057,7 @@
       </w:pPr>
     </w:lvl>
   </w:abstractNum>
-  <w:abstractNum w:abstractNumId="2" w15:restartNumberingAfterBreak="0">
+  <w:abstractNum w:abstractNumId="2">
     <w:nsid w:val="0D2D30F0"/>
     <w:multiLevelType w:val="hybridMultilevel"/>
     <w:tmpl w:val="8C5E8582"/>
@@ -12837,7 +14170,7 @@
       </w:rPr>
     </w:lvl>
   </w:abstractNum>
-  <w:abstractNum w:abstractNumId="3" w15:restartNumberingAfterBreak="0">
+  <w:abstractNum w:abstractNumId="3">
     <w:nsid w:val="141D5FBC"/>
     <w:multiLevelType w:val="hybridMultilevel"/>
     <w:tmpl w:val="7840D38A"/>
@@ -12949,7 +14282,7 @@
       </w:rPr>
     </w:lvl>
   </w:abstractNum>
-  <w:abstractNum w:abstractNumId="4" w15:restartNumberingAfterBreak="0">
+  <w:abstractNum w:abstractNumId="4">
     <w:nsid w:val="201869A1"/>
     <w:multiLevelType w:val="hybridMultilevel"/>
     <w:tmpl w:val="3D8ED800"/>
@@ -13062,7 +14395,7 @@
       </w:pPr>
     </w:lvl>
   </w:abstractNum>
-  <w:abstractNum w:abstractNumId="5" w15:restartNumberingAfterBreak="0">
+  <w:abstractNum w:abstractNumId="5">
     <w:nsid w:val="27634082"/>
     <w:multiLevelType w:val="hybridMultilevel"/>
     <w:tmpl w:val="34ECBC4E"/>
@@ -13175,7 +14508,7 @@
       </w:rPr>
     </w:lvl>
   </w:abstractNum>
-  <w:abstractNum w:abstractNumId="6" w15:restartNumberingAfterBreak="0">
+  <w:abstractNum w:abstractNumId="6">
     <w:nsid w:val="2D932B3D"/>
     <w:multiLevelType w:val="hybridMultilevel"/>
     <w:tmpl w:val="17EC11A6"/>
@@ -13288,7 +14621,7 @@
       </w:rPr>
     </w:lvl>
   </w:abstractNum>
-  <w:abstractNum w:abstractNumId="7" w15:restartNumberingAfterBreak="0">
+  <w:abstractNum w:abstractNumId="7">
     <w:nsid w:val="597F2D2C"/>
     <w:multiLevelType w:val="hybridMultilevel"/>
     <w:tmpl w:val="7A5EFE38"/>
@@ -13374,7 +14707,7 @@
       </w:pPr>
     </w:lvl>
   </w:abstractNum>
-  <w:abstractNum w:abstractNumId="8" w15:restartNumberingAfterBreak="0">
+  <w:abstractNum w:abstractNumId="8">
     <w:nsid w:val="5C3102B4"/>
     <w:multiLevelType w:val="hybridMultilevel"/>
     <w:tmpl w:val="23667FD4"/>
@@ -13487,7 +14820,7 @@
       </w:rPr>
     </w:lvl>
   </w:abstractNum>
-  <w:abstractNum w:abstractNumId="9" w15:restartNumberingAfterBreak="0">
+  <w:abstractNum w:abstractNumId="9">
     <w:nsid w:val="5D1244FF"/>
     <w:multiLevelType w:val="multilevel"/>
     <w:tmpl w:val="A11E939E"/>
@@ -13611,7 +14944,7 @@
       </w:rPr>
     </w:lvl>
   </w:abstractNum>
-  <w:abstractNum w:abstractNumId="10" w15:restartNumberingAfterBreak="0">
+  <w:abstractNum w:abstractNumId="10">
     <w:nsid w:val="689E51B5"/>
     <w:multiLevelType w:val="hybridMultilevel"/>
     <w:tmpl w:val="873C82B2"/>
@@ -13724,7 +15057,7 @@
       </w:pPr>
     </w:lvl>
   </w:abstractNum>
-  <w:abstractNum w:abstractNumId="11" w15:restartNumberingAfterBreak="0">
+  <w:abstractNum w:abstractNumId="11">
     <w:nsid w:val="70054285"/>
     <w:multiLevelType w:val="hybridMultilevel"/>
     <w:tmpl w:val="3C70E974"/>
@@ -13837,7 +15170,7 @@
       </w:rPr>
     </w:lvl>
   </w:abstractNum>
-  <w:abstractNum w:abstractNumId="12" w15:restartNumberingAfterBreak="0">
+  <w:abstractNum w:abstractNumId="12">
     <w:nsid w:val="72C9623A"/>
     <w:multiLevelType w:val="hybridMultilevel"/>
     <w:tmpl w:val="39A00E42"/>
@@ -13950,7 +15283,7 @@
       </w:rPr>
     </w:lvl>
   </w:abstractNum>
-  <w:abstractNum w:abstractNumId="13" w15:restartNumberingAfterBreak="0">
+  <w:abstractNum w:abstractNumId="13">
     <w:nsid w:val="77D03B7B"/>
     <w:multiLevelType w:val="hybridMultilevel"/>
     <w:tmpl w:val="E82EE4D0"/>
@@ -14063,7 +15396,7 @@
       </w:rPr>
     </w:lvl>
   </w:abstractNum>
-  <w:abstractNum w:abstractNumId="14" w15:restartNumberingAfterBreak="0">
+  <w:abstractNum w:abstractNumId="14">
     <w:nsid w:val="7EEA33ED"/>
     <w:multiLevelType w:val="hybridMultilevel"/>
     <w:tmpl w:val="C9C8BAB2"/>
@@ -14279,7 +15612,7 @@
 </file>
 
 <file path=word/styles.xml><?xml version="1.0" encoding="utf-8"?>
-<w:styles xmlns:mc="http://schemas.openxmlformats.org/markup-compatibility/2006" xmlns:r="http://schemas.openxmlformats.org/officeDocument/2006/relationships" xmlns:w="http://schemas.openxmlformats.org/wordprocessingml/2006/main" xmlns:w14="http://schemas.microsoft.com/office/word/2010/wordml" xmlns:w15="http://schemas.microsoft.com/office/word/2012/wordml" xmlns:w16cid="http://schemas.microsoft.com/office/word/2016/wordml/cid" xmlns:w16se="http://schemas.microsoft.com/office/word/2015/wordml/symex" mc:Ignorable="w14 w15 w16se w16cid">
+<w:styles xmlns:r="http://schemas.openxmlformats.org/officeDocument/2006/relationships" xmlns:w="http://schemas.openxmlformats.org/wordprocessingml/2006/main">
   <w:docDefaults>
     <w:rPrDefault>
       <w:rPr>
@@ -14295,382 +15628,145 @@
       </w:pPr>
     </w:pPrDefault>
   </w:docDefaults>
-  <w:latentStyles w:defLockedState="0" w:defUIPriority="99" w:defSemiHidden="0" w:defUnhideWhenUsed="0" w:defQFormat="0" w:count="375">
-    <w:lsdException w:name="Normal" w:uiPriority="0" w:qFormat="1"/>
-    <w:lsdException w:name="heading 1" w:uiPriority="9" w:qFormat="1"/>
-    <w:lsdException w:name="heading 2" w:semiHidden="1" w:uiPriority="9" w:unhideWhenUsed="1" w:qFormat="1"/>
-    <w:lsdException w:name="heading 3" w:semiHidden="1" w:uiPriority="9" w:unhideWhenUsed="1" w:qFormat="1"/>
-    <w:lsdException w:name="heading 4" w:semiHidden="1" w:uiPriority="9" w:unhideWhenUsed="1" w:qFormat="1"/>
-    <w:lsdException w:name="heading 5" w:semiHidden="1" w:uiPriority="9" w:unhideWhenUsed="1" w:qFormat="1"/>
-    <w:lsdException w:name="heading 6" w:semiHidden="1" w:uiPriority="9" w:unhideWhenUsed="1" w:qFormat="1"/>
-    <w:lsdException w:name="heading 7" w:semiHidden="1" w:uiPriority="9" w:unhideWhenUsed="1" w:qFormat="1"/>
-    <w:lsdException w:name="heading 8" w:semiHidden="1" w:uiPriority="9" w:unhideWhenUsed="1" w:qFormat="1"/>
-    <w:lsdException w:name="heading 9" w:semiHidden="1" w:uiPriority="9" w:unhideWhenUsed="1" w:qFormat="1"/>
-    <w:lsdException w:name="index 1" w:semiHidden="1" w:unhideWhenUsed="1"/>
-    <w:lsdException w:name="index 2" w:semiHidden="1" w:unhideWhenUsed="1"/>
-    <w:lsdException w:name="index 3" w:semiHidden="1" w:unhideWhenUsed="1"/>
-    <w:lsdException w:name="index 4" w:semiHidden="1" w:unhideWhenUsed="1"/>
-    <w:lsdException w:name="index 5" w:semiHidden="1" w:unhideWhenUsed="1"/>
-    <w:lsdException w:name="index 6" w:semiHidden="1" w:unhideWhenUsed="1"/>
-    <w:lsdException w:name="index 7" w:semiHidden="1" w:unhideWhenUsed="1"/>
-    <w:lsdException w:name="index 8" w:semiHidden="1" w:unhideWhenUsed="1"/>
-    <w:lsdException w:name="index 9" w:semiHidden="1" w:unhideWhenUsed="1"/>
-    <w:lsdException w:name="toc 1" w:semiHidden="1" w:uiPriority="39" w:unhideWhenUsed="1"/>
-    <w:lsdException w:name="toc 2" w:semiHidden="1" w:uiPriority="39" w:unhideWhenUsed="1"/>
-    <w:lsdException w:name="toc 3" w:semiHidden="1" w:uiPriority="39" w:unhideWhenUsed="1"/>
-    <w:lsdException w:name="toc 4" w:semiHidden="1" w:uiPriority="39" w:unhideWhenUsed="1"/>
-    <w:lsdException w:name="toc 5" w:semiHidden="1" w:uiPriority="39" w:unhideWhenUsed="1"/>
-    <w:lsdException w:name="toc 6" w:semiHidden="1" w:uiPriority="39" w:unhideWhenUsed="1"/>
-    <w:lsdException w:name="toc 7" w:semiHidden="1" w:uiPriority="39" w:unhideWhenUsed="1"/>
-    <w:lsdException w:name="toc 8" w:semiHidden="1" w:uiPriority="39" w:unhideWhenUsed="1"/>
-    <w:lsdException w:name="toc 9" w:semiHidden="1" w:uiPriority="39" w:unhideWhenUsed="1"/>
-    <w:lsdException w:name="Normal Indent" w:semiHidden="1" w:unhideWhenUsed="1"/>
-    <w:lsdException w:name="footnote text" w:semiHidden="1" w:unhideWhenUsed="1"/>
-    <w:lsdException w:name="annotation text" w:semiHidden="1" w:unhideWhenUsed="1"/>
-    <w:lsdException w:name="header" w:semiHidden="1" w:unhideWhenUsed="1"/>
-    <w:lsdException w:name="footer" w:semiHidden="1" w:unhideWhenUsed="1"/>
-    <w:lsdException w:name="index heading" w:semiHidden="1" w:unhideWhenUsed="1"/>
-    <w:lsdException w:name="caption" w:semiHidden="1" w:uiPriority="35" w:unhideWhenUsed="1" w:qFormat="1"/>
-    <w:lsdException w:name="table of figures" w:semiHidden="1" w:unhideWhenUsed="1"/>
-    <w:lsdException w:name="envelope address" w:semiHidden="1" w:unhideWhenUsed="1"/>
-    <w:lsdException w:name="envelope return" w:semiHidden="1" w:unhideWhenUsed="1"/>
-    <w:lsdException w:name="footnote reference" w:semiHidden="1" w:unhideWhenUsed="1"/>
-    <w:lsdException w:name="annotation reference" w:semiHidden="1" w:unhideWhenUsed="1"/>
-    <w:lsdException w:name="line number" w:semiHidden="1" w:unhideWhenUsed="1"/>
-    <w:lsdException w:name="page number" w:semiHidden="1" w:unhideWhenUsed="1"/>
-    <w:lsdException w:name="endnote reference" w:semiHidden="1" w:unhideWhenUsed="1"/>
-    <w:lsdException w:name="endnote text" w:semiHidden="1" w:unhideWhenUsed="1"/>
-    <w:lsdException w:name="table of authorities" w:semiHidden="1" w:unhideWhenUsed="1"/>
-    <w:lsdException w:name="macro" w:semiHidden="1" w:unhideWhenUsed="1"/>
-    <w:lsdException w:name="toa heading" w:semiHidden="1" w:unhideWhenUsed="1"/>
-    <w:lsdException w:name="List" w:semiHidden="1" w:unhideWhenUsed="1"/>
-    <w:lsdException w:name="List Bullet" w:semiHidden="1" w:unhideWhenUsed="1"/>
-    <w:lsdException w:name="List Number" w:semiHidden="1" w:unhideWhenUsed="1"/>
-    <w:lsdException w:name="List 2" w:semiHidden="1" w:unhideWhenUsed="1"/>
-    <w:lsdException w:name="List 3" w:semiHidden="1" w:unhideWhenUsed="1"/>
-    <w:lsdException w:name="List 4" w:semiHidden="1" w:unhideWhenUsed="1"/>
-    <w:lsdException w:name="List 5" w:semiHidden="1" w:unhideWhenUsed="1"/>
-    <w:lsdException w:name="List Bullet 2" w:semiHidden="1" w:unhideWhenUsed="1"/>
-    <w:lsdException w:name="List Bullet 3" w:semiHidden="1" w:unhideWhenUsed="1"/>
-    <w:lsdException w:name="List Bullet 4" w:semiHidden="1" w:unhideWhenUsed="1"/>
-    <w:lsdException w:name="List Bullet 5" w:semiHidden="1" w:unhideWhenUsed="1"/>
-    <w:lsdException w:name="List Number 2" w:semiHidden="1" w:unhideWhenUsed="1"/>
-    <w:lsdException w:name="List Number 3" w:semiHidden="1" w:unhideWhenUsed="1"/>
-    <w:lsdException w:name="List Number 4" w:semiHidden="1" w:unhideWhenUsed="1"/>
-    <w:lsdException w:name="List Number 5" w:semiHidden="1" w:unhideWhenUsed="1"/>
-    <w:lsdException w:name="Title" w:uiPriority="10" w:qFormat="1"/>
-    <w:lsdException w:name="Closing" w:semiHidden="1" w:unhideWhenUsed="1"/>
-    <w:lsdException w:name="Signature" w:semiHidden="1" w:unhideWhenUsed="1"/>
-    <w:lsdException w:name="Default Paragraph Font" w:semiHidden="1" w:uiPriority="1" w:unhideWhenUsed="1"/>
-    <w:lsdException w:name="Body Text" w:semiHidden="1" w:uiPriority="0" w:unhideWhenUsed="1"/>
-    <w:lsdException w:name="Body Text Indent" w:semiHidden="1" w:unhideWhenUsed="1"/>
-    <w:lsdException w:name="List Continue" w:semiHidden="1" w:unhideWhenUsed="1"/>
-    <w:lsdException w:name="List Continue 2" w:semiHidden="1" w:unhideWhenUsed="1"/>
-    <w:lsdException w:name="List Continue 3" w:semiHidden="1" w:unhideWhenUsed="1"/>
-    <w:lsdException w:name="List Continue 4" w:semiHidden="1" w:unhideWhenUsed="1"/>
-    <w:lsdException w:name="List Continue 5" w:semiHidden="1" w:unhideWhenUsed="1"/>
-    <w:lsdException w:name="Message Header" w:semiHidden="1" w:unhideWhenUsed="1"/>
-    <w:lsdException w:name="Subtitle" w:uiPriority="11" w:qFormat="1"/>
-    <w:lsdException w:name="Salutation" w:semiHidden="1" w:unhideWhenUsed="1"/>
-    <w:lsdException w:name="Date" w:semiHidden="1" w:unhideWhenUsed="1"/>
-    <w:lsdException w:name="Body Text First Indent" w:semiHidden="1" w:unhideWhenUsed="1"/>
-    <w:lsdException w:name="Body Text First Indent 2" w:semiHidden="1" w:unhideWhenUsed="1"/>
-    <w:lsdException w:name="Note Heading" w:semiHidden="1" w:unhideWhenUsed="1"/>
-    <w:lsdException w:name="Body Text 2" w:semiHidden="1" w:unhideWhenUsed="1"/>
-    <w:lsdException w:name="Body Text 3" w:semiHidden="1" w:unhideWhenUsed="1"/>
-    <w:lsdException w:name="Body Text Indent 2" w:semiHidden="1" w:unhideWhenUsed="1"/>
-    <w:lsdException w:name="Body Text Indent 3" w:semiHidden="1" w:unhideWhenUsed="1"/>
-    <w:lsdException w:name="Block Text" w:semiHidden="1" w:unhideWhenUsed="1"/>
-    <w:lsdException w:name="Hyperlink" w:semiHidden="1" w:unhideWhenUsed="1"/>
-    <w:lsdException w:name="FollowedHyperlink" w:semiHidden="1" w:unhideWhenUsed="1"/>
-    <w:lsdException w:name="Strong" w:uiPriority="22" w:qFormat="1"/>
-    <w:lsdException w:name="Emphasis" w:uiPriority="20" w:qFormat="1"/>
-    <w:lsdException w:name="Document Map" w:semiHidden="1" w:unhideWhenUsed="1"/>
-    <w:lsdException w:name="Plain Text" w:semiHidden="1" w:unhideWhenUsed="1"/>
-    <w:lsdException w:name="E-mail Signature" w:semiHidden="1" w:unhideWhenUsed="1"/>
-    <w:lsdException w:name="HTML Top of Form" w:semiHidden="1" w:unhideWhenUsed="1"/>
-    <w:lsdException w:name="HTML Bottom of Form" w:semiHidden="1" w:unhideWhenUsed="1"/>
-    <w:lsdException w:name="Normal (Web)" w:semiHidden="1" w:unhideWhenUsed="1"/>
-    <w:lsdException w:name="HTML Acronym" w:semiHidden="1" w:unhideWhenUsed="1"/>
-    <w:lsdException w:name="HTML Address" w:semiHidden="1" w:unhideWhenUsed="1"/>
-    <w:lsdException w:name="HTML Cite" w:semiHidden="1" w:unhideWhenUsed="1"/>
-    <w:lsdException w:name="HTML Code" w:semiHidden="1" w:unhideWhenUsed="1"/>
-    <w:lsdException w:name="HTML Definition" w:semiHidden="1" w:unhideWhenUsed="1"/>
-    <w:lsdException w:name="HTML Keyboard" w:semiHidden="1" w:unhideWhenUsed="1"/>
-    <w:lsdException w:name="HTML Preformatted" w:semiHidden="1" w:unhideWhenUsed="1"/>
-    <w:lsdException w:name="HTML Sample" w:semiHidden="1" w:unhideWhenUsed="1"/>
-    <w:lsdException w:name="HTML Typewriter" w:semiHidden="1" w:unhideWhenUsed="1"/>
-    <w:lsdException w:name="HTML Variable" w:semiHidden="1" w:unhideWhenUsed="1"/>
-    <w:lsdException w:name="Normal Table" w:semiHidden="1" w:unhideWhenUsed="1"/>
-    <w:lsdException w:name="annotation subject" w:semiHidden="1" w:unhideWhenUsed="1"/>
-    <w:lsdException w:name="No List" w:semiHidden="1" w:unhideWhenUsed="1"/>
-    <w:lsdException w:name="Outline List 1" w:semiHidden="1" w:unhideWhenUsed="1"/>
-    <w:lsdException w:name="Outline List 2" w:semiHidden="1" w:unhideWhenUsed="1"/>
-    <w:lsdException w:name="Outline List 3" w:semiHidden="1" w:unhideWhenUsed="1"/>
-    <w:lsdException w:name="Table Simple 1" w:semiHidden="1" w:unhideWhenUsed="1"/>
-    <w:lsdException w:name="Table Simple 2" w:semiHidden="1" w:unhideWhenUsed="1"/>
-    <w:lsdException w:name="Table Simple 3" w:semiHidden="1" w:unhideWhenUsed="1"/>
-    <w:lsdException w:name="Table Classic 1" w:semiHidden="1" w:unhideWhenUsed="1"/>
-    <w:lsdException w:name="Table Classic 2" w:semiHidden="1" w:unhideWhenUsed="1"/>
-    <w:lsdException w:name="Table Classic 3" w:semiHidden="1" w:unhideWhenUsed="1"/>
-    <w:lsdException w:name="Table Classic 4" w:semiHidden="1" w:unhideWhenUsed="1"/>
-    <w:lsdException w:name="Table Colorful 1" w:semiHidden="1" w:unhideWhenUsed="1"/>
-    <w:lsdException w:name="Table Colorful 2" w:semiHidden="1" w:unhideWhenUsed="1"/>
-    <w:lsdException w:name="Table Colorful 3" w:semiHidden="1" w:unhideWhenUsed="1"/>
-    <w:lsdException w:name="Table Columns 1" w:semiHidden="1" w:unhideWhenUsed="1"/>
-    <w:lsdException w:name="Table Columns 2" w:semiHidden="1" w:unhideWhenUsed="1"/>
-    <w:lsdException w:name="Table Columns 3" w:semiHidden="1" w:unhideWhenUsed="1"/>
-    <w:lsdException w:name="Table Columns 4" w:semiHidden="1" w:unhideWhenUsed="1"/>
-    <w:lsdException w:name="Table Columns 5" w:semiHidden="1" w:unhideWhenUsed="1"/>
-    <w:lsdException w:name="Table Grid 1" w:semiHidden="1" w:unhideWhenUsed="1"/>
-    <w:lsdException w:name="Table Grid 2" w:semiHidden="1" w:unhideWhenUsed="1"/>
-    <w:lsdException w:name="Table Grid 3" w:semiHidden="1" w:unhideWhenUsed="1"/>
-    <w:lsdException w:name="Table Grid 4" w:semiHidden="1" w:unhideWhenUsed="1"/>
-    <w:lsdException w:name="Table Grid 5" w:semiHidden="1" w:unhideWhenUsed="1"/>
-    <w:lsdException w:name="Table Grid 6" w:semiHidden="1" w:unhideWhenUsed="1"/>
-    <w:lsdException w:name="Table Grid 7" w:semiHidden="1" w:unhideWhenUsed="1"/>
-    <w:lsdException w:name="Table Grid 8" w:semiHidden="1" w:unhideWhenUsed="1"/>
-    <w:lsdException w:name="Table List 1" w:semiHidden="1" w:unhideWhenUsed="1"/>
-    <w:lsdException w:name="Table List 2" w:semiHidden="1" w:unhideWhenUsed="1"/>
-    <w:lsdException w:name="Table List 3" w:semiHidden="1" w:unhideWhenUsed="1"/>
-    <w:lsdException w:name="Table List 4" w:semiHidden="1" w:unhideWhenUsed="1"/>
-    <w:lsdException w:name="Table List 5" w:semiHidden="1" w:unhideWhenUsed="1"/>
-    <w:lsdException w:name="Table List 6" w:semiHidden="1" w:unhideWhenUsed="1"/>
-    <w:lsdException w:name="Table List 7" w:semiHidden="1" w:unhideWhenUsed="1"/>
-    <w:lsdException w:name="Table List 8" w:semiHidden="1" w:unhideWhenUsed="1"/>
-    <w:lsdException w:name="Table 3D effects 1" w:semiHidden="1" w:unhideWhenUsed="1"/>
-    <w:lsdException w:name="Table 3D effects 2" w:semiHidden="1" w:unhideWhenUsed="1"/>
-    <w:lsdException w:name="Table 3D effects 3" w:semiHidden="1" w:unhideWhenUsed="1"/>
-    <w:lsdException w:name="Table Contemporary" w:semiHidden="1" w:unhideWhenUsed="1"/>
-    <w:lsdException w:name="Table Elegant" w:semiHidden="1" w:unhideWhenUsed="1"/>
-    <w:lsdException w:name="Table Professional" w:semiHidden="1" w:unhideWhenUsed="1"/>
-    <w:lsdException w:name="Table Subtle 1" w:semiHidden="1" w:unhideWhenUsed="1"/>
-    <w:lsdException w:name="Table Subtle 2" w:semiHidden="1" w:unhideWhenUsed="1"/>
-    <w:lsdException w:name="Table Web 1" w:semiHidden="1" w:unhideWhenUsed="1"/>
-    <w:lsdException w:name="Table Web 2" w:semiHidden="1" w:unhideWhenUsed="1"/>
-    <w:lsdException w:name="Table Web 3" w:semiHidden="1" w:unhideWhenUsed="1"/>
-    <w:lsdException w:name="Balloon Text" w:semiHidden="1" w:unhideWhenUsed="1"/>
-    <w:lsdException w:name="Table Grid" w:semiHidden="1" w:uiPriority="59" w:unhideWhenUsed="1"/>
-    <w:lsdException w:name="Table Theme" w:semiHidden="1" w:unhideWhenUsed="1"/>
-    <w:lsdException w:name="Placeholder Text" w:semiHidden="1"/>
-    <w:lsdException w:name="No Spacing" w:uiPriority="1" w:qFormat="1"/>
-    <w:lsdException w:name="Light Shading" w:uiPriority="60"/>
-    <w:lsdException w:name="Light List" w:uiPriority="61"/>
-    <w:lsdException w:name="Light Grid" w:uiPriority="62"/>
-    <w:lsdException w:name="Medium Shading 1" w:uiPriority="63"/>
-    <w:lsdException w:name="Medium Shading 2" w:uiPriority="64"/>
-    <w:lsdException w:name="Medium List 1" w:uiPriority="65"/>
-    <w:lsdException w:name="Medium List 2" w:uiPriority="66"/>
-    <w:lsdException w:name="Medium Grid 1" w:uiPriority="67"/>
-    <w:lsdException w:name="Medium Grid 2" w:uiPriority="68"/>
-    <w:lsdException w:name="Medium Grid 3" w:uiPriority="69"/>
-    <w:lsdException w:name="Dark List" w:uiPriority="70"/>
-    <w:lsdException w:name="Colorful Shading" w:uiPriority="71"/>
-    <w:lsdException w:name="Colorful List" w:uiPriority="72"/>
-    <w:lsdException w:name="Colorful Grid" w:uiPriority="73"/>
-    <w:lsdException w:name="Light Shading Accent 1" w:uiPriority="60"/>
-    <w:lsdException w:name="Light List Accent 1" w:uiPriority="61"/>
-    <w:lsdException w:name="Light Grid Accent 1" w:uiPriority="62"/>
-    <w:lsdException w:name="Medium Shading 1 Accent 1" w:uiPriority="63"/>
-    <w:lsdException w:name="Medium Shading 2 Accent 1" w:uiPriority="64"/>
-    <w:lsdException w:name="Medium List 1 Accent 1" w:uiPriority="65"/>
-    <w:lsdException w:name="Revision" w:semiHidden="1"/>
-    <w:lsdException w:name="List Paragraph" w:uiPriority="34" w:qFormat="1"/>
-    <w:lsdException w:name="Quote" w:uiPriority="29" w:qFormat="1"/>
-    <w:lsdException w:name="Intense Quote" w:uiPriority="30" w:qFormat="1"/>
-    <w:lsdException w:name="Medium List 2 Accent 1" w:uiPriority="66"/>
-    <w:lsdException w:name="Medium Grid 1 Accent 1" w:uiPriority="67"/>
-    <w:lsdException w:name="Medium Grid 2 Accent 1" w:uiPriority="68"/>
-    <w:lsdException w:name="Medium Grid 3 Accent 1" w:uiPriority="69"/>
-    <w:lsdException w:name="Dark List Accent 1" w:uiPriority="70"/>
-    <w:lsdException w:name="Colorful Shading Accent 1" w:uiPriority="71"/>
-    <w:lsdException w:name="Colorful List Accent 1" w:uiPriority="72"/>
-    <w:lsdException w:name="Colorful Grid Accent 1" w:uiPriority="73"/>
-    <w:lsdException w:name="Light Shading Accent 2" w:uiPriority="60"/>
-    <w:lsdException w:name="Light List Accent 2" w:uiPriority="61"/>
-    <w:lsdException w:name="Light Grid Accent 2" w:uiPriority="62"/>
-    <w:lsdException w:name="Medium Shading 1 Accent 2" w:uiPriority="63"/>
-    <w:lsdException w:name="Medium Shading 2 Accent 2" w:uiPriority="64"/>
-    <w:lsdException w:name="Medium List 1 Accent 2" w:uiPriority="65"/>
-    <w:lsdException w:name="Medium List 2 Accent 2" w:uiPriority="66"/>
-    <w:lsdException w:name="Medium Grid 1 Accent 2" w:uiPriority="67"/>
-    <w:lsdException w:name="Medium Grid 2 Accent 2" w:uiPriority="68"/>
-    <w:lsdException w:name="Medium Grid 3 Accent 2" w:uiPriority="69"/>
-    <w:lsdException w:name="Dark List Accent 2" w:uiPriority="70"/>
-    <w:lsdException w:name="Colorful Shading Accent 2" w:uiPriority="71"/>
-    <w:lsdException w:name="Colorful List Accent 2" w:uiPriority="72"/>
-    <w:lsdException w:name="Colorful Grid Accent 2" w:uiPriority="73"/>
-    <w:lsdException w:name="Light Shading Accent 3" w:uiPriority="60"/>
-    <w:lsdException w:name="Light List Accent 3" w:uiPriority="61"/>
-    <w:lsdException w:name="Light Grid Accent 3" w:uiPriority="62"/>
-    <w:lsdException w:name="Medium Shading 1 Accent 3" w:uiPriority="63"/>
-    <w:lsdException w:name="Medium Shading 2 Accent 3" w:uiPriority="64"/>
-    <w:lsdException w:name="Medium List 1 Accent 3" w:uiPriority="65"/>
-    <w:lsdException w:name="Medium List 2 Accent 3" w:uiPriority="66"/>
-    <w:lsdException w:name="Medium Grid 1 Accent 3" w:uiPriority="67"/>
-    <w:lsdException w:name="Medium Grid 2 Accent 3" w:uiPriority="68"/>
-    <w:lsdException w:name="Medium Grid 3 Accent 3" w:uiPriority="69"/>
-    <w:lsdException w:name="Dark List Accent 3" w:uiPriority="70"/>
-    <w:lsdException w:name="Colorful Shading Accent 3" w:uiPriority="71"/>
-    <w:lsdException w:name="Colorful List Accent 3" w:uiPriority="72"/>
-    <w:lsdException w:name="Colorful Grid Accent 3" w:uiPriority="73"/>
-    <w:lsdException w:name="Light Shading Accent 4" w:uiPriority="60"/>
-    <w:lsdException w:name="Light List Accent 4" w:uiPriority="61"/>
-    <w:lsdException w:name="Light Grid Accent 4" w:uiPriority="62"/>
-    <w:lsdException w:name="Medium Shading 1 Accent 4" w:uiPriority="63"/>
-    <w:lsdException w:name="Medium Shading 2 Accent 4" w:uiPriority="64"/>
-    <w:lsdException w:name="Medium List 1 Accent 4" w:uiPriority="65"/>
-    <w:lsdException w:name="Medium List 2 Accent 4" w:uiPriority="66"/>
-    <w:lsdException w:name="Medium Grid 1 Accent 4" w:uiPriority="67"/>
-    <w:lsdException w:name="Medium Grid 2 Accent 4" w:uiPriority="68"/>
-    <w:lsdException w:name="Medium Grid 3 Accent 4" w:uiPriority="69"/>
-    <w:lsdException w:name="Dark List Accent 4" w:uiPriority="70"/>
-    <w:lsdException w:name="Colorful Shading Accent 4" w:uiPriority="71"/>
-    <w:lsdException w:name="Colorful List Accent 4" w:uiPriority="72"/>
-    <w:lsdException w:name="Colorful Grid Accent 4" w:uiPriority="73"/>
-    <w:lsdException w:name="Light Shading Accent 5" w:uiPriority="60"/>
-    <w:lsdException w:name="Light List Accent 5" w:uiPriority="61"/>
-    <w:lsdException w:name="Light Grid Accent 5" w:uiPriority="62"/>
-    <w:lsdException w:name="Medium Shading 1 Accent 5" w:uiPriority="63"/>
-    <w:lsdException w:name="Medium Shading 2 Accent 5" w:uiPriority="64"/>
-    <w:lsdException w:name="Medium List 1 Accent 5" w:uiPriority="65"/>
-    <w:lsdException w:name="Medium List 2 Accent 5" w:uiPriority="66"/>
-    <w:lsdException w:name="Medium Grid 1 Accent 5" w:uiPriority="67"/>
-    <w:lsdException w:name="Medium Grid 2 Accent 5" w:uiPriority="68"/>
-    <w:lsdException w:name="Medium Grid 3 Accent 5" w:uiPriority="69"/>
-    <w:lsdException w:name="Dark List Accent 5" w:uiPriority="70"/>
-    <w:lsdException w:name="Colorful Shading Accent 5" w:uiPriority="71"/>
-    <w:lsdException w:name="Colorful List Accent 5" w:uiPriority="72"/>
-    <w:lsdException w:name="Colorful Grid Accent 5" w:uiPriority="73"/>
-    <w:lsdException w:name="Light Shading Accent 6" w:uiPriority="60"/>
-    <w:lsdException w:name="Light List Accent 6" w:uiPriority="61"/>
-    <w:lsdException w:name="Light Grid Accent 6" w:uiPriority="62"/>
-    <w:lsdException w:name="Medium Shading 1 Accent 6" w:uiPriority="63"/>
-    <w:lsdException w:name="Medium Shading 2 Accent 6" w:uiPriority="64"/>
-    <w:lsdException w:name="Medium List 1 Accent 6" w:uiPriority="65"/>
-    <w:lsdException w:name="Medium List 2 Accent 6" w:uiPriority="66"/>
-    <w:lsdException w:name="Medium Grid 1 Accent 6" w:uiPriority="67"/>
-    <w:lsdException w:name="Medium Grid 2 Accent 6" w:uiPriority="68"/>
-    <w:lsdException w:name="Medium Grid 3 Accent 6" w:uiPriority="69"/>
-    <w:lsdException w:name="Dark List Accent 6" w:uiPriority="70"/>
-    <w:lsdException w:name="Colorful Shading Accent 6" w:uiPriority="71"/>
-    <w:lsdException w:name="Colorful List Accent 6" w:uiPriority="72"/>
-    <w:lsdException w:name="Colorful Grid Accent 6" w:uiPriority="73"/>
-    <w:lsdException w:name="Subtle Emphasis" w:uiPriority="19" w:qFormat="1"/>
-    <w:lsdException w:name="Intense Emphasis" w:uiPriority="21" w:qFormat="1"/>
-    <w:lsdException w:name="Subtle Reference" w:uiPriority="31" w:qFormat="1"/>
-    <w:lsdException w:name="Intense Reference" w:uiPriority="32" w:qFormat="1"/>
-    <w:lsdException w:name="Book Title" w:uiPriority="33" w:qFormat="1"/>
-    <w:lsdException w:name="Bibliography" w:semiHidden="1" w:uiPriority="37" w:unhideWhenUsed="1"/>
-    <w:lsdException w:name="TOC Heading" w:semiHidden="1" w:uiPriority="39" w:unhideWhenUsed="1" w:qFormat="1"/>
-    <w:lsdException w:name="Plain Table 1" w:uiPriority="41"/>
-    <w:lsdException w:name="Plain Table 2" w:uiPriority="42"/>
-    <w:lsdException w:name="Plain Table 3" w:uiPriority="43"/>
-    <w:lsdException w:name="Plain Table 4" w:uiPriority="44"/>
-    <w:lsdException w:name="Plain Table 5" w:uiPriority="45"/>
-    <w:lsdException w:name="Grid Table Light" w:uiPriority="40"/>
-    <w:lsdException w:name="Grid Table 1 Light" w:uiPriority="46"/>
-    <w:lsdException w:name="Grid Table 2" w:uiPriority="47"/>
-    <w:lsdException w:name="Grid Table 3" w:uiPriority="48"/>
-    <w:lsdException w:name="Grid Table 4" w:uiPriority="49"/>
-    <w:lsdException w:name="Grid Table 5 Dark" w:uiPriority="50"/>
-    <w:lsdException w:name="Grid Table 6 Colorful" w:uiPriority="51"/>
-    <w:lsdException w:name="Grid Table 7 Colorful" w:uiPriority="52"/>
-    <w:lsdException w:name="Grid Table 1 Light Accent 1" w:uiPriority="46"/>
-    <w:lsdException w:name="Grid Table 2 Accent 1" w:uiPriority="47"/>
-    <w:lsdException w:name="Grid Table 3 Accent 1" w:uiPriority="48"/>
-    <w:lsdException w:name="Grid Table 4 Accent 1" w:uiPriority="49"/>
-    <w:lsdException w:name="Grid Table 5 Dark Accent 1" w:uiPriority="50"/>
-    <w:lsdException w:name="Grid Table 6 Colorful Accent 1" w:uiPriority="51"/>
-    <w:lsdException w:name="Grid Table 7 Colorful Accent 1" w:uiPriority="52"/>
-    <w:lsdException w:name="Grid Table 1 Light Accent 2" w:uiPriority="46"/>
-    <w:lsdException w:name="Grid Table 2 Accent 2" w:uiPriority="47"/>
-    <w:lsdException w:name="Grid Table 3 Accent 2" w:uiPriority="48"/>
-    <w:lsdException w:name="Grid Table 4 Accent 2" w:uiPriority="49"/>
-    <w:lsdException w:name="Grid Table 5 Dark Accent 2" w:uiPriority="50"/>
-    <w:lsdException w:name="Grid Table 6 Colorful Accent 2" w:uiPriority="51"/>
-    <w:lsdException w:name="Grid Table 7 Colorful Accent 2" w:uiPriority="52"/>
-    <w:lsdException w:name="Grid Table 1 Light Accent 3" w:uiPriority="46"/>
-    <w:lsdException w:name="Grid Table 2 Accent 3" w:uiPriority="47"/>
-    <w:lsdException w:name="Grid Table 3 Accent 3" w:uiPriority="48"/>
-    <w:lsdException w:name="Grid Table 4 Accent 3" w:uiPriority="49"/>
-    <w:lsdException w:name="Grid Table 5 Dark Accent 3" w:uiPriority="50"/>
-    <w:lsdException w:name="Grid Table 6 Colorful Accent 3" w:uiPriority="51"/>
-    <w:lsdException w:name="Grid Table 7 Colorful Accent 3" w:uiPriority="52"/>
-    <w:lsdException w:name="Grid Table 1 Light Accent 4" w:uiPriority="46"/>
-    <w:lsdException w:name="Grid Table 2 Accent 4" w:uiPriority="47"/>
-    <w:lsdException w:name="Grid Table 3 Accent 4" w:uiPriority="48"/>
-    <w:lsdException w:name="Grid Table 4 Accent 4" w:uiPriority="49"/>
-    <w:lsdException w:name="Grid Table 5 Dark Accent 4" w:uiPriority="50"/>
-    <w:lsdException w:name="Grid Table 6 Colorful Accent 4" w:uiPriority="51"/>
-    <w:lsdException w:name="Grid Table 7 Colorful Accent 4" w:uiPriority="52"/>
-    <w:lsdException w:name="Grid Table 1 Light Accent 5" w:uiPriority="46"/>
-    <w:lsdException w:name="Grid Table 2 Accent 5" w:uiPriority="47"/>
-    <w:lsdException w:name="Grid Table 3 Accent 5" w:uiPriority="48"/>
-    <w:lsdException w:name="Grid Table 4 Accent 5" w:uiPriority="49"/>
-    <w:lsdException w:name="Grid Table 5 Dark Accent 5" w:uiPriority="50"/>
-    <w:lsdException w:name="Grid Table 6 Colorful Accent 5" w:uiPriority="51"/>
-    <w:lsdException w:name="Grid Table 7 Colorful Accent 5" w:uiPriority="52"/>
-    <w:lsdException w:name="Grid Table 1 Light Accent 6" w:uiPriority="46"/>
-    <w:lsdException w:name="Grid Table 2 Accent 6" w:uiPriority="47"/>
-    <w:lsdException w:name="Grid Table 3 Accent 6" w:uiPriority="48"/>
-    <w:lsdException w:name="Grid Table 4 Accent 6" w:uiPriority="49"/>
-    <w:lsdException w:name="Grid Table 5 Dark Accent 6" w:uiPriority="50"/>
-    <w:lsdException w:name="Grid Table 6 Colorful Accent 6" w:uiPriority="51"/>
-    <w:lsdException w:name="Grid Table 7 Colorful Accent 6" w:uiPriority="52"/>
-    <w:lsdException w:name="List Table 1 Light" w:uiPriority="46"/>
-    <w:lsdException w:name="List Table 2" w:uiPriority="47"/>
-    <w:lsdException w:name="List Table 3" w:uiPriority="48"/>
-    <w:lsdException w:name="List Table 4" w:uiPriority="49"/>
-    <w:lsdException w:name="List Table 5 Dark" w:uiPriority="50"/>
-    <w:lsdException w:name="List Table 6 Colorful" w:uiPriority="51"/>
-    <w:lsdException w:name="List Table 7 Colorful" w:uiPriority="52"/>
-    <w:lsdException w:name="List Table 1 Light Accent 1" w:uiPriority="46"/>
-    <w:lsdException w:name="List Table 2 Accent 1" w:uiPriority="47"/>
-    <w:lsdException w:name="List Table 3 Accent 1" w:uiPriority="48"/>
-    <w:lsdException w:name="List Table 4 Accent 1" w:uiPriority="49"/>
-    <w:lsdException w:name="List Table 5 Dark Accent 1" w:uiPriority="50"/>
-    <w:lsdException w:name="List Table 6 Colorful Accent 1" w:uiPriority="51"/>
-    <w:lsdException w:name="List Table 7 Colorful Accent 1" w:uiPriority="52"/>
-    <w:lsdException w:name="List Table 1 Light Accent 2" w:uiPriority="46"/>
-    <w:lsdException w:name="List Table 2 Accent 2" w:uiPriority="47"/>
-    <w:lsdException w:name="List Table 3 Accent 2" w:uiPriority="48"/>
-    <w:lsdException w:name="List Table 4 Accent 2" w:uiPriority="49"/>
-    <w:lsdException w:name="List Table 5 Dark Accent 2" w:uiPriority="50"/>
-    <w:lsdException w:name="List Table 6 Colorful Accent 2" w:uiPriority="51"/>
-    <w:lsdException w:name="List Table 7 Colorful Accent 2" w:uiPriority="52"/>
-    <w:lsdException w:name="List Table 1 Light Accent 3" w:uiPriority="46"/>
-    <w:lsdException w:name="List Table 2 Accent 3" w:uiPriority="47"/>
-    <w:lsdException w:name="List Table 3 Accent 3" w:uiPriority="48"/>
-    <w:lsdException w:name="List Table 4 Accent 3" w:uiPriority="49"/>
-    <w:lsdException w:name="List Table 5 Dark Accent 3" w:uiPriority="50"/>
-    <w:lsdException w:name="List Table 6 Colorful Accent 3" w:uiPriority="51"/>
-    <w:lsdException w:name="List Table 7 Colorful Accent 3" w:uiPriority="52"/>
-    <w:lsdException w:name="List Table 1 Light Accent 4" w:uiPriority="46"/>
-    <w:lsdException w:name="List Table 2 Accent 4" w:uiPriority="47"/>
-    <w:lsdException w:name="List Table 3 Accent 4" w:uiPriority="48"/>
-    <w:lsdException w:name="List Table 4 Accent 4" w:uiPriority="49"/>
-    <w:lsdException w:name="List Table 5 Dark Accent 4" w:uiPriority="50"/>
-    <w:lsdException w:name="List Table 6 Colorful Accent 4" w:uiPriority="51"/>
-    <w:lsdException w:name="List Table 7 Colorful Accent 4" w:uiPriority="52"/>
-    <w:lsdException w:name="List Table 1 Light Accent 5" w:uiPriority="46"/>
-    <w:lsdException w:name="List Table 2 Accent 5" w:uiPriority="47"/>
-    <w:lsdException w:name="List Table 3 Accent 5" w:uiPriority="48"/>
-    <w:lsdException w:name="List Table 4 Accent 5" w:uiPriority="49"/>
-    <w:lsdException w:name="List Table 5 Dark Accent 5" w:uiPriority="50"/>
-    <w:lsdException w:name="List Table 6 Colorful Accent 5" w:uiPriority="51"/>
-    <w:lsdException w:name="List Table 7 Colorful Accent 5" w:uiPriority="52"/>
-    <w:lsdException w:name="List Table 1 Light Accent 6" w:uiPriority="46"/>
-    <w:lsdException w:name="List Table 2 Accent 6" w:uiPriority="47"/>
-    <w:lsdException w:name="List Table 3 Accent 6" w:uiPriority="48"/>
-    <w:lsdException w:name="List Table 4 Accent 6" w:uiPriority="49"/>
-    <w:lsdException w:name="List Table 5 Dark Accent 6" w:uiPriority="50"/>
-    <w:lsdException w:name="List Table 6 Colorful Accent 6" w:uiPriority="51"/>
-    <w:lsdException w:name="List Table 7 Colorful Accent 6" w:uiPriority="52"/>
-    <w:lsdException w:name="Mention" w:semiHidden="1" w:unhideWhenUsed="1"/>
-    <w:lsdException w:name="Smart Hyperlink" w:semiHidden="1" w:unhideWhenUsed="1"/>
-    <w:lsdException w:name="Hashtag" w:semiHidden="1" w:unhideWhenUsed="1"/>
-    <w:lsdException w:name="Unresolved Mention" w:semiHidden="1" w:unhideWhenUsed="1"/>
+  <w:latentStyles w:defLockedState="0" w:defUIPriority="99" w:defSemiHidden="1" w:defUnhideWhenUsed="1" w:defQFormat="0" w:count="267">
+    <w:lsdException w:name="Normal" w:semiHidden="0" w:uiPriority="0" w:unhideWhenUsed="0" w:qFormat="1"/>
+    <w:lsdException w:name="heading 1" w:semiHidden="0" w:uiPriority="9" w:unhideWhenUsed="0" w:qFormat="1"/>
+    <w:lsdException w:name="heading 2" w:uiPriority="9" w:qFormat="1"/>
+    <w:lsdException w:name="heading 3" w:uiPriority="9" w:qFormat="1"/>
+    <w:lsdException w:name="heading 4" w:uiPriority="9" w:qFormat="1"/>
+    <w:lsdException w:name="heading 5" w:uiPriority="9" w:qFormat="1"/>
+    <w:lsdException w:name="heading 6" w:uiPriority="9" w:qFormat="1"/>
+    <w:lsdException w:name="heading 7" w:uiPriority="9" w:qFormat="1"/>
+    <w:lsdException w:name="heading 8" w:uiPriority="9" w:qFormat="1"/>
+    <w:lsdException w:name="heading 9" w:uiPriority="9" w:qFormat="1"/>
+    <w:lsdException w:name="toc 1" w:uiPriority="39"/>
+    <w:lsdException w:name="toc 2" w:uiPriority="39"/>
+    <w:lsdException w:name="toc 3" w:uiPriority="39"/>
+    <w:lsdException w:name="toc 4" w:uiPriority="39"/>
+    <w:lsdException w:name="toc 5" w:uiPriority="39"/>
+    <w:lsdException w:name="toc 6" w:uiPriority="39"/>
+    <w:lsdException w:name="toc 7" w:uiPriority="39"/>
+    <w:lsdException w:name="toc 8" w:uiPriority="39"/>
+    <w:lsdException w:name="toc 9" w:uiPriority="39"/>
+    <w:lsdException w:name="caption" w:uiPriority="35" w:qFormat="1"/>
+    <w:lsdException w:name="Title" w:semiHidden="0" w:uiPriority="10" w:unhideWhenUsed="0" w:qFormat="1"/>
+    <w:lsdException w:name="Default Paragraph Font" w:uiPriority="1"/>
+    <w:lsdException w:name="Body Text" w:uiPriority="0"/>
+    <w:lsdException w:name="Subtitle" w:semiHidden="0" w:uiPriority="11" w:unhideWhenUsed="0" w:qFormat="1"/>
+    <w:lsdException w:name="Strong" w:semiHidden="0" w:uiPriority="22" w:unhideWhenUsed="0" w:qFormat="1"/>
+    <w:lsdException w:name="Emphasis" w:semiHidden="0" w:uiPriority="20" w:unhideWhenUsed="0" w:qFormat="1"/>
+    <w:lsdException w:name="Table Grid" w:uiPriority="59"/>
+    <w:lsdException w:name="Placeholder Text" w:unhideWhenUsed="0"/>
+    <w:lsdException w:name="No Spacing" w:semiHidden="0" w:uiPriority="1" w:unhideWhenUsed="0" w:qFormat="1"/>
+    <w:lsdException w:name="Light Shading" w:semiHidden="0" w:uiPriority="60" w:unhideWhenUsed="0"/>
+    <w:lsdException w:name="Light List" w:semiHidden="0" w:uiPriority="61" w:unhideWhenUsed="0"/>
+    <w:lsdException w:name="Light Grid" w:semiHidden="0" w:uiPriority="62" w:unhideWhenUsed="0"/>
+    <w:lsdException w:name="Medium Shading 1" w:semiHidden="0" w:uiPriority="63" w:unhideWhenUsed="0"/>
+    <w:lsdException w:name="Medium Shading 2" w:semiHidden="0" w:uiPriority="64" w:unhideWhenUsed="0"/>
+    <w:lsdException w:name="Medium List 1" w:semiHidden="0" w:uiPriority="65" w:unhideWhenUsed="0"/>
+    <w:lsdException w:name="Medium List 2" w:semiHidden="0" w:uiPriority="66" w:unhideWhenUsed="0"/>
+    <w:lsdException w:name="Medium Grid 1" w:semiHidden="0" w:uiPriority="67" w:unhideWhenUsed="0"/>
+    <w:lsdException w:name="Medium Grid 2" w:semiHidden="0" w:uiPriority="68" w:unhideWhenUsed="0"/>
+    <w:lsdException w:name="Medium Grid 3" w:semiHidden="0" w:uiPriority="69" w:unhideWhenUsed="0"/>
+    <w:lsdException w:name="Dark List" w:semiHidden="0" w:uiPriority="70" w:unhideWhenUsed="0"/>
+    <w:lsdException w:name="Colorful Shading" w:semiHidden="0" w:uiPriority="71" w:unhideWhenUsed="0"/>
+    <w:lsdException w:name="Colorful List" w:semiHidden="0" w:uiPriority="72" w:unhideWhenUsed="0"/>
+    <w:lsdException w:name="Colorful Grid" w:semiHidden="0" w:uiPriority="73" w:unhideWhenUsed="0"/>
+    <w:lsdException w:name="Light Shading Accent 1" w:semiHidden="0" w:uiPriority="60" w:unhideWhenUsed="0"/>
+    <w:lsdException w:name="Light List Accent 1" w:semiHidden="0" w:uiPriority="61" w:unhideWhenUsed="0"/>
+    <w:lsdException w:name="Light Grid Accent 1" w:semiHidden="0" w:uiPriority="62" w:unhideWhenUsed="0"/>
+    <w:lsdException w:name="Medium Shading 1 Accent 1" w:semiHidden="0" w:uiPriority="63" w:unhideWhenUsed="0"/>
+    <w:lsdException w:name="Medium Shading 2 Accent 1" w:semiHidden="0" w:uiPriority="64" w:unhideWhenUsed="0"/>
+    <w:lsdException w:name="Medium List 1 Accent 1" w:semiHidden="0" w:uiPriority="65" w:unhideWhenUsed="0"/>
+    <w:lsdException w:name="Revision" w:unhideWhenUsed="0"/>
+    <w:lsdException w:name="List Paragraph" w:semiHidden="0" w:uiPriority="34" w:unhideWhenUsed="0" w:qFormat="1"/>
+    <w:lsdException w:name="Quote" w:semiHidden="0" w:uiPriority="29" w:unhideWhenUsed="0" w:qFormat="1"/>
+    <w:lsdException w:name="Intense Quote" w:semiHidden="0" w:uiPriority="30" w:unhideWhenUsed="0" w:qFormat="1"/>
+    <w:lsdException w:name="Medium List 2 Accent 1" w:semiHidden="0" w:uiPriority="66" w:unhideWhenUsed="0"/>
+    <w:lsdException w:name="Medium Grid 1 Accent 1" w:semiHidden="0" w:uiPriority="67" w:unhideWhenUsed="0"/>
+    <w:lsdException w:name="Medium Grid 2 Accent 1" w:semiHidden="0" w:uiPriority="68" w:unhideWhenUsed="0"/>
+    <w:lsdException w:name="Medium Grid 3 Accent 1" w:semiHidden="0" w:uiPriority="69" w:unhideWhenUsed="0"/>
+    <w:lsdException w:name="Dark List Accent 1" w:semiHidden="0" w:uiPriority="70" w:unhideWhenUsed="0"/>
+    <w:lsdException w:name="Colorful Shading Accent 1" w:semiHidden="0" w:uiPriority="71" w:unhideWhenUsed="0"/>
+    <w:lsdException w:name="Colorful List Accent 1" w:semiHidden="0" w:uiPriority="72" w:unhideWhenUsed="0"/>
+    <w:lsdException w:name="Colorful Grid Accent 1" w:semiHidden="0" w:uiPriority="73" w:unhideWhenUsed="0"/>
+    <w:lsdException w:name="Light Shading Accent 2" w:semiHidden="0" w:uiPriority="60" w:unhideWhenUsed="0"/>
+    <w:lsdException w:name="Light List Accent 2" w:semiHidden="0" w:uiPriority="61" w:unhideWhenUsed="0"/>
+    <w:lsdException w:name="Light Grid Accent 2" w:semiHidden="0" w:uiPriority="62" w:unhideWhenUsed="0"/>
+    <w:lsdException w:name="Medium Shading 1 Accent 2" w:semiHidden="0" w:uiPriority="63" w:unhideWhenUsed="0"/>
+    <w:lsdException w:name="Medium Shading 2 Accent 2" w:semiHidden="0" w:uiPriority="64" w:unhideWhenUsed="0"/>
+    <w:lsdException w:name="Medium List 1 Accent 2" w:semiHidden="0" w:uiPriority="65" w:unhideWhenUsed="0"/>
+    <w:lsdException w:name="Medium List 2 Accent 2" w:semiHidden="0" w:uiPriority="66" w:unhideWhenUsed="0"/>
+    <w:lsdException w:name="Medium Grid 1 Accent 2" w:semiHidden="0" w:uiPriority="67" w:unhideWhenUsed="0"/>
+    <w:lsdException w:name="Medium Grid 2 Accent 2" w:semiHidden="0" w:uiPriority="68" w:unhideWhenUsed="0"/>
+    <w:lsdException w:name="Medium Grid 3 Accent 2" w:semiHidden="0" w:uiPriority="69" w:unhideWhenUsed="0"/>
+    <w:lsdException w:name="Dark List Accent 2" w:semiHidden="0" w:uiPriority="70" w:unhideWhenUsed="0"/>
+    <w:lsdException w:name="Colorful Shading Accent 2" w:semiHidden="0" w:uiPriority="71" w:unhideWhenUsed="0"/>
+    <w:lsdException w:name="Colorful List Accent 2" w:semiHidden="0" w:uiPriority="72" w:unhideWhenUsed="0"/>
+    <w:lsdException w:name="Colorful Grid Accent 2" w:semiHidden="0" w:uiPriority="73" w:unhideWhenUsed="0"/>
+    <w:lsdException w:name="Light Shading Accent 3" w:semiHidden="0" w:uiPriority="60" w:unhideWhenUsed="0"/>
+    <w:lsdException w:name="Light List Accent 3" w:semiHidden="0" w:uiPriority="61" w:unhideWhenUsed="0"/>
+    <w:lsdException w:name="Light Grid Accent 3" w:semiHidden="0" w:uiPriority="62" w:unhideWhenUsed="0"/>
+    <w:lsdException w:name="Medium Shading 1 Accent 3" w:semiHidden="0" w:uiPriority="63" w:unhideWhenUsed="0"/>
+    <w:lsdException w:name="Medium Shading 2 Accent 3" w:semiHidden="0" w:uiPriority="64" w:unhideWhenUsed="0"/>
+    <w:lsdException w:name="Medium List 1 Accent 3" w:semiHidden="0" w:uiPriority="65" w:unhideWhenUsed="0"/>
+    <w:lsdException w:name="Medium List 2 Accent 3" w:semiHidden="0" w:uiPriority="66" w:unhideWhenUsed="0"/>
+    <w:lsdException w:name="Medium Grid 1 Accent 3" w:semiHidden="0" w:uiPriority="67" w:unhideWhenUsed="0"/>
+    <w:lsdException w:name="Medium Grid 2 Accent 3" w:semiHidden="0" w:uiPriority="68" w:unhideWhenUsed="0"/>
+    <w:lsdException w:name="Medium Grid 3 Accent 3" w:semiHidden="0" w:uiPriority="69" w:unhideWhenUsed="0"/>
+    <w:lsdException w:name="Dark List Accent 3" w:semiHidden="0" w:uiPriority="70" w:unhideWhenUsed="0"/>
+    <w:lsdException w:name="Colorful Shading Accent 3" w:semiHidden="0" w:uiPriority="71" w:unhideWhenUsed="0"/>
+    <w:lsdException w:name="Colorful List Accent 3" w:semiHidden="0" w:uiPriority="72" w:unhideWhenUsed="0"/>
+    <w:lsdException w:name="Colorful Grid Accent 3" w:semiHidden="0" w:uiPriority="73" w:unhideWhenUsed="0"/>
+    <w:lsdException w:name="Light Shading Accent 4" w:semiHidden="0" w:uiPriority="60" w:unhideWhenUsed="0"/>
+    <w:lsdException w:name="Light List Accent 4" w:semiHidden="0" w:uiPriority="61" w:unhideWhenUsed="0"/>
+    <w:lsdException w:name="Light Grid Accent 4" w:semiHidden="0" w:uiPriority="62" w:unhideWhenUsed="0"/>
+    <w:lsdException w:name="Medium Shading 1 Accent 4" w:semiHidden="0" w:uiPriority="63" w:unhideWhenUsed="0"/>
+    <w:lsdException w:name="Medium Shading 2 Accent 4" w:semiHidden="0" w:uiPriority="64" w:unhideWhenUsed="0"/>
+    <w:lsdException w:name="Medium List 1 Accent 4" w:semiHidden="0" w:uiPriority="65" w:unhideWhenUsed="0"/>
+    <w:lsdException w:name="Medium List 2 Accent 4" w:semiHidden="0" w:uiPriority="66" w:unhideWhenUsed="0"/>
+    <w:lsdException w:name="Medium Grid 1 Accent 4" w:semiHidden="0" w:uiPriority="67" w:unhideWhenUsed="0"/>
+    <w:lsdException w:name="Medium Grid 2 Accent 4" w:semiHidden="0" w:uiPriority="68" w:unhideWhenUsed="0"/>
+    <w:lsdException w:name="Medium Grid 3 Accent 4" w:semiHidden="0" w:uiPriority="69" w:unhideWhenUsed="0"/>
+    <w:lsdException w:name="Dark List Accent 4" w:semiHidden="0" w:uiPriority="70" w:unhideWhenUsed="0"/>
+    <w:lsdException w:name="Colorful Shading Accent 4" w:semiHidden="0" w:uiPriority="71" w:unhideWhenUsed="0"/>
+    <w:lsdException w:name="Colorful List Accent 4" w:semiHidden="0" w:uiPriority="72" w:unhideWhenUsed="0"/>
+    <w:lsdException w:name="Colorful Grid Accent 4" w:semiHidden="0" w:uiPriority="73" w:unhideWhenUsed="0"/>
+    <w:lsdException w:name="Light Shading Accent 5" w:semiHidden="0" w:uiPriority="60" w:unhideWhenUsed="0"/>
+    <w:lsdException w:name="Light List Accent 5" w:semiHidden="0" w:uiPriority="61" w:unhideWhenUsed="0"/>
+    <w:lsdException w:name="Light Grid Accent 5" w:semiHidden="0" w:uiPriority="62" w:unhideWhenUsed="0"/>
+    <w:lsdException w:name="Medium Shading 1 Accent 5" w:semiHidden="0" w:uiPriority="63" w:unhideWhenUsed="0"/>
+    <w:lsdException w:name="Medium Shading 2 Accent 5" w:semiHidden="0" w:uiPriority="64" w:unhideWhenUsed="0"/>
+    <w:lsdException w:name="Medium List 1 Accent 5" w:semiHidden="0" w:uiPriority="65" w:unhideWhenUsed="0"/>
+    <w:lsdException w:name="Medium List 2 Accent 5" w:semiHidden="0" w:uiPriority="66" w:unhideWhenUsed="0"/>
+    <w:lsdException w:name="Medium Grid 1 Accent 5" w:semiHidden="0" w:uiPriority="67" w:unhideWhenUsed="0"/>
+    <w:lsdException w:name="Medium Grid 2 Accent 5" w:semiHidden="0" w:uiPriority="68" w:unhideWhenUsed="0"/>
+    <w:lsdException w:name="Medium Grid 3 Accent 5" w:semiHidden="0" w:uiPriority="69" w:unhideWhenUsed="0"/>
+    <w:lsdException w:name="Dark List Accent 5" w:semiHidden="0" w:uiPriority="70" w:unhideWhenUsed="0"/>
+    <w:lsdException w:name="Colorful Shading Accent 5" w:semiHidden="0" w:uiPriority="71" w:unhideWhenUsed="0"/>
+    <w:lsdException w:name="Colorful List Accent 5" w:semiHidden="0" w:uiPriority="72" w:unhideWhenUsed="0"/>
+    <w:lsdException w:name="Colorful Grid Accent 5" w:semiHidden="0" w:uiPriority="73" w:unhideWhenUsed="0"/>
+    <w:lsdException w:name="Light Shading Accent 6" w:semiHidden="0" w:uiPriority="60" w:unhideWhenUsed="0"/>
+    <w:lsdException w:name="Light List Accent 6" w:semiHidden="0" w:uiPriority="61" w:unhideWhenUsed="0"/>
+    <w:lsdException w:name="Light Grid Accent 6" w:semiHidden="0" w:uiPriority="62" w:unhideWhenUsed="0"/>
+    <w:lsdException w:name="Medium Shading 1 Accent 6" w:semiHidden="0" w:uiPriority="63" w:unhideWhenUsed="0"/>
+    <w:lsdException w:name="Medium Shading 2 Accent 6" w:semiHidden="0" w:uiPriority="64" w:unhideWhenUsed="0"/>
+    <w:lsdException w:name="Medium List 1 Accent 6" w:semiHidden="0" w:uiPriority="65" w:unhideWhenUsed="0"/>
+    <w:lsdException w:name="Medium List 2 Accent 6" w:semiHidden="0" w:uiPriority="66" w:unhideWhenUsed="0"/>
+    <w:lsdException w:name="Medium Grid 1 Accent 6" w:semiHidden="0" w:uiPriority="67" w:unhideWhenUsed="0"/>
+    <w:lsdException w:name="Medium Grid 2 Accent 6" w:semiHidden="0" w:uiPriority="68" w:unhideWhenUsed="0"/>
+    <w:lsdException w:name="Medium Grid 3 Accent 6" w:semiHidden="0" w:uiPriority="69" w:unhideWhenUsed="0"/>
+    <w:lsdException w:name="Dark List Accent 6" w:semiHidden="0" w:uiPriority="70" w:unhideWhenUsed="0"/>
+    <w:lsdException w:name="Colorful Shading Accent 6" w:semiHidden="0" w:uiPriority="71" w:unhideWhenUsed="0"/>
+    <w:lsdException w:name="Colorful List Accent 6" w:semiHidden="0" w:uiPriority="72" w:unhideWhenUsed="0"/>
+    <w:lsdException w:name="Colorful Grid Accent 6" w:semiHidden="0" w:uiPriority="73" w:unhideWhenUsed="0"/>
+    <w:lsdException w:name="Subtle Emphasis" w:semiHidden="0" w:uiPriority="19" w:unhideWhenUsed="0" w:qFormat="1"/>
+    <w:lsdException w:name="Intense Emphasis" w:semiHidden="0" w:uiPriority="21" w:unhideWhenUsed="0" w:qFormat="1"/>
+    <w:lsdException w:name="Subtle Reference" w:semiHidden="0" w:uiPriority="31" w:unhideWhenUsed="0" w:qFormat="1"/>
+    <w:lsdException w:name="Intense Reference" w:semiHidden="0" w:uiPriority="32" w:unhideWhenUsed="0" w:qFormat="1"/>
+    <w:lsdException w:name="Book Title" w:semiHidden="0" w:uiPriority="33" w:unhideWhenUsed="0" w:qFormat="1"/>
+    <w:lsdException w:name="Bibliography" w:uiPriority="37"/>
+    <w:lsdException w:name="TOC Heading" w:uiPriority="39" w:qFormat="1"/>
   </w:latentStyles>
   <w:style w:type="paragraph" w:default="1" w:styleId="Normal">
     <w:name w:val="Normal"/>
@@ -14762,6 +15858,7 @@
     <w:uiPriority w:val="99"/>
     <w:semiHidden/>
     <w:unhideWhenUsed/>
+    <w:qFormat/>
     <w:tblPr>
       <w:tblInd w:w="0" w:type="dxa"/>
       <w:tblCellMar>
@@ -14787,6 +15884,7 @@
       <w:spacing w:after="0" w:line="240" w:lineRule="auto"/>
     </w:pPr>
     <w:tblPr>
+      <w:tblInd w:w="0" w:type="dxa"/>
       <w:tblBorders>
         <w:top w:val="single" w:sz="4" w:space="0" w:color="auto"/>
         <w:left w:val="single" w:sz="4" w:space="0" w:color="auto"/>
@@ -14795,6 +15893,12 @@
         <w:insideH w:val="single" w:sz="4" w:space="0" w:color="auto"/>
         <w:insideV w:val="single" w:sz="4" w:space="0" w:color="auto"/>
       </w:tblBorders>
+      <w:tblCellMar>
+        <w:top w:w="0" w:type="dxa"/>
+        <w:left w:w="108" w:type="dxa"/>
+        <w:bottom w:w="0" w:type="dxa"/>
+        <w:right w:w="108" w:type="dxa"/>
+      </w:tblCellMar>
     </w:tblPr>
   </w:style>
   <w:style w:type="paragraph" w:styleId="Encabezado">
@@ -14867,7 +15971,7 @@
       <w:szCs w:val="28"/>
     </w:rPr>
   </w:style>
-  <w:style w:type="paragraph" w:styleId="TtuloTDC">
+  <w:style w:type="paragraph" w:styleId="TtulodeTDC">
     <w:name w:val="TOC Heading"/>
     <w:basedOn w:val="Ttulo1"/>
     <w:next w:val="Normal"/>
@@ -15381,7 +16485,7 @@
 </file>
 
 <file path=customXml/itemProps1.xml><?xml version="1.0" encoding="utf-8"?>
-<ds:datastoreItem xmlns:ds="http://schemas.openxmlformats.org/officeDocument/2006/customXml" ds:itemID="{F1856A92-9D67-4816-A434-544B44D79B6B}">
+<ds:datastoreItem xmlns:ds="http://schemas.openxmlformats.org/officeDocument/2006/customXml" ds:itemID="{1C606C69-B39E-40F9-A920-1FA86627876A}">
   <ds:schemaRefs>
     <ds:schemaRef ds:uri="http://schemas.openxmlformats.org/officeDocument/2006/bibliography"/>
   </ds:schemaRefs>

</xml_diff>

<commit_message>
Cambiado el formato del pdp
</commit_message>
<xml_diff>
--- a/Documentacion/plan_proyecto-en-el-CV.docx
+++ b/Documentacion/plan_proyecto-en-el-CV.docx
@@ -1,6 +1,6 @@
 
 <file path=word/document.xml><?xml version="1.0" encoding="utf-8"?>
-<w:document xmlns:ve="http://schemas.openxmlformats.org/markup-compatibility/2006" xmlns:o="urn:schemas-microsoft-com:office:office" xmlns:r="http://schemas.openxmlformats.org/officeDocument/2006/relationships" xmlns:m="http://schemas.openxmlformats.org/officeDocument/2006/math" xmlns:v="urn:schemas-microsoft-com:vml" xmlns:wp="http://schemas.openxmlformats.org/drawingml/2006/wordprocessingDrawing" xmlns:w10="urn:schemas-microsoft-com:office:word" xmlns:w="http://schemas.openxmlformats.org/wordprocessingml/2006/main" xmlns:wne="http://schemas.microsoft.com/office/word/2006/wordml">
+<w:document xmlns:wpc="http://schemas.microsoft.com/office/word/2010/wordprocessingCanvas" xmlns:cx="http://schemas.microsoft.com/office/drawing/2014/chartex" xmlns:cx1="http://schemas.microsoft.com/office/drawing/2015/9/8/chartex" xmlns:cx2="http://schemas.microsoft.com/office/drawing/2015/10/21/chartex" xmlns:cx3="http://schemas.microsoft.com/office/drawing/2016/5/9/chartex" xmlns:cx4="http://schemas.microsoft.com/office/drawing/2016/5/10/chartex" xmlns:cx5="http://schemas.microsoft.com/office/drawing/2016/5/11/chartex" xmlns:cx6="http://schemas.microsoft.com/office/drawing/2016/5/12/chartex" xmlns:cx7="http://schemas.microsoft.com/office/drawing/2016/5/13/chartex" xmlns:cx8="http://schemas.microsoft.com/office/drawing/2016/5/14/chartex" xmlns:mc="http://schemas.openxmlformats.org/markup-compatibility/2006" xmlns:aink="http://schemas.microsoft.com/office/drawing/2016/ink" xmlns:am3d="http://schemas.microsoft.com/office/drawing/2017/model3d" xmlns:o="urn:schemas-microsoft-com:office:office" xmlns:r="http://schemas.openxmlformats.org/officeDocument/2006/relationships" xmlns:m="http://schemas.openxmlformats.org/officeDocument/2006/math" xmlns:v="urn:schemas-microsoft-com:vml" xmlns:wp14="http://schemas.microsoft.com/office/word/2010/wordprocessingDrawing" xmlns:wp="http://schemas.openxmlformats.org/drawingml/2006/wordprocessingDrawing" xmlns:w10="urn:schemas-microsoft-com:office:word" xmlns:w="http://schemas.openxmlformats.org/wordprocessingml/2006/main" xmlns:w14="http://schemas.microsoft.com/office/word/2010/wordml" xmlns:w15="http://schemas.microsoft.com/office/word/2012/wordml" xmlns:w16cid="http://schemas.microsoft.com/office/word/2016/wordml/cid" xmlns:w16se="http://schemas.microsoft.com/office/word/2015/wordml/symex" xmlns:wpg="http://schemas.microsoft.com/office/word/2010/wordprocessingGroup" xmlns:wpi="http://schemas.microsoft.com/office/word/2010/wordprocessingInk" xmlns:wne="http://schemas.microsoft.com/office/word/2006/wordml" xmlns:wps="http://schemas.microsoft.com/office/word/2010/wordprocessingShape" mc:Ignorable="w14 w15 w16se w16cid wp14">
   <w:body>
     <w:p>
       <w:pPr>
@@ -157,7 +157,7 @@
         <w:tblW w:w="0" w:type="auto"/>
         <w:tblInd w:w="-108" w:type="dxa"/>
         <w:tblLayout w:type="fixed"/>
-        <w:tblLook w:val="0000"/>
+        <w:tblLook w:val="0000" w:firstRow="0" w:lastRow="0" w:firstColumn="0" w:lastColumn="0" w:noHBand="0" w:noVBand="0"/>
       </w:tblPr>
       <w:tblGrid>
         <w:gridCol w:w="4251"/>
@@ -289,17 +289,8 @@
                 <w:sz w:val="32"/>
                 <w:szCs w:val="32"/>
               </w:rPr>
-              <w:t xml:space="preserve"> </w:t>
-            </w:r>
-            <w:proofErr w:type="spellStart"/>
-            <w:r>
-              <w:rPr>
-                <w:sz w:val="32"/>
-                <w:szCs w:val="32"/>
-              </w:rPr>
-              <w:t>Chen</w:t>
-            </w:r>
-            <w:proofErr w:type="spellEnd"/>
+              <w:t xml:space="preserve"> Chen</w:t>
+            </w:r>
           </w:p>
         </w:tc>
         <w:tc>
@@ -309,6 +300,51 @@
               <w:left w:val="single" w:sz="2" w:space="0" w:color="000000"/>
               <w:bottom w:val="single" w:sz="2" w:space="0" w:color="000000"/>
               <w:right w:val="single" w:sz="2" w:space="0" w:color="000000"/>
+            </w:tcBorders>
+            <w:shd w:val="clear" w:color="auto" w:fill="FFFFFF"/>
+          </w:tcPr>
+          <w:p>
+            <w:pPr>
+              <w:pStyle w:val="TableContents"/>
+              <w:jc w:val="center"/>
+              <w:rPr>
+                <w:sz w:val="32"/>
+                <w:szCs w:val="32"/>
+              </w:rPr>
+            </w:pPr>
+            <w:r>
+              <w:rPr>
+                <w:sz w:val="32"/>
+                <w:szCs w:val="32"/>
+              </w:rPr>
+              <w:t xml:space="preserve">Ismail </w:t>
+            </w:r>
+            <w:proofErr w:type="spellStart"/>
+            <w:r>
+              <w:rPr>
+                <w:sz w:val="32"/>
+                <w:szCs w:val="32"/>
+              </w:rPr>
+              <w:t>Azizi</w:t>
+            </w:r>
+            <w:proofErr w:type="spellEnd"/>
+            <w:r>
+              <w:rPr>
+                <w:sz w:val="32"/>
+                <w:szCs w:val="32"/>
+              </w:rPr>
+              <w:t xml:space="preserve"> González</w:t>
+            </w:r>
+          </w:p>
+        </w:tc>
+      </w:tr>
+      <w:tr>
+        <w:tc>
+          <w:tcPr>
+            <w:tcW w:w="4251" w:type="dxa"/>
+            <w:tcBorders>
+              <w:left w:val="single" w:sz="2" w:space="0" w:color="000000"/>
+              <w:bottom w:val="single" w:sz="2" w:space="0" w:color="000000"/>
             </w:tcBorders>
             <w:shd w:val="clear" w:color="auto" w:fill="FFFFFF"/>
           </w:tcPr>
@@ -327,7 +363,7 @@
                 <w:sz w:val="32"/>
                 <w:szCs w:val="32"/>
               </w:rPr>
-              <w:t>Ismail</w:t>
+              <w:t>Adrian</w:t>
             </w:r>
             <w:proofErr w:type="spellEnd"/>
             <w:r>
@@ -335,7 +371,7 @@
                 <w:sz w:val="32"/>
                 <w:szCs w:val="32"/>
               </w:rPr>
-              <w:t xml:space="preserve"> </w:t>
+              <w:t xml:space="preserve"> Martin </w:t>
             </w:r>
             <w:proofErr w:type="spellStart"/>
             <w:r>
@@ -343,26 +379,18 @@
                 <w:sz w:val="32"/>
                 <w:szCs w:val="32"/>
               </w:rPr>
-              <w:t>Azizi</w:t>
+              <w:t>Tiscar</w:t>
             </w:r>
             <w:proofErr w:type="spellEnd"/>
-            <w:r>
-              <w:rPr>
-                <w:sz w:val="32"/>
-                <w:szCs w:val="32"/>
-              </w:rPr>
-              <w:t xml:space="preserve"> González</w:t>
-            </w:r>
-          </w:p>
-        </w:tc>
-      </w:tr>
-      <w:tr>
+          </w:p>
+        </w:tc>
         <w:tc>
           <w:tcPr>
             <w:tcW w:w="4251" w:type="dxa"/>
             <w:tcBorders>
               <w:left w:val="single" w:sz="2" w:space="0" w:color="000000"/>
               <w:bottom w:val="single" w:sz="2" w:space="0" w:color="000000"/>
+              <w:right w:val="single" w:sz="2" w:space="0" w:color="000000"/>
             </w:tcBorders>
             <w:shd w:val="clear" w:color="auto" w:fill="FFFFFF"/>
           </w:tcPr>
@@ -380,26 +408,18 @@
                 <w:sz w:val="32"/>
                 <w:szCs w:val="32"/>
               </w:rPr>
-              <w:t xml:space="preserve">Adrian Martin </w:t>
-            </w:r>
-            <w:proofErr w:type="spellStart"/>
-            <w:r>
-              <w:rPr>
-                <w:sz w:val="32"/>
-                <w:szCs w:val="32"/>
-              </w:rPr>
-              <w:t>Tiscar</w:t>
-            </w:r>
-            <w:proofErr w:type="spellEnd"/>
-          </w:p>
-        </w:tc>
+              <w:t>Geraldyn Carrero</w:t>
+            </w:r>
+          </w:p>
+        </w:tc>
+      </w:tr>
+      <w:tr>
         <w:tc>
           <w:tcPr>
             <w:tcW w:w="4251" w:type="dxa"/>
             <w:tcBorders>
               <w:left w:val="single" w:sz="2" w:space="0" w:color="000000"/>
               <w:bottom w:val="single" w:sz="2" w:space="0" w:color="000000"/>
-              <w:right w:val="single" w:sz="2" w:space="0" w:color="000000"/>
             </w:tcBorders>
             <w:shd w:val="clear" w:color="auto" w:fill="FFFFFF"/>
           </w:tcPr>
@@ -417,18 +437,24 @@
                 <w:sz w:val="32"/>
                 <w:szCs w:val="32"/>
               </w:rPr>
-              <w:t>Geraldyn Carrero</w:t>
-            </w:r>
-          </w:p>
-        </w:tc>
-      </w:tr>
-      <w:tr>
+              <w:t>Luis Pozas</w:t>
+            </w:r>
+            <w:r>
+              <w:rPr>
+                <w:sz w:val="32"/>
+                <w:szCs w:val="32"/>
+              </w:rPr>
+              <w:t xml:space="preserve"> Palomo</w:t>
+            </w:r>
+          </w:p>
+        </w:tc>
         <w:tc>
           <w:tcPr>
             <w:tcW w:w="4251" w:type="dxa"/>
             <w:tcBorders>
               <w:left w:val="single" w:sz="2" w:space="0" w:color="000000"/>
               <w:bottom w:val="single" w:sz="2" w:space="0" w:color="000000"/>
+              <w:right w:val="single" w:sz="2" w:space="0" w:color="000000"/>
             </w:tcBorders>
             <w:shd w:val="clear" w:color="auto" w:fill="FFFFFF"/>
           </w:tcPr>
@@ -446,41 +472,6 @@
                 <w:sz w:val="32"/>
                 <w:szCs w:val="32"/>
               </w:rPr>
-              <w:t>Luis Pozas</w:t>
-            </w:r>
-            <w:r>
-              <w:rPr>
-                <w:sz w:val="32"/>
-                <w:szCs w:val="32"/>
-              </w:rPr>
-              <w:t xml:space="preserve"> Palomo</w:t>
-            </w:r>
-          </w:p>
-        </w:tc>
-        <w:tc>
-          <w:tcPr>
-            <w:tcW w:w="4251" w:type="dxa"/>
-            <w:tcBorders>
-              <w:left w:val="single" w:sz="2" w:space="0" w:color="000000"/>
-              <w:bottom w:val="single" w:sz="2" w:space="0" w:color="000000"/>
-              <w:right w:val="single" w:sz="2" w:space="0" w:color="000000"/>
-            </w:tcBorders>
-            <w:shd w:val="clear" w:color="auto" w:fill="FFFFFF"/>
-          </w:tcPr>
-          <w:p>
-            <w:pPr>
-              <w:pStyle w:val="TableContents"/>
-              <w:jc w:val="center"/>
-              <w:rPr>
-                <w:sz w:val="32"/>
-                <w:szCs w:val="32"/>
-              </w:rPr>
-            </w:pPr>
-            <w:r>
-              <w:rPr>
-                <w:sz w:val="32"/>
-                <w:szCs w:val="32"/>
-              </w:rPr>
               <w:t>Mario Daniel Gallardo Cruzado</w:t>
             </w:r>
           </w:p>
@@ -530,6 +521,8 @@
           <w:bCs/>
         </w:rPr>
       </w:pPr>
+      <w:bookmarkStart w:id="0" w:name="_GoBack"/>
+      <w:bookmarkEnd w:id="0"/>
     </w:p>
     <w:p>
       <w:pPr>
@@ -563,7 +556,7 @@
           <w:insideV w:val="single" w:sz="4" w:space="0" w:color="auto"/>
         </w:tblBorders>
         <w:tblLayout w:type="fixed"/>
-        <w:tblLook w:val="0000"/>
+        <w:tblLook w:val="0000" w:firstRow="0" w:lastRow="0" w:firstColumn="0" w:lastColumn="0" w:noHBand="0" w:noVBand="0"/>
       </w:tblPr>
       <w:tblGrid>
         <w:gridCol w:w="1917"/>
@@ -946,7 +939,11 @@
             <w:tcW w:w="1917" w:type="dxa"/>
             <w:shd w:val="clear" w:color="auto" w:fill="FFFFFF"/>
           </w:tcPr>
-          <w:p/>
+          <w:p>
+            <w:pPr>
+              <w:jc w:val="center"/>
+            </w:pPr>
+          </w:p>
         </w:tc>
         <w:tc>
           <w:tcPr>
@@ -4476,12 +4473,12 @@
       <w:pPr>
         <w:pStyle w:val="Estilo1"/>
       </w:pPr>
-      <w:bookmarkStart w:id="0" w:name="_Toc308697581"/>
+      <w:bookmarkStart w:id="1" w:name="_Toc308697581"/>
       <w:r>
         <w:lastRenderedPageBreak/>
         <w:t>Introducción</w:t>
       </w:r>
-      <w:bookmarkEnd w:id="0"/>
+      <w:bookmarkEnd w:id="1"/>
     </w:p>
     <w:p>
       <w:pPr>
@@ -4499,11 +4496,11 @@
         <w:ind w:left="420"/>
         <w:jc w:val="both"/>
       </w:pPr>
-      <w:bookmarkStart w:id="1" w:name="_Toc308697582"/>
+      <w:bookmarkStart w:id="2" w:name="_Toc308697582"/>
       <w:r>
         <w:t>Propósito del plan</w:t>
       </w:r>
-      <w:bookmarkEnd w:id="1"/>
+      <w:bookmarkEnd w:id="2"/>
     </w:p>
     <w:p>
       <w:pPr>
@@ -4562,11 +4559,11 @@
       <w:r>
         <w:t xml:space="preserve"> </w:t>
       </w:r>
-      <w:bookmarkStart w:id="2" w:name="_Toc308697583"/>
+      <w:bookmarkStart w:id="3" w:name="_Toc308697583"/>
       <w:r>
         <w:t>Ámbito del proyecto y objetivos</w:t>
       </w:r>
-      <w:bookmarkEnd w:id="2"/>
+      <w:bookmarkEnd w:id="3"/>
     </w:p>
     <w:p>
       <w:pPr>
@@ -4578,7 +4575,7 @@
           <w:szCs w:val="24"/>
         </w:rPr>
       </w:pPr>
-      <w:bookmarkStart w:id="3" w:name="_Toc308697584"/>
+      <w:bookmarkStart w:id="4" w:name="_Toc308697584"/>
       <w:r>
         <w:rPr>
           <w:sz w:val="24"/>
@@ -4586,7 +4583,7 @@
         </w:rPr>
         <w:t>Declaración del ámbito</w:t>
       </w:r>
-      <w:bookmarkEnd w:id="3"/>
+      <w:bookmarkEnd w:id="4"/>
       <w:r>
         <w:rPr>
           <w:sz w:val="24"/>
@@ -4644,7 +4641,7 @@
           <w:szCs w:val="24"/>
         </w:rPr>
       </w:pPr>
-      <w:bookmarkStart w:id="4" w:name="_Toc308697585"/>
+      <w:bookmarkStart w:id="5" w:name="_Toc308697585"/>
       <w:r>
         <w:rPr>
           <w:sz w:val="24"/>
@@ -4652,7 +4649,7 @@
         </w:rPr>
         <w:t>Funciones principales</w:t>
       </w:r>
-      <w:bookmarkEnd w:id="4"/>
+      <w:bookmarkEnd w:id="5"/>
     </w:p>
     <w:p>
       <w:pPr>
@@ -4751,17 +4748,7 @@
           <w:sz w:val="24"/>
           <w:szCs w:val="24"/>
         </w:rPr>
-        <w:t>gestiona las reservas de lugares de actuación</w:t>
-      </w:r>
-      <w:bookmarkStart w:id="5" w:name="_GoBack"/>
-      <w:bookmarkEnd w:id="5"/>
-      <w:r>
-        <w:rPr>
-          <w:b w:val="0"/>
-          <w:sz w:val="24"/>
-          <w:szCs w:val="24"/>
-        </w:rPr>
-        <w:t>.</w:t>
+        <w:t>gestiona las reservas de lugares de actuación.</w:t>
       </w:r>
     </w:p>
     <w:p>
@@ -5078,15 +5065,13 @@
         </w:rPr>
         <w:t xml:space="preserve">Eso </w:t>
       </w:r>
-      <w:proofErr w:type="spellStart"/>
-      <w:r>
-        <w:rPr>
-          <w:sz w:val="24"/>
-          <w:szCs w:val="24"/>
-        </w:rPr>
-        <w:t>si</w:t>
-      </w:r>
-      <w:proofErr w:type="spellEnd"/>
+      <w:r>
+        <w:rPr>
+          <w:sz w:val="24"/>
+          <w:szCs w:val="24"/>
+        </w:rPr>
+        <w:t>sí</w:t>
+      </w:r>
       <w:r>
         <w:rPr>
           <w:sz w:val="24"/>
@@ -5136,13 +5121,35 @@
       </w:pPr>
     </w:p>
     <w:p>
-      <w:r>
+      <w:pPr>
+        <w:rPr>
+          <w:sz w:val="24"/>
+        </w:rPr>
+      </w:pPr>
+      <w:r>
+        <w:rPr>
+          <w:sz w:val="24"/>
+        </w:rPr>
         <w:t>Este proyecto tiene la intención de ofrecer una buena organización a las personas del mundo del cine/teatro, para poder con ella gestionar sus actividades y tener datos necesarios para el desarrollo de esta actividad artística.</w:t>
       </w:r>
     </w:p>
-    <w:p/>
-    <w:p>
-      <w:r>
+    <w:p>
+      <w:pPr>
+        <w:rPr>
+          <w:sz w:val="24"/>
+        </w:rPr>
+      </w:pPr>
+    </w:p>
+    <w:p>
+      <w:pPr>
+        <w:rPr>
+          <w:sz w:val="24"/>
+        </w:rPr>
+      </w:pPr>
+      <w:r>
+        <w:rPr>
+          <w:sz w:val="24"/>
+        </w:rPr>
         <w:t xml:space="preserve">Este software tendrá un buen uso en el sector por su alto rendimiento y lo que ayudara al sector, en la gestión de sus empresas, dando la posibilidad, de tener una mejor planificación de sus actividades y del rumbo de la empresa en sí. </w:t>
       </w:r>
     </w:p>
@@ -5234,7 +5241,7 @@
           <w:left w:w="0" w:type="dxa"/>
           <w:right w:w="0" w:type="dxa"/>
         </w:tblCellMar>
-        <w:tblLook w:val="0420"/>
+        <w:tblLook w:val="0420" w:firstRow="1" w:lastRow="0" w:firstColumn="0" w:lastColumn="0" w:noHBand="0" w:noVBand="1"/>
       </w:tblPr>
       <w:tblGrid>
         <w:gridCol w:w="2141"/>
@@ -6625,6 +6632,7 @@
                 <w:b/>
                 <w:bCs/>
               </w:rPr>
+              <w:lastRenderedPageBreak/>
               <w:t>Total de puntos de función sin ajustar</w:t>
             </w:r>
           </w:p>
@@ -6672,7 +6680,7 @@
           <w:left w:w="0" w:type="dxa"/>
           <w:right w:w="0" w:type="dxa"/>
         </w:tblCellMar>
-        <w:tblLook w:val="0420"/>
+        <w:tblLook w:val="0420" w:firstRow="1" w:lastRow="0" w:firstColumn="0" w:lastColumn="0" w:noHBand="0" w:noVBand="1"/>
       </w:tblPr>
       <w:tblGrid>
         <w:gridCol w:w="619"/>
@@ -6703,7 +6711,6 @@
           </w:tcPr>
           <w:p>
             <w:r>
-              <w:lastRenderedPageBreak/>
               <w:t>Id.</w:t>
             </w:r>
           </w:p>
@@ -8094,20 +8101,57 @@
     <w:p>
       <w:pPr>
         <w:rPr>
+          <w:sz w:val="24"/>
+          <w:szCs w:val="24"/>
+        </w:rPr>
+      </w:pPr>
+    </w:p>
+    <w:p>
+      <w:pPr>
+        <w:rPr>
           <w:b/>
           <w:sz w:val="28"/>
           <w:szCs w:val="28"/>
         </w:rPr>
       </w:pPr>
-    </w:p>
-    <w:p>
-      <w:pPr>
+      <w:r>
+        <w:rPr>
+          <w:sz w:val="24"/>
+          <w:szCs w:val="24"/>
+        </w:rPr>
+        <w:t>Con una produc</w:t>
+      </w:r>
+      <w:r>
+        <w:rPr>
+          <w:sz w:val="24"/>
+          <w:szCs w:val="24"/>
+        </w:rPr>
+        <w:t xml:space="preserve">tividad de 12 </w:t>
+      </w:r>
+      <w:proofErr w:type="spellStart"/>
+      <w:r>
+        <w:rPr>
+          <w:sz w:val="24"/>
+          <w:szCs w:val="24"/>
+        </w:rPr>
+        <w:t>pfa</w:t>
+      </w:r>
+      <w:proofErr w:type="spellEnd"/>
+      <w:r>
+        <w:rPr>
+          <w:sz w:val="24"/>
+          <w:szCs w:val="24"/>
+        </w:rPr>
+        <w:t>/pm se ha calculado un esfuerzo de 78pm para este proyecto. Con estos datos hemos podido calcular una estimación del coste total del proyecto, siendo ese coste de 235.000€.</w:t>
+      </w:r>
+      <w:r>
         <w:rPr>
           <w:b/>
           <w:sz w:val="28"/>
           <w:szCs w:val="28"/>
         </w:rPr>
-      </w:pPr>
+        <w:br w:type="page"/>
+      </w:r>
     </w:p>
     <w:p>
       <w:pPr>
@@ -8120,97 +8164,6 @@
     </w:p>
     <w:p>
       <w:pPr>
-        <w:rPr>
-          <w:b/>
-          <w:sz w:val="28"/>
-          <w:szCs w:val="28"/>
-        </w:rPr>
-      </w:pPr>
-    </w:p>
-    <w:p>
-      <w:pPr>
-        <w:rPr>
-          <w:b/>
-          <w:sz w:val="28"/>
-          <w:szCs w:val="28"/>
-        </w:rPr>
-      </w:pPr>
-    </w:p>
-    <w:p>
-      <w:pPr>
-        <w:rPr>
-          <w:b/>
-          <w:sz w:val="28"/>
-          <w:szCs w:val="28"/>
-        </w:rPr>
-      </w:pPr>
-    </w:p>
-    <w:p>
-      <w:pPr>
-        <w:rPr>
-          <w:sz w:val="24"/>
-          <w:szCs w:val="24"/>
-        </w:rPr>
-      </w:pPr>
-    </w:p>
-    <w:p>
-      <w:pPr>
-        <w:rPr>
-          <w:b/>
-          <w:sz w:val="28"/>
-          <w:szCs w:val="28"/>
-        </w:rPr>
-      </w:pPr>
-      <w:r>
-        <w:rPr>
-          <w:sz w:val="24"/>
-          <w:szCs w:val="24"/>
-        </w:rPr>
-        <w:t>Con una produc</w:t>
-      </w:r>
-      <w:r>
-        <w:rPr>
-          <w:sz w:val="24"/>
-          <w:szCs w:val="24"/>
-        </w:rPr>
-        <w:t xml:space="preserve">tividad de 12 </w:t>
-      </w:r>
-      <w:proofErr w:type="spellStart"/>
-      <w:r>
-        <w:rPr>
-          <w:sz w:val="24"/>
-          <w:szCs w:val="24"/>
-        </w:rPr>
-        <w:t>pfa</w:t>
-      </w:r>
-      <w:proofErr w:type="spellEnd"/>
-      <w:r>
-        <w:rPr>
-          <w:sz w:val="24"/>
-          <w:szCs w:val="24"/>
-        </w:rPr>
-        <w:t>/pm se ha calculado un esfuerzo de 78pm para este proyecto. Con estos datos hemos podido calcular una estimación del coste total del proyecto, siendo ese coste de 235.000€.</w:t>
-      </w:r>
-      <w:r>
-        <w:rPr>
-          <w:b/>
-          <w:sz w:val="28"/>
-          <w:szCs w:val="28"/>
-        </w:rPr>
-        <w:br w:type="page"/>
-      </w:r>
-    </w:p>
-    <w:p>
-      <w:pPr>
-        <w:rPr>
-          <w:b/>
-          <w:sz w:val="28"/>
-          <w:szCs w:val="28"/>
-        </w:rPr>
-      </w:pPr>
-    </w:p>
-    <w:p>
-      <w:pPr>
         <w:pStyle w:val="Estilo1"/>
       </w:pPr>
       <w:bookmarkStart w:id="13" w:name="_Toc308697593"/>
@@ -8237,36 +8190,150 @@
       <w:bookmarkEnd w:id="14"/>
     </w:p>
     <w:p>
-      <w:r>
+      <w:pPr>
+        <w:pStyle w:val="Estilo2"/>
+        <w:numPr>
+          <w:ilvl w:val="0"/>
+          <w:numId w:val="0"/>
+        </w:numPr>
+        <w:ind w:left="420"/>
+      </w:pPr>
+    </w:p>
+    <w:p>
+      <w:pPr>
+        <w:rPr>
+          <w:rFonts w:cstheme="minorHAnsi"/>
+          <w:sz w:val="24"/>
+          <w:szCs w:val="24"/>
+        </w:rPr>
+      </w:pPr>
+      <w:r>
+        <w:rPr>
+          <w:rFonts w:cstheme="minorHAnsi"/>
+          <w:sz w:val="24"/>
+          <w:szCs w:val="24"/>
+        </w:rPr>
         <w:t>Existen tres tipos distintos de riesgos posibles, siendo estos los relacionados con el plan del proyecto, los relacionados con la calidad del software, y los relacionados con la viabilidad del proyecto.</w:t>
       </w:r>
     </w:p>
+    <w:p>
+      <w:pPr>
+        <w:rPr>
+          <w:rFonts w:cstheme="minorHAnsi"/>
+          <w:sz w:val="24"/>
+          <w:szCs w:val="24"/>
+        </w:rPr>
+      </w:pPr>
+    </w:p>
+    <w:p>
+      <w:pPr>
+        <w:rPr>
+          <w:rFonts w:cstheme="minorHAnsi"/>
+          <w:sz w:val="24"/>
+          <w:szCs w:val="24"/>
+        </w:rPr>
+      </w:pPr>
+      <w:r>
+        <w:rPr>
+          <w:rFonts w:cstheme="minorHAnsi"/>
+          <w:sz w:val="24"/>
+          <w:szCs w:val="24"/>
+        </w:rPr>
+        <w:t xml:space="preserve">Referente a los riesgos relacionados con el plan de proyecto, los riesgos de proyecto, hemos identificado riesgos como fallas en la planificación dada las complejas agendas de los integrantes el cual podría hacer peligrar los plazos o la comunicación, esto es probable que ocurra ocasionando un efecto serio. También encontramos un posible riesgo de presupuesto, dado que el presupuesto actual es muy ajustado, cualquier subida de los gastos podría repercutir negativamente en la realización </w:t>
+      </w:r>
+      <w:proofErr w:type="gramStart"/>
+      <w:r>
+        <w:rPr>
+          <w:rFonts w:cstheme="minorHAnsi"/>
+          <w:sz w:val="24"/>
+          <w:szCs w:val="24"/>
+        </w:rPr>
+        <w:t>del mismo</w:t>
+      </w:r>
+      <w:proofErr w:type="gramEnd"/>
+      <w:r>
+        <w:rPr>
+          <w:rFonts w:cstheme="minorHAnsi"/>
+          <w:sz w:val="24"/>
+          <w:szCs w:val="24"/>
+        </w:rPr>
+        <w:t>, esto es un riesgo de probabilidad ocasional con un efecto serio. Otro riesgo seria la ida de uno o más miembros del equipo, una situación poco probable pero que traería un efecto catastrófico.</w:t>
+      </w:r>
+    </w:p>
+    <w:p>
+      <w:pPr>
+        <w:rPr>
+          <w:rFonts w:cstheme="minorHAnsi"/>
+          <w:sz w:val="24"/>
+          <w:szCs w:val="24"/>
+        </w:rPr>
+      </w:pPr>
+    </w:p>
+    <w:p>
+      <w:pPr>
+        <w:rPr>
+          <w:rFonts w:cstheme="minorHAnsi"/>
+          <w:sz w:val="24"/>
+          <w:szCs w:val="24"/>
+        </w:rPr>
+      </w:pPr>
+      <w:r>
+        <w:rPr>
+          <w:rFonts w:cstheme="minorHAnsi"/>
+          <w:sz w:val="24"/>
+          <w:szCs w:val="24"/>
+        </w:rPr>
+        <w:t xml:space="preserve">Referente a los riesgos relacionados con la calidad del software, los riesgos técnicos, hemos identificado riesgos como la incertidumbre técnica dado que los miembros del proyecto somos inexpertos y este es nuestro primer proyecto, es muy previsible encontrarnos con problemas al enfrentarnos a nuevas tecnologías desconocidas, lo cual es de una probabilidad alta y ocasionaría un efecto critico dependiendo de la adaptabilidad del equipo a estas nuevas tecnologías y retos.  También existe el riesgo de que la base de datos se dañe por diversas causas, lo que significaría una pérdida de datos, lo cual </w:t>
+      </w:r>
+      <w:r>
+        <w:rPr>
+          <w:rFonts w:cstheme="minorHAnsi"/>
+          <w:sz w:val="24"/>
+          <w:szCs w:val="24"/>
+        </w:rPr>
+        <w:t>sería</w:t>
+      </w:r>
+      <w:r>
+        <w:rPr>
+          <w:rFonts w:cstheme="minorHAnsi"/>
+          <w:sz w:val="24"/>
+          <w:szCs w:val="24"/>
+        </w:rPr>
+        <w:t xml:space="preserve"> catastrófico.</w:t>
+      </w:r>
+    </w:p>
+    <w:p>
+      <w:pPr>
+        <w:rPr>
+          <w:rFonts w:cstheme="minorHAnsi"/>
+          <w:sz w:val="24"/>
+          <w:szCs w:val="24"/>
+        </w:rPr>
+      </w:pPr>
+    </w:p>
+    <w:p>
+      <w:r>
+        <w:rPr>
+          <w:rFonts w:cstheme="minorHAnsi"/>
+          <w:sz w:val="24"/>
+          <w:szCs w:val="24"/>
+        </w:rPr>
+        <w:t>Referente a los riesgos relacionados con la viabilidad del proyecto, los riesgos de negocio, hemos identificado riesgos como que el proyecto no tenga buena acogida entre los posibles compradores es un riesgo con una probabilidad medi</w:t>
+      </w:r>
+      <w:r>
+        <w:t>a y un impacto muy grave por la gran pérdida de esfuerzo y costes que implicaría esto.</w:t>
+      </w:r>
+    </w:p>
     <w:p/>
-    <w:p>
-      <w:r>
-        <w:t>Referente a los riesgos relacionados con el plan de proyecto, los riesgos de proyecto, hemos identificado riesgos como fallas en la planificación dada las complejas agendas de los integrantes el cual podría hacer peligrar los plazos o la comunicación, esto es probable que ocurra ocasionando un efecto serio. También encontramos un posible riesgo de presupuesto, dado que el presupuesto actual es muy ajustado, cualquier subida de los gastos podría repercutir negativamente en la realización del mismo, esto es un riesgo de probabilidad ocasional con un efecto serio. Otro riesgo seria la ida de uno o más miembros del equipo, una situación poco probable pero que traería un efecto catastrófico.</w:t>
-      </w:r>
-    </w:p>
     <w:p/>
-    <w:p>
-      <w:r>
-        <w:t xml:space="preserve">Referente a los riesgos relacionados con la calidad del software, los riesgos técnicos, hemos identificado riesgos como la incertidumbre técnica dado que los miembros del proyecto somos inexpertos y este es nuestro primer proyecto, es muy previsible encontrarnos con problemas al enfrentarnos a nuevas tecnologías desconocidas, lo cual es de una probabilidad alta y ocasionaría un efecto critico dependiendo de la adaptabilidad del equipo a estas nuevas tecnologías y retos.  También existe el riesgo de que la base de datos se dañe por diversas causas, lo que significaría una pérdida de datos, lo cual </w:t>
-      </w:r>
-      <w:proofErr w:type="spellStart"/>
-      <w:r>
-        <w:t>seria</w:t>
-      </w:r>
-      <w:proofErr w:type="spellEnd"/>
-      <w:r>
-        <w:t xml:space="preserve"> catastrófico.</w:t>
-      </w:r>
-    </w:p>
     <w:p/>
-    <w:p>
-      <w:r>
-        <w:t>Referente a los riesgos relacionados con la viabilidad del proyecto, los riesgos de negocio, hemos identificado riesgos como que el proyecto no tenga buena acogida entre los posibles compradores es un riesgo con una probabilidad media y un impacto muy grave por la gran pérdida de esfuerzo y costes que implicaría esto.</w:t>
-      </w:r>
-    </w:p>
+    <w:p/>
+    <w:p/>
+    <w:p/>
+    <w:p/>
+    <w:p/>
+    <w:p/>
+    <w:p/>
     <w:p/>
     <w:p>
       <w:pPr>
@@ -8275,6 +8342,7 @@
       </w:pPr>
       <w:bookmarkStart w:id="15" w:name="_Toc308697595"/>
       <w:r>
+        <w:lastRenderedPageBreak/>
         <w:t>Priorización de riesgos del proyecto</w:t>
       </w:r>
       <w:bookmarkEnd w:id="15"/>
@@ -8287,7 +8355,7 @@
         <w:tblStyle w:val="Tablaconcuadrcula"/>
         <w:tblW w:w="10285" w:type="dxa"/>
         <w:jc w:val="center"/>
-        <w:tblLook w:val="04A0"/>
+        <w:tblLook w:val="04A0" w:firstRow="1" w:lastRow="0" w:firstColumn="1" w:lastColumn="0" w:noHBand="0" w:noVBand="1"/>
       </w:tblPr>
       <w:tblGrid>
         <w:gridCol w:w="1377"/>
@@ -8801,13 +8869,21 @@
       <w:pPr>
         <w:pStyle w:val="Estilo2"/>
         <w:ind w:left="420"/>
+        <w:rPr>
+          <w:rFonts w:cstheme="minorHAnsi"/>
+        </w:rPr>
       </w:pPr>
       <w:bookmarkStart w:id="16" w:name="_Toc308697596"/>
       <w:r>
-        <w:lastRenderedPageBreak/>
+        <w:rPr>
+          <w:rFonts w:cstheme="minorHAnsi"/>
+        </w:rPr>
         <w:t>Plan de gestión del riesgo</w:t>
       </w:r>
       <w:r>
+        <w:rPr>
+          <w:rFonts w:cstheme="minorHAnsi"/>
+        </w:rPr>
         <w:t xml:space="preserve"> Reducción, supervisión y gestión del riesgo</w:t>
       </w:r>
       <w:bookmarkEnd w:id="16"/>
@@ -8815,110 +8891,174 @@
     <w:p>
       <w:pPr>
         <w:rPr>
+          <w:rFonts w:cstheme="minorHAnsi"/>
           <w:b/>
-        </w:rPr>
-      </w:pPr>
-      <w:r>
+          <w:sz w:val="24"/>
+          <w:szCs w:val="24"/>
+        </w:rPr>
+      </w:pPr>
+      <w:r>
+        <w:rPr>
+          <w:rFonts w:cstheme="minorHAnsi"/>
+          <w:sz w:val="24"/>
+          <w:szCs w:val="24"/>
+        </w:rPr>
         <w:t xml:space="preserve">    </w:t>
       </w:r>
       <w:r>
         <w:rPr>
+          <w:rFonts w:cstheme="minorHAnsi"/>
           <w:b/>
-        </w:rPr>
-        <w:t>3.1</w:t>
-      </w:r>
-      <w:r>
-        <w:rPr>
+          <w:sz w:val="24"/>
+          <w:szCs w:val="24"/>
+        </w:rPr>
+        <w:t>3.1. Riesgo de mala acogida de la aplicación.</w:t>
+      </w:r>
+    </w:p>
+    <w:p>
+      <w:pPr>
+        <w:rPr>
+          <w:rFonts w:cstheme="minorHAnsi"/>
+          <w:sz w:val="24"/>
+          <w:szCs w:val="24"/>
+        </w:rPr>
+      </w:pPr>
+      <w:r>
+        <w:rPr>
+          <w:rFonts w:cstheme="minorHAnsi"/>
+          <w:sz w:val="24"/>
+          <w:szCs w:val="24"/>
+        </w:rPr>
+        <w:t xml:space="preserve">          </w:t>
+      </w:r>
+      <w:r>
+        <w:rPr>
+          <w:rFonts w:cstheme="minorHAnsi"/>
           <w:b/>
-        </w:rPr>
-        <w:t xml:space="preserve">. Riesgo </w:t>
-      </w:r>
-      <w:r>
-        <w:rPr>
+          <w:sz w:val="24"/>
+          <w:szCs w:val="24"/>
+        </w:rPr>
+        <w:t>3.1.1. Reducción:</w:t>
+      </w:r>
+      <w:r>
+        <w:rPr>
+          <w:rFonts w:cstheme="minorHAnsi"/>
+          <w:sz w:val="24"/>
+          <w:szCs w:val="24"/>
+        </w:rPr>
+        <w:t xml:space="preserve"> Se plantea hacer una buena aplicación para que los posibles compradores vean una oportunidad única en la adquisición de </w:t>
+      </w:r>
+      <w:proofErr w:type="gramStart"/>
+      <w:r>
+        <w:rPr>
+          <w:rFonts w:cstheme="minorHAnsi"/>
+          <w:sz w:val="24"/>
+          <w:szCs w:val="24"/>
+        </w:rPr>
+        <w:t>la misma</w:t>
+      </w:r>
+      <w:proofErr w:type="gramEnd"/>
+      <w:r>
+        <w:rPr>
+          <w:rFonts w:cstheme="minorHAnsi"/>
+          <w:sz w:val="24"/>
+          <w:szCs w:val="24"/>
+        </w:rPr>
+        <w:t xml:space="preserve">.    </w:t>
+      </w:r>
+    </w:p>
+    <w:p>
+      <w:pPr>
+        <w:rPr>
+          <w:rFonts w:cstheme="minorHAnsi"/>
+          <w:sz w:val="24"/>
+          <w:szCs w:val="24"/>
+        </w:rPr>
+      </w:pPr>
+    </w:p>
+    <w:p>
+      <w:pPr>
+        <w:rPr>
+          <w:rFonts w:cstheme="minorHAnsi"/>
+          <w:sz w:val="24"/>
+          <w:szCs w:val="24"/>
+        </w:rPr>
+      </w:pPr>
+      <w:r>
+        <w:rPr>
+          <w:rFonts w:cstheme="minorHAnsi"/>
+          <w:sz w:val="24"/>
+          <w:szCs w:val="24"/>
+        </w:rPr>
+        <w:t xml:space="preserve">          </w:t>
+      </w:r>
+      <w:r>
+        <w:rPr>
+          <w:rFonts w:cstheme="minorHAnsi"/>
           <w:b/>
-        </w:rPr>
-        <w:t>de mala acogida de la aplicación.</w:t>
-      </w:r>
-    </w:p>
-    <w:p>
-      <w:r>
-        <w:t xml:space="preserve">          </w:t>
-      </w:r>
-      <w:r>
-        <w:rPr>
+          <w:sz w:val="24"/>
+          <w:szCs w:val="24"/>
+        </w:rPr>
+        <w:t>3.1.2. Supervisión</w:t>
+      </w:r>
+      <w:r>
+        <w:rPr>
+          <w:rFonts w:cstheme="minorHAnsi"/>
+          <w:sz w:val="24"/>
+          <w:szCs w:val="24"/>
+        </w:rPr>
+        <w:t xml:space="preserve">: </w:t>
+      </w:r>
+    </w:p>
+    <w:p>
+      <w:pPr>
+        <w:rPr>
+          <w:rFonts w:cstheme="minorHAnsi"/>
           <w:b/>
-        </w:rPr>
-        <w:t>3.1</w:t>
-      </w:r>
-      <w:r>
-        <w:rPr>
+          <w:sz w:val="24"/>
+          <w:szCs w:val="24"/>
+        </w:rPr>
+      </w:pPr>
+      <w:r>
+        <w:rPr>
+          <w:rFonts w:cstheme="minorHAnsi"/>
+          <w:sz w:val="24"/>
+          <w:szCs w:val="24"/>
+        </w:rPr>
+        <w:t xml:space="preserve">                      </w:t>
+      </w:r>
+      <w:r>
+        <w:rPr>
+          <w:rFonts w:cstheme="minorHAnsi"/>
           <w:b/>
-        </w:rPr>
-        <w:t>.1. Reducción:</w:t>
-      </w:r>
-      <w:r>
-        <w:t xml:space="preserve"> </w:t>
-      </w:r>
-      <w:r>
-        <w:rPr>
-          <w:rFonts w:ascii="Courier New" w:hAnsi="Courier New" w:cs="Courier New"/>
-        </w:rPr>
-        <w:t>Se plantea hacer una buena aplicación para que los posibles compradores vean una oportunidad única en la adquisición de la misma.</w:t>
-      </w:r>
-      <w:r>
-        <w:t xml:space="preserve">    </w:t>
-      </w:r>
-    </w:p>
-    <w:p/>
-    <w:p>
-      <w:r>
-        <w:t xml:space="preserve">          </w:t>
-      </w:r>
-      <w:r>
-        <w:rPr>
-          <w:b/>
-        </w:rPr>
-        <w:t>3.1</w:t>
-      </w:r>
-      <w:r>
-        <w:rPr>
-          <w:b/>
-        </w:rPr>
-        <w:t>.2. Supervisión</w:t>
-      </w:r>
-      <w:r>
-        <w:t xml:space="preserve">: </w:t>
-      </w:r>
-    </w:p>
-    <w:p>
-      <w:pPr>
-        <w:rPr>
-          <w:b/>
-        </w:rPr>
-      </w:pPr>
-      <w:r>
-        <w:t xml:space="preserve">                      </w:t>
-      </w:r>
-      <w:r>
-        <w:rPr>
-          <w:b/>
-        </w:rPr>
-        <w:t>- a) Si el R. ha sucedido</w:t>
-      </w:r>
-      <w:proofErr w:type="gramStart"/>
-      <w:r>
-        <w:rPr>
-          <w:b/>
-        </w:rPr>
-        <w:t>?</w:t>
-      </w:r>
-      <w:proofErr w:type="gramEnd"/>
-    </w:p>
-    <w:p>
-      <w:r>
+          <w:sz w:val="24"/>
+          <w:szCs w:val="24"/>
+        </w:rPr>
+        <w:t>- a) Si el R. ha sucedido?</w:t>
+      </w:r>
+    </w:p>
+    <w:p>
+      <w:pPr>
+        <w:rPr>
+          <w:rFonts w:cstheme="minorHAnsi"/>
+          <w:sz w:val="24"/>
+          <w:szCs w:val="24"/>
+        </w:rPr>
+      </w:pPr>
+      <w:r>
+        <w:rPr>
+          <w:rFonts w:cstheme="minorHAnsi"/>
+          <w:sz w:val="24"/>
+          <w:szCs w:val="24"/>
+        </w:rPr>
         <w:tab/>
       </w:r>
       <w:r>
+        <w:rPr>
+          <w:rFonts w:cstheme="minorHAnsi"/>
+          <w:sz w:val="24"/>
+          <w:szCs w:val="24"/>
+        </w:rPr>
         <w:tab/>
         <w:t>Bajo interés de los posibles compradores.</w:t>
       </w:r>
@@ -8926,168 +9066,304 @@
     <w:p>
       <w:pPr>
         <w:rPr>
+          <w:rFonts w:cstheme="minorHAnsi"/>
           <w:b/>
-        </w:rPr>
-      </w:pPr>
-      <w:r>
+          <w:sz w:val="24"/>
+          <w:szCs w:val="24"/>
+        </w:rPr>
+      </w:pPr>
+      <w:r>
+        <w:rPr>
+          <w:rFonts w:cstheme="minorHAnsi"/>
+          <w:sz w:val="24"/>
+          <w:szCs w:val="24"/>
+        </w:rPr>
         <w:t xml:space="preserve">                      </w:t>
       </w:r>
       <w:r>
         <w:rPr>
+          <w:rFonts w:cstheme="minorHAnsi"/>
           <w:b/>
+          <w:sz w:val="24"/>
+          <w:szCs w:val="24"/>
         </w:rPr>
         <w:t>- b) Efectividad e implementación de reducción</w:t>
       </w:r>
     </w:p>
     <w:p>
-      <w:r>
+      <w:pPr>
+        <w:rPr>
+          <w:rFonts w:cstheme="minorHAnsi"/>
+          <w:sz w:val="24"/>
+          <w:szCs w:val="24"/>
+        </w:rPr>
+      </w:pPr>
+      <w:r>
+        <w:rPr>
+          <w:rFonts w:cstheme="minorHAnsi"/>
+          <w:sz w:val="24"/>
+          <w:szCs w:val="24"/>
+        </w:rPr>
         <w:tab/>
       </w:r>
       <w:r>
+        <w:rPr>
+          <w:rFonts w:cstheme="minorHAnsi"/>
+          <w:sz w:val="24"/>
+          <w:szCs w:val="24"/>
+        </w:rPr>
         <w:tab/>
         <w:t>Aumento del interés de los compradores.</w:t>
       </w:r>
     </w:p>
     <w:p>
-      <w:r>
+      <w:pPr>
+        <w:rPr>
+          <w:rFonts w:cstheme="minorHAnsi"/>
+          <w:sz w:val="24"/>
+          <w:szCs w:val="24"/>
+        </w:rPr>
+      </w:pPr>
+      <w:r>
+        <w:rPr>
+          <w:rFonts w:cstheme="minorHAnsi"/>
+          <w:sz w:val="24"/>
+          <w:szCs w:val="24"/>
+        </w:rPr>
         <w:t xml:space="preserve">          </w:t>
       </w:r>
       <w:r>
         <w:rPr>
+          <w:rFonts w:cstheme="minorHAnsi"/>
           <w:b/>
-        </w:rPr>
-        <w:t>3.1</w:t>
-      </w:r>
-      <w:r>
-        <w:rPr>
-          <w:b/>
-        </w:rPr>
-        <w:t>.3. Plan de Contingencia:</w:t>
-      </w:r>
-      <w:r>
+          <w:sz w:val="24"/>
+          <w:szCs w:val="24"/>
+        </w:rPr>
+        <w:t>3.1.3. Plan de Contingencia:</w:t>
+      </w:r>
+      <w:r>
+        <w:rPr>
+          <w:rFonts w:cstheme="minorHAnsi"/>
+          <w:sz w:val="24"/>
+          <w:szCs w:val="24"/>
+        </w:rPr>
         <w:t xml:space="preserve"> </w:t>
       </w:r>
     </w:p>
     <w:p>
-      <w:r>
+      <w:pPr>
+        <w:rPr>
+          <w:rFonts w:cstheme="minorHAnsi"/>
+          <w:sz w:val="24"/>
+          <w:szCs w:val="24"/>
+        </w:rPr>
+      </w:pPr>
+      <w:r>
+        <w:rPr>
+          <w:rFonts w:cstheme="minorHAnsi"/>
+          <w:sz w:val="24"/>
+          <w:szCs w:val="24"/>
+        </w:rPr>
         <w:tab/>
         <w:t>Una campaña de marketing para darnos a conocer.</w:t>
       </w:r>
     </w:p>
-    <w:p/>
-    <w:p>
-      <w:pPr>
-        <w:rPr>
+    <w:p>
+      <w:pPr>
+        <w:rPr>
+          <w:rFonts w:cstheme="minorHAnsi"/>
+          <w:sz w:val="24"/>
+          <w:szCs w:val="24"/>
+        </w:rPr>
+      </w:pPr>
+    </w:p>
+    <w:p>
+      <w:pPr>
+        <w:rPr>
+          <w:rFonts w:cstheme="minorHAnsi"/>
           <w:b/>
-        </w:rPr>
-      </w:pPr>
-      <w:r>
+          <w:sz w:val="24"/>
+          <w:szCs w:val="24"/>
+        </w:rPr>
+      </w:pPr>
+      <w:r>
+        <w:rPr>
+          <w:rFonts w:cstheme="minorHAnsi"/>
+          <w:sz w:val="24"/>
+          <w:szCs w:val="24"/>
+        </w:rPr>
         <w:t xml:space="preserve">    </w:t>
       </w:r>
       <w:r>
         <w:rPr>
+          <w:rFonts w:cstheme="minorHAnsi"/>
           <w:b/>
-        </w:rPr>
-        <w:t>3.</w:t>
-      </w:r>
-      <w:r>
-        <w:rPr>
+          <w:sz w:val="24"/>
+          <w:szCs w:val="24"/>
+        </w:rPr>
+        <w:t>3.2. Riesgo de inexperiencia de los miembros por el uso de tecnologías desconocidas.</w:t>
+      </w:r>
+    </w:p>
+    <w:p>
+      <w:pPr>
+        <w:rPr>
+          <w:rFonts w:cstheme="minorHAnsi"/>
+          <w:sz w:val="24"/>
+          <w:szCs w:val="24"/>
+        </w:rPr>
+      </w:pPr>
+      <w:r>
+        <w:rPr>
+          <w:rFonts w:cstheme="minorHAnsi"/>
+          <w:sz w:val="24"/>
+          <w:szCs w:val="24"/>
+        </w:rPr>
+        <w:t xml:space="preserve">          </w:t>
+      </w:r>
+      <w:r>
+        <w:rPr>
+          <w:rFonts w:cstheme="minorHAnsi"/>
           <w:b/>
-        </w:rPr>
-        <w:t>2</w:t>
-      </w:r>
-      <w:r>
-        <w:rPr>
+          <w:sz w:val="24"/>
+          <w:szCs w:val="24"/>
+        </w:rPr>
+        <w:t>3.2.1. Reducción:</w:t>
+      </w:r>
+      <w:r>
+        <w:rPr>
+          <w:rFonts w:cstheme="minorHAnsi"/>
+          <w:sz w:val="24"/>
+          <w:szCs w:val="24"/>
+        </w:rPr>
+        <w:t xml:space="preserve"> Se </w:t>
+      </w:r>
+      <w:r>
+        <w:rPr>
+          <w:rFonts w:cstheme="minorHAnsi"/>
+          <w:sz w:val="24"/>
+          <w:szCs w:val="24"/>
+        </w:rPr>
+        <w:t>incentivará</w:t>
+      </w:r>
+      <w:r>
+        <w:rPr>
+          <w:rFonts w:cstheme="minorHAnsi"/>
+          <w:sz w:val="24"/>
+          <w:szCs w:val="24"/>
+        </w:rPr>
+        <w:t xml:space="preserve"> a los miembros al aprendizaje de </w:t>
+      </w:r>
+      <w:proofErr w:type="gramStart"/>
+      <w:r>
+        <w:rPr>
+          <w:rFonts w:cstheme="minorHAnsi"/>
+          <w:sz w:val="24"/>
+          <w:szCs w:val="24"/>
+        </w:rPr>
+        <w:t>las mismas</w:t>
+      </w:r>
+      <w:proofErr w:type="gramEnd"/>
+      <w:r>
+        <w:rPr>
+          <w:rFonts w:cstheme="minorHAnsi"/>
+          <w:sz w:val="24"/>
+          <w:szCs w:val="24"/>
+        </w:rPr>
+        <w:t xml:space="preserve">.    </w:t>
+      </w:r>
+    </w:p>
+    <w:p>
+      <w:pPr>
+        <w:rPr>
+          <w:rFonts w:cstheme="minorHAnsi"/>
+          <w:sz w:val="24"/>
+          <w:szCs w:val="24"/>
+        </w:rPr>
+      </w:pPr>
+    </w:p>
+    <w:p>
+      <w:pPr>
+        <w:rPr>
+          <w:rFonts w:cstheme="minorHAnsi"/>
+          <w:sz w:val="24"/>
+          <w:szCs w:val="24"/>
+        </w:rPr>
+      </w:pPr>
+      <w:r>
+        <w:rPr>
+          <w:rFonts w:cstheme="minorHAnsi"/>
+          <w:sz w:val="24"/>
+          <w:szCs w:val="24"/>
+        </w:rPr>
+        <w:t xml:space="preserve">          </w:t>
+      </w:r>
+      <w:r>
+        <w:rPr>
+          <w:rFonts w:cstheme="minorHAnsi"/>
           <w:b/>
-        </w:rPr>
-        <w:t xml:space="preserve">. Riesgo </w:t>
-      </w:r>
-      <w:r>
-        <w:rPr>
+          <w:sz w:val="24"/>
+          <w:szCs w:val="24"/>
+        </w:rPr>
+        <w:t>3.2.2. Supervisión</w:t>
+      </w:r>
+      <w:r>
+        <w:rPr>
+          <w:rFonts w:cstheme="minorHAnsi"/>
+          <w:sz w:val="24"/>
+          <w:szCs w:val="24"/>
+        </w:rPr>
+        <w:t xml:space="preserve">: </w:t>
+      </w:r>
+    </w:p>
+    <w:p>
+      <w:pPr>
+        <w:rPr>
+          <w:rFonts w:cstheme="minorHAnsi"/>
           <w:b/>
-        </w:rPr>
-        <w:t>de inexperiencia de los miembros por el uso de tecnologías desconocidas.</w:t>
-      </w:r>
-    </w:p>
-    <w:p>
-      <w:r>
-        <w:t xml:space="preserve">          </w:t>
-      </w:r>
-      <w:r>
-        <w:rPr>
+          <w:sz w:val="24"/>
+          <w:szCs w:val="24"/>
+        </w:rPr>
+      </w:pPr>
+      <w:r>
+        <w:rPr>
+          <w:rFonts w:cstheme="minorHAnsi"/>
+          <w:sz w:val="24"/>
+          <w:szCs w:val="24"/>
+        </w:rPr>
+        <w:t xml:space="preserve">                      </w:t>
+      </w:r>
+      <w:r>
+        <w:rPr>
+          <w:rFonts w:cstheme="minorHAnsi"/>
           <w:b/>
-        </w:rPr>
-        <w:t>3.2</w:t>
-      </w:r>
-      <w:r>
-        <w:rPr>
-          <w:b/>
-        </w:rPr>
-        <w:t>.1. Reducción:</w:t>
-      </w:r>
-      <w:r>
-        <w:t xml:space="preserve"> </w:t>
-      </w:r>
-      <w:r>
-        <w:rPr>
-          <w:rFonts w:ascii="Courier New" w:hAnsi="Courier New" w:cs="Courier New"/>
-        </w:rPr>
-        <w:t>Se incentivara a los miembros al aprendizaje de las mismas.</w:t>
-      </w:r>
-      <w:r>
-        <w:t xml:space="preserve">    </w:t>
-      </w:r>
-    </w:p>
-    <w:p/>
-    <w:p>
-      <w:r>
-        <w:t xml:space="preserve">          </w:t>
-      </w:r>
-      <w:r>
-        <w:rPr>
-          <w:b/>
-        </w:rPr>
-        <w:t>3.2</w:t>
-      </w:r>
-      <w:r>
-        <w:rPr>
-          <w:b/>
-        </w:rPr>
-        <w:t>.2. Supervisión</w:t>
-      </w:r>
-      <w:r>
-        <w:t xml:space="preserve">: </w:t>
-      </w:r>
-    </w:p>
-    <w:p>
-      <w:pPr>
-        <w:rPr>
-          <w:b/>
-        </w:rPr>
-      </w:pPr>
-      <w:r>
-        <w:t xml:space="preserve">                      </w:t>
-      </w:r>
-      <w:r>
-        <w:rPr>
-          <w:b/>
-        </w:rPr>
-        <w:t>- a) Si el R. ha sucedido</w:t>
-      </w:r>
-      <w:proofErr w:type="gramStart"/>
-      <w:r>
-        <w:rPr>
-          <w:b/>
-        </w:rPr>
-        <w:t>?</w:t>
-      </w:r>
-      <w:proofErr w:type="gramEnd"/>
-    </w:p>
-    <w:p>
-      <w:r>
+          <w:sz w:val="24"/>
+          <w:szCs w:val="24"/>
+        </w:rPr>
+        <w:t>- a) Si el R. ha sucedido?</w:t>
+      </w:r>
+    </w:p>
+    <w:p>
+      <w:pPr>
+        <w:rPr>
+          <w:rFonts w:cstheme="minorHAnsi"/>
+          <w:sz w:val="24"/>
+          <w:szCs w:val="24"/>
+        </w:rPr>
+      </w:pPr>
+      <w:r>
+        <w:rPr>
+          <w:rFonts w:cstheme="minorHAnsi"/>
+          <w:sz w:val="24"/>
+          <w:szCs w:val="24"/>
+        </w:rPr>
         <w:tab/>
       </w:r>
       <w:r>
+        <w:rPr>
+          <w:rFonts w:cstheme="minorHAnsi"/>
+          <w:sz w:val="24"/>
+          <w:szCs w:val="24"/>
+        </w:rPr>
         <w:tab/>
         <w:t>Problemas en el desarrollo del proyecto.</w:t>
       </w:r>
@@ -9095,170 +9371,287 @@
     <w:p>
       <w:pPr>
         <w:rPr>
+          <w:rFonts w:cstheme="minorHAnsi"/>
           <w:b/>
-        </w:rPr>
-      </w:pPr>
-      <w:r>
+          <w:sz w:val="24"/>
+          <w:szCs w:val="24"/>
+        </w:rPr>
+      </w:pPr>
+      <w:r>
+        <w:rPr>
+          <w:rFonts w:cstheme="minorHAnsi"/>
+          <w:sz w:val="24"/>
+          <w:szCs w:val="24"/>
+        </w:rPr>
         <w:t xml:space="preserve">                      </w:t>
       </w:r>
       <w:r>
         <w:rPr>
+          <w:rFonts w:cstheme="minorHAnsi"/>
           <w:b/>
+          <w:sz w:val="24"/>
+          <w:szCs w:val="24"/>
         </w:rPr>
         <w:t>- b) Efectividad e implementación de reducción</w:t>
       </w:r>
     </w:p>
     <w:p>
-      <w:r>
+      <w:pPr>
+        <w:rPr>
+          <w:rFonts w:cstheme="minorHAnsi"/>
+          <w:sz w:val="24"/>
+          <w:szCs w:val="24"/>
+        </w:rPr>
+      </w:pPr>
+      <w:r>
+        <w:rPr>
+          <w:rFonts w:cstheme="minorHAnsi"/>
+          <w:sz w:val="24"/>
+          <w:szCs w:val="24"/>
+        </w:rPr>
         <w:tab/>
       </w:r>
       <w:r>
+        <w:rPr>
+          <w:rFonts w:cstheme="minorHAnsi"/>
+          <w:sz w:val="24"/>
+          <w:szCs w:val="24"/>
+        </w:rPr>
         <w:tab/>
         <w:t>Buen progreso en el desarrollo del proyecto.</w:t>
       </w:r>
     </w:p>
     <w:p>
-      <w:r>
+      <w:pPr>
+        <w:rPr>
+          <w:rFonts w:cstheme="minorHAnsi"/>
+          <w:sz w:val="24"/>
+          <w:szCs w:val="24"/>
+        </w:rPr>
+      </w:pPr>
+      <w:r>
+        <w:rPr>
+          <w:rFonts w:cstheme="minorHAnsi"/>
+          <w:sz w:val="24"/>
+          <w:szCs w:val="24"/>
+        </w:rPr>
         <w:t xml:space="preserve">          </w:t>
       </w:r>
       <w:r>
         <w:rPr>
+          <w:rFonts w:cstheme="minorHAnsi"/>
           <w:b/>
-        </w:rPr>
-        <w:t>3.2</w:t>
-      </w:r>
-      <w:r>
-        <w:rPr>
+          <w:sz w:val="24"/>
+          <w:szCs w:val="24"/>
+        </w:rPr>
+        <w:t>3.2.3. Plan de Contingencia:</w:t>
+      </w:r>
+      <w:r>
+        <w:rPr>
+          <w:rFonts w:cstheme="minorHAnsi"/>
+          <w:sz w:val="24"/>
+          <w:szCs w:val="24"/>
+        </w:rPr>
+        <w:t xml:space="preserve"> </w:t>
+      </w:r>
+    </w:p>
+    <w:p>
+      <w:pPr>
+        <w:ind w:left="708"/>
+        <w:rPr>
+          <w:rFonts w:cstheme="minorHAnsi"/>
+          <w:sz w:val="24"/>
+          <w:szCs w:val="24"/>
+        </w:rPr>
+      </w:pPr>
+      <w:r>
+        <w:rPr>
+          <w:rFonts w:cstheme="minorHAnsi"/>
+          <w:sz w:val="24"/>
+          <w:szCs w:val="24"/>
+        </w:rPr>
+        <w:t xml:space="preserve">El trabajo en equipo y la ayuda entre los miembros puede ayudar a una mayor productividad.    </w:t>
+      </w:r>
+    </w:p>
+    <w:p>
+      <w:pPr>
+        <w:rPr>
+          <w:rFonts w:cstheme="minorHAnsi"/>
+          <w:sz w:val="24"/>
+          <w:szCs w:val="24"/>
+        </w:rPr>
+      </w:pPr>
+    </w:p>
+    <w:p>
+      <w:pPr>
+        <w:rPr>
+          <w:rFonts w:cstheme="minorHAnsi"/>
           <w:b/>
-        </w:rPr>
-        <w:t>.3. Plan de Contingencia:</w:t>
-      </w:r>
-      <w:r>
-        <w:t xml:space="preserve"> </w:t>
-      </w:r>
-    </w:p>
-    <w:p>
-      <w:pPr>
-        <w:ind w:left="708"/>
-      </w:pPr>
-      <w:r>
-        <w:rPr>
-          <w:rFonts w:ascii="Courier New" w:hAnsi="Courier New" w:cs="Courier New"/>
-        </w:rPr>
-        <w:t>El trabajo en equipo y la ayuda entre los miembros puede ayudar a una mayor productividad.</w:t>
-      </w:r>
-      <w:r>
+          <w:sz w:val="24"/>
+          <w:szCs w:val="24"/>
+        </w:rPr>
+      </w:pPr>
+      <w:r>
+        <w:rPr>
+          <w:rFonts w:cstheme="minorHAnsi"/>
+          <w:sz w:val="24"/>
+          <w:szCs w:val="24"/>
+        </w:rPr>
         <w:t xml:space="preserve">    </w:t>
       </w:r>
-    </w:p>
-    <w:p/>
-    <w:p>
-      <w:pPr>
-        <w:rPr>
+      <w:r>
+        <w:rPr>
+          <w:rFonts w:cstheme="minorHAnsi"/>
           <w:b/>
-        </w:rPr>
-      </w:pPr>
-      <w:r>
-        <w:t xml:space="preserve">    </w:t>
-      </w:r>
-      <w:r>
-        <w:rPr>
+          <w:sz w:val="24"/>
+          <w:szCs w:val="24"/>
+        </w:rPr>
+        <w:t>3.3. Riesgo de problemas de planificación.</w:t>
+      </w:r>
+    </w:p>
+    <w:p>
+      <w:pPr>
+        <w:rPr>
+          <w:rFonts w:cstheme="minorHAnsi"/>
+          <w:sz w:val="24"/>
+          <w:szCs w:val="24"/>
+        </w:rPr>
+      </w:pPr>
+      <w:r>
+        <w:rPr>
+          <w:rFonts w:cstheme="minorHAnsi"/>
+          <w:sz w:val="24"/>
+          <w:szCs w:val="24"/>
+        </w:rPr>
+        <w:lastRenderedPageBreak/>
+        <w:t xml:space="preserve">          </w:t>
+      </w:r>
+      <w:r>
+        <w:rPr>
+          <w:rFonts w:cstheme="minorHAnsi"/>
           <w:b/>
-        </w:rPr>
-        <w:t>3.3</w:t>
-      </w:r>
-      <w:r>
-        <w:rPr>
+          <w:sz w:val="24"/>
+          <w:szCs w:val="24"/>
+        </w:rPr>
+        <w:t>3.3.1. Reducción:</w:t>
+      </w:r>
+      <w:r>
+        <w:rPr>
+          <w:rFonts w:cstheme="minorHAnsi"/>
+          <w:sz w:val="24"/>
+          <w:szCs w:val="24"/>
+        </w:rPr>
+        <w:t xml:space="preserve"> Se </w:t>
+      </w:r>
+      <w:r>
+        <w:rPr>
+          <w:rFonts w:cstheme="minorHAnsi"/>
+          <w:sz w:val="24"/>
+          <w:szCs w:val="24"/>
+        </w:rPr>
+        <w:t>intentará</w:t>
+      </w:r>
+      <w:r>
+        <w:rPr>
+          <w:rFonts w:cstheme="minorHAnsi"/>
+          <w:sz w:val="24"/>
+          <w:szCs w:val="24"/>
+        </w:rPr>
+        <w:t xml:space="preserve"> que todos los miembros trabajen en sus respectivas partes al día.    </w:t>
+      </w:r>
+    </w:p>
+    <w:p>
+      <w:pPr>
+        <w:rPr>
+          <w:rFonts w:cstheme="minorHAnsi"/>
+          <w:sz w:val="24"/>
+          <w:szCs w:val="24"/>
+        </w:rPr>
+      </w:pPr>
+    </w:p>
+    <w:p>
+      <w:pPr>
+        <w:rPr>
+          <w:rFonts w:cstheme="minorHAnsi"/>
+          <w:sz w:val="24"/>
+          <w:szCs w:val="24"/>
+        </w:rPr>
+      </w:pPr>
+      <w:r>
+        <w:rPr>
+          <w:rFonts w:cstheme="minorHAnsi"/>
+          <w:sz w:val="24"/>
+          <w:szCs w:val="24"/>
+        </w:rPr>
+        <w:t xml:space="preserve">          </w:t>
+      </w:r>
+      <w:r>
+        <w:rPr>
+          <w:rFonts w:cstheme="minorHAnsi"/>
           <w:b/>
-        </w:rPr>
-        <w:t xml:space="preserve">. Riesgo </w:t>
-      </w:r>
-      <w:r>
-        <w:rPr>
+          <w:sz w:val="24"/>
+          <w:szCs w:val="24"/>
+        </w:rPr>
+        <w:t>3.3.2. Supervisión</w:t>
+      </w:r>
+      <w:r>
+        <w:rPr>
+          <w:rFonts w:cstheme="minorHAnsi"/>
+          <w:sz w:val="24"/>
+          <w:szCs w:val="24"/>
+        </w:rPr>
+        <w:t xml:space="preserve">: </w:t>
+      </w:r>
+    </w:p>
+    <w:p>
+      <w:pPr>
+        <w:rPr>
+          <w:rFonts w:cstheme="minorHAnsi"/>
           <w:b/>
-        </w:rPr>
-        <w:t>de problemas de planificación.</w:t>
-      </w:r>
-    </w:p>
-    <w:p>
-      <w:r>
-        <w:t xml:space="preserve">          </w:t>
-      </w:r>
-      <w:r>
-        <w:rPr>
+          <w:sz w:val="24"/>
+          <w:szCs w:val="24"/>
+        </w:rPr>
+      </w:pPr>
+      <w:r>
+        <w:rPr>
+          <w:rFonts w:cstheme="minorHAnsi"/>
+          <w:sz w:val="24"/>
+          <w:szCs w:val="24"/>
+        </w:rPr>
+        <w:t xml:space="preserve">                      </w:t>
+      </w:r>
+      <w:r>
+        <w:rPr>
+          <w:rFonts w:cstheme="minorHAnsi"/>
           <w:b/>
-        </w:rPr>
-        <w:t>3.3</w:t>
-      </w:r>
-      <w:r>
-        <w:rPr>
-          <w:b/>
-        </w:rPr>
-        <w:t>.1. Reducción:</w:t>
-      </w:r>
-      <w:r>
-        <w:t xml:space="preserve"> </w:t>
-      </w:r>
-      <w:r>
-        <w:rPr>
-          <w:rFonts w:ascii="Courier New" w:hAnsi="Courier New" w:cs="Courier New"/>
-        </w:rPr>
-        <w:t>Se intentara que todos los miembros trabajen en sus respectivas partes al día.</w:t>
-      </w:r>
-      <w:r>
-        <w:t xml:space="preserve">    </w:t>
-      </w:r>
-    </w:p>
-    <w:p/>
-    <w:p>
-      <w:r>
-        <w:t xml:space="preserve">          </w:t>
-      </w:r>
-      <w:r>
-        <w:rPr>
-          <w:b/>
-        </w:rPr>
-        <w:t>3.3</w:t>
-      </w:r>
-      <w:r>
-        <w:rPr>
-          <w:b/>
-        </w:rPr>
-        <w:t>.2. Supervisión</w:t>
-      </w:r>
-      <w:r>
-        <w:t xml:space="preserve">: </w:t>
-      </w:r>
-    </w:p>
-    <w:p>
-      <w:pPr>
-        <w:rPr>
-          <w:b/>
-        </w:rPr>
-      </w:pPr>
-      <w:r>
-        <w:t xml:space="preserve">                      </w:t>
-      </w:r>
-      <w:r>
-        <w:rPr>
-          <w:b/>
-        </w:rPr>
-        <w:t>- a) Si el R. ha sucedido</w:t>
-      </w:r>
-      <w:proofErr w:type="gramStart"/>
-      <w:r>
-        <w:rPr>
-          <w:b/>
-        </w:rPr>
-        <w:t>?</w:t>
-      </w:r>
-      <w:proofErr w:type="gramEnd"/>
-    </w:p>
-    <w:p>
-      <w:r>
+          <w:sz w:val="24"/>
+          <w:szCs w:val="24"/>
+        </w:rPr>
+        <w:t>- a) Si el R. ha sucedido?</w:t>
+      </w:r>
+    </w:p>
+    <w:p>
+      <w:pPr>
+        <w:rPr>
+          <w:rFonts w:cstheme="minorHAnsi"/>
+          <w:sz w:val="24"/>
+          <w:szCs w:val="24"/>
+        </w:rPr>
+      </w:pPr>
+      <w:r>
+        <w:rPr>
+          <w:rFonts w:cstheme="minorHAnsi"/>
+          <w:sz w:val="24"/>
+          <w:szCs w:val="24"/>
+        </w:rPr>
         <w:tab/>
       </w:r>
       <w:r>
+        <w:rPr>
+          <w:rFonts w:cstheme="minorHAnsi"/>
+          <w:sz w:val="24"/>
+          <w:szCs w:val="24"/>
+        </w:rPr>
         <w:tab/>
         <w:t>Entrega fuera de plazos.</w:t>
       </w:r>
@@ -9266,168 +9659,270 @@
     <w:p>
       <w:pPr>
         <w:rPr>
+          <w:rFonts w:cstheme="minorHAnsi"/>
           <w:b/>
-        </w:rPr>
-      </w:pPr>
-      <w:r>
+          <w:sz w:val="24"/>
+          <w:szCs w:val="24"/>
+        </w:rPr>
+      </w:pPr>
+      <w:r>
+        <w:rPr>
+          <w:rFonts w:cstheme="minorHAnsi"/>
+          <w:sz w:val="24"/>
+          <w:szCs w:val="24"/>
+        </w:rPr>
         <w:t xml:space="preserve">                      </w:t>
       </w:r>
       <w:r>
         <w:rPr>
+          <w:rFonts w:cstheme="minorHAnsi"/>
           <w:b/>
+          <w:sz w:val="24"/>
+          <w:szCs w:val="24"/>
         </w:rPr>
         <w:t>- b) Efectividad e implementación de reducción</w:t>
       </w:r>
     </w:p>
     <w:p>
-      <w:r>
+      <w:pPr>
+        <w:rPr>
+          <w:rFonts w:cstheme="minorHAnsi"/>
+          <w:sz w:val="24"/>
+          <w:szCs w:val="24"/>
+        </w:rPr>
+      </w:pPr>
+      <w:r>
+        <w:rPr>
+          <w:rFonts w:cstheme="minorHAnsi"/>
+          <w:sz w:val="24"/>
+          <w:szCs w:val="24"/>
+        </w:rPr>
         <w:tab/>
       </w:r>
       <w:r>
+        <w:rPr>
+          <w:rFonts w:cstheme="minorHAnsi"/>
+          <w:sz w:val="24"/>
+          <w:szCs w:val="24"/>
+        </w:rPr>
         <w:tab/>
         <w:t>Entregas dentro de plazos.</w:t>
       </w:r>
     </w:p>
     <w:p>
-      <w:r>
+      <w:pPr>
+        <w:rPr>
+          <w:rFonts w:cstheme="minorHAnsi"/>
+          <w:sz w:val="24"/>
+          <w:szCs w:val="24"/>
+        </w:rPr>
+      </w:pPr>
+      <w:r>
+        <w:rPr>
+          <w:rFonts w:cstheme="minorHAnsi"/>
+          <w:sz w:val="24"/>
+          <w:szCs w:val="24"/>
+        </w:rPr>
         <w:t xml:space="preserve">          </w:t>
       </w:r>
       <w:r>
         <w:rPr>
+          <w:rFonts w:cstheme="minorHAnsi"/>
           <w:b/>
-        </w:rPr>
-        <w:t>3.3</w:t>
-      </w:r>
-      <w:r>
-        <w:rPr>
+          <w:sz w:val="24"/>
+          <w:szCs w:val="24"/>
+        </w:rPr>
+        <w:t>3.3.3. Plan de Contingencia:</w:t>
+      </w:r>
+      <w:r>
+        <w:rPr>
+          <w:rFonts w:cstheme="minorHAnsi"/>
+          <w:sz w:val="24"/>
+          <w:szCs w:val="24"/>
+        </w:rPr>
+        <w:t xml:space="preserve"> </w:t>
+      </w:r>
+    </w:p>
+    <w:p>
+      <w:pPr>
+        <w:ind w:left="705"/>
+        <w:rPr>
+          <w:rFonts w:cstheme="minorHAnsi"/>
+          <w:sz w:val="24"/>
+          <w:szCs w:val="24"/>
+        </w:rPr>
+      </w:pPr>
+      <w:r>
+        <w:rPr>
+          <w:rFonts w:cstheme="minorHAnsi"/>
+          <w:sz w:val="24"/>
+          <w:szCs w:val="24"/>
+        </w:rPr>
+        <w:t>Una buena comunicación lograría poder solventar el problema con la colaboración del resto de miembros.</w:t>
+      </w:r>
+    </w:p>
+    <w:p>
+      <w:pPr>
+        <w:rPr>
+          <w:rFonts w:cstheme="minorHAnsi"/>
+          <w:sz w:val="24"/>
+          <w:szCs w:val="24"/>
+        </w:rPr>
+      </w:pPr>
+    </w:p>
+    <w:p>
+      <w:pPr>
+        <w:rPr>
+          <w:rFonts w:cstheme="minorHAnsi"/>
           <w:b/>
-        </w:rPr>
-        <w:t>.3. Plan de Contingencia:</w:t>
-      </w:r>
-      <w:r>
-        <w:t xml:space="preserve"> </w:t>
-      </w:r>
-    </w:p>
-    <w:p>
-      <w:pPr>
-        <w:ind w:left="705"/>
-      </w:pPr>
-      <w:r>
-        <w:t>Una buena comunicación lograría poder solventar el problema con la colaboración del resto de miembros.</w:t>
-      </w:r>
-    </w:p>
-    <w:p/>
-    <w:p>
-      <w:pPr>
-        <w:rPr>
+          <w:sz w:val="24"/>
+          <w:szCs w:val="24"/>
+        </w:rPr>
+      </w:pPr>
+      <w:r>
+        <w:rPr>
+          <w:rFonts w:cstheme="minorHAnsi"/>
+          <w:sz w:val="24"/>
+          <w:szCs w:val="24"/>
+        </w:rPr>
+        <w:t xml:space="preserve">    </w:t>
+      </w:r>
+      <w:r>
+        <w:rPr>
+          <w:rFonts w:cstheme="minorHAnsi"/>
           <w:b/>
-        </w:rPr>
-      </w:pPr>
-      <w:r>
-        <w:t xml:space="preserve">    </w:t>
-      </w:r>
-      <w:r>
-        <w:rPr>
+          <w:sz w:val="24"/>
+          <w:szCs w:val="24"/>
+        </w:rPr>
+        <w:t>3.4. Riesgo del aumento imprevisto de gasto.</w:t>
+      </w:r>
+    </w:p>
+    <w:p>
+      <w:pPr>
+        <w:rPr>
+          <w:rFonts w:cstheme="minorHAnsi"/>
+          <w:sz w:val="24"/>
+          <w:szCs w:val="24"/>
+        </w:rPr>
+      </w:pPr>
+      <w:r>
+        <w:rPr>
+          <w:rFonts w:cstheme="minorHAnsi"/>
+          <w:sz w:val="24"/>
+          <w:szCs w:val="24"/>
+        </w:rPr>
+        <w:t xml:space="preserve">          </w:t>
+      </w:r>
+      <w:r>
+        <w:rPr>
+          <w:rFonts w:cstheme="minorHAnsi"/>
           <w:b/>
-        </w:rPr>
-        <w:t>3.</w:t>
-      </w:r>
-      <w:r>
-        <w:rPr>
+          <w:sz w:val="24"/>
+          <w:szCs w:val="24"/>
+        </w:rPr>
+        <w:t xml:space="preserve">3.4.1. Reducción: </w:t>
+      </w:r>
+      <w:r>
+        <w:rPr>
+          <w:rFonts w:cstheme="minorHAnsi"/>
+          <w:sz w:val="24"/>
+          <w:szCs w:val="24"/>
+        </w:rPr>
+        <w:t xml:space="preserve">Llevando unas buenas cuentas y evitando el despilfarro este problema no debería llegar a suceder.    </w:t>
+      </w:r>
+    </w:p>
+    <w:p>
+      <w:pPr>
+        <w:rPr>
+          <w:rFonts w:cstheme="minorHAnsi"/>
+          <w:sz w:val="24"/>
+          <w:szCs w:val="24"/>
+        </w:rPr>
+      </w:pPr>
+    </w:p>
+    <w:p>
+      <w:pPr>
+        <w:rPr>
+          <w:rFonts w:cstheme="minorHAnsi"/>
+          <w:sz w:val="24"/>
+          <w:szCs w:val="24"/>
+        </w:rPr>
+      </w:pPr>
+      <w:r>
+        <w:rPr>
+          <w:rFonts w:cstheme="minorHAnsi"/>
+          <w:sz w:val="24"/>
+          <w:szCs w:val="24"/>
+        </w:rPr>
+        <w:t xml:space="preserve">          </w:t>
+      </w:r>
+      <w:r>
+        <w:rPr>
+          <w:rFonts w:cstheme="minorHAnsi"/>
           <w:b/>
-        </w:rPr>
-        <w:t>4</w:t>
-      </w:r>
-      <w:r>
-        <w:rPr>
+          <w:sz w:val="24"/>
+          <w:szCs w:val="24"/>
+        </w:rPr>
+        <w:t>3.4.2. Supervisión</w:t>
+      </w:r>
+      <w:r>
+        <w:rPr>
+          <w:rFonts w:cstheme="minorHAnsi"/>
+          <w:sz w:val="24"/>
+          <w:szCs w:val="24"/>
+        </w:rPr>
+        <w:t xml:space="preserve">: </w:t>
+      </w:r>
+    </w:p>
+    <w:p>
+      <w:pPr>
+        <w:rPr>
+          <w:rFonts w:cstheme="minorHAnsi"/>
           <w:b/>
-        </w:rPr>
-        <w:t xml:space="preserve">. Riesgo </w:t>
-      </w:r>
-      <w:r>
-        <w:rPr>
+          <w:sz w:val="24"/>
+          <w:szCs w:val="24"/>
+        </w:rPr>
+      </w:pPr>
+      <w:r>
+        <w:rPr>
+          <w:rFonts w:cstheme="minorHAnsi"/>
+          <w:sz w:val="24"/>
+          <w:szCs w:val="24"/>
+        </w:rPr>
+        <w:t xml:space="preserve">                      </w:t>
+      </w:r>
+      <w:r>
+        <w:rPr>
+          <w:rFonts w:cstheme="minorHAnsi"/>
           <w:b/>
-        </w:rPr>
-        <w:t>del aumento imprevisto de gasto.</w:t>
-      </w:r>
-    </w:p>
-    <w:p>
-      <w:r>
-        <w:t xml:space="preserve">          </w:t>
-      </w:r>
-      <w:r>
-        <w:rPr>
-          <w:b/>
-        </w:rPr>
-        <w:t>3.4</w:t>
-      </w:r>
-      <w:r>
-        <w:rPr>
-          <w:b/>
-        </w:rPr>
-        <w:t>.1. Reducción:</w:t>
-      </w:r>
-      <w:r>
-        <w:rPr>
-          <w:b/>
-        </w:rPr>
-        <w:t xml:space="preserve"> </w:t>
-      </w:r>
-      <w:r>
-        <w:t xml:space="preserve">Llevando unas buenas cuentas y evitando el despilfarro este problema no debería llegar a suceder.    </w:t>
-      </w:r>
-    </w:p>
-    <w:p/>
-    <w:p>
-      <w:r>
-        <w:t xml:space="preserve">          </w:t>
-      </w:r>
-      <w:r>
-        <w:rPr>
-          <w:b/>
-        </w:rPr>
-        <w:t>3.4</w:t>
-      </w:r>
-      <w:r>
-        <w:rPr>
-          <w:b/>
-        </w:rPr>
-        <w:t>.2. Supervisión</w:t>
-      </w:r>
-      <w:r>
-        <w:t xml:space="preserve">: </w:t>
-      </w:r>
-    </w:p>
-    <w:p>
-      <w:pPr>
-        <w:rPr>
-          <w:b/>
-        </w:rPr>
-      </w:pPr>
-      <w:r>
-        <w:lastRenderedPageBreak/>
-        <w:t xml:space="preserve">                      </w:t>
-      </w:r>
-      <w:r>
-        <w:rPr>
-          <w:b/>
-        </w:rPr>
-        <w:t>- a) Si el R. ha sucedido</w:t>
-      </w:r>
-      <w:proofErr w:type="gramStart"/>
-      <w:r>
-        <w:rPr>
-          <w:b/>
-        </w:rPr>
-        <w:t>?</w:t>
-      </w:r>
-      <w:proofErr w:type="gramEnd"/>
-    </w:p>
-    <w:p>
-      <w:r>
+          <w:sz w:val="24"/>
+          <w:szCs w:val="24"/>
+        </w:rPr>
+        <w:t>- a) Si el R. ha sucedido?</w:t>
+      </w:r>
+    </w:p>
+    <w:p>
+      <w:pPr>
+        <w:rPr>
+          <w:rFonts w:cstheme="minorHAnsi"/>
+          <w:sz w:val="24"/>
+          <w:szCs w:val="24"/>
+        </w:rPr>
+      </w:pPr>
+      <w:r>
+        <w:rPr>
+          <w:rFonts w:cstheme="minorHAnsi"/>
+          <w:sz w:val="24"/>
+          <w:szCs w:val="24"/>
+        </w:rPr>
         <w:tab/>
       </w:r>
       <w:r>
+        <w:rPr>
+          <w:rFonts w:cstheme="minorHAnsi"/>
+          <w:sz w:val="24"/>
+          <w:szCs w:val="24"/>
+        </w:rPr>
         <w:tab/>
         <w:t>Falta de fondos.</w:t>
       </w:r>
@@ -9435,24 +9930,52 @@
     <w:p>
       <w:pPr>
         <w:rPr>
+          <w:rFonts w:cstheme="minorHAnsi"/>
           <w:b/>
-        </w:rPr>
-      </w:pPr>
-      <w:r>
+          <w:sz w:val="24"/>
+          <w:szCs w:val="24"/>
+        </w:rPr>
+      </w:pPr>
+      <w:r>
+        <w:rPr>
+          <w:rFonts w:cstheme="minorHAnsi"/>
+          <w:sz w:val="24"/>
+          <w:szCs w:val="24"/>
+        </w:rPr>
         <w:t xml:space="preserve">                      </w:t>
       </w:r>
       <w:r>
         <w:rPr>
+          <w:rFonts w:cstheme="minorHAnsi"/>
           <w:b/>
+          <w:sz w:val="24"/>
+          <w:szCs w:val="24"/>
         </w:rPr>
         <w:t>- b) Efectividad e implementación de reducción</w:t>
       </w:r>
     </w:p>
     <w:p>
-      <w:r>
+      <w:pPr>
+        <w:rPr>
+          <w:rFonts w:cstheme="minorHAnsi"/>
+          <w:sz w:val="24"/>
+          <w:szCs w:val="24"/>
+        </w:rPr>
+      </w:pPr>
+      <w:r>
+        <w:rPr>
+          <w:rFonts w:cstheme="minorHAnsi"/>
+          <w:sz w:val="24"/>
+          <w:szCs w:val="24"/>
+        </w:rPr>
         <w:tab/>
       </w:r>
       <w:r>
+        <w:rPr>
+          <w:rFonts w:cstheme="minorHAnsi"/>
+          <w:sz w:val="24"/>
+          <w:szCs w:val="24"/>
+        </w:rPr>
         <w:tab/>
         <w:t>Fondos suficientes.</w:t>
       </w:r>
@@ -9460,147 +9983,217 @@
     <w:p>
       <w:pPr>
         <w:rPr>
-          <w:rFonts w:ascii="Courier New" w:hAnsi="Courier New" w:cs="Courier New"/>
-        </w:rPr>
-      </w:pPr>
-      <w:r>
+          <w:rFonts w:cstheme="minorHAnsi"/>
+          <w:sz w:val="24"/>
+          <w:szCs w:val="24"/>
+        </w:rPr>
+      </w:pPr>
+      <w:r>
+        <w:rPr>
+          <w:rFonts w:cstheme="minorHAnsi"/>
+          <w:sz w:val="24"/>
+          <w:szCs w:val="24"/>
+        </w:rPr>
         <w:t xml:space="preserve">          </w:t>
       </w:r>
       <w:r>
         <w:rPr>
+          <w:rFonts w:cstheme="minorHAnsi"/>
           <w:b/>
-        </w:rPr>
-        <w:t>3.4</w:t>
-      </w:r>
-      <w:r>
-        <w:rPr>
+          <w:sz w:val="24"/>
+          <w:szCs w:val="24"/>
+        </w:rPr>
+        <w:t>3.4.3. Plan de Contingencia:</w:t>
+      </w:r>
+      <w:r>
+        <w:rPr>
+          <w:rFonts w:cstheme="minorHAnsi"/>
+          <w:sz w:val="24"/>
+          <w:szCs w:val="24"/>
+        </w:rPr>
+        <w:t xml:space="preserve"> </w:t>
+      </w:r>
+    </w:p>
+    <w:p>
+      <w:pPr>
+        <w:ind w:left="705"/>
+        <w:rPr>
+          <w:rFonts w:cstheme="minorHAnsi"/>
+          <w:sz w:val="24"/>
+          <w:szCs w:val="24"/>
+        </w:rPr>
+      </w:pPr>
+      <w:r>
+        <w:rPr>
+          <w:rFonts w:cstheme="minorHAnsi"/>
+          <w:sz w:val="24"/>
+          <w:szCs w:val="24"/>
+        </w:rPr>
+        <w:t>Se intentaría recortar de otras partes para poder recuperar estabilidad.</w:t>
+      </w:r>
+    </w:p>
+    <w:p>
+      <w:pPr>
+        <w:rPr>
+          <w:rFonts w:cstheme="minorHAnsi"/>
+          <w:sz w:val="24"/>
+          <w:szCs w:val="24"/>
+        </w:rPr>
+      </w:pPr>
+    </w:p>
+    <w:p>
+      <w:pPr>
+        <w:rPr>
+          <w:rFonts w:cstheme="minorHAnsi"/>
           <w:b/>
-        </w:rPr>
-        <w:t>.3. Plan de Contingencia:</w:t>
-      </w:r>
-      <w:r>
-        <w:t xml:space="preserve"> </w:t>
-      </w:r>
-    </w:p>
-    <w:p>
-      <w:pPr>
-        <w:ind w:left="705"/>
-      </w:pPr>
-      <w:r>
-        <w:rPr>
-          <w:rFonts w:ascii="Courier New" w:hAnsi="Courier New" w:cs="Courier New"/>
-        </w:rPr>
-        <w:t>Se intentaría recortar de otras partes para poder recuperar estabilidad.</w:t>
-      </w:r>
-    </w:p>
-    <w:p/>
-    <w:p>
-      <w:pPr>
-        <w:rPr>
+          <w:sz w:val="24"/>
+          <w:szCs w:val="24"/>
+        </w:rPr>
+      </w:pPr>
+      <w:r>
+        <w:rPr>
+          <w:rFonts w:cstheme="minorHAnsi"/>
+          <w:sz w:val="24"/>
+          <w:szCs w:val="24"/>
+        </w:rPr>
+        <w:t xml:space="preserve">    </w:t>
+      </w:r>
+      <w:r>
+        <w:rPr>
+          <w:rFonts w:cstheme="minorHAnsi"/>
           <w:b/>
-        </w:rPr>
-      </w:pPr>
-      <w:r>
-        <w:t xml:space="preserve">    </w:t>
-      </w:r>
-      <w:r>
-        <w:rPr>
+          <w:sz w:val="24"/>
+          <w:szCs w:val="24"/>
+        </w:rPr>
+        <w:t>3.5. Riesgo de pérdida de miembros.</w:t>
+      </w:r>
+    </w:p>
+    <w:p>
+      <w:pPr>
+        <w:rPr>
+          <w:rFonts w:cstheme="minorHAnsi"/>
+          <w:sz w:val="24"/>
+          <w:szCs w:val="24"/>
+        </w:rPr>
+      </w:pPr>
+      <w:r>
+        <w:rPr>
+          <w:rFonts w:cstheme="minorHAnsi"/>
+          <w:sz w:val="24"/>
+          <w:szCs w:val="24"/>
+        </w:rPr>
+        <w:t xml:space="preserve">          </w:t>
+      </w:r>
+      <w:r>
+        <w:rPr>
+          <w:rFonts w:cstheme="minorHAnsi"/>
           <w:b/>
-        </w:rPr>
-        <w:t>3.5</w:t>
-      </w:r>
-      <w:r>
-        <w:rPr>
+          <w:sz w:val="24"/>
+          <w:szCs w:val="24"/>
+        </w:rPr>
+        <w:t>3.5.1. Reducción:</w:t>
+      </w:r>
+      <w:r>
+        <w:rPr>
+          <w:rFonts w:cstheme="minorHAnsi"/>
+          <w:sz w:val="24"/>
+          <w:szCs w:val="24"/>
+        </w:rPr>
+        <w:t xml:space="preserve"> Con un buen ambiente de equipo.    </w:t>
+      </w:r>
+    </w:p>
+    <w:p>
+      <w:pPr>
+        <w:rPr>
+          <w:rFonts w:cstheme="minorHAnsi"/>
+          <w:sz w:val="24"/>
+          <w:szCs w:val="24"/>
+        </w:rPr>
+      </w:pPr>
+    </w:p>
+    <w:p>
+      <w:pPr>
+        <w:rPr>
+          <w:rFonts w:cstheme="minorHAnsi"/>
+          <w:sz w:val="24"/>
+          <w:szCs w:val="24"/>
+        </w:rPr>
+      </w:pPr>
+      <w:r>
+        <w:rPr>
+          <w:rFonts w:cstheme="minorHAnsi"/>
+          <w:sz w:val="24"/>
+          <w:szCs w:val="24"/>
+        </w:rPr>
+        <w:t xml:space="preserve">          </w:t>
+      </w:r>
+      <w:r>
+        <w:rPr>
+          <w:rFonts w:cstheme="minorHAnsi"/>
           <w:b/>
-        </w:rPr>
-        <w:t xml:space="preserve">. Riesgo </w:t>
-      </w:r>
-      <w:r>
-        <w:rPr>
+          <w:sz w:val="24"/>
+          <w:szCs w:val="24"/>
+        </w:rPr>
+        <w:t>3.5.2. Supervisión</w:t>
+      </w:r>
+      <w:r>
+        <w:rPr>
+          <w:rFonts w:cstheme="minorHAnsi"/>
+          <w:sz w:val="24"/>
+          <w:szCs w:val="24"/>
+        </w:rPr>
+        <w:t xml:space="preserve">: </w:t>
+      </w:r>
+    </w:p>
+    <w:p>
+      <w:pPr>
+        <w:rPr>
+          <w:rFonts w:cstheme="minorHAnsi"/>
           <w:b/>
-        </w:rPr>
-        <w:t>de pérdida de miembros.</w:t>
-      </w:r>
-    </w:p>
-    <w:p>
-      <w:r>
-        <w:t xml:space="preserve">          </w:t>
-      </w:r>
-      <w:r>
-        <w:rPr>
+          <w:sz w:val="24"/>
+          <w:szCs w:val="24"/>
+        </w:rPr>
+      </w:pPr>
+      <w:r>
+        <w:rPr>
+          <w:rFonts w:cstheme="minorHAnsi"/>
+          <w:sz w:val="24"/>
+          <w:szCs w:val="24"/>
+        </w:rPr>
+        <w:t xml:space="preserve">                      </w:t>
+      </w:r>
+      <w:r>
+        <w:rPr>
+          <w:rFonts w:cstheme="minorHAnsi"/>
           <w:b/>
-        </w:rPr>
-        <w:t>3.5</w:t>
-      </w:r>
-      <w:r>
-        <w:rPr>
-          <w:b/>
-        </w:rPr>
-        <w:t>.1. Reducción:</w:t>
-      </w:r>
-      <w:r>
-        <w:t xml:space="preserve"> </w:t>
-      </w:r>
-      <w:r>
-        <w:rPr>
-          <w:rFonts w:ascii="Courier New" w:hAnsi="Courier New" w:cs="Courier New"/>
-        </w:rPr>
-        <w:t>Con un buen ambiente de equipo.</w:t>
-      </w:r>
-      <w:r>
-        <w:t xml:space="preserve">    </w:t>
-      </w:r>
-    </w:p>
-    <w:p/>
-    <w:p>
-      <w:r>
-        <w:t xml:space="preserve">          </w:t>
-      </w:r>
-      <w:r>
-        <w:rPr>
-          <w:b/>
-        </w:rPr>
-        <w:t>3.5</w:t>
-      </w:r>
-      <w:r>
-        <w:rPr>
-          <w:b/>
-        </w:rPr>
-        <w:t>.2. Supervisión</w:t>
-      </w:r>
-      <w:r>
-        <w:t xml:space="preserve">: </w:t>
-      </w:r>
-    </w:p>
-    <w:p>
-      <w:pPr>
-        <w:rPr>
-          <w:b/>
-        </w:rPr>
-      </w:pPr>
-      <w:r>
-        <w:t xml:space="preserve">                      </w:t>
-      </w:r>
-      <w:r>
-        <w:rPr>
-          <w:b/>
-        </w:rPr>
-        <w:t>- a) Si el R. ha sucedido</w:t>
-      </w:r>
-      <w:proofErr w:type="gramStart"/>
-      <w:r>
-        <w:rPr>
-          <w:b/>
-        </w:rPr>
-        <w:t>?</w:t>
-      </w:r>
-      <w:proofErr w:type="gramEnd"/>
-    </w:p>
-    <w:p>
-      <w:r>
+          <w:sz w:val="24"/>
+          <w:szCs w:val="24"/>
+        </w:rPr>
+        <w:t>- a) Si el R. ha sucedido?</w:t>
+      </w:r>
+    </w:p>
+    <w:p>
+      <w:pPr>
+        <w:rPr>
+          <w:rFonts w:cstheme="minorHAnsi"/>
+          <w:sz w:val="24"/>
+          <w:szCs w:val="24"/>
+        </w:rPr>
+      </w:pPr>
+      <w:r>
+        <w:rPr>
+          <w:rFonts w:cstheme="minorHAnsi"/>
+          <w:sz w:val="24"/>
+          <w:szCs w:val="24"/>
+        </w:rPr>
         <w:tab/>
       </w:r>
       <w:r>
+        <w:rPr>
+          <w:rFonts w:cstheme="minorHAnsi"/>
+          <w:sz w:val="24"/>
+          <w:szCs w:val="24"/>
+        </w:rPr>
         <w:tab/>
         <w:t>Tensión entre los miembros del equipo.</w:t>
       </w:r>
@@ -9608,61 +10201,121 @@
     <w:p>
       <w:pPr>
         <w:rPr>
+          <w:rFonts w:cstheme="minorHAnsi"/>
           <w:b/>
-        </w:rPr>
-      </w:pPr>
-      <w:r>
+          <w:sz w:val="24"/>
+          <w:szCs w:val="24"/>
+        </w:rPr>
+      </w:pPr>
+      <w:r>
+        <w:rPr>
+          <w:rFonts w:cstheme="minorHAnsi"/>
+          <w:sz w:val="24"/>
+          <w:szCs w:val="24"/>
+        </w:rPr>
         <w:t xml:space="preserve">                      </w:t>
       </w:r>
       <w:r>
         <w:rPr>
+          <w:rFonts w:cstheme="minorHAnsi"/>
           <w:b/>
+          <w:sz w:val="24"/>
+          <w:szCs w:val="24"/>
         </w:rPr>
         <w:t>- b) Efectividad e implementación de reducción</w:t>
       </w:r>
     </w:p>
     <w:p>
-      <w:r>
+      <w:pPr>
+        <w:rPr>
+          <w:rFonts w:cstheme="minorHAnsi"/>
+          <w:sz w:val="24"/>
+          <w:szCs w:val="24"/>
+        </w:rPr>
+      </w:pPr>
+      <w:r>
+        <w:rPr>
+          <w:rFonts w:cstheme="minorHAnsi"/>
+          <w:sz w:val="24"/>
+          <w:szCs w:val="24"/>
+        </w:rPr>
         <w:tab/>
       </w:r>
       <w:r>
+        <w:rPr>
+          <w:rFonts w:cstheme="minorHAnsi"/>
+          <w:sz w:val="24"/>
+          <w:szCs w:val="24"/>
+        </w:rPr>
         <w:tab/>
         <w:t>Buen ambiente de trabajo.</w:t>
       </w:r>
     </w:p>
     <w:p>
-      <w:r>
+      <w:pPr>
+        <w:rPr>
+          <w:rFonts w:cstheme="minorHAnsi"/>
+          <w:sz w:val="24"/>
+          <w:szCs w:val="24"/>
+        </w:rPr>
+      </w:pPr>
+      <w:r>
+        <w:rPr>
+          <w:rFonts w:cstheme="minorHAnsi"/>
+          <w:sz w:val="24"/>
+          <w:szCs w:val="24"/>
+        </w:rPr>
         <w:t xml:space="preserve">          </w:t>
       </w:r>
       <w:r>
         <w:rPr>
+          <w:rFonts w:cstheme="minorHAnsi"/>
           <w:b/>
-        </w:rPr>
-        <w:t>3.5</w:t>
-      </w:r>
-      <w:r>
-        <w:rPr>
-          <w:b/>
-        </w:rPr>
-        <w:t>.3. Plan de Contingencia:</w:t>
-      </w:r>
-      <w:r>
+          <w:sz w:val="24"/>
+          <w:szCs w:val="24"/>
+        </w:rPr>
+        <w:t>3.5.3. Plan de Contingencia:</w:t>
+      </w:r>
+      <w:r>
+        <w:rPr>
+          <w:rFonts w:cstheme="minorHAnsi"/>
+          <w:sz w:val="24"/>
+          <w:szCs w:val="24"/>
+        </w:rPr>
         <w:t xml:space="preserve"> </w:t>
       </w:r>
     </w:p>
     <w:p>
       <w:pPr>
         <w:ind w:left="705"/>
-      </w:pPr>
-      <w:r>
+        <w:rPr>
+          <w:rFonts w:cstheme="minorHAnsi"/>
+          <w:sz w:val="24"/>
+          <w:szCs w:val="24"/>
+        </w:rPr>
+      </w:pPr>
+      <w:r>
+        <w:rPr>
+          <w:rFonts w:cstheme="minorHAnsi"/>
+          <w:sz w:val="24"/>
+          <w:szCs w:val="24"/>
+        </w:rPr>
         <w:t xml:space="preserve">Se intentaría repartir el trabajo del miembro en </w:t>
       </w:r>
-      <w:proofErr w:type="gramStart"/>
-      <w:r>
-        <w:t>cuestión ,</w:t>
-      </w:r>
-      <w:proofErr w:type="gramEnd"/>
-      <w:r>
+      <w:r>
+        <w:rPr>
+          <w:rFonts w:cstheme="minorHAnsi"/>
+          <w:sz w:val="24"/>
+          <w:szCs w:val="24"/>
+        </w:rPr>
+        <w:t>cuestión,</w:t>
+      </w:r>
+      <w:r>
+        <w:rPr>
+          <w:rFonts w:cstheme="minorHAnsi"/>
+          <w:sz w:val="24"/>
+          <w:szCs w:val="24"/>
+        </w:rPr>
         <w:t xml:space="preserve"> redistribuyéndolo, entre el resto para minimizar el impacto.</w:t>
       </w:r>
     </w:p>
@@ -9684,99 +10337,155 @@
     </w:p>
     <w:p>
       <w:pPr>
-        <w:rPr>
-          <w:rFonts w:ascii="Courier New" w:hAnsi="Courier New" w:cs="Courier New"/>
-        </w:rPr>
-      </w:pPr>
-      <w:r>
-        <w:rPr>
-          <w:rFonts w:ascii="Courier New" w:hAnsi="Courier New" w:cs="Courier New"/>
-        </w:rPr>
-        <w:t xml:space="preserve">        </w:t>
-      </w:r>
-      <w:r>
-        <w:rPr>
-          <w:rFonts w:ascii="Courier New" w:hAnsi="Courier New" w:cs="Courier New"/>
-        </w:rPr>
-        <w:t xml:space="preserve">   Se revisara la posibilidad de una mala acogida de la aplicación aproximadamente dos meses antes del lanzamiento de la misma, y en adelante a ese momento, se revisara semanalmente.</w:t>
-      </w:r>
-    </w:p>
-    <w:p>
-      <w:pPr>
-        <w:rPr>
-          <w:rFonts w:ascii="Courier New" w:hAnsi="Courier New" w:cs="Courier New"/>
-        </w:rPr>
-      </w:pPr>
-    </w:p>
-    <w:p>
-      <w:pPr>
-        <w:rPr>
-          <w:rFonts w:ascii="Courier New" w:hAnsi="Courier New" w:cs="Courier New"/>
-        </w:rPr>
-      </w:pPr>
-      <w:r>
-        <w:rPr>
-          <w:rFonts w:ascii="Courier New" w:hAnsi="Courier New" w:cs="Courier New"/>
-        </w:rPr>
-        <w:t>La inexperiencia de los miembros se revisara dos semanas antes de empezar la etapa de desarrollo y en adelante se hará semanalmente.</w:t>
-      </w:r>
-    </w:p>
-    <w:p>
-      <w:pPr>
-        <w:rPr>
-          <w:rFonts w:ascii="Courier New" w:hAnsi="Courier New" w:cs="Courier New"/>
-        </w:rPr>
-      </w:pPr>
-    </w:p>
-    <w:p>
-      <w:pPr>
-        <w:rPr>
-          <w:rFonts w:ascii="Courier New" w:hAnsi="Courier New" w:cs="Courier New"/>
-        </w:rPr>
-      </w:pPr>
-      <w:r>
-        <w:rPr>
-          <w:rFonts w:ascii="Courier New" w:hAnsi="Courier New" w:cs="Courier New"/>
+        <w:ind w:left="420"/>
+        <w:rPr>
+          <w:rFonts w:cstheme="minorHAnsi"/>
+          <w:sz w:val="24"/>
+          <w:szCs w:val="24"/>
+        </w:rPr>
+      </w:pPr>
+      <w:r>
+        <w:rPr>
+          <w:rFonts w:cstheme="minorHAnsi"/>
+          <w:sz w:val="24"/>
+          <w:szCs w:val="24"/>
+        </w:rPr>
+        <w:t xml:space="preserve">Se </w:t>
+      </w:r>
+      <w:r>
+        <w:rPr>
+          <w:rFonts w:cstheme="minorHAnsi"/>
+          <w:sz w:val="24"/>
+          <w:szCs w:val="24"/>
+        </w:rPr>
+        <w:t>revisará</w:t>
+      </w:r>
+      <w:r>
+        <w:rPr>
+          <w:rFonts w:cstheme="minorHAnsi"/>
+          <w:sz w:val="24"/>
+          <w:szCs w:val="24"/>
+        </w:rPr>
+        <w:t xml:space="preserve"> la posibilidad de una mala acogida de la aplicación aproximadamente dos meses antes del lanzamiento de </w:t>
+      </w:r>
+      <w:proofErr w:type="gramStart"/>
+      <w:r>
+        <w:rPr>
+          <w:rFonts w:cstheme="minorHAnsi"/>
+          <w:sz w:val="24"/>
+          <w:szCs w:val="24"/>
+        </w:rPr>
+        <w:t>la misma</w:t>
+      </w:r>
+      <w:proofErr w:type="gramEnd"/>
+      <w:r>
+        <w:rPr>
+          <w:rFonts w:cstheme="minorHAnsi"/>
+          <w:sz w:val="24"/>
+          <w:szCs w:val="24"/>
+        </w:rPr>
+        <w:t xml:space="preserve">, y en adelante a ese momento, se </w:t>
+      </w:r>
+      <w:r>
+        <w:rPr>
+          <w:rFonts w:cstheme="minorHAnsi"/>
+          <w:sz w:val="24"/>
+          <w:szCs w:val="24"/>
+        </w:rPr>
+        <w:t>revisará</w:t>
+      </w:r>
+      <w:r>
+        <w:rPr>
+          <w:rFonts w:cstheme="minorHAnsi"/>
+          <w:sz w:val="24"/>
+          <w:szCs w:val="24"/>
+        </w:rPr>
+        <w:t xml:space="preserve"> semanalmente.</w:t>
+      </w:r>
+    </w:p>
+    <w:p>
+      <w:pPr>
+        <w:ind w:left="420"/>
+        <w:rPr>
+          <w:rFonts w:cstheme="minorHAnsi"/>
+          <w:sz w:val="24"/>
+          <w:szCs w:val="24"/>
+        </w:rPr>
+      </w:pPr>
+      <w:r>
+        <w:rPr>
+          <w:rFonts w:cstheme="minorHAnsi"/>
+          <w:sz w:val="24"/>
+          <w:szCs w:val="24"/>
+        </w:rPr>
+        <w:lastRenderedPageBreak/>
+        <w:t xml:space="preserve">La inexperiencia de los miembros se </w:t>
+      </w:r>
+      <w:r>
+        <w:rPr>
+          <w:rFonts w:cstheme="minorHAnsi"/>
+          <w:sz w:val="24"/>
+          <w:szCs w:val="24"/>
+        </w:rPr>
+        <w:t>revisará</w:t>
+      </w:r>
+      <w:r>
+        <w:rPr>
+          <w:rFonts w:cstheme="minorHAnsi"/>
+          <w:sz w:val="24"/>
+          <w:szCs w:val="24"/>
+        </w:rPr>
+        <w:t xml:space="preserve"> dos semanas antes de empezar la etapa de desarrollo y en adelante se hará semanalmente.</w:t>
+      </w:r>
+    </w:p>
+    <w:p>
+      <w:pPr>
+        <w:ind w:left="420"/>
+        <w:rPr>
+          <w:rFonts w:cstheme="minorHAnsi"/>
+          <w:sz w:val="24"/>
+          <w:szCs w:val="24"/>
+        </w:rPr>
+      </w:pPr>
+      <w:r>
+        <w:rPr>
+          <w:rFonts w:cstheme="minorHAnsi"/>
+          <w:sz w:val="24"/>
+          <w:szCs w:val="24"/>
         </w:rPr>
         <w:t>Los problemas de planificación es un riesgo que se revisara semanalmente con el progreso del proyecto por parte de cada miembro.</w:t>
       </w:r>
     </w:p>
     <w:p>
       <w:pPr>
-        <w:rPr>
-          <w:rFonts w:ascii="Courier New" w:hAnsi="Courier New" w:cs="Courier New"/>
-        </w:rPr>
-      </w:pPr>
-    </w:p>
-    <w:p>
-      <w:pPr>
-        <w:rPr>
-          <w:rFonts w:ascii="Courier New" w:hAnsi="Courier New" w:cs="Courier New"/>
-        </w:rPr>
-      </w:pPr>
-      <w:r>
-        <w:rPr>
-          <w:rFonts w:ascii="Courier New" w:hAnsi="Courier New" w:cs="Courier New"/>
+        <w:ind w:left="420"/>
+        <w:rPr>
+          <w:rFonts w:cstheme="minorHAnsi"/>
+          <w:sz w:val="24"/>
+          <w:szCs w:val="24"/>
+        </w:rPr>
+      </w:pPr>
+      <w:r>
+        <w:rPr>
+          <w:rFonts w:cstheme="minorHAnsi"/>
+          <w:sz w:val="24"/>
+          <w:szCs w:val="24"/>
         </w:rPr>
         <w:t>Una revisión del posible gasto y presupuesto se hará cada dos semanas o tras cualquier tipo de gasto significativo.</w:t>
       </w:r>
     </w:p>
     <w:p>
       <w:pPr>
-        <w:rPr>
-          <w:rFonts w:ascii="Courier New" w:hAnsi="Courier New" w:cs="Courier New"/>
-        </w:rPr>
-      </w:pPr>
-    </w:p>
-    <w:p>
-      <w:pPr>
-        <w:rPr>
-          <w:rFonts w:ascii="Courier New" w:hAnsi="Courier New" w:cs="Courier New"/>
-        </w:rPr>
-      </w:pPr>
-      <w:r>
-        <w:rPr>
-          <w:rFonts w:ascii="Courier New" w:hAnsi="Courier New" w:cs="Courier New"/>
+        <w:ind w:left="420"/>
+        <w:rPr>
+          <w:rFonts w:cstheme="minorHAnsi"/>
+        </w:rPr>
+      </w:pPr>
+      <w:r>
+        <w:rPr>
+          <w:rFonts w:cstheme="minorHAnsi"/>
+          <w:sz w:val="24"/>
+          <w:szCs w:val="24"/>
         </w:rPr>
         <w:t>La perdida de algún miembro es un riesgo del que se tendrá control dos veces por semana, dado que una vez empiece puede ser inevitable.</w:t>
       </w:r>
@@ -9816,32 +10525,21 @@
         <w:rPr>
           <w:b w:val="0"/>
         </w:rPr>
-        <w:t xml:space="preserve">Este proyecto puede ser llevado a cabo sin incidencias si se controlan los riesgos antes descritos y es aplicado un buen plan de reducción para los mismos. La aparición de uno de estos riesgos sería un gran problema para el proyecto, y sus integrantes, sobre todo por la cantidad de esfuerzo y costes que se perderían en </w:t>
-      </w:r>
-      <w:r>
+        <w:t>Este proyecto puede ser llevado a cabo sin incidencias si se controlan los riesgos antes descritos y es aplicado un buen plan de reducción para los mismos. La aparición de uno de estos riesgos sería un gran problema para el proyecto, y sus integrantes, sobre todo por la cantidad de esfuerzo y costes que se perderían en dicho caso. Con todo lo mencionado, merece la pena el riesgo por el alto beneficio, tanto económico como de crecimiento personal, que puede suponer para cada uno de los miembros del equipo, a parte de un reconocimiento por haber logrado llevar a los compradores un producto útil en el cual depositar su confianza.</w:t>
+      </w:r>
+    </w:p>
+    <w:p>
+      <w:pPr>
+        <w:pStyle w:val="Estilo2"/>
+        <w:numPr>
+          <w:ilvl w:val="0"/>
+          <w:numId w:val="0"/>
+        </w:numPr>
+        <w:ind w:left="420"/>
         <w:rPr>
           <w:b w:val="0"/>
         </w:rPr>
-        <w:lastRenderedPageBreak/>
-        <w:t>dicho caso. Con todo lo mencionado, merece la pena el riesgo por el alto beneficio, tanto económico como de crecimiento personal, que puede suponer para cada uno de los miembros del equipo, a parte de un reconocimiento por haber logrado llevar a los compradores un producto útil en el cual depositar su confianza.</w:t>
-      </w:r>
-    </w:p>
-    <w:p>
-      <w:pPr>
-        <w:rPr>
-          <w:b/>
-          <w:sz w:val="28"/>
-          <w:szCs w:val="28"/>
-        </w:rPr>
-      </w:pPr>
-      <w:r>
-        <w:rPr>
-          <w:b/>
-          <w:sz w:val="28"/>
-          <w:szCs w:val="28"/>
-        </w:rPr>
-        <w:br w:type="page"/>
-      </w:r>
+      </w:pPr>
     </w:p>
     <w:p>
       <w:pPr>
@@ -9849,7 +10547,6 @@
       </w:pPr>
       <w:bookmarkStart w:id="19" w:name="_Toc308697599"/>
       <w:r>
-        <w:lastRenderedPageBreak/>
         <w:t>Planificación temporal</w:t>
       </w:r>
       <w:bookmarkEnd w:id="19"/>
@@ -9915,6 +10612,15 @@
         </w:rPr>
         <w:t>)</w:t>
       </w:r>
+    </w:p>
+    <w:p>
+      <w:pPr>
+        <w:rPr>
+          <w:rFonts w:cstheme="minorHAnsi"/>
+          <w:sz w:val="24"/>
+          <w:szCs w:val="24"/>
+        </w:rPr>
+      </w:pPr>
     </w:p>
     <w:p>
       <w:pPr>
@@ -10070,6 +10776,7 @@
         </w:rPr>
         <w:t>En el gráfico hemos destacado solo las etapas principales del proyecto, para ver las subtareas que conciernen a cada hito o entrega se adjunta el gráfico (</w:t>
       </w:r>
+      <w:proofErr w:type="spellStart"/>
       <w:r>
         <w:rPr>
           <w:rFonts w:cstheme="minorHAnsi"/>
@@ -10078,6 +10785,7 @@
         </w:rPr>
         <w:t>diagramaDeGantt.mpp</w:t>
       </w:r>
+      <w:proofErr w:type="spellEnd"/>
       <w:r>
         <w:rPr>
           <w:rFonts w:cstheme="minorHAnsi"/>
@@ -10087,40 +10795,50 @@
         </w:rPr>
         <w:t>).</w:t>
       </w:r>
-    </w:p>
-    <w:p>
-      <w:pPr>
-        <w:spacing w:after="200"/>
-        <w:rPr>
-          <w:rFonts w:cstheme="minorHAnsi"/>
-          <w:sz w:val="24"/>
-          <w:szCs w:val="24"/>
-        </w:rPr>
-      </w:pPr>
-      <w:r>
-        <w:rPr>
-          <w:rFonts w:cstheme="minorHAnsi"/>
-          <w:b/>
-          <w:sz w:val="24"/>
-          <w:szCs w:val="24"/>
-        </w:rPr>
-        <w:br w:type="page"/>
-      </w:r>
-    </w:p>
-    <w:p>
-      <w:pPr>
-        <w:pStyle w:val="Estilo2"/>
-        <w:ind w:left="420"/>
-        <w:rPr>
-          <w:rFonts w:cstheme="minorHAnsi"/>
-        </w:rPr>
-      </w:pPr>
       <w:bookmarkStart w:id="22" w:name="_Toc308697602"/>
-      <w:r>
-        <w:rPr>
-          <w:rFonts w:cstheme="minorHAnsi"/>
-        </w:rPr>
-        <w:lastRenderedPageBreak/>
+    </w:p>
+    <w:p>
+      <w:pPr>
+        <w:pStyle w:val="Estilo1"/>
+        <w:numPr>
+          <w:ilvl w:val="0"/>
+          <w:numId w:val="0"/>
+        </w:numPr>
+        <w:jc w:val="both"/>
+        <w:rPr>
+          <w:rFonts w:cstheme="minorHAnsi"/>
+          <w:sz w:val="24"/>
+          <w:szCs w:val="24"/>
+        </w:rPr>
+      </w:pPr>
+    </w:p>
+    <w:p>
+      <w:pPr>
+        <w:pStyle w:val="Estilo1"/>
+        <w:numPr>
+          <w:ilvl w:val="0"/>
+          <w:numId w:val="0"/>
+        </w:numPr>
+        <w:jc w:val="both"/>
+        <w:rPr>
+          <w:rFonts w:cstheme="minorHAnsi"/>
+          <w:b w:val="0"/>
+          <w:sz w:val="24"/>
+          <w:szCs w:val="24"/>
+        </w:rPr>
+      </w:pPr>
+      <w:r>
+        <w:rPr>
+          <w:rFonts w:cstheme="minorHAnsi"/>
+          <w:sz w:val="24"/>
+          <w:szCs w:val="24"/>
+        </w:rPr>
+        <w:t xml:space="preserve">4.3 </w:t>
+      </w:r>
+      <w:r>
+        <w:rPr>
+          <w:rFonts w:cstheme="minorHAnsi"/>
+        </w:rPr>
         <w:t>Red de tareas</w:t>
       </w:r>
       <w:bookmarkEnd w:id="22"/>
@@ -10183,7 +10901,7 @@
                     </a:ln>
                     <a:extLst>
                       <a:ext uri="{53640926-AAD7-44D8-BBD7-CCE9431645EC}">
-                        <a14:shadowObscured xmlns:a14="http://schemas.microsoft.com/office/drawing/2010/main" xmlns:wps="http://schemas.microsoft.com/office/word/2010/wordprocessingShape" xmlns:wpi="http://schemas.microsoft.com/office/word/2010/wordprocessingInk" xmlns:wpg="http://schemas.microsoft.com/office/word/2010/wordprocessingGroup" xmlns:w16se="http://schemas.microsoft.com/office/word/2015/wordml/symex" xmlns:w16cid="http://schemas.microsoft.com/office/word/2016/wordml/cid" xmlns:w15="http://schemas.microsoft.com/office/word/2012/wordml" xmlns:w14="http://schemas.microsoft.com/office/word/2010/wordml" xmlns:w="http://schemas.openxmlformats.org/wordprocessingml/2006/main" xmlns:w10="urn:schemas-microsoft-com:office:word" xmlns:wp14="http://schemas.microsoft.com/office/word/2010/wordprocessingDrawing" xmlns:v="urn:schemas-microsoft-com:vml" xmlns:o="urn:schemas-microsoft-com:office:office" xmlns:am3d="http://schemas.microsoft.com/office/drawing/2017/model3d" xmlns:aink="http://schemas.microsoft.com/office/drawing/2016/ink" xmlns:mc="http://schemas.openxmlformats.org/markup-compatibility/2006" xmlns:cx8="http://schemas.microsoft.com/office/drawing/2016/5/14/chartex" xmlns:cx7="http://schemas.microsoft.com/office/drawing/2016/5/13/chartex" xmlns:cx6="http://schemas.microsoft.com/office/drawing/2016/5/12/chartex" xmlns:cx5="http://schemas.microsoft.com/office/drawing/2016/5/11/chartex" xmlns:cx4="http://schemas.microsoft.com/office/drawing/2016/5/10/chartex" xmlns:cx3="http://schemas.microsoft.com/office/drawing/2016/5/9/chartex" xmlns:cx2="http://schemas.microsoft.com/office/drawing/2015/10/21/chartex" xmlns:cx1="http://schemas.microsoft.com/office/drawing/2015/9/8/chartex" xmlns:cx="http://schemas.microsoft.com/office/drawing/2014/chartex" xmlns:wpc="http://schemas.microsoft.com/office/word/2010/wordprocessingCanvas" xmlns=""/>
+                        <a14:shadowObscured xmlns:a14="http://schemas.microsoft.com/office/drawing/2010/main"/>
                       </a:ext>
                     </a:extLst>
                   </pic:spPr>
@@ -10224,7 +10942,10 @@
     <w:p>
       <w:pPr>
         <w:pStyle w:val="Estilo2"/>
-        <w:ind w:left="420"/>
+        <w:numPr>
+          <w:ilvl w:val="1"/>
+          <w:numId w:val="34"/>
+        </w:numPr>
         <w:rPr>
           <w:rFonts w:cstheme="minorHAnsi"/>
         </w:rPr>
@@ -10251,7 +10972,7 @@
       <w:tblPr>
         <w:tblStyle w:val="Tablaconcuadrcula"/>
         <w:tblW w:w="0" w:type="auto"/>
-        <w:tblLook w:val="04A0"/>
+        <w:tblLook w:val="04A0" w:firstRow="1" w:lastRow="0" w:firstColumn="1" w:lastColumn="0" w:noHBand="0" w:noVBand="1"/>
       </w:tblPr>
       <w:tblGrid>
         <w:gridCol w:w="1496"/>
@@ -12756,13 +13477,27 @@
         </w:rPr>
         <w:t xml:space="preserve"> por nuevas </w:t>
       </w:r>
+      <w:r>
+        <w:rPr>
+          <w:sz w:val="24"/>
+          <w:szCs w:val="24"/>
+        </w:rPr>
+        <w:t>necesidades,</w:t>
+      </w:r>
+      <w:r>
+        <w:rPr>
+          <w:sz w:val="24"/>
+          <w:szCs w:val="24"/>
+        </w:rPr>
+        <w:t xml:space="preserve"> </w:t>
+      </w:r>
       <w:proofErr w:type="gramStart"/>
       <w:r>
         <w:rPr>
           <w:sz w:val="24"/>
           <w:szCs w:val="24"/>
         </w:rPr>
-        <w:t>necesidades</w:t>
+        <w:t>fallos</w:t>
       </w:r>
       <w:r>
         <w:rPr>
@@ -12772,20 +13507,6 @@
         <w:t xml:space="preserve"> ,</w:t>
       </w:r>
       <w:proofErr w:type="gramEnd"/>
-      <w:r>
-        <w:rPr>
-          <w:sz w:val="24"/>
-          <w:szCs w:val="24"/>
-        </w:rPr>
-        <w:t xml:space="preserve"> fallos</w:t>
-      </w:r>
-      <w:r>
-        <w:rPr>
-          <w:sz w:val="24"/>
-          <w:szCs w:val="24"/>
-        </w:rPr>
-        <w:t xml:space="preserve"> ,</w:t>
-      </w:r>
       <w:r>
         <w:rPr>
           <w:sz w:val="24"/>
@@ -13119,7 +13840,7 @@
           <w:sz w:val="24"/>
           <w:szCs w:val="24"/>
         </w:rPr>
-        <w:t>-En casos de CRC</w:t>
+        <w:t xml:space="preserve">-En casos de </w:t>
       </w:r>
       <w:proofErr w:type="gramStart"/>
       <w:r>
@@ -13128,7 +13849,7 @@
           <w:sz w:val="24"/>
           <w:szCs w:val="24"/>
         </w:rPr>
-        <w:t>,CU</w:t>
+        <w:t>CRC,CU</w:t>
       </w:r>
       <w:proofErr w:type="gramEnd"/>
       <w:r>
@@ -13625,8 +14346,6 @@
         </w:rPr>
       </w:pPr>
     </w:p>
-    <w:p/>
-    <w:p/>
     <w:p>
       <w:pPr>
         <w:rPr>
@@ -13635,15 +14354,6 @@
           <w:szCs w:val="28"/>
         </w:rPr>
       </w:pPr>
-      <w:r>
-        <w:rPr>
-          <w:b/>
-          <w:sz w:val="28"/>
-          <w:szCs w:val="28"/>
-        </w:rPr>
-        <w:lastRenderedPageBreak/>
-        <w:br w:type="page"/>
-      </w:r>
     </w:p>
     <w:p>
       <w:pPr>
@@ -13677,7 +14387,7 @@
 </file>
 
 <file path=word/endnotes.xml><?xml version="1.0" encoding="utf-8"?>
-<w:endnotes xmlns:ve="http://schemas.openxmlformats.org/markup-compatibility/2006" xmlns:o="urn:schemas-microsoft-com:office:office" xmlns:r="http://schemas.openxmlformats.org/officeDocument/2006/relationships" xmlns:m="http://schemas.openxmlformats.org/officeDocument/2006/math" xmlns:v="urn:schemas-microsoft-com:vml" xmlns:wp="http://schemas.openxmlformats.org/drawingml/2006/wordprocessingDrawing" xmlns:w10="urn:schemas-microsoft-com:office:word" xmlns:w="http://schemas.openxmlformats.org/wordprocessingml/2006/main" xmlns:wne="http://schemas.microsoft.com/office/word/2006/wordml">
+<w:endnotes xmlns:wpc="http://schemas.microsoft.com/office/word/2010/wordprocessingCanvas" xmlns:cx="http://schemas.microsoft.com/office/drawing/2014/chartex" xmlns:cx1="http://schemas.microsoft.com/office/drawing/2015/9/8/chartex" xmlns:cx2="http://schemas.microsoft.com/office/drawing/2015/10/21/chartex" xmlns:cx3="http://schemas.microsoft.com/office/drawing/2016/5/9/chartex" xmlns:cx4="http://schemas.microsoft.com/office/drawing/2016/5/10/chartex" xmlns:cx5="http://schemas.microsoft.com/office/drawing/2016/5/11/chartex" xmlns:cx6="http://schemas.microsoft.com/office/drawing/2016/5/12/chartex" xmlns:cx7="http://schemas.microsoft.com/office/drawing/2016/5/13/chartex" xmlns:cx8="http://schemas.microsoft.com/office/drawing/2016/5/14/chartex" xmlns:mc="http://schemas.openxmlformats.org/markup-compatibility/2006" xmlns:aink="http://schemas.microsoft.com/office/drawing/2016/ink" xmlns:am3d="http://schemas.microsoft.com/office/drawing/2017/model3d" xmlns:o="urn:schemas-microsoft-com:office:office" xmlns:r="http://schemas.openxmlformats.org/officeDocument/2006/relationships" xmlns:m="http://schemas.openxmlformats.org/officeDocument/2006/math" xmlns:v="urn:schemas-microsoft-com:vml" xmlns:wp14="http://schemas.microsoft.com/office/word/2010/wordprocessingDrawing" xmlns:wp="http://schemas.openxmlformats.org/drawingml/2006/wordprocessingDrawing" xmlns:w10="urn:schemas-microsoft-com:office:word" xmlns:w="http://schemas.openxmlformats.org/wordprocessingml/2006/main" xmlns:w14="http://schemas.microsoft.com/office/word/2010/wordml" xmlns:w15="http://schemas.microsoft.com/office/word/2012/wordml" xmlns:w16cid="http://schemas.microsoft.com/office/word/2016/wordml/cid" xmlns:w16se="http://schemas.microsoft.com/office/word/2015/wordml/symex" xmlns:wpg="http://schemas.microsoft.com/office/word/2010/wordprocessingGroup" xmlns:wpi="http://schemas.microsoft.com/office/word/2010/wordprocessingInk" xmlns:wne="http://schemas.microsoft.com/office/word/2006/wordml" xmlns:wps="http://schemas.microsoft.com/office/word/2010/wordprocessingShape" mc:Ignorable="w14 w15 w16se w16cid wp14">
   <w:endnote w:type="separator" w:id="-1">
     <w:p>
       <w:pPr>
@@ -13702,7 +14412,7 @@
 </file>
 
 <file path=word/footer1.xml><?xml version="1.0" encoding="utf-8"?>
-<w:ftr xmlns:ve="http://schemas.openxmlformats.org/markup-compatibility/2006" xmlns:o="urn:schemas-microsoft-com:office:office" xmlns:r="http://schemas.openxmlformats.org/officeDocument/2006/relationships" xmlns:m="http://schemas.openxmlformats.org/officeDocument/2006/math" xmlns:v="urn:schemas-microsoft-com:vml" xmlns:wp="http://schemas.openxmlformats.org/drawingml/2006/wordprocessingDrawing" xmlns:w10="urn:schemas-microsoft-com:office:word" xmlns:w="http://schemas.openxmlformats.org/wordprocessingml/2006/main" xmlns:wne="http://schemas.microsoft.com/office/word/2006/wordml">
+<w:ftr xmlns:wpc="http://schemas.microsoft.com/office/word/2010/wordprocessingCanvas" xmlns:cx="http://schemas.microsoft.com/office/drawing/2014/chartex" xmlns:cx1="http://schemas.microsoft.com/office/drawing/2015/9/8/chartex" xmlns:cx2="http://schemas.microsoft.com/office/drawing/2015/10/21/chartex" xmlns:cx3="http://schemas.microsoft.com/office/drawing/2016/5/9/chartex" xmlns:cx4="http://schemas.microsoft.com/office/drawing/2016/5/10/chartex" xmlns:cx5="http://schemas.microsoft.com/office/drawing/2016/5/11/chartex" xmlns:cx6="http://schemas.microsoft.com/office/drawing/2016/5/12/chartex" xmlns:cx7="http://schemas.microsoft.com/office/drawing/2016/5/13/chartex" xmlns:cx8="http://schemas.microsoft.com/office/drawing/2016/5/14/chartex" xmlns:mc="http://schemas.openxmlformats.org/markup-compatibility/2006" xmlns:aink="http://schemas.microsoft.com/office/drawing/2016/ink" xmlns:am3d="http://schemas.microsoft.com/office/drawing/2017/model3d" xmlns:o="urn:schemas-microsoft-com:office:office" xmlns:r="http://schemas.openxmlformats.org/officeDocument/2006/relationships" xmlns:m="http://schemas.openxmlformats.org/officeDocument/2006/math" xmlns:v="urn:schemas-microsoft-com:vml" xmlns:wp14="http://schemas.microsoft.com/office/word/2010/wordprocessingDrawing" xmlns:wp="http://schemas.openxmlformats.org/drawingml/2006/wordprocessingDrawing" xmlns:w10="urn:schemas-microsoft-com:office:word" xmlns:w="http://schemas.openxmlformats.org/wordprocessingml/2006/main" xmlns:w14="http://schemas.microsoft.com/office/word/2010/wordml" xmlns:w15="http://schemas.microsoft.com/office/word/2012/wordml" xmlns:w16cid="http://schemas.microsoft.com/office/word/2016/wordml/cid" xmlns:w16se="http://schemas.microsoft.com/office/word/2015/wordml/symex" xmlns:wpg="http://schemas.microsoft.com/office/word/2010/wordprocessingGroup" xmlns:wpi="http://schemas.microsoft.com/office/word/2010/wordprocessingInk" xmlns:wne="http://schemas.microsoft.com/office/word/2006/wordml" xmlns:wps="http://schemas.microsoft.com/office/word/2010/wordprocessingShape" mc:Ignorable="w14 w15 w16se w16cid wp14">
   <w:sdt>
     <w:sdtPr>
       <w:id w:val="-1740400802"/>
@@ -13711,6 +14421,7 @@
         <w:docPartUnique/>
       </w:docPartObj>
     </w:sdtPr>
+    <w:sdtEndPr/>
     <w:sdtContent>
       <w:p>
         <w:pPr>
@@ -13750,7 +14461,7 @@
 </file>
 
 <file path=word/footer2.xml><?xml version="1.0" encoding="utf-8"?>
-<w:ftr xmlns:ve="http://schemas.openxmlformats.org/markup-compatibility/2006" xmlns:o="urn:schemas-microsoft-com:office:office" xmlns:r="http://schemas.openxmlformats.org/officeDocument/2006/relationships" xmlns:m="http://schemas.openxmlformats.org/officeDocument/2006/math" xmlns:v="urn:schemas-microsoft-com:vml" xmlns:wp="http://schemas.openxmlformats.org/drawingml/2006/wordprocessingDrawing" xmlns:w10="urn:schemas-microsoft-com:office:word" xmlns:w="http://schemas.openxmlformats.org/wordprocessingml/2006/main" xmlns:wne="http://schemas.microsoft.com/office/word/2006/wordml">
+<w:ftr xmlns:wpc="http://schemas.microsoft.com/office/word/2010/wordprocessingCanvas" xmlns:cx="http://schemas.microsoft.com/office/drawing/2014/chartex" xmlns:cx1="http://schemas.microsoft.com/office/drawing/2015/9/8/chartex" xmlns:cx2="http://schemas.microsoft.com/office/drawing/2015/10/21/chartex" xmlns:cx3="http://schemas.microsoft.com/office/drawing/2016/5/9/chartex" xmlns:cx4="http://schemas.microsoft.com/office/drawing/2016/5/10/chartex" xmlns:cx5="http://schemas.microsoft.com/office/drawing/2016/5/11/chartex" xmlns:cx6="http://schemas.microsoft.com/office/drawing/2016/5/12/chartex" xmlns:cx7="http://schemas.microsoft.com/office/drawing/2016/5/13/chartex" xmlns:cx8="http://schemas.microsoft.com/office/drawing/2016/5/14/chartex" xmlns:mc="http://schemas.openxmlformats.org/markup-compatibility/2006" xmlns:aink="http://schemas.microsoft.com/office/drawing/2016/ink" xmlns:am3d="http://schemas.microsoft.com/office/drawing/2017/model3d" xmlns:o="urn:schemas-microsoft-com:office:office" xmlns:r="http://schemas.openxmlformats.org/officeDocument/2006/relationships" xmlns:m="http://schemas.openxmlformats.org/officeDocument/2006/math" xmlns:v="urn:schemas-microsoft-com:vml" xmlns:wp14="http://schemas.microsoft.com/office/word/2010/wordprocessingDrawing" xmlns:wp="http://schemas.openxmlformats.org/drawingml/2006/wordprocessingDrawing" xmlns:w10="urn:schemas-microsoft-com:office:word" xmlns:w="http://schemas.openxmlformats.org/wordprocessingml/2006/main" xmlns:w14="http://schemas.microsoft.com/office/word/2010/wordml" xmlns:w15="http://schemas.microsoft.com/office/word/2012/wordml" xmlns:w16cid="http://schemas.microsoft.com/office/word/2016/wordml/cid" xmlns:w16se="http://schemas.microsoft.com/office/word/2015/wordml/symex" xmlns:wpg="http://schemas.microsoft.com/office/word/2010/wordprocessingGroup" xmlns:wpi="http://schemas.microsoft.com/office/word/2010/wordprocessingInk" xmlns:wne="http://schemas.microsoft.com/office/word/2006/wordml" xmlns:wps="http://schemas.microsoft.com/office/word/2010/wordprocessingShape" mc:Ignorable="w14 w15 w16se w16cid wp14">
   <w:sdt>
     <w:sdtPr>
       <w:id w:val="-159541669"/>
@@ -13759,6 +14470,7 @@
         <w:docPartUnique/>
       </w:docPartObj>
     </w:sdtPr>
+    <w:sdtEndPr/>
     <w:sdtContent>
       <w:p>
         <w:pPr>
@@ -13798,7 +14510,7 @@
 </file>
 
 <file path=word/footnotes.xml><?xml version="1.0" encoding="utf-8"?>
-<w:footnotes xmlns:ve="http://schemas.openxmlformats.org/markup-compatibility/2006" xmlns:o="urn:schemas-microsoft-com:office:office" xmlns:r="http://schemas.openxmlformats.org/officeDocument/2006/relationships" xmlns:m="http://schemas.openxmlformats.org/officeDocument/2006/math" xmlns:v="urn:schemas-microsoft-com:vml" xmlns:wp="http://schemas.openxmlformats.org/drawingml/2006/wordprocessingDrawing" xmlns:w10="urn:schemas-microsoft-com:office:word" xmlns:w="http://schemas.openxmlformats.org/wordprocessingml/2006/main" xmlns:wne="http://schemas.microsoft.com/office/word/2006/wordml">
+<w:footnotes xmlns:wpc="http://schemas.microsoft.com/office/word/2010/wordprocessingCanvas" xmlns:cx="http://schemas.microsoft.com/office/drawing/2014/chartex" xmlns:cx1="http://schemas.microsoft.com/office/drawing/2015/9/8/chartex" xmlns:cx2="http://schemas.microsoft.com/office/drawing/2015/10/21/chartex" xmlns:cx3="http://schemas.microsoft.com/office/drawing/2016/5/9/chartex" xmlns:cx4="http://schemas.microsoft.com/office/drawing/2016/5/10/chartex" xmlns:cx5="http://schemas.microsoft.com/office/drawing/2016/5/11/chartex" xmlns:cx6="http://schemas.microsoft.com/office/drawing/2016/5/12/chartex" xmlns:cx7="http://schemas.microsoft.com/office/drawing/2016/5/13/chartex" xmlns:cx8="http://schemas.microsoft.com/office/drawing/2016/5/14/chartex" xmlns:mc="http://schemas.openxmlformats.org/markup-compatibility/2006" xmlns:aink="http://schemas.microsoft.com/office/drawing/2016/ink" xmlns:am3d="http://schemas.microsoft.com/office/drawing/2017/model3d" xmlns:o="urn:schemas-microsoft-com:office:office" xmlns:r="http://schemas.openxmlformats.org/officeDocument/2006/relationships" xmlns:m="http://schemas.openxmlformats.org/officeDocument/2006/math" xmlns:v="urn:schemas-microsoft-com:vml" xmlns:wp14="http://schemas.microsoft.com/office/word/2010/wordprocessingDrawing" xmlns:wp="http://schemas.openxmlformats.org/drawingml/2006/wordprocessingDrawing" xmlns:w10="urn:schemas-microsoft-com:office:word" xmlns:w="http://schemas.openxmlformats.org/wordprocessingml/2006/main" xmlns:w14="http://schemas.microsoft.com/office/word/2010/wordml" xmlns:w15="http://schemas.microsoft.com/office/word/2012/wordml" xmlns:w16cid="http://schemas.microsoft.com/office/word/2016/wordml/cid" xmlns:w16se="http://schemas.microsoft.com/office/word/2015/wordml/symex" xmlns:wpg="http://schemas.microsoft.com/office/word/2010/wordprocessingGroup" xmlns:wpi="http://schemas.microsoft.com/office/word/2010/wordprocessingInk" xmlns:wne="http://schemas.microsoft.com/office/word/2006/wordml" xmlns:wps="http://schemas.microsoft.com/office/word/2010/wordprocessingShape" mc:Ignorable="w14 w15 w16se w16cid wp14">
   <w:footnote w:type="separator" w:id="-1">
     <w:p>
       <w:pPr>
@@ -13823,8 +14535,8 @@
 </file>
 
 <file path=word/numbering.xml><?xml version="1.0" encoding="utf-8"?>
-<w:numbering xmlns:ve="http://schemas.openxmlformats.org/markup-compatibility/2006" xmlns:o="urn:schemas-microsoft-com:office:office" xmlns:r="http://schemas.openxmlformats.org/officeDocument/2006/relationships" xmlns:m="http://schemas.openxmlformats.org/officeDocument/2006/math" xmlns:v="urn:schemas-microsoft-com:vml" xmlns:wp="http://schemas.openxmlformats.org/drawingml/2006/wordprocessingDrawing" xmlns:w10="urn:schemas-microsoft-com:office:word" xmlns:w="http://schemas.openxmlformats.org/wordprocessingml/2006/main" xmlns:wne="http://schemas.microsoft.com/office/word/2006/wordml">
-  <w:abstractNum w:abstractNumId="0">
+<w:numbering xmlns:wpc="http://schemas.microsoft.com/office/word/2010/wordprocessingCanvas" xmlns:cx="http://schemas.microsoft.com/office/drawing/2014/chartex" xmlns:cx1="http://schemas.microsoft.com/office/drawing/2015/9/8/chartex" xmlns:cx2="http://schemas.microsoft.com/office/drawing/2015/10/21/chartex" xmlns:cx3="http://schemas.microsoft.com/office/drawing/2016/5/9/chartex" xmlns:cx4="http://schemas.microsoft.com/office/drawing/2016/5/10/chartex" xmlns:cx5="http://schemas.microsoft.com/office/drawing/2016/5/11/chartex" xmlns:cx6="http://schemas.microsoft.com/office/drawing/2016/5/12/chartex" xmlns:cx7="http://schemas.microsoft.com/office/drawing/2016/5/13/chartex" xmlns:cx8="http://schemas.microsoft.com/office/drawing/2016/5/14/chartex" xmlns:mc="http://schemas.openxmlformats.org/markup-compatibility/2006" xmlns:aink="http://schemas.microsoft.com/office/drawing/2016/ink" xmlns:am3d="http://schemas.microsoft.com/office/drawing/2017/model3d" xmlns:o="urn:schemas-microsoft-com:office:office" xmlns:r="http://schemas.openxmlformats.org/officeDocument/2006/relationships" xmlns:m="http://schemas.openxmlformats.org/officeDocument/2006/math" xmlns:v="urn:schemas-microsoft-com:vml" xmlns:wp14="http://schemas.microsoft.com/office/word/2010/wordprocessingDrawing" xmlns:wp="http://schemas.openxmlformats.org/drawingml/2006/wordprocessingDrawing" xmlns:w10="urn:schemas-microsoft-com:office:word" xmlns:w="http://schemas.openxmlformats.org/wordprocessingml/2006/main" xmlns:w14="http://schemas.microsoft.com/office/word/2010/wordml" xmlns:w15="http://schemas.microsoft.com/office/word/2012/wordml" xmlns:w16cid="http://schemas.microsoft.com/office/word/2016/wordml/cid" xmlns:w16se="http://schemas.microsoft.com/office/word/2015/wordml/symex" xmlns:wpg="http://schemas.microsoft.com/office/word/2010/wordprocessingGroup" xmlns:wpi="http://schemas.microsoft.com/office/word/2010/wordprocessingInk" xmlns:wne="http://schemas.microsoft.com/office/word/2006/wordml" xmlns:wps="http://schemas.microsoft.com/office/word/2010/wordprocessingShape" mc:Ignorable="w14 w15 w16se w16cid wp14">
+  <w:abstractNum w:abstractNumId="0" w15:restartNumberingAfterBreak="0">
     <w:nsid w:val="00000002"/>
     <w:multiLevelType w:val="multilevel"/>
     <w:tmpl w:val="00000002"/>
@@ -13944,7 +14656,7 @@
       </w:pPr>
     </w:lvl>
   </w:abstractNum>
-  <w:abstractNum w:abstractNumId="1">
+  <w:abstractNum w:abstractNumId="1" w15:restartNumberingAfterBreak="0">
     <w:nsid w:val="08EF62A5"/>
     <w:multiLevelType w:val="hybridMultilevel"/>
     <w:tmpl w:val="60AC1AB2"/>
@@ -14057,7 +14769,7 @@
       </w:pPr>
     </w:lvl>
   </w:abstractNum>
-  <w:abstractNum w:abstractNumId="2">
+  <w:abstractNum w:abstractNumId="2" w15:restartNumberingAfterBreak="0">
     <w:nsid w:val="0D2D30F0"/>
     <w:multiLevelType w:val="hybridMultilevel"/>
     <w:tmpl w:val="8C5E8582"/>
@@ -14170,7 +14882,7 @@
       </w:rPr>
     </w:lvl>
   </w:abstractNum>
-  <w:abstractNum w:abstractNumId="3">
+  <w:abstractNum w:abstractNumId="3" w15:restartNumberingAfterBreak="0">
     <w:nsid w:val="141D5FBC"/>
     <w:multiLevelType w:val="hybridMultilevel"/>
     <w:tmpl w:val="7840D38A"/>
@@ -14282,7 +14994,7 @@
       </w:rPr>
     </w:lvl>
   </w:abstractNum>
-  <w:abstractNum w:abstractNumId="4">
+  <w:abstractNum w:abstractNumId="4" w15:restartNumberingAfterBreak="0">
     <w:nsid w:val="201869A1"/>
     <w:multiLevelType w:val="hybridMultilevel"/>
     <w:tmpl w:val="3D8ED800"/>
@@ -14395,7 +15107,7 @@
       </w:pPr>
     </w:lvl>
   </w:abstractNum>
-  <w:abstractNum w:abstractNumId="5">
+  <w:abstractNum w:abstractNumId="5" w15:restartNumberingAfterBreak="0">
     <w:nsid w:val="27634082"/>
     <w:multiLevelType w:val="hybridMultilevel"/>
     <w:tmpl w:val="34ECBC4E"/>
@@ -14508,7 +15220,7 @@
       </w:rPr>
     </w:lvl>
   </w:abstractNum>
-  <w:abstractNum w:abstractNumId="6">
+  <w:abstractNum w:abstractNumId="6" w15:restartNumberingAfterBreak="0">
     <w:nsid w:val="2D932B3D"/>
     <w:multiLevelType w:val="hybridMultilevel"/>
     <w:tmpl w:val="17EC11A6"/>
@@ -14621,7 +15333,7 @@
       </w:rPr>
     </w:lvl>
   </w:abstractNum>
-  <w:abstractNum w:abstractNumId="7">
+  <w:abstractNum w:abstractNumId="7" w15:restartNumberingAfterBreak="0">
     <w:nsid w:val="597F2D2C"/>
     <w:multiLevelType w:val="hybridMultilevel"/>
     <w:tmpl w:val="7A5EFE38"/>
@@ -14707,7 +15419,7 @@
       </w:pPr>
     </w:lvl>
   </w:abstractNum>
-  <w:abstractNum w:abstractNumId="8">
+  <w:abstractNum w:abstractNumId="8" w15:restartNumberingAfterBreak="0">
     <w:nsid w:val="5C3102B4"/>
     <w:multiLevelType w:val="hybridMultilevel"/>
     <w:tmpl w:val="23667FD4"/>
@@ -14820,7 +15532,7 @@
       </w:rPr>
     </w:lvl>
   </w:abstractNum>
-  <w:abstractNum w:abstractNumId="9">
+  <w:abstractNum w:abstractNumId="9" w15:restartNumberingAfterBreak="0">
     <w:nsid w:val="5D1244FF"/>
     <w:multiLevelType w:val="multilevel"/>
     <w:tmpl w:val="A11E939E"/>
@@ -14944,7 +15656,7 @@
       </w:rPr>
     </w:lvl>
   </w:abstractNum>
-  <w:abstractNum w:abstractNumId="10">
+  <w:abstractNum w:abstractNumId="10" w15:restartNumberingAfterBreak="0">
     <w:nsid w:val="689E51B5"/>
     <w:multiLevelType w:val="hybridMultilevel"/>
     <w:tmpl w:val="873C82B2"/>
@@ -15057,7 +15769,7 @@
       </w:pPr>
     </w:lvl>
   </w:abstractNum>
-  <w:abstractNum w:abstractNumId="11">
+  <w:abstractNum w:abstractNumId="11" w15:restartNumberingAfterBreak="0">
     <w:nsid w:val="70054285"/>
     <w:multiLevelType w:val="hybridMultilevel"/>
     <w:tmpl w:val="3C70E974"/>
@@ -15170,7 +15882,7 @@
       </w:rPr>
     </w:lvl>
   </w:abstractNum>
-  <w:abstractNum w:abstractNumId="12">
+  <w:abstractNum w:abstractNumId="12" w15:restartNumberingAfterBreak="0">
     <w:nsid w:val="72C9623A"/>
     <w:multiLevelType w:val="hybridMultilevel"/>
     <w:tmpl w:val="39A00E42"/>
@@ -15283,7 +15995,7 @@
       </w:rPr>
     </w:lvl>
   </w:abstractNum>
-  <w:abstractNum w:abstractNumId="13">
+  <w:abstractNum w:abstractNumId="13" w15:restartNumberingAfterBreak="0">
     <w:nsid w:val="77D03B7B"/>
     <w:multiLevelType w:val="hybridMultilevel"/>
     <w:tmpl w:val="E82EE4D0"/>
@@ -15396,7 +16108,7 @@
       </w:rPr>
     </w:lvl>
   </w:abstractNum>
-  <w:abstractNum w:abstractNumId="14">
+  <w:abstractNum w:abstractNumId="14" w15:restartNumberingAfterBreak="0">
     <w:nsid w:val="7EEA33ED"/>
     <w:multiLevelType w:val="hybridMultilevel"/>
     <w:tmpl w:val="C9C8BAB2"/>
@@ -15608,11 +16320,20 @@
   <w:num w:numId="33">
     <w:abstractNumId w:val="14"/>
   </w:num>
+  <w:num w:numId="34">
+    <w:abstractNumId w:val="9"/>
+    <w:lvlOverride w:ilvl="0">
+      <w:startOverride w:val="4"/>
+    </w:lvlOverride>
+    <w:lvlOverride w:ilvl="1">
+      <w:startOverride w:val="4"/>
+    </w:lvlOverride>
+  </w:num>
 </w:numbering>
 </file>
 
 <file path=word/styles.xml><?xml version="1.0" encoding="utf-8"?>
-<w:styles xmlns:r="http://schemas.openxmlformats.org/officeDocument/2006/relationships" xmlns:w="http://schemas.openxmlformats.org/wordprocessingml/2006/main">
+<w:styles xmlns:mc="http://schemas.openxmlformats.org/markup-compatibility/2006" xmlns:r="http://schemas.openxmlformats.org/officeDocument/2006/relationships" xmlns:w="http://schemas.openxmlformats.org/wordprocessingml/2006/main" xmlns:w14="http://schemas.microsoft.com/office/word/2010/wordml" xmlns:w15="http://schemas.microsoft.com/office/word/2012/wordml" xmlns:w16cid="http://schemas.microsoft.com/office/word/2016/wordml/cid" xmlns:w16se="http://schemas.microsoft.com/office/word/2015/wordml/symex" mc:Ignorable="w14 w15 w16se w16cid">
   <w:docDefaults>
     <w:rPrDefault>
       <w:rPr>
@@ -15628,145 +16349,382 @@
       </w:pPr>
     </w:pPrDefault>
   </w:docDefaults>
-  <w:latentStyles w:defLockedState="0" w:defUIPriority="99" w:defSemiHidden="1" w:defUnhideWhenUsed="1" w:defQFormat="0" w:count="267">
-    <w:lsdException w:name="Normal" w:semiHidden="0" w:uiPriority="0" w:unhideWhenUsed="0" w:qFormat="1"/>
-    <w:lsdException w:name="heading 1" w:semiHidden="0" w:uiPriority="9" w:unhideWhenUsed="0" w:qFormat="1"/>
-    <w:lsdException w:name="heading 2" w:uiPriority="9" w:qFormat="1"/>
-    <w:lsdException w:name="heading 3" w:uiPriority="9" w:qFormat="1"/>
-    <w:lsdException w:name="heading 4" w:uiPriority="9" w:qFormat="1"/>
-    <w:lsdException w:name="heading 5" w:uiPriority="9" w:qFormat="1"/>
-    <w:lsdException w:name="heading 6" w:uiPriority="9" w:qFormat="1"/>
-    <w:lsdException w:name="heading 7" w:uiPriority="9" w:qFormat="1"/>
-    <w:lsdException w:name="heading 8" w:uiPriority="9" w:qFormat="1"/>
-    <w:lsdException w:name="heading 9" w:uiPriority="9" w:qFormat="1"/>
-    <w:lsdException w:name="toc 1" w:uiPriority="39"/>
-    <w:lsdException w:name="toc 2" w:uiPriority="39"/>
-    <w:lsdException w:name="toc 3" w:uiPriority="39"/>
-    <w:lsdException w:name="toc 4" w:uiPriority="39"/>
-    <w:lsdException w:name="toc 5" w:uiPriority="39"/>
-    <w:lsdException w:name="toc 6" w:uiPriority="39"/>
-    <w:lsdException w:name="toc 7" w:uiPriority="39"/>
-    <w:lsdException w:name="toc 8" w:uiPriority="39"/>
-    <w:lsdException w:name="toc 9" w:uiPriority="39"/>
-    <w:lsdException w:name="caption" w:uiPriority="35" w:qFormat="1"/>
-    <w:lsdException w:name="Title" w:semiHidden="0" w:uiPriority="10" w:unhideWhenUsed="0" w:qFormat="1"/>
-    <w:lsdException w:name="Default Paragraph Font" w:uiPriority="1"/>
-    <w:lsdException w:name="Body Text" w:uiPriority="0"/>
-    <w:lsdException w:name="Subtitle" w:semiHidden="0" w:uiPriority="11" w:unhideWhenUsed="0" w:qFormat="1"/>
-    <w:lsdException w:name="Strong" w:semiHidden="0" w:uiPriority="22" w:unhideWhenUsed="0" w:qFormat="1"/>
-    <w:lsdException w:name="Emphasis" w:semiHidden="0" w:uiPriority="20" w:unhideWhenUsed="0" w:qFormat="1"/>
-    <w:lsdException w:name="Table Grid" w:uiPriority="59"/>
-    <w:lsdException w:name="Placeholder Text" w:unhideWhenUsed="0"/>
-    <w:lsdException w:name="No Spacing" w:semiHidden="0" w:uiPriority="1" w:unhideWhenUsed="0" w:qFormat="1"/>
-    <w:lsdException w:name="Light Shading" w:semiHidden="0" w:uiPriority="60" w:unhideWhenUsed="0"/>
-    <w:lsdException w:name="Light List" w:semiHidden="0" w:uiPriority="61" w:unhideWhenUsed="0"/>
-    <w:lsdException w:name="Light Grid" w:semiHidden="0" w:uiPriority="62" w:unhideWhenUsed="0"/>
-    <w:lsdException w:name="Medium Shading 1" w:semiHidden="0" w:uiPriority="63" w:unhideWhenUsed="0"/>
-    <w:lsdException w:name="Medium Shading 2" w:semiHidden="0" w:uiPriority="64" w:unhideWhenUsed="0"/>
-    <w:lsdException w:name="Medium List 1" w:semiHidden="0" w:uiPriority="65" w:unhideWhenUsed="0"/>
-    <w:lsdException w:name="Medium List 2" w:semiHidden="0" w:uiPriority="66" w:unhideWhenUsed="0"/>
-    <w:lsdException w:name="Medium Grid 1" w:semiHidden="0" w:uiPriority="67" w:unhideWhenUsed="0"/>
-    <w:lsdException w:name="Medium Grid 2" w:semiHidden="0" w:uiPriority="68" w:unhideWhenUsed="0"/>
-    <w:lsdException w:name="Medium Grid 3" w:semiHidden="0" w:uiPriority="69" w:unhideWhenUsed="0"/>
-    <w:lsdException w:name="Dark List" w:semiHidden="0" w:uiPriority="70" w:unhideWhenUsed="0"/>
-    <w:lsdException w:name="Colorful Shading" w:semiHidden="0" w:uiPriority="71" w:unhideWhenUsed="0"/>
-    <w:lsdException w:name="Colorful List" w:semiHidden="0" w:uiPriority="72" w:unhideWhenUsed="0"/>
-    <w:lsdException w:name="Colorful Grid" w:semiHidden="0" w:uiPriority="73" w:unhideWhenUsed="0"/>
-    <w:lsdException w:name="Light Shading Accent 1" w:semiHidden="0" w:uiPriority="60" w:unhideWhenUsed="0"/>
-    <w:lsdException w:name="Light List Accent 1" w:semiHidden="0" w:uiPriority="61" w:unhideWhenUsed="0"/>
-    <w:lsdException w:name="Light Grid Accent 1" w:semiHidden="0" w:uiPriority="62" w:unhideWhenUsed="0"/>
-    <w:lsdException w:name="Medium Shading 1 Accent 1" w:semiHidden="0" w:uiPriority="63" w:unhideWhenUsed="0"/>
-    <w:lsdException w:name="Medium Shading 2 Accent 1" w:semiHidden="0" w:uiPriority="64" w:unhideWhenUsed="0"/>
-    <w:lsdException w:name="Medium List 1 Accent 1" w:semiHidden="0" w:uiPriority="65" w:unhideWhenUsed="0"/>
-    <w:lsdException w:name="Revision" w:unhideWhenUsed="0"/>
-    <w:lsdException w:name="List Paragraph" w:semiHidden="0" w:uiPriority="34" w:unhideWhenUsed="0" w:qFormat="1"/>
-    <w:lsdException w:name="Quote" w:semiHidden="0" w:uiPriority="29" w:unhideWhenUsed="0" w:qFormat="1"/>
-    <w:lsdException w:name="Intense Quote" w:semiHidden="0" w:uiPriority="30" w:unhideWhenUsed="0" w:qFormat="1"/>
-    <w:lsdException w:name="Medium List 2 Accent 1" w:semiHidden="0" w:uiPriority="66" w:unhideWhenUsed="0"/>
-    <w:lsdException w:name="Medium Grid 1 Accent 1" w:semiHidden="0" w:uiPriority="67" w:unhideWhenUsed="0"/>
-    <w:lsdException w:name="Medium Grid 2 Accent 1" w:semiHidden="0" w:uiPriority="68" w:unhideWhenUsed="0"/>
-    <w:lsdException w:name="Medium Grid 3 Accent 1" w:semiHidden="0" w:uiPriority="69" w:unhideWhenUsed="0"/>
-    <w:lsdException w:name="Dark List Accent 1" w:semiHidden="0" w:uiPriority="70" w:unhideWhenUsed="0"/>
-    <w:lsdException w:name="Colorful Shading Accent 1" w:semiHidden="0" w:uiPriority="71" w:unhideWhenUsed="0"/>
-    <w:lsdException w:name="Colorful List Accent 1" w:semiHidden="0" w:uiPriority="72" w:unhideWhenUsed="0"/>
-    <w:lsdException w:name="Colorful Grid Accent 1" w:semiHidden="0" w:uiPriority="73" w:unhideWhenUsed="0"/>
-    <w:lsdException w:name="Light Shading Accent 2" w:semiHidden="0" w:uiPriority="60" w:unhideWhenUsed="0"/>
-    <w:lsdException w:name="Light List Accent 2" w:semiHidden="0" w:uiPriority="61" w:unhideWhenUsed="0"/>
-    <w:lsdException w:name="Light Grid Accent 2" w:semiHidden="0" w:uiPriority="62" w:unhideWhenUsed="0"/>
-    <w:lsdException w:name="Medium Shading 1 Accent 2" w:semiHidden="0" w:uiPriority="63" w:unhideWhenUsed="0"/>
-    <w:lsdException w:name="Medium Shading 2 Accent 2" w:semiHidden="0" w:uiPriority="64" w:unhideWhenUsed="0"/>
-    <w:lsdException w:name="Medium List 1 Accent 2" w:semiHidden="0" w:uiPriority="65" w:unhideWhenUsed="0"/>
-    <w:lsdException w:name="Medium List 2 Accent 2" w:semiHidden="0" w:uiPriority="66" w:unhideWhenUsed="0"/>
-    <w:lsdException w:name="Medium Grid 1 Accent 2" w:semiHidden="0" w:uiPriority="67" w:unhideWhenUsed="0"/>
-    <w:lsdException w:name="Medium Grid 2 Accent 2" w:semiHidden="0" w:uiPriority="68" w:unhideWhenUsed="0"/>
-    <w:lsdException w:name="Medium Grid 3 Accent 2" w:semiHidden="0" w:uiPriority="69" w:unhideWhenUsed="0"/>
-    <w:lsdException w:name="Dark List Accent 2" w:semiHidden="0" w:uiPriority="70" w:unhideWhenUsed="0"/>
-    <w:lsdException w:name="Colorful Shading Accent 2" w:semiHidden="0" w:uiPriority="71" w:unhideWhenUsed="0"/>
-    <w:lsdException w:name="Colorful List Accent 2" w:semiHidden="0" w:uiPriority="72" w:unhideWhenUsed="0"/>
-    <w:lsdException w:name="Colorful Grid Accent 2" w:semiHidden="0" w:uiPriority="73" w:unhideWhenUsed="0"/>
-    <w:lsdException w:name="Light Shading Accent 3" w:semiHidden="0" w:uiPriority="60" w:unhideWhenUsed="0"/>
-    <w:lsdException w:name="Light List Accent 3" w:semiHidden="0" w:uiPriority="61" w:unhideWhenUsed="0"/>
-    <w:lsdException w:name="Light Grid Accent 3" w:semiHidden="0" w:uiPriority="62" w:unhideWhenUsed="0"/>
-    <w:lsdException w:name="Medium Shading 1 Accent 3" w:semiHidden="0" w:uiPriority="63" w:unhideWhenUsed="0"/>
-    <w:lsdException w:name="Medium Shading 2 Accent 3" w:semiHidden="0" w:uiPriority="64" w:unhideWhenUsed="0"/>
-    <w:lsdException w:name="Medium List 1 Accent 3" w:semiHidden="0" w:uiPriority="65" w:unhideWhenUsed="0"/>
-    <w:lsdException w:name="Medium List 2 Accent 3" w:semiHidden="0" w:uiPriority="66" w:unhideWhenUsed="0"/>
-    <w:lsdException w:name="Medium Grid 1 Accent 3" w:semiHidden="0" w:uiPriority="67" w:unhideWhenUsed="0"/>
-    <w:lsdException w:name="Medium Grid 2 Accent 3" w:semiHidden="0" w:uiPriority="68" w:unhideWhenUsed="0"/>
-    <w:lsdException w:name="Medium Grid 3 Accent 3" w:semiHidden="0" w:uiPriority="69" w:unhideWhenUsed="0"/>
-    <w:lsdException w:name="Dark List Accent 3" w:semiHidden="0" w:uiPriority="70" w:unhideWhenUsed="0"/>
-    <w:lsdException w:name="Colorful Shading Accent 3" w:semiHidden="0" w:uiPriority="71" w:unhideWhenUsed="0"/>
-    <w:lsdException w:name="Colorful List Accent 3" w:semiHidden="0" w:uiPriority="72" w:unhideWhenUsed="0"/>
-    <w:lsdException w:name="Colorful Grid Accent 3" w:semiHidden="0" w:uiPriority="73" w:unhideWhenUsed="0"/>
-    <w:lsdException w:name="Light Shading Accent 4" w:semiHidden="0" w:uiPriority="60" w:unhideWhenUsed="0"/>
-    <w:lsdException w:name="Light List Accent 4" w:semiHidden="0" w:uiPriority="61" w:unhideWhenUsed="0"/>
-    <w:lsdException w:name="Light Grid Accent 4" w:semiHidden="0" w:uiPriority="62" w:unhideWhenUsed="0"/>
-    <w:lsdException w:name="Medium Shading 1 Accent 4" w:semiHidden="0" w:uiPriority="63" w:unhideWhenUsed="0"/>
-    <w:lsdException w:name="Medium Shading 2 Accent 4" w:semiHidden="0" w:uiPriority="64" w:unhideWhenUsed="0"/>
-    <w:lsdException w:name="Medium List 1 Accent 4" w:semiHidden="0" w:uiPriority="65" w:unhideWhenUsed="0"/>
-    <w:lsdException w:name="Medium List 2 Accent 4" w:semiHidden="0" w:uiPriority="66" w:unhideWhenUsed="0"/>
-    <w:lsdException w:name="Medium Grid 1 Accent 4" w:semiHidden="0" w:uiPriority="67" w:unhideWhenUsed="0"/>
-    <w:lsdException w:name="Medium Grid 2 Accent 4" w:semiHidden="0" w:uiPriority="68" w:unhideWhenUsed="0"/>
-    <w:lsdException w:name="Medium Grid 3 Accent 4" w:semiHidden="0" w:uiPriority="69" w:unhideWhenUsed="0"/>
-    <w:lsdException w:name="Dark List Accent 4" w:semiHidden="0" w:uiPriority="70" w:unhideWhenUsed="0"/>
-    <w:lsdException w:name="Colorful Shading Accent 4" w:semiHidden="0" w:uiPriority="71" w:unhideWhenUsed="0"/>
-    <w:lsdException w:name="Colorful List Accent 4" w:semiHidden="0" w:uiPriority="72" w:unhideWhenUsed="0"/>
-    <w:lsdException w:name="Colorful Grid Accent 4" w:semiHidden="0" w:uiPriority="73" w:unhideWhenUsed="0"/>
-    <w:lsdException w:name="Light Shading Accent 5" w:semiHidden="0" w:uiPriority="60" w:unhideWhenUsed="0"/>
-    <w:lsdException w:name="Light List Accent 5" w:semiHidden="0" w:uiPriority="61" w:unhideWhenUsed="0"/>
-    <w:lsdException w:name="Light Grid Accent 5" w:semiHidden="0" w:uiPriority="62" w:unhideWhenUsed="0"/>
-    <w:lsdException w:name="Medium Shading 1 Accent 5" w:semiHidden="0" w:uiPriority="63" w:unhideWhenUsed="0"/>
-    <w:lsdException w:name="Medium Shading 2 Accent 5" w:semiHidden="0" w:uiPriority="64" w:unhideWhenUsed="0"/>
-    <w:lsdException w:name="Medium List 1 Accent 5" w:semiHidden="0" w:uiPriority="65" w:unhideWhenUsed="0"/>
-    <w:lsdException w:name="Medium List 2 Accent 5" w:semiHidden="0" w:uiPriority="66" w:unhideWhenUsed="0"/>
-    <w:lsdException w:name="Medium Grid 1 Accent 5" w:semiHidden="0" w:uiPriority="67" w:unhideWhenUsed="0"/>
-    <w:lsdException w:name="Medium Grid 2 Accent 5" w:semiHidden="0" w:uiPriority="68" w:unhideWhenUsed="0"/>
-    <w:lsdException w:name="Medium Grid 3 Accent 5" w:semiHidden="0" w:uiPriority="69" w:unhideWhenUsed="0"/>
-    <w:lsdException w:name="Dark List Accent 5" w:semiHidden="0" w:uiPriority="70" w:unhideWhenUsed="0"/>
-    <w:lsdException w:name="Colorful Shading Accent 5" w:semiHidden="0" w:uiPriority="71" w:unhideWhenUsed="0"/>
-    <w:lsdException w:name="Colorful List Accent 5" w:semiHidden="0" w:uiPriority="72" w:unhideWhenUsed="0"/>
-    <w:lsdException w:name="Colorful Grid Accent 5" w:semiHidden="0" w:uiPriority="73" w:unhideWhenUsed="0"/>
-    <w:lsdException w:name="Light Shading Accent 6" w:semiHidden="0" w:uiPriority="60" w:unhideWhenUsed="0"/>
-    <w:lsdException w:name="Light List Accent 6" w:semiHidden="0" w:uiPriority="61" w:unhideWhenUsed="0"/>
-    <w:lsdException w:name="Light Grid Accent 6" w:semiHidden="0" w:uiPriority="62" w:unhideWhenUsed="0"/>
-    <w:lsdException w:name="Medium Shading 1 Accent 6" w:semiHidden="0" w:uiPriority="63" w:unhideWhenUsed="0"/>
-    <w:lsdException w:name="Medium Shading 2 Accent 6" w:semiHidden="0" w:uiPriority="64" w:unhideWhenUsed="0"/>
-    <w:lsdException w:name="Medium List 1 Accent 6" w:semiHidden="0" w:uiPriority="65" w:unhideWhenUsed="0"/>
-    <w:lsdException w:name="Medium List 2 Accent 6" w:semiHidden="0" w:uiPriority="66" w:unhideWhenUsed="0"/>
-    <w:lsdException w:name="Medium Grid 1 Accent 6" w:semiHidden="0" w:uiPriority="67" w:unhideWhenUsed="0"/>
-    <w:lsdException w:name="Medium Grid 2 Accent 6" w:semiHidden="0" w:uiPriority="68" w:unhideWhenUsed="0"/>
-    <w:lsdException w:name="Medium Grid 3 Accent 6" w:semiHidden="0" w:uiPriority="69" w:unhideWhenUsed="0"/>
-    <w:lsdException w:name="Dark List Accent 6" w:semiHidden="0" w:uiPriority="70" w:unhideWhenUsed="0"/>
-    <w:lsdException w:name="Colorful Shading Accent 6" w:semiHidden="0" w:uiPriority="71" w:unhideWhenUsed="0"/>
-    <w:lsdException w:name="Colorful List Accent 6" w:semiHidden="0" w:uiPriority="72" w:unhideWhenUsed="0"/>
-    <w:lsdException w:name="Colorful Grid Accent 6" w:semiHidden="0" w:uiPriority="73" w:unhideWhenUsed="0"/>
-    <w:lsdException w:name="Subtle Emphasis" w:semiHidden="0" w:uiPriority="19" w:unhideWhenUsed="0" w:qFormat="1"/>
-    <w:lsdException w:name="Intense Emphasis" w:semiHidden="0" w:uiPriority="21" w:unhideWhenUsed="0" w:qFormat="1"/>
-    <w:lsdException w:name="Subtle Reference" w:semiHidden="0" w:uiPriority="31" w:unhideWhenUsed="0" w:qFormat="1"/>
-    <w:lsdException w:name="Intense Reference" w:semiHidden="0" w:uiPriority="32" w:unhideWhenUsed="0" w:qFormat="1"/>
-    <w:lsdException w:name="Book Title" w:semiHidden="0" w:uiPriority="33" w:unhideWhenUsed="0" w:qFormat="1"/>
-    <w:lsdException w:name="Bibliography" w:uiPriority="37"/>
-    <w:lsdException w:name="TOC Heading" w:uiPriority="39" w:qFormat="1"/>
+  <w:latentStyles w:defLockedState="0" w:defUIPriority="99" w:defSemiHidden="0" w:defUnhideWhenUsed="0" w:defQFormat="0" w:count="375">
+    <w:lsdException w:name="Normal" w:uiPriority="0" w:qFormat="1"/>
+    <w:lsdException w:name="heading 1" w:uiPriority="9" w:qFormat="1"/>
+    <w:lsdException w:name="heading 2" w:semiHidden="1" w:uiPriority="9" w:unhideWhenUsed="1" w:qFormat="1"/>
+    <w:lsdException w:name="heading 3" w:semiHidden="1" w:uiPriority="9" w:unhideWhenUsed="1" w:qFormat="1"/>
+    <w:lsdException w:name="heading 4" w:semiHidden="1" w:uiPriority="9" w:unhideWhenUsed="1" w:qFormat="1"/>
+    <w:lsdException w:name="heading 5" w:semiHidden="1" w:uiPriority="9" w:unhideWhenUsed="1" w:qFormat="1"/>
+    <w:lsdException w:name="heading 6" w:semiHidden="1" w:uiPriority="9" w:unhideWhenUsed="1" w:qFormat="1"/>
+    <w:lsdException w:name="heading 7" w:semiHidden="1" w:uiPriority="9" w:unhideWhenUsed="1" w:qFormat="1"/>
+    <w:lsdException w:name="heading 8" w:semiHidden="1" w:uiPriority="9" w:unhideWhenUsed="1" w:qFormat="1"/>
+    <w:lsdException w:name="heading 9" w:semiHidden="1" w:uiPriority="9" w:unhideWhenUsed="1" w:qFormat="1"/>
+    <w:lsdException w:name="index 1" w:semiHidden="1" w:unhideWhenUsed="1"/>
+    <w:lsdException w:name="index 2" w:semiHidden="1" w:unhideWhenUsed="1"/>
+    <w:lsdException w:name="index 3" w:semiHidden="1" w:unhideWhenUsed="1"/>
+    <w:lsdException w:name="index 4" w:semiHidden="1" w:unhideWhenUsed="1"/>
+    <w:lsdException w:name="index 5" w:semiHidden="1" w:unhideWhenUsed="1"/>
+    <w:lsdException w:name="index 6" w:semiHidden="1" w:unhideWhenUsed="1"/>
+    <w:lsdException w:name="index 7" w:semiHidden="1" w:unhideWhenUsed="1"/>
+    <w:lsdException w:name="index 8" w:semiHidden="1" w:unhideWhenUsed="1"/>
+    <w:lsdException w:name="index 9" w:semiHidden="1" w:unhideWhenUsed="1"/>
+    <w:lsdException w:name="toc 1" w:semiHidden="1" w:uiPriority="39" w:unhideWhenUsed="1"/>
+    <w:lsdException w:name="toc 2" w:semiHidden="1" w:uiPriority="39" w:unhideWhenUsed="1"/>
+    <w:lsdException w:name="toc 3" w:semiHidden="1" w:uiPriority="39" w:unhideWhenUsed="1"/>
+    <w:lsdException w:name="toc 4" w:semiHidden="1" w:uiPriority="39" w:unhideWhenUsed="1"/>
+    <w:lsdException w:name="toc 5" w:semiHidden="1" w:uiPriority="39" w:unhideWhenUsed="1"/>
+    <w:lsdException w:name="toc 6" w:semiHidden="1" w:uiPriority="39" w:unhideWhenUsed="1"/>
+    <w:lsdException w:name="toc 7" w:semiHidden="1" w:uiPriority="39" w:unhideWhenUsed="1"/>
+    <w:lsdException w:name="toc 8" w:semiHidden="1" w:uiPriority="39" w:unhideWhenUsed="1"/>
+    <w:lsdException w:name="toc 9" w:semiHidden="1" w:uiPriority="39" w:unhideWhenUsed="1"/>
+    <w:lsdException w:name="Normal Indent" w:semiHidden="1" w:unhideWhenUsed="1"/>
+    <w:lsdException w:name="footnote text" w:semiHidden="1" w:unhideWhenUsed="1"/>
+    <w:lsdException w:name="annotation text" w:semiHidden="1" w:unhideWhenUsed="1"/>
+    <w:lsdException w:name="header" w:semiHidden="1" w:unhideWhenUsed="1"/>
+    <w:lsdException w:name="footer" w:semiHidden="1" w:unhideWhenUsed="1"/>
+    <w:lsdException w:name="index heading" w:semiHidden="1" w:unhideWhenUsed="1"/>
+    <w:lsdException w:name="caption" w:semiHidden="1" w:uiPriority="35" w:unhideWhenUsed="1" w:qFormat="1"/>
+    <w:lsdException w:name="table of figures" w:semiHidden="1" w:unhideWhenUsed="1"/>
+    <w:lsdException w:name="envelope address" w:semiHidden="1" w:unhideWhenUsed="1"/>
+    <w:lsdException w:name="envelope return" w:semiHidden="1" w:unhideWhenUsed="1"/>
+    <w:lsdException w:name="footnote reference" w:semiHidden="1" w:unhideWhenUsed="1"/>
+    <w:lsdException w:name="annotation reference" w:semiHidden="1" w:unhideWhenUsed="1"/>
+    <w:lsdException w:name="line number" w:semiHidden="1" w:unhideWhenUsed="1"/>
+    <w:lsdException w:name="page number" w:semiHidden="1" w:unhideWhenUsed="1"/>
+    <w:lsdException w:name="endnote reference" w:semiHidden="1" w:unhideWhenUsed="1"/>
+    <w:lsdException w:name="endnote text" w:semiHidden="1" w:unhideWhenUsed="1"/>
+    <w:lsdException w:name="table of authorities" w:semiHidden="1" w:unhideWhenUsed="1"/>
+    <w:lsdException w:name="macro" w:semiHidden="1" w:unhideWhenUsed="1"/>
+    <w:lsdException w:name="toa heading" w:semiHidden="1" w:unhideWhenUsed="1"/>
+    <w:lsdException w:name="List" w:semiHidden="1" w:unhideWhenUsed="1"/>
+    <w:lsdException w:name="List Bullet" w:semiHidden="1" w:unhideWhenUsed="1"/>
+    <w:lsdException w:name="List Number" w:semiHidden="1" w:unhideWhenUsed="1"/>
+    <w:lsdException w:name="List 2" w:semiHidden="1" w:unhideWhenUsed="1"/>
+    <w:lsdException w:name="List 3" w:semiHidden="1" w:unhideWhenUsed="1"/>
+    <w:lsdException w:name="List 4" w:semiHidden="1" w:unhideWhenUsed="1"/>
+    <w:lsdException w:name="List 5" w:semiHidden="1" w:unhideWhenUsed="1"/>
+    <w:lsdException w:name="List Bullet 2" w:semiHidden="1" w:unhideWhenUsed="1"/>
+    <w:lsdException w:name="List Bullet 3" w:semiHidden="1" w:unhideWhenUsed="1"/>
+    <w:lsdException w:name="List Bullet 4" w:semiHidden="1" w:unhideWhenUsed="1"/>
+    <w:lsdException w:name="List Bullet 5" w:semiHidden="1" w:unhideWhenUsed="1"/>
+    <w:lsdException w:name="List Number 2" w:semiHidden="1" w:unhideWhenUsed="1"/>
+    <w:lsdException w:name="List Number 3" w:semiHidden="1" w:unhideWhenUsed="1"/>
+    <w:lsdException w:name="List Number 4" w:semiHidden="1" w:unhideWhenUsed="1"/>
+    <w:lsdException w:name="List Number 5" w:semiHidden="1" w:unhideWhenUsed="1"/>
+    <w:lsdException w:name="Title" w:uiPriority="10" w:qFormat="1"/>
+    <w:lsdException w:name="Closing" w:semiHidden="1" w:unhideWhenUsed="1"/>
+    <w:lsdException w:name="Signature" w:semiHidden="1" w:unhideWhenUsed="1"/>
+    <w:lsdException w:name="Default Paragraph Font" w:semiHidden="1" w:uiPriority="1" w:unhideWhenUsed="1"/>
+    <w:lsdException w:name="Body Text" w:semiHidden="1" w:uiPriority="0" w:unhideWhenUsed="1"/>
+    <w:lsdException w:name="Body Text Indent" w:semiHidden="1" w:unhideWhenUsed="1"/>
+    <w:lsdException w:name="List Continue" w:semiHidden="1" w:unhideWhenUsed="1"/>
+    <w:lsdException w:name="List Continue 2" w:semiHidden="1" w:unhideWhenUsed="1"/>
+    <w:lsdException w:name="List Continue 3" w:semiHidden="1" w:unhideWhenUsed="1"/>
+    <w:lsdException w:name="List Continue 4" w:semiHidden="1" w:unhideWhenUsed="1"/>
+    <w:lsdException w:name="List Continue 5" w:semiHidden="1" w:unhideWhenUsed="1"/>
+    <w:lsdException w:name="Message Header" w:semiHidden="1" w:unhideWhenUsed="1"/>
+    <w:lsdException w:name="Subtitle" w:uiPriority="11" w:qFormat="1"/>
+    <w:lsdException w:name="Salutation" w:semiHidden="1" w:unhideWhenUsed="1"/>
+    <w:lsdException w:name="Date" w:semiHidden="1" w:unhideWhenUsed="1"/>
+    <w:lsdException w:name="Body Text First Indent" w:semiHidden="1" w:unhideWhenUsed="1"/>
+    <w:lsdException w:name="Body Text First Indent 2" w:semiHidden="1" w:unhideWhenUsed="1"/>
+    <w:lsdException w:name="Note Heading" w:semiHidden="1" w:unhideWhenUsed="1"/>
+    <w:lsdException w:name="Body Text 2" w:semiHidden="1" w:unhideWhenUsed="1"/>
+    <w:lsdException w:name="Body Text 3" w:semiHidden="1" w:unhideWhenUsed="1"/>
+    <w:lsdException w:name="Body Text Indent 2" w:semiHidden="1" w:unhideWhenUsed="1"/>
+    <w:lsdException w:name="Body Text Indent 3" w:semiHidden="1" w:unhideWhenUsed="1"/>
+    <w:lsdException w:name="Block Text" w:semiHidden="1" w:unhideWhenUsed="1"/>
+    <w:lsdException w:name="Hyperlink" w:semiHidden="1" w:unhideWhenUsed="1"/>
+    <w:lsdException w:name="FollowedHyperlink" w:semiHidden="1" w:unhideWhenUsed="1"/>
+    <w:lsdException w:name="Strong" w:uiPriority="22" w:qFormat="1"/>
+    <w:lsdException w:name="Emphasis" w:uiPriority="20" w:qFormat="1"/>
+    <w:lsdException w:name="Document Map" w:semiHidden="1" w:unhideWhenUsed="1"/>
+    <w:lsdException w:name="Plain Text" w:semiHidden="1" w:unhideWhenUsed="1"/>
+    <w:lsdException w:name="E-mail Signature" w:semiHidden="1" w:unhideWhenUsed="1"/>
+    <w:lsdException w:name="HTML Top of Form" w:semiHidden="1" w:unhideWhenUsed="1"/>
+    <w:lsdException w:name="HTML Bottom of Form" w:semiHidden="1" w:unhideWhenUsed="1"/>
+    <w:lsdException w:name="Normal (Web)" w:semiHidden="1" w:unhideWhenUsed="1"/>
+    <w:lsdException w:name="HTML Acronym" w:semiHidden="1" w:unhideWhenUsed="1"/>
+    <w:lsdException w:name="HTML Address" w:semiHidden="1" w:unhideWhenUsed="1"/>
+    <w:lsdException w:name="HTML Cite" w:semiHidden="1" w:unhideWhenUsed="1"/>
+    <w:lsdException w:name="HTML Code" w:semiHidden="1" w:unhideWhenUsed="1"/>
+    <w:lsdException w:name="HTML Definition" w:semiHidden="1" w:unhideWhenUsed="1"/>
+    <w:lsdException w:name="HTML Keyboard" w:semiHidden="1" w:unhideWhenUsed="1"/>
+    <w:lsdException w:name="HTML Preformatted" w:semiHidden="1" w:unhideWhenUsed="1"/>
+    <w:lsdException w:name="HTML Sample" w:semiHidden="1" w:unhideWhenUsed="1"/>
+    <w:lsdException w:name="HTML Typewriter" w:semiHidden="1" w:unhideWhenUsed="1"/>
+    <w:lsdException w:name="HTML Variable" w:semiHidden="1" w:unhideWhenUsed="1"/>
+    <w:lsdException w:name="Normal Table" w:semiHidden="1" w:unhideWhenUsed="1"/>
+    <w:lsdException w:name="annotation subject" w:semiHidden="1" w:unhideWhenUsed="1"/>
+    <w:lsdException w:name="No List" w:semiHidden="1" w:unhideWhenUsed="1"/>
+    <w:lsdException w:name="Outline List 1" w:semiHidden="1" w:unhideWhenUsed="1"/>
+    <w:lsdException w:name="Outline List 2" w:semiHidden="1" w:unhideWhenUsed="1"/>
+    <w:lsdException w:name="Outline List 3" w:semiHidden="1" w:unhideWhenUsed="1"/>
+    <w:lsdException w:name="Table Simple 1" w:semiHidden="1" w:unhideWhenUsed="1"/>
+    <w:lsdException w:name="Table Simple 2" w:semiHidden="1" w:unhideWhenUsed="1"/>
+    <w:lsdException w:name="Table Simple 3" w:semiHidden="1" w:unhideWhenUsed="1"/>
+    <w:lsdException w:name="Table Classic 1" w:semiHidden="1" w:unhideWhenUsed="1"/>
+    <w:lsdException w:name="Table Classic 2" w:semiHidden="1" w:unhideWhenUsed="1"/>
+    <w:lsdException w:name="Table Classic 3" w:semiHidden="1" w:unhideWhenUsed="1"/>
+    <w:lsdException w:name="Table Classic 4" w:semiHidden="1" w:unhideWhenUsed="1"/>
+    <w:lsdException w:name="Table Colorful 1" w:semiHidden="1" w:unhideWhenUsed="1"/>
+    <w:lsdException w:name="Table Colorful 2" w:semiHidden="1" w:unhideWhenUsed="1"/>
+    <w:lsdException w:name="Table Colorful 3" w:semiHidden="1" w:unhideWhenUsed="1"/>
+    <w:lsdException w:name="Table Columns 1" w:semiHidden="1" w:unhideWhenUsed="1"/>
+    <w:lsdException w:name="Table Columns 2" w:semiHidden="1" w:unhideWhenUsed="1"/>
+    <w:lsdException w:name="Table Columns 3" w:semiHidden="1" w:unhideWhenUsed="1"/>
+    <w:lsdException w:name="Table Columns 4" w:semiHidden="1" w:unhideWhenUsed="1"/>
+    <w:lsdException w:name="Table Columns 5" w:semiHidden="1" w:unhideWhenUsed="1"/>
+    <w:lsdException w:name="Table Grid 1" w:semiHidden="1" w:unhideWhenUsed="1"/>
+    <w:lsdException w:name="Table Grid 2" w:semiHidden="1" w:unhideWhenUsed="1"/>
+    <w:lsdException w:name="Table Grid 3" w:semiHidden="1" w:unhideWhenUsed="1"/>
+    <w:lsdException w:name="Table Grid 4" w:semiHidden="1" w:unhideWhenUsed="1"/>
+    <w:lsdException w:name="Table Grid 5" w:semiHidden="1" w:unhideWhenUsed="1"/>
+    <w:lsdException w:name="Table Grid 6" w:semiHidden="1" w:unhideWhenUsed="1"/>
+    <w:lsdException w:name="Table Grid 7" w:semiHidden="1" w:unhideWhenUsed="1"/>
+    <w:lsdException w:name="Table Grid 8" w:semiHidden="1" w:unhideWhenUsed="1"/>
+    <w:lsdException w:name="Table List 1" w:semiHidden="1" w:unhideWhenUsed="1"/>
+    <w:lsdException w:name="Table List 2" w:semiHidden="1" w:unhideWhenUsed="1"/>
+    <w:lsdException w:name="Table List 3" w:semiHidden="1" w:unhideWhenUsed="1"/>
+    <w:lsdException w:name="Table List 4" w:semiHidden="1" w:unhideWhenUsed="1"/>
+    <w:lsdException w:name="Table List 5" w:semiHidden="1" w:unhideWhenUsed="1"/>
+    <w:lsdException w:name="Table List 6" w:semiHidden="1" w:unhideWhenUsed="1"/>
+    <w:lsdException w:name="Table List 7" w:semiHidden="1" w:unhideWhenUsed="1"/>
+    <w:lsdException w:name="Table List 8" w:semiHidden="1" w:unhideWhenUsed="1"/>
+    <w:lsdException w:name="Table 3D effects 1" w:semiHidden="1" w:unhideWhenUsed="1"/>
+    <w:lsdException w:name="Table 3D effects 2" w:semiHidden="1" w:unhideWhenUsed="1"/>
+    <w:lsdException w:name="Table 3D effects 3" w:semiHidden="1" w:unhideWhenUsed="1"/>
+    <w:lsdException w:name="Table Contemporary" w:semiHidden="1" w:unhideWhenUsed="1"/>
+    <w:lsdException w:name="Table Elegant" w:semiHidden="1" w:unhideWhenUsed="1"/>
+    <w:lsdException w:name="Table Professional" w:semiHidden="1" w:unhideWhenUsed="1"/>
+    <w:lsdException w:name="Table Subtle 1" w:semiHidden="1" w:unhideWhenUsed="1"/>
+    <w:lsdException w:name="Table Subtle 2" w:semiHidden="1" w:unhideWhenUsed="1"/>
+    <w:lsdException w:name="Table Web 1" w:semiHidden="1" w:unhideWhenUsed="1"/>
+    <w:lsdException w:name="Table Web 2" w:semiHidden="1" w:unhideWhenUsed="1"/>
+    <w:lsdException w:name="Table Web 3" w:semiHidden="1" w:unhideWhenUsed="1"/>
+    <w:lsdException w:name="Balloon Text" w:semiHidden="1" w:unhideWhenUsed="1"/>
+    <w:lsdException w:name="Table Grid" w:semiHidden="1" w:uiPriority="59" w:unhideWhenUsed="1"/>
+    <w:lsdException w:name="Table Theme" w:semiHidden="1" w:unhideWhenUsed="1"/>
+    <w:lsdException w:name="Placeholder Text" w:semiHidden="1"/>
+    <w:lsdException w:name="No Spacing" w:uiPriority="1" w:qFormat="1"/>
+    <w:lsdException w:name="Light Shading" w:uiPriority="60"/>
+    <w:lsdException w:name="Light List" w:uiPriority="61"/>
+    <w:lsdException w:name="Light Grid" w:uiPriority="62"/>
+    <w:lsdException w:name="Medium Shading 1" w:uiPriority="63"/>
+    <w:lsdException w:name="Medium Shading 2" w:uiPriority="64"/>
+    <w:lsdException w:name="Medium List 1" w:uiPriority="65"/>
+    <w:lsdException w:name="Medium List 2" w:uiPriority="66"/>
+    <w:lsdException w:name="Medium Grid 1" w:uiPriority="67"/>
+    <w:lsdException w:name="Medium Grid 2" w:uiPriority="68"/>
+    <w:lsdException w:name="Medium Grid 3" w:uiPriority="69"/>
+    <w:lsdException w:name="Dark List" w:uiPriority="70"/>
+    <w:lsdException w:name="Colorful Shading" w:uiPriority="71"/>
+    <w:lsdException w:name="Colorful List" w:uiPriority="72"/>
+    <w:lsdException w:name="Colorful Grid" w:uiPriority="73"/>
+    <w:lsdException w:name="Light Shading Accent 1" w:uiPriority="60"/>
+    <w:lsdException w:name="Light List Accent 1" w:uiPriority="61"/>
+    <w:lsdException w:name="Light Grid Accent 1" w:uiPriority="62"/>
+    <w:lsdException w:name="Medium Shading 1 Accent 1" w:uiPriority="63"/>
+    <w:lsdException w:name="Medium Shading 2 Accent 1" w:uiPriority="64"/>
+    <w:lsdException w:name="Medium List 1 Accent 1" w:uiPriority="65"/>
+    <w:lsdException w:name="Revision" w:semiHidden="1"/>
+    <w:lsdException w:name="List Paragraph" w:uiPriority="34" w:qFormat="1"/>
+    <w:lsdException w:name="Quote" w:uiPriority="29" w:qFormat="1"/>
+    <w:lsdException w:name="Intense Quote" w:uiPriority="30" w:qFormat="1"/>
+    <w:lsdException w:name="Medium List 2 Accent 1" w:uiPriority="66"/>
+    <w:lsdException w:name="Medium Grid 1 Accent 1" w:uiPriority="67"/>
+    <w:lsdException w:name="Medium Grid 2 Accent 1" w:uiPriority="68"/>
+    <w:lsdException w:name="Medium Grid 3 Accent 1" w:uiPriority="69"/>
+    <w:lsdException w:name="Dark List Accent 1" w:uiPriority="70"/>
+    <w:lsdException w:name="Colorful Shading Accent 1" w:uiPriority="71"/>
+    <w:lsdException w:name="Colorful List Accent 1" w:uiPriority="72"/>
+    <w:lsdException w:name="Colorful Grid Accent 1" w:uiPriority="73"/>
+    <w:lsdException w:name="Light Shading Accent 2" w:uiPriority="60"/>
+    <w:lsdException w:name="Light List Accent 2" w:uiPriority="61"/>
+    <w:lsdException w:name="Light Grid Accent 2" w:uiPriority="62"/>
+    <w:lsdException w:name="Medium Shading 1 Accent 2" w:uiPriority="63"/>
+    <w:lsdException w:name="Medium Shading 2 Accent 2" w:uiPriority="64"/>
+    <w:lsdException w:name="Medium List 1 Accent 2" w:uiPriority="65"/>
+    <w:lsdException w:name="Medium List 2 Accent 2" w:uiPriority="66"/>
+    <w:lsdException w:name="Medium Grid 1 Accent 2" w:uiPriority="67"/>
+    <w:lsdException w:name="Medium Grid 2 Accent 2" w:uiPriority="68"/>
+    <w:lsdException w:name="Medium Grid 3 Accent 2" w:uiPriority="69"/>
+    <w:lsdException w:name="Dark List Accent 2" w:uiPriority="70"/>
+    <w:lsdException w:name="Colorful Shading Accent 2" w:uiPriority="71"/>
+    <w:lsdException w:name="Colorful List Accent 2" w:uiPriority="72"/>
+    <w:lsdException w:name="Colorful Grid Accent 2" w:uiPriority="73"/>
+    <w:lsdException w:name="Light Shading Accent 3" w:uiPriority="60"/>
+    <w:lsdException w:name="Light List Accent 3" w:uiPriority="61"/>
+    <w:lsdException w:name="Light Grid Accent 3" w:uiPriority="62"/>
+    <w:lsdException w:name="Medium Shading 1 Accent 3" w:uiPriority="63"/>
+    <w:lsdException w:name="Medium Shading 2 Accent 3" w:uiPriority="64"/>
+    <w:lsdException w:name="Medium List 1 Accent 3" w:uiPriority="65"/>
+    <w:lsdException w:name="Medium List 2 Accent 3" w:uiPriority="66"/>
+    <w:lsdException w:name="Medium Grid 1 Accent 3" w:uiPriority="67"/>
+    <w:lsdException w:name="Medium Grid 2 Accent 3" w:uiPriority="68"/>
+    <w:lsdException w:name="Medium Grid 3 Accent 3" w:uiPriority="69"/>
+    <w:lsdException w:name="Dark List Accent 3" w:uiPriority="70"/>
+    <w:lsdException w:name="Colorful Shading Accent 3" w:uiPriority="71"/>
+    <w:lsdException w:name="Colorful List Accent 3" w:uiPriority="72"/>
+    <w:lsdException w:name="Colorful Grid Accent 3" w:uiPriority="73"/>
+    <w:lsdException w:name="Light Shading Accent 4" w:uiPriority="60"/>
+    <w:lsdException w:name="Light List Accent 4" w:uiPriority="61"/>
+    <w:lsdException w:name="Light Grid Accent 4" w:uiPriority="62"/>
+    <w:lsdException w:name="Medium Shading 1 Accent 4" w:uiPriority="63"/>
+    <w:lsdException w:name="Medium Shading 2 Accent 4" w:uiPriority="64"/>
+    <w:lsdException w:name="Medium List 1 Accent 4" w:uiPriority="65"/>
+    <w:lsdException w:name="Medium List 2 Accent 4" w:uiPriority="66"/>
+    <w:lsdException w:name="Medium Grid 1 Accent 4" w:uiPriority="67"/>
+    <w:lsdException w:name="Medium Grid 2 Accent 4" w:uiPriority="68"/>
+    <w:lsdException w:name="Medium Grid 3 Accent 4" w:uiPriority="69"/>
+    <w:lsdException w:name="Dark List Accent 4" w:uiPriority="70"/>
+    <w:lsdException w:name="Colorful Shading Accent 4" w:uiPriority="71"/>
+    <w:lsdException w:name="Colorful List Accent 4" w:uiPriority="72"/>
+    <w:lsdException w:name="Colorful Grid Accent 4" w:uiPriority="73"/>
+    <w:lsdException w:name="Light Shading Accent 5" w:uiPriority="60"/>
+    <w:lsdException w:name="Light List Accent 5" w:uiPriority="61"/>
+    <w:lsdException w:name="Light Grid Accent 5" w:uiPriority="62"/>
+    <w:lsdException w:name="Medium Shading 1 Accent 5" w:uiPriority="63"/>
+    <w:lsdException w:name="Medium Shading 2 Accent 5" w:uiPriority="64"/>
+    <w:lsdException w:name="Medium List 1 Accent 5" w:uiPriority="65"/>
+    <w:lsdException w:name="Medium List 2 Accent 5" w:uiPriority="66"/>
+    <w:lsdException w:name="Medium Grid 1 Accent 5" w:uiPriority="67"/>
+    <w:lsdException w:name="Medium Grid 2 Accent 5" w:uiPriority="68"/>
+    <w:lsdException w:name="Medium Grid 3 Accent 5" w:uiPriority="69"/>
+    <w:lsdException w:name="Dark List Accent 5" w:uiPriority="70"/>
+    <w:lsdException w:name="Colorful Shading Accent 5" w:uiPriority="71"/>
+    <w:lsdException w:name="Colorful List Accent 5" w:uiPriority="72"/>
+    <w:lsdException w:name="Colorful Grid Accent 5" w:uiPriority="73"/>
+    <w:lsdException w:name="Light Shading Accent 6" w:uiPriority="60"/>
+    <w:lsdException w:name="Light List Accent 6" w:uiPriority="61"/>
+    <w:lsdException w:name="Light Grid Accent 6" w:uiPriority="62"/>
+    <w:lsdException w:name="Medium Shading 1 Accent 6" w:uiPriority="63"/>
+    <w:lsdException w:name="Medium Shading 2 Accent 6" w:uiPriority="64"/>
+    <w:lsdException w:name="Medium List 1 Accent 6" w:uiPriority="65"/>
+    <w:lsdException w:name="Medium List 2 Accent 6" w:uiPriority="66"/>
+    <w:lsdException w:name="Medium Grid 1 Accent 6" w:uiPriority="67"/>
+    <w:lsdException w:name="Medium Grid 2 Accent 6" w:uiPriority="68"/>
+    <w:lsdException w:name="Medium Grid 3 Accent 6" w:uiPriority="69"/>
+    <w:lsdException w:name="Dark List Accent 6" w:uiPriority="70"/>
+    <w:lsdException w:name="Colorful Shading Accent 6" w:uiPriority="71"/>
+    <w:lsdException w:name="Colorful List Accent 6" w:uiPriority="72"/>
+    <w:lsdException w:name="Colorful Grid Accent 6" w:uiPriority="73"/>
+    <w:lsdException w:name="Subtle Emphasis" w:uiPriority="19" w:qFormat="1"/>
+    <w:lsdException w:name="Intense Emphasis" w:uiPriority="21" w:qFormat="1"/>
+    <w:lsdException w:name="Subtle Reference" w:uiPriority="31" w:qFormat="1"/>
+    <w:lsdException w:name="Intense Reference" w:uiPriority="32" w:qFormat="1"/>
+    <w:lsdException w:name="Book Title" w:uiPriority="33" w:qFormat="1"/>
+    <w:lsdException w:name="Bibliography" w:semiHidden="1" w:uiPriority="37" w:unhideWhenUsed="1"/>
+    <w:lsdException w:name="TOC Heading" w:semiHidden="1" w:uiPriority="39" w:unhideWhenUsed="1" w:qFormat="1"/>
+    <w:lsdException w:name="Plain Table 1" w:uiPriority="41"/>
+    <w:lsdException w:name="Plain Table 2" w:uiPriority="42"/>
+    <w:lsdException w:name="Plain Table 3" w:uiPriority="43"/>
+    <w:lsdException w:name="Plain Table 4" w:uiPriority="44"/>
+    <w:lsdException w:name="Plain Table 5" w:uiPriority="45"/>
+    <w:lsdException w:name="Grid Table Light" w:uiPriority="40"/>
+    <w:lsdException w:name="Grid Table 1 Light" w:uiPriority="46"/>
+    <w:lsdException w:name="Grid Table 2" w:uiPriority="47"/>
+    <w:lsdException w:name="Grid Table 3" w:uiPriority="48"/>
+    <w:lsdException w:name="Grid Table 4" w:uiPriority="49"/>
+    <w:lsdException w:name="Grid Table 5 Dark" w:uiPriority="50"/>
+    <w:lsdException w:name="Grid Table 6 Colorful" w:uiPriority="51"/>
+    <w:lsdException w:name="Grid Table 7 Colorful" w:uiPriority="52"/>
+    <w:lsdException w:name="Grid Table 1 Light Accent 1" w:uiPriority="46"/>
+    <w:lsdException w:name="Grid Table 2 Accent 1" w:uiPriority="47"/>
+    <w:lsdException w:name="Grid Table 3 Accent 1" w:uiPriority="48"/>
+    <w:lsdException w:name="Grid Table 4 Accent 1" w:uiPriority="49"/>
+    <w:lsdException w:name="Grid Table 5 Dark Accent 1" w:uiPriority="50"/>
+    <w:lsdException w:name="Grid Table 6 Colorful Accent 1" w:uiPriority="51"/>
+    <w:lsdException w:name="Grid Table 7 Colorful Accent 1" w:uiPriority="52"/>
+    <w:lsdException w:name="Grid Table 1 Light Accent 2" w:uiPriority="46"/>
+    <w:lsdException w:name="Grid Table 2 Accent 2" w:uiPriority="47"/>
+    <w:lsdException w:name="Grid Table 3 Accent 2" w:uiPriority="48"/>
+    <w:lsdException w:name="Grid Table 4 Accent 2" w:uiPriority="49"/>
+    <w:lsdException w:name="Grid Table 5 Dark Accent 2" w:uiPriority="50"/>
+    <w:lsdException w:name="Grid Table 6 Colorful Accent 2" w:uiPriority="51"/>
+    <w:lsdException w:name="Grid Table 7 Colorful Accent 2" w:uiPriority="52"/>
+    <w:lsdException w:name="Grid Table 1 Light Accent 3" w:uiPriority="46"/>
+    <w:lsdException w:name="Grid Table 2 Accent 3" w:uiPriority="47"/>
+    <w:lsdException w:name="Grid Table 3 Accent 3" w:uiPriority="48"/>
+    <w:lsdException w:name="Grid Table 4 Accent 3" w:uiPriority="49"/>
+    <w:lsdException w:name="Grid Table 5 Dark Accent 3" w:uiPriority="50"/>
+    <w:lsdException w:name="Grid Table 6 Colorful Accent 3" w:uiPriority="51"/>
+    <w:lsdException w:name="Grid Table 7 Colorful Accent 3" w:uiPriority="52"/>
+    <w:lsdException w:name="Grid Table 1 Light Accent 4" w:uiPriority="46"/>
+    <w:lsdException w:name="Grid Table 2 Accent 4" w:uiPriority="47"/>
+    <w:lsdException w:name="Grid Table 3 Accent 4" w:uiPriority="48"/>
+    <w:lsdException w:name="Grid Table 4 Accent 4" w:uiPriority="49"/>
+    <w:lsdException w:name="Grid Table 5 Dark Accent 4" w:uiPriority="50"/>
+    <w:lsdException w:name="Grid Table 6 Colorful Accent 4" w:uiPriority="51"/>
+    <w:lsdException w:name="Grid Table 7 Colorful Accent 4" w:uiPriority="52"/>
+    <w:lsdException w:name="Grid Table 1 Light Accent 5" w:uiPriority="46"/>
+    <w:lsdException w:name="Grid Table 2 Accent 5" w:uiPriority="47"/>
+    <w:lsdException w:name="Grid Table 3 Accent 5" w:uiPriority="48"/>
+    <w:lsdException w:name="Grid Table 4 Accent 5" w:uiPriority="49"/>
+    <w:lsdException w:name="Grid Table 5 Dark Accent 5" w:uiPriority="50"/>
+    <w:lsdException w:name="Grid Table 6 Colorful Accent 5" w:uiPriority="51"/>
+    <w:lsdException w:name="Grid Table 7 Colorful Accent 5" w:uiPriority="52"/>
+    <w:lsdException w:name="Grid Table 1 Light Accent 6" w:uiPriority="46"/>
+    <w:lsdException w:name="Grid Table 2 Accent 6" w:uiPriority="47"/>
+    <w:lsdException w:name="Grid Table 3 Accent 6" w:uiPriority="48"/>
+    <w:lsdException w:name="Grid Table 4 Accent 6" w:uiPriority="49"/>
+    <w:lsdException w:name="Grid Table 5 Dark Accent 6" w:uiPriority="50"/>
+    <w:lsdException w:name="Grid Table 6 Colorful Accent 6" w:uiPriority="51"/>
+    <w:lsdException w:name="Grid Table 7 Colorful Accent 6" w:uiPriority="52"/>
+    <w:lsdException w:name="List Table 1 Light" w:uiPriority="46"/>
+    <w:lsdException w:name="List Table 2" w:uiPriority="47"/>
+    <w:lsdException w:name="List Table 3" w:uiPriority="48"/>
+    <w:lsdException w:name="List Table 4" w:uiPriority="49"/>
+    <w:lsdException w:name="List Table 5 Dark" w:uiPriority="50"/>
+    <w:lsdException w:name="List Table 6 Colorful" w:uiPriority="51"/>
+    <w:lsdException w:name="List Table 7 Colorful" w:uiPriority="52"/>
+    <w:lsdException w:name="List Table 1 Light Accent 1" w:uiPriority="46"/>
+    <w:lsdException w:name="List Table 2 Accent 1" w:uiPriority="47"/>
+    <w:lsdException w:name="List Table 3 Accent 1" w:uiPriority="48"/>
+    <w:lsdException w:name="List Table 4 Accent 1" w:uiPriority="49"/>
+    <w:lsdException w:name="List Table 5 Dark Accent 1" w:uiPriority="50"/>
+    <w:lsdException w:name="List Table 6 Colorful Accent 1" w:uiPriority="51"/>
+    <w:lsdException w:name="List Table 7 Colorful Accent 1" w:uiPriority="52"/>
+    <w:lsdException w:name="List Table 1 Light Accent 2" w:uiPriority="46"/>
+    <w:lsdException w:name="List Table 2 Accent 2" w:uiPriority="47"/>
+    <w:lsdException w:name="List Table 3 Accent 2" w:uiPriority="48"/>
+    <w:lsdException w:name="List Table 4 Accent 2" w:uiPriority="49"/>
+    <w:lsdException w:name="List Table 5 Dark Accent 2" w:uiPriority="50"/>
+    <w:lsdException w:name="List Table 6 Colorful Accent 2" w:uiPriority="51"/>
+    <w:lsdException w:name="List Table 7 Colorful Accent 2" w:uiPriority="52"/>
+    <w:lsdException w:name="List Table 1 Light Accent 3" w:uiPriority="46"/>
+    <w:lsdException w:name="List Table 2 Accent 3" w:uiPriority="47"/>
+    <w:lsdException w:name="List Table 3 Accent 3" w:uiPriority="48"/>
+    <w:lsdException w:name="List Table 4 Accent 3" w:uiPriority="49"/>
+    <w:lsdException w:name="List Table 5 Dark Accent 3" w:uiPriority="50"/>
+    <w:lsdException w:name="List Table 6 Colorful Accent 3" w:uiPriority="51"/>
+    <w:lsdException w:name="List Table 7 Colorful Accent 3" w:uiPriority="52"/>
+    <w:lsdException w:name="List Table 1 Light Accent 4" w:uiPriority="46"/>
+    <w:lsdException w:name="List Table 2 Accent 4" w:uiPriority="47"/>
+    <w:lsdException w:name="List Table 3 Accent 4" w:uiPriority="48"/>
+    <w:lsdException w:name="List Table 4 Accent 4" w:uiPriority="49"/>
+    <w:lsdException w:name="List Table 5 Dark Accent 4" w:uiPriority="50"/>
+    <w:lsdException w:name="List Table 6 Colorful Accent 4" w:uiPriority="51"/>
+    <w:lsdException w:name="List Table 7 Colorful Accent 4" w:uiPriority="52"/>
+    <w:lsdException w:name="List Table 1 Light Accent 5" w:uiPriority="46"/>
+    <w:lsdException w:name="List Table 2 Accent 5" w:uiPriority="47"/>
+    <w:lsdException w:name="List Table 3 Accent 5" w:uiPriority="48"/>
+    <w:lsdException w:name="List Table 4 Accent 5" w:uiPriority="49"/>
+    <w:lsdException w:name="List Table 5 Dark Accent 5" w:uiPriority="50"/>
+    <w:lsdException w:name="List Table 6 Colorful Accent 5" w:uiPriority="51"/>
+    <w:lsdException w:name="List Table 7 Colorful Accent 5" w:uiPriority="52"/>
+    <w:lsdException w:name="List Table 1 Light Accent 6" w:uiPriority="46"/>
+    <w:lsdException w:name="List Table 2 Accent 6" w:uiPriority="47"/>
+    <w:lsdException w:name="List Table 3 Accent 6" w:uiPriority="48"/>
+    <w:lsdException w:name="List Table 4 Accent 6" w:uiPriority="49"/>
+    <w:lsdException w:name="List Table 5 Dark Accent 6" w:uiPriority="50"/>
+    <w:lsdException w:name="List Table 6 Colorful Accent 6" w:uiPriority="51"/>
+    <w:lsdException w:name="List Table 7 Colorful Accent 6" w:uiPriority="52"/>
+    <w:lsdException w:name="Mention" w:semiHidden="1" w:unhideWhenUsed="1"/>
+    <w:lsdException w:name="Smart Hyperlink" w:semiHidden="1" w:unhideWhenUsed="1"/>
+    <w:lsdException w:name="Hashtag" w:semiHidden="1" w:unhideWhenUsed="1"/>
+    <w:lsdException w:name="Unresolved Mention" w:semiHidden="1" w:unhideWhenUsed="1"/>
   </w:latentStyles>
   <w:style w:type="paragraph" w:default="1" w:styleId="Normal">
     <w:name w:val="Normal"/>
@@ -15858,7 +16816,6 @@
     <w:uiPriority w:val="99"/>
     <w:semiHidden/>
     <w:unhideWhenUsed/>
-    <w:qFormat/>
     <w:tblPr>
       <w:tblInd w:w="0" w:type="dxa"/>
       <w:tblCellMar>
@@ -15884,7 +16841,6 @@
       <w:spacing w:after="0" w:line="240" w:lineRule="auto"/>
     </w:pPr>
     <w:tblPr>
-      <w:tblInd w:w="0" w:type="dxa"/>
       <w:tblBorders>
         <w:top w:val="single" w:sz="4" w:space="0" w:color="auto"/>
         <w:left w:val="single" w:sz="4" w:space="0" w:color="auto"/>
@@ -15893,12 +16849,6 @@
         <w:insideH w:val="single" w:sz="4" w:space="0" w:color="auto"/>
         <w:insideV w:val="single" w:sz="4" w:space="0" w:color="auto"/>
       </w:tblBorders>
-      <w:tblCellMar>
-        <w:top w:w="0" w:type="dxa"/>
-        <w:left w:w="108" w:type="dxa"/>
-        <w:bottom w:w="0" w:type="dxa"/>
-        <w:right w:w="108" w:type="dxa"/>
-      </w:tblCellMar>
     </w:tblPr>
   </w:style>
   <w:style w:type="paragraph" w:styleId="Encabezado">
@@ -15971,7 +16921,7 @@
       <w:szCs w:val="28"/>
     </w:rPr>
   </w:style>
-  <w:style w:type="paragraph" w:styleId="TtulodeTDC">
+  <w:style w:type="paragraph" w:styleId="TtuloTDC">
     <w:name w:val="TOC Heading"/>
     <w:basedOn w:val="Ttulo1"/>
     <w:next w:val="Normal"/>
@@ -16485,7 +17435,7 @@
 </file>
 
 <file path=customXml/itemProps1.xml><?xml version="1.0" encoding="utf-8"?>
-<ds:datastoreItem xmlns:ds="http://schemas.openxmlformats.org/officeDocument/2006/customXml" ds:itemID="{1C606C69-B39E-40F9-A920-1FA86627876A}">
+<ds:datastoreItem xmlns:ds="http://schemas.openxmlformats.org/officeDocument/2006/customXml" ds:itemID="{7236B4F0-EAB7-4A4E-B476-C7888635C1FD}">
   <ds:schemaRefs>
     <ds:schemaRef ds:uri="http://schemas.openxmlformats.org/officeDocument/2006/bibliography"/>
   </ds:schemaRefs>

</xml_diff>

<commit_message>
Cambios srs y pdp
</commit_message>
<xml_diff>
--- a/Documentacion/plan_proyecto-en-el-CV.docx
+++ b/Documentacion/plan_proyecto-en-el-CV.docx
@@ -1243,8 +1243,6 @@
         </w:rPr>
         <w:br w:type="page"/>
       </w:r>
-      <w:bookmarkStart w:id="0" w:name="_GoBack"/>
-      <w:bookmarkEnd w:id="0"/>
     </w:p>
     <w:p>
       <w:pPr>
@@ -4488,12 +4486,12 @@
       <w:pPr>
         <w:pStyle w:val="Estilo1"/>
       </w:pPr>
-      <w:bookmarkStart w:id="1" w:name="_Toc308697581"/>
+      <w:bookmarkStart w:id="0" w:name="_Toc308697581"/>
       <w:r>
         <w:lastRenderedPageBreak/>
         <w:t>Introducción</w:t>
       </w:r>
-      <w:bookmarkEnd w:id="1"/>
+      <w:bookmarkEnd w:id="0"/>
     </w:p>
     <w:p>
       <w:pPr>
@@ -4511,11 +4509,11 @@
         <w:ind w:left="420"/>
         <w:jc w:val="both"/>
       </w:pPr>
-      <w:bookmarkStart w:id="2" w:name="_Toc308697582"/>
+      <w:bookmarkStart w:id="1" w:name="_Toc308697582"/>
       <w:r>
         <w:t>Propósito del plan</w:t>
       </w:r>
-      <w:bookmarkEnd w:id="2"/>
+      <w:bookmarkEnd w:id="1"/>
     </w:p>
     <w:p>
       <w:pPr>
@@ -4574,11 +4572,11 @@
       <w:r>
         <w:t xml:space="preserve"> </w:t>
       </w:r>
-      <w:bookmarkStart w:id="3" w:name="_Toc308697583"/>
+      <w:bookmarkStart w:id="2" w:name="_Toc308697583"/>
       <w:r>
         <w:t>Ámbito del proyecto y objetivos</w:t>
       </w:r>
-      <w:bookmarkEnd w:id="3"/>
+      <w:bookmarkEnd w:id="2"/>
     </w:p>
     <w:p>
       <w:pPr>
@@ -4590,7 +4588,7 @@
           <w:szCs w:val="24"/>
         </w:rPr>
       </w:pPr>
-      <w:bookmarkStart w:id="4" w:name="_Toc308697584"/>
+      <w:bookmarkStart w:id="3" w:name="_Toc308697584"/>
       <w:r>
         <w:rPr>
           <w:sz w:val="24"/>
@@ -4598,7 +4596,7 @@
         </w:rPr>
         <w:t>Declaración del ámbito</w:t>
       </w:r>
-      <w:bookmarkEnd w:id="4"/>
+      <w:bookmarkEnd w:id="3"/>
       <w:r>
         <w:rPr>
           <w:sz w:val="24"/>
@@ -4656,7 +4654,7 @@
           <w:szCs w:val="24"/>
         </w:rPr>
       </w:pPr>
-      <w:bookmarkStart w:id="5" w:name="_Toc308697585"/>
+      <w:bookmarkStart w:id="4" w:name="_Toc308697585"/>
       <w:r>
         <w:rPr>
           <w:sz w:val="24"/>
@@ -4664,7 +4662,7 @@
         </w:rPr>
         <w:t>Funciones principales</w:t>
       </w:r>
-      <w:bookmarkEnd w:id="5"/>
+      <w:bookmarkEnd w:id="4"/>
     </w:p>
     <w:p>
       <w:pPr>
@@ -4931,7 +4929,7 @@
           <w:szCs w:val="24"/>
         </w:rPr>
       </w:pPr>
-      <w:bookmarkStart w:id="6" w:name="_Toc308697586"/>
+      <w:bookmarkStart w:id="5" w:name="_Toc308697586"/>
       <w:r>
         <w:rPr>
           <w:sz w:val="24"/>
@@ -4939,7 +4937,7 @@
         </w:rPr>
         <w:t>Aspectos de rendimiento</w:t>
       </w:r>
-      <w:bookmarkEnd w:id="6"/>
+      <w:bookmarkEnd w:id="5"/>
     </w:p>
     <w:p>
       <w:pPr>
@@ -4983,7 +4981,7 @@
           <w:szCs w:val="24"/>
         </w:rPr>
       </w:pPr>
-      <w:bookmarkStart w:id="7" w:name="_Toc308697587"/>
+      <w:bookmarkStart w:id="6" w:name="_Toc308697587"/>
       <w:r>
         <w:rPr>
           <w:sz w:val="24"/>
@@ -4991,7 +4989,7 @@
         </w:rPr>
         <w:t>Restricciones y técnicas de gestión</w:t>
       </w:r>
-      <w:bookmarkEnd w:id="7"/>
+      <w:bookmarkEnd w:id="6"/>
     </w:p>
     <w:p>
       <w:pPr>
@@ -5035,11 +5033,11 @@
       <w:r>
         <w:t xml:space="preserve"> </w:t>
       </w:r>
-      <w:bookmarkStart w:id="8" w:name="_Toc308697588"/>
+      <w:bookmarkStart w:id="7" w:name="_Toc308697588"/>
       <w:r>
         <w:t>Modelo de proceso</w:t>
       </w:r>
-      <w:bookmarkEnd w:id="8"/>
+      <w:bookmarkEnd w:id="7"/>
     </w:p>
     <w:p>
       <w:pPr>
@@ -5107,23 +5105,23 @@
       <w:pPr>
         <w:pStyle w:val="Estilo1"/>
       </w:pPr>
-      <w:bookmarkStart w:id="9" w:name="_Toc308697589"/>
+      <w:bookmarkStart w:id="8" w:name="_Toc308697589"/>
       <w:r>
         <w:lastRenderedPageBreak/>
         <w:t>Estimaciones del proyecto</w:t>
       </w:r>
-      <w:bookmarkEnd w:id="9"/>
+      <w:bookmarkEnd w:id="8"/>
     </w:p>
     <w:p>
       <w:pPr>
         <w:pStyle w:val="Estilo2"/>
         <w:ind w:left="420"/>
       </w:pPr>
-      <w:bookmarkStart w:id="10" w:name="_Toc308697590"/>
+      <w:bookmarkStart w:id="9" w:name="_Toc308697590"/>
       <w:r>
         <w:t>Datos históricos</w:t>
       </w:r>
-      <w:bookmarkEnd w:id="10"/>
+      <w:bookmarkEnd w:id="9"/>
     </w:p>
     <w:p>
       <w:pPr>
@@ -5174,11 +5172,11 @@
         <w:pStyle w:val="Estilo2"/>
         <w:ind w:left="426" w:hanging="426"/>
       </w:pPr>
-      <w:bookmarkStart w:id="11" w:name="_Toc308697591"/>
+      <w:bookmarkStart w:id="10" w:name="_Toc308697591"/>
       <w:r>
         <w:t>Técnicas de estimación</w:t>
       </w:r>
-      <w:bookmarkEnd w:id="11"/>
+      <w:bookmarkEnd w:id="10"/>
     </w:p>
     <w:p>
       <w:pPr>
@@ -5221,7 +5219,7 @@
         </w:rPr>
         <w:t>.</w:t>
       </w:r>
-      <w:bookmarkStart w:id="12" w:name="_Toc308697592"/>
+      <w:bookmarkStart w:id="11" w:name="_Toc308697592"/>
     </w:p>
     <w:p>
       <w:pPr>
@@ -5246,7 +5244,7 @@
       <w:r>
         <w:t>Estimaciones de esfuerzo, coste y duración</w:t>
       </w:r>
-      <w:bookmarkEnd w:id="12"/>
+      <w:bookmarkEnd w:id="11"/>
     </w:p>
     <w:tbl>
       <w:tblPr>
@@ -8181,18 +8179,18 @@
       <w:pPr>
         <w:pStyle w:val="Estilo1"/>
       </w:pPr>
-      <w:bookmarkStart w:id="13" w:name="_Toc308697593"/>
+      <w:bookmarkStart w:id="12" w:name="_Toc308697593"/>
       <w:r>
         <w:t>Estrategia de gestión del riesgo</w:t>
       </w:r>
-      <w:bookmarkEnd w:id="13"/>
+      <w:bookmarkEnd w:id="12"/>
     </w:p>
     <w:p>
       <w:pPr>
         <w:pStyle w:val="Estilo2"/>
         <w:ind w:left="420"/>
       </w:pPr>
-      <w:bookmarkStart w:id="14" w:name="_Toc308697594"/>
+      <w:bookmarkStart w:id="13" w:name="_Toc308697594"/>
       <w:r>
         <w:t>Introducción:</w:t>
       </w:r>
@@ -8202,7 +8200,7 @@
       <w:r>
         <w:t>Estudio de los riesgos</w:t>
       </w:r>
-      <w:bookmarkEnd w:id="14"/>
+      <w:bookmarkEnd w:id="13"/>
     </w:p>
     <w:p>
       <w:pPr>
@@ -8355,12 +8353,12 @@
         <w:pStyle w:val="Estilo2"/>
         <w:ind w:left="420"/>
       </w:pPr>
-      <w:bookmarkStart w:id="15" w:name="_Toc308697595"/>
+      <w:bookmarkStart w:id="14" w:name="_Toc308697595"/>
       <w:r>
         <w:lastRenderedPageBreak/>
         <w:t>Priorización de riesgos del proyecto</w:t>
       </w:r>
-      <w:bookmarkEnd w:id="15"/>
+      <w:bookmarkEnd w:id="14"/>
       <w:r>
         <w:t xml:space="preserve"> </w:t>
       </w:r>
@@ -8888,7 +8886,7 @@
           <w:rFonts w:cstheme="minorHAnsi"/>
         </w:rPr>
       </w:pPr>
-      <w:bookmarkStart w:id="16" w:name="_Toc308697596"/>
+      <w:bookmarkStart w:id="15" w:name="_Toc308697596"/>
       <w:r>
         <w:rPr>
           <w:rFonts w:cstheme="minorHAnsi"/>
@@ -8901,7 +8899,7 @@
         </w:rPr>
         <w:t xml:space="preserve"> Reducción, supervisión y gestión del riesgo</w:t>
       </w:r>
-      <w:bookmarkEnd w:id="16"/>
+      <w:bookmarkEnd w:id="15"/>
     </w:p>
     <w:p>
       <w:pPr>
@@ -10341,11 +10339,11 @@
         <w:pStyle w:val="Estilo2"/>
         <w:ind w:left="420"/>
       </w:pPr>
-      <w:bookmarkStart w:id="17" w:name="_Toc308697597"/>
+      <w:bookmarkStart w:id="16" w:name="_Toc308697597"/>
       <w:r>
         <w:t>Planificación temporal del Control de Riesgos</w:t>
       </w:r>
-      <w:bookmarkEnd w:id="17"/>
+      <w:bookmarkEnd w:id="16"/>
       <w:r>
         <w:t xml:space="preserve"> </w:t>
       </w:r>
@@ -10518,11 +10516,11 @@
         <w:pStyle w:val="Estilo2"/>
         <w:ind w:left="420"/>
       </w:pPr>
-      <w:bookmarkStart w:id="18" w:name="_Toc308697598"/>
+      <w:bookmarkStart w:id="17" w:name="_Toc308697598"/>
       <w:r>
         <w:t>Resumen</w:t>
       </w:r>
-      <w:bookmarkEnd w:id="18"/>
+      <w:bookmarkEnd w:id="17"/>
     </w:p>
     <w:p>
       <w:pPr>
@@ -10560,11 +10558,11 @@
       <w:pPr>
         <w:pStyle w:val="Estilo1"/>
       </w:pPr>
-      <w:bookmarkStart w:id="19" w:name="_Toc308697599"/>
+      <w:bookmarkStart w:id="18" w:name="_Toc308697599"/>
       <w:r>
         <w:t>Planificación temporal</w:t>
       </w:r>
-      <w:bookmarkEnd w:id="19"/>
+      <w:bookmarkEnd w:id="18"/>
     </w:p>
     <w:p>
       <w:pPr>
@@ -10584,14 +10582,14 @@
           <w:rFonts w:cstheme="minorHAnsi"/>
         </w:rPr>
       </w:pPr>
-      <w:bookmarkStart w:id="20" w:name="_Toc308697600"/>
+      <w:bookmarkStart w:id="19" w:name="_Toc308697600"/>
       <w:r>
         <w:rPr>
           <w:rFonts w:cstheme="minorHAnsi"/>
         </w:rPr>
         <w:t>Estructura de descomposición del trabajo/Planificación temporal</w:t>
       </w:r>
-      <w:bookmarkEnd w:id="20"/>
+      <w:bookmarkEnd w:id="19"/>
     </w:p>
     <w:p>
       <w:pPr>
@@ -10654,14 +10652,14 @@
           <w:rFonts w:cstheme="minorHAnsi"/>
         </w:rPr>
       </w:pPr>
-      <w:bookmarkStart w:id="21" w:name="_Toc308697601"/>
+      <w:bookmarkStart w:id="20" w:name="_Toc308697601"/>
       <w:r>
         <w:rPr>
           <w:rFonts w:cstheme="minorHAnsi"/>
         </w:rPr>
         <w:t>Gráfico Gantt</w:t>
       </w:r>
-      <w:bookmarkEnd w:id="21"/>
+      <w:bookmarkEnd w:id="20"/>
     </w:p>
     <w:p>
       <w:pPr>
@@ -10810,7 +10808,7 @@
         </w:rPr>
         <w:t>).</w:t>
       </w:r>
-      <w:bookmarkStart w:id="22" w:name="_Toc308697602"/>
+      <w:bookmarkStart w:id="21" w:name="_Toc308697602"/>
     </w:p>
     <w:p>
       <w:pPr>
@@ -10856,7 +10854,7 @@
         </w:rPr>
         <w:t>Red de tareas</w:t>
       </w:r>
-      <w:bookmarkEnd w:id="22"/>
+      <w:bookmarkEnd w:id="21"/>
     </w:p>
     <w:p>
       <w:pPr>
@@ -10965,14 +10963,14 @@
           <w:rFonts w:cstheme="minorHAnsi"/>
         </w:rPr>
       </w:pPr>
-      <w:bookmarkStart w:id="23" w:name="_Toc308697603"/>
+      <w:bookmarkStart w:id="22" w:name="_Toc308697603"/>
       <w:r>
         <w:rPr>
           <w:rFonts w:cstheme="minorHAnsi"/>
         </w:rPr>
         <w:t>Tabla de uso de recursos</w:t>
       </w:r>
-      <w:bookmarkEnd w:id="23"/>
+      <w:bookmarkEnd w:id="22"/>
     </w:p>
     <w:p>
       <w:pPr>
@@ -12253,23 +12251,23 @@
       <w:pPr>
         <w:pStyle w:val="Estilo1"/>
       </w:pPr>
-      <w:bookmarkStart w:id="24" w:name="_Toc308697604"/>
+      <w:bookmarkStart w:id="23" w:name="_Toc308697604"/>
       <w:r>
         <w:lastRenderedPageBreak/>
         <w:t>Recursos del proyecto</w:t>
       </w:r>
-      <w:bookmarkEnd w:id="24"/>
+      <w:bookmarkEnd w:id="23"/>
     </w:p>
     <w:p>
       <w:pPr>
         <w:pStyle w:val="Estilo2"/>
         <w:ind w:left="420"/>
       </w:pPr>
-      <w:bookmarkStart w:id="25" w:name="_Toc308697605"/>
+      <w:bookmarkStart w:id="24" w:name="_Toc308697605"/>
       <w:r>
         <w:t>Personal</w:t>
       </w:r>
-      <w:bookmarkEnd w:id="25"/>
+      <w:bookmarkEnd w:id="24"/>
     </w:p>
     <w:p>
       <w:pPr>
@@ -12315,10 +12313,7 @@
     <w:p>
       <w:pPr>
         <w:pStyle w:val="Prrafodelista"/>
-        <w:numPr>
-          <w:ilvl w:val="0"/>
-          <w:numId w:val="28"/>
-        </w:numPr>
+        <w:ind w:left="780"/>
         <w:jc w:val="both"/>
         <w:rPr>
           <w:sz w:val="24"/>
@@ -12328,7 +12323,35 @@
         <w:rPr>
           <w:sz w:val="24"/>
         </w:rPr>
-        <w:t>5 programadores: Es el grupo de todos los integrantes del proyecto que se encargará de programar la aplicación.</w:t>
+        <w:t>(</w:t>
+      </w:r>
+      <w:proofErr w:type="spellStart"/>
+      <w:r>
+        <w:rPr>
+          <w:sz w:val="24"/>
+        </w:rPr>
+        <w:t>Youssef</w:t>
+      </w:r>
+      <w:proofErr w:type="spellEnd"/>
+      <w:r>
+        <w:rPr>
+          <w:sz w:val="24"/>
+        </w:rPr>
+        <w:t xml:space="preserve"> El </w:t>
+      </w:r>
+      <w:proofErr w:type="spellStart"/>
+      <w:r>
+        <w:rPr>
+          <w:sz w:val="24"/>
+        </w:rPr>
+        <w:t>Faqir</w:t>
+      </w:r>
+      <w:proofErr w:type="spellEnd"/>
+      <w:r>
+        <w:rPr>
+          <w:sz w:val="24"/>
+        </w:rPr>
+        <w:t xml:space="preserve"> y Daniel Alfaro)</w:t>
       </w:r>
     </w:p>
     <w:p>
@@ -12347,7 +12370,60 @@
         <w:rPr>
           <w:sz w:val="24"/>
         </w:rPr>
-        <w:t>1 analista: Encargado de auditar el código y fusionar el código de los demás integrantes.</w:t>
+        <w:t>5 programadores: Es el grupo de todos los integrantes del proyecto que se encargará de programar la aplicación.</w:t>
+      </w:r>
+    </w:p>
+    <w:p>
+      <w:pPr>
+        <w:pStyle w:val="Prrafodelista"/>
+        <w:numPr>
+          <w:ilvl w:val="0"/>
+          <w:numId w:val="28"/>
+        </w:numPr>
+        <w:jc w:val="both"/>
+        <w:rPr>
+          <w:sz w:val="24"/>
+        </w:rPr>
+      </w:pPr>
+      <w:r>
+        <w:rPr>
+          <w:sz w:val="24"/>
+        </w:rPr>
+        <w:t>1 analista: Encargado de auditar el código y fusionar el código de los demás integrantes</w:t>
+      </w:r>
+      <w:r>
+        <w:rPr>
+          <w:sz w:val="24"/>
+        </w:rPr>
+        <w:t xml:space="preserve"> (</w:t>
+      </w:r>
+      <w:proofErr w:type="spellStart"/>
+      <w:r>
+        <w:rPr>
+          <w:sz w:val="24"/>
+        </w:rPr>
+        <w:t>Geraldyn</w:t>
+      </w:r>
+      <w:proofErr w:type="spellEnd"/>
+      <w:r>
+        <w:rPr>
+          <w:sz w:val="24"/>
+        </w:rPr>
+        <w:t xml:space="preserve"> Carrero</w:t>
+      </w:r>
+      <w:r>
+        <w:rPr>
+          <w:sz w:val="24"/>
+        </w:rPr>
+        <w:t>)</w:t>
+      </w:r>
+      <w:bookmarkStart w:id="25" w:name="_GoBack"/>
+      <w:bookmarkEnd w:id="25"/>
+      <w:r>
+        <w:rPr>
+          <w:sz w:val="24"/>
+        </w:rPr>
+        <w:t>.</w:t>
       </w:r>
     </w:p>
     <w:p/>
@@ -13200,29 +13276,11 @@
       </w:pPr>
       <w:bookmarkStart w:id="31" w:name="_Toc308697611"/>
       <w:r>
-        <w:lastRenderedPageBreak/>
         <w:t>Mecanismos de seguimiento y control</w:t>
       </w:r>
       <w:bookmarkEnd w:id="31"/>
       <w:r>
         <w:t xml:space="preserve">  </w:t>
-      </w:r>
-    </w:p>
-    <w:p>
-      <w:pPr>
-        <w:ind w:left="1416" w:firstLine="708"/>
-      </w:pPr>
-      <w:r>
-        <w:t>(</w:t>
-      </w:r>
-      <w:r>
-        <w:t xml:space="preserve">los mecanismos </w:t>
-      </w:r>
-      <w:r>
-        <w:t xml:space="preserve">que usas en tu proyecto) </w:t>
-      </w:r>
-      <w:r>
-        <w:t xml:space="preserve"> </w:t>
       </w:r>
     </w:p>
     <w:p>
@@ -13297,16 +13355,14 @@
         </w:rPr>
         <w:t xml:space="preserve">n nuestro grupo para llevar a cabo la gestión de calidad hemos repartido el proyecto en secciones más </w:t>
       </w:r>
-      <w:proofErr w:type="gramStart"/>
       <w:r>
         <w:rPr>
           <w:b w:val="0"/>
           <w:sz w:val="24"/>
           <w:szCs w:val="24"/>
         </w:rPr>
-        <w:t>pequeñas  y</w:t>
-      </w:r>
-      <w:proofErr w:type="gramEnd"/>
+        <w:t>pequeñas y</w:t>
+      </w:r>
       <w:r>
         <w:rPr>
           <w:b w:val="0"/>
@@ -13353,37 +13409,28 @@
           <w:b w:val="0"/>
           <w:sz w:val="22"/>
         </w:rPr>
-        <w:t xml:space="preserve">Para el diseño del proyecto hemos usado SRS, diagramas </w:t>
-      </w:r>
-      <w:proofErr w:type="gramStart"/>
+        <w:t xml:space="preserve">Para el diseño del proyecto hemos usado SRS, diagramas de </w:t>
+      </w:r>
       <w:r>
         <w:rPr>
           <w:b w:val="0"/>
           <w:sz w:val="22"/>
         </w:rPr>
-        <w:t xml:space="preserve">de </w:t>
+        <w:t>casos de uso p</w:t>
       </w:r>
       <w:r>
         <w:rPr>
           <w:b w:val="0"/>
           <w:sz w:val="22"/>
         </w:rPr>
-        <w:t xml:space="preserve"> </w:t>
+        <w:t>ara especificar cada subsistema</w:t>
       </w:r>
       <w:r>
         <w:rPr>
           <w:b w:val="0"/>
           <w:sz w:val="22"/>
         </w:rPr>
-        <w:t>casos</w:t>
-      </w:r>
-      <w:proofErr w:type="gramEnd"/>
-      <w:r>
-        <w:rPr>
-          <w:b w:val="0"/>
-          <w:sz w:val="22"/>
-        </w:rPr>
-        <w:t xml:space="preserve"> de uso para especificar cada subsistema , diagrama de Gantt para llevar un control de avance respecto el tiempo.</w:t>
+        <w:t>, diagrama de Gantt para llevar un control de avance respecto el tiempo.</w:t>
       </w:r>
     </w:p>
     <w:p>
@@ -13418,23 +13465,21 @@
           <w:b w:val="0"/>
           <w:sz w:val="22"/>
         </w:rPr>
-        <w:t xml:space="preserve">Durante estos meses del desarrollo del </w:t>
-      </w:r>
-      <w:proofErr w:type="gramStart"/>
+        <w:t>Durante estos mes</w:t>
+      </w:r>
       <w:r>
         <w:rPr>
           <w:b w:val="0"/>
           <w:sz w:val="22"/>
         </w:rPr>
-        <w:t>proyecto  hemos</w:t>
-      </w:r>
-      <w:proofErr w:type="gramEnd"/>
+        <w:t xml:space="preserve">es del desarrollo del proyecto </w:t>
+      </w:r>
       <w:r>
         <w:rPr>
           <w:b w:val="0"/>
           <w:sz w:val="22"/>
         </w:rPr>
-        <w:t xml:space="preserve"> llevado a cabo reuniones semanales todos los miembros con una duración aproximada de 30 minutos para intercambiar de opiniones entre los miembros</w:t>
+        <w:t>hemos llevado a cabo reuniones semanales todos los miembros con una duración aproximada de 30 minutos para intercambiar de opiniones entre los miembros</w:t>
       </w:r>
       <w:r>
         <w:rPr>
@@ -13579,11 +13624,9 @@
       <w:r>
         <w:t xml:space="preserve">Con índice de </w:t>
       </w:r>
-      <w:proofErr w:type="gramStart"/>
-      <w:r>
-        <w:t>errores ,ISO</w:t>
-      </w:r>
-      <w:proofErr w:type="gramEnd"/>
+      <w:r>
+        <w:t>errores, ISO</w:t>
+      </w:r>
       <w:r>
         <w:t xml:space="preserve"> 9126.</w:t>
       </w:r>
@@ -14013,7 +14056,37 @@
           <w:sz w:val="24"/>
           <w:szCs w:val="24"/>
         </w:rPr>
-        <w:t>Comité de control de cambios</w:t>
+        <w:t>El c</w:t>
+      </w:r>
+      <w:r>
+        <w:rPr>
+          <w:sz w:val="24"/>
+          <w:szCs w:val="24"/>
+        </w:rPr>
+        <w:t>omité de control de cambios</w:t>
+      </w:r>
+      <w:r>
+        <w:rPr>
+          <w:sz w:val="24"/>
+          <w:szCs w:val="24"/>
+        </w:rPr>
+        <w:t xml:space="preserve"> asignado a </w:t>
+      </w:r>
+      <w:proofErr w:type="spellStart"/>
+      <w:r>
+        <w:rPr>
+          <w:sz w:val="24"/>
+          <w:szCs w:val="24"/>
+        </w:rPr>
+        <w:t>MingYang</w:t>
+      </w:r>
+      <w:proofErr w:type="spellEnd"/>
+      <w:r>
+        <w:rPr>
+          <w:sz w:val="24"/>
+          <w:szCs w:val="24"/>
+        </w:rPr>
+        <w:t xml:space="preserve"> Chen</w:t>
       </w:r>
     </w:p>
     <w:p>
@@ -14110,16 +14183,14 @@
         </w:rPr>
         <w:t xml:space="preserve">-En casos de </w:t>
       </w:r>
-      <w:proofErr w:type="gramStart"/>
-      <w:r>
-        <w:rPr>
-          <w:rFonts w:cstheme="minorHAnsi"/>
-          <w:sz w:val="24"/>
-          <w:szCs w:val="24"/>
-        </w:rPr>
-        <w:t>CRC,CU</w:t>
-      </w:r>
-      <w:proofErr w:type="gramEnd"/>
+      <w:r>
+        <w:rPr>
+          <w:rFonts w:cstheme="minorHAnsi"/>
+          <w:sz w:val="24"/>
+          <w:szCs w:val="24"/>
+        </w:rPr>
+        <w:t>CRC, CU</w:t>
+      </w:r>
       <w:r>
         <w:rPr>
           <w:rFonts w:cstheme="minorHAnsi"/>
@@ -14688,7 +14759,6 @@
         <w:docPartUnique/>
       </w:docPartObj>
     </w:sdtPr>
-    <w:sdtEndPr/>
     <w:sdtContent>
       <w:p>
         <w:pPr>
@@ -14737,7 +14807,6 @@
         <w:docPartUnique/>
       </w:docPartObj>
     </w:sdtPr>
-    <w:sdtEndPr/>
     <w:sdtContent>
       <w:p>
         <w:pPr>
@@ -17075,7 +17144,6 @@
   <w:style w:type="character" w:default="1" w:styleId="Fuentedeprrafopredeter">
     <w:name w:val="Default Paragraph Font"/>
     <w:uiPriority w:val="1"/>
-    <w:semiHidden/>
     <w:unhideWhenUsed/>
   </w:style>
   <w:style w:type="table" w:default="1" w:styleId="Tablanormal">
@@ -17702,7 +17770,7 @@
 </file>
 
 <file path=customXml/itemProps1.xml><?xml version="1.0" encoding="utf-8"?>
-<ds:datastoreItem xmlns:ds="http://schemas.openxmlformats.org/officeDocument/2006/customXml" ds:itemID="{2E96B236-0553-4619-A844-AC9B1E89695C}">
+<ds:datastoreItem xmlns:ds="http://schemas.openxmlformats.org/officeDocument/2006/customXml" ds:itemID="{D5CA4FF6-194D-47A0-8731-27CEB5283185}">
   <ds:schemaRefs>
     <ds:schemaRef ds:uri="http://schemas.openxmlformats.org/officeDocument/2006/bibliography"/>
   </ds:schemaRefs>

</xml_diff>